<commit_message>
Fixed caption numbering. Added section about Java and Spring to chapter 2.
</commit_message>
<xml_diff>
--- a/Chapter 2 - Theory.docx
+++ b/Chapter 2 - Theory.docx
@@ -121,58 +121,23 @@
         <w:jc w:val="both"/>
       </w:pPr>
       <w:r>
-        <w:t xml:space="preserve">While earlier HTML standards included presentational tags for manipulating the </w:t>
-      </w:r>
-      <w:r>
-        <w:t xml:space="preserve">look of </w:t>
-      </w:r>
-      <w:r>
-        <w:t xml:space="preserve">data in a document, they were deprecated in the HTML 4 standard of </w:t>
-      </w:r>
-      <w:r>
-        <w:t>1999 and made illegal in HTML 5, giving the responsibility of presentation to</w:t>
-      </w:r>
-      <w:r>
-        <w:t xml:space="preserve"> Cascading Style Sheets</w:t>
-      </w:r>
-      <w:r>
-        <w:t xml:space="preserve"> (CSS)</w:t>
-      </w:r>
-      <w:r>
-        <w:t xml:space="preserve">, </w:t>
-      </w:r>
-      <w:r>
-        <w:t xml:space="preserve">and </w:t>
-      </w:r>
-      <w:r>
-        <w:t>leaving HTML with giving documents structure and sema</w:t>
-      </w:r>
-      <w:r>
-        <w:t>n</w:t>
-      </w:r>
-      <w:r>
-        <w:t>tic meaning.</w:t>
-      </w:r>
-    </w:p>
-    <w:p>
-      <w:pPr>
-        <w:jc w:val="both"/>
-      </w:pPr>
-    </w:p>
-    <w:p>
-      <w:pPr>
-        <w:jc w:val="center"/>
-      </w:pPr>
-      <w:r>
         <w:rPr>
           <w:noProof/>
         </w:rPr>
         <mc:AlternateContent>
           <mc:Choice Requires="wpg">
             <w:drawing>
-              <wp:inline distT="0" distB="0" distL="0" distR="0" wp14:anchorId="074B8444" wp14:editId="5216AED5">
+              <wp:anchor distT="0" distB="0" distL="114300" distR="114300" simplePos="0" relativeHeight="251659264" behindDoc="0" locked="0" layoutInCell="1" allowOverlap="1" wp14:anchorId="1BA4EC86" wp14:editId="61B60396">
+                <wp:simplePos x="0" y="0"/>
+                <wp:positionH relativeFrom="margin">
+                  <wp:align>center</wp:align>
+                </wp:positionH>
+                <wp:positionV relativeFrom="paragraph">
+                  <wp:posOffset>1270</wp:posOffset>
+                </wp:positionV>
                 <wp:extent cx="4686300" cy="1828800"/>
                 <wp:effectExtent l="0" t="0" r="12700" b="0"/>
+                <wp:wrapTopAndBottom/>
                 <wp:docPr id="19" name="Group 19"/>
                 <wp:cNvGraphicFramePr/>
                 <a:graphic xmlns:a="http://schemas.openxmlformats.org/drawingml/2006/main">
@@ -550,12 +515,18 @@
                     </wpg:wgp>
                   </a:graphicData>
                 </a:graphic>
-              </wp:inline>
+                <wp14:sizeRelH relativeFrom="page">
+                  <wp14:pctWidth>0</wp14:pctWidth>
+                </wp14:sizeRelH>
+                <wp14:sizeRelV relativeFrom="page">
+                  <wp14:pctHeight>0</wp14:pctHeight>
+                </wp14:sizeRelV>
+              </wp:anchor>
             </w:drawing>
           </mc:Choice>
           <mc:Fallback>
             <w:pict>
-              <v:group id="Group 19" o:spid="_x0000_s1026" style="width:369pt;height:2in;mso-position-horizontal-relative:char;mso-position-vertical-relative:line" coordsize="4686300,1828800" o:gfxdata="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">
+              <v:group id="Group 19" o:spid="_x0000_s1026" style="position:absolute;left:0;text-align:left;margin-left:0;margin-top:.1pt;width:369pt;height:2in;z-index:251659264;mso-position-horizontal:center;mso-position-horizontal-relative:margin" coordsize="4686300,1828800" o:gfxdata="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">
                 <v:shapetype id="_x0000_t202" coordsize="21600,21600" o:spt="202" path="m0,0l0,21600,21600,21600,21600,0xe">
                   <v:stroke joinstyle="miter"/>
                   <v:path gradientshapeok="t" o:connecttype="rect"/>
@@ -577,7 +548,25 @@
                             <w:sz w:val="20"/>
                             <w:szCs w:val="20"/>
                           </w:rPr>
-                          <w:t>&lt;!DOCTYPE html&gt;</w:t>
+                          <w:t>&lt;</w:t>
+                        </w:r>
+                        <w:proofErr w:type="gramStart"/>
+                        <w:r>
+                          <w:rPr>
+                            <w:rFonts w:ascii="Consolas" w:hAnsi="Consolas"/>
+                            <w:sz w:val="20"/>
+                            <w:szCs w:val="20"/>
+                          </w:rPr>
+                          <w:t>!DOCTYPE</w:t>
+                        </w:r>
+                        <w:proofErr w:type="gramEnd"/>
+                        <w:r>
+                          <w:rPr>
+                            <w:rFonts w:ascii="Consolas" w:hAnsi="Consolas"/>
+                            <w:sz w:val="20"/>
+                            <w:szCs w:val="20"/>
+                          </w:rPr>
+                          <w:t xml:space="preserve"> html&gt;</w:t>
                         </w:r>
                       </w:p>
                       <w:p>
@@ -594,7 +583,25 @@
                             <w:sz w:val="20"/>
                             <w:szCs w:val="20"/>
                           </w:rPr>
-                          <w:t>&lt;html&gt;</w:t>
+                          <w:t>&lt;</w:t>
+                        </w:r>
+                        <w:proofErr w:type="gramStart"/>
+                        <w:r>
+                          <w:rPr>
+                            <w:rFonts w:ascii="Consolas" w:hAnsi="Consolas"/>
+                            <w:sz w:val="20"/>
+                            <w:szCs w:val="20"/>
+                          </w:rPr>
+                          <w:t>html</w:t>
+                        </w:r>
+                        <w:proofErr w:type="gramEnd"/>
+                        <w:r>
+                          <w:rPr>
+                            <w:rFonts w:ascii="Consolas" w:hAnsi="Consolas"/>
+                            <w:sz w:val="20"/>
+                            <w:szCs w:val="20"/>
+                          </w:rPr>
+                          <w:t>&gt;</w:t>
                         </w:r>
                       </w:p>
                       <w:p>
@@ -611,7 +618,25 @@
                             <w:sz w:val="20"/>
                             <w:szCs w:val="20"/>
                           </w:rPr>
-                          <w:t xml:space="preserve">  &lt;head&gt;</w:t>
+                          <w:t xml:space="preserve">  &lt;</w:t>
+                        </w:r>
+                        <w:proofErr w:type="gramStart"/>
+                        <w:r>
+                          <w:rPr>
+                            <w:rFonts w:ascii="Consolas" w:hAnsi="Consolas"/>
+                            <w:sz w:val="20"/>
+                            <w:szCs w:val="20"/>
+                          </w:rPr>
+                          <w:t>head</w:t>
+                        </w:r>
+                        <w:proofErr w:type="gramEnd"/>
+                        <w:r>
+                          <w:rPr>
+                            <w:rFonts w:ascii="Consolas" w:hAnsi="Consolas"/>
+                            <w:sz w:val="20"/>
+                            <w:szCs w:val="20"/>
+                          </w:rPr>
+                          <w:t>&gt;</w:t>
                         </w:r>
                       </w:p>
                       <w:p>
@@ -628,7 +653,25 @@
                             <w:sz w:val="20"/>
                             <w:szCs w:val="20"/>
                           </w:rPr>
-                          <w:t xml:space="preserve">    &lt;title&gt;Hello HTML&lt;/title&gt;</w:t>
+                          <w:t xml:space="preserve">    &lt;</w:t>
+                        </w:r>
+                        <w:proofErr w:type="gramStart"/>
+                        <w:r>
+                          <w:rPr>
+                            <w:rFonts w:ascii="Consolas" w:hAnsi="Consolas"/>
+                            <w:sz w:val="20"/>
+                            <w:szCs w:val="20"/>
+                          </w:rPr>
+                          <w:t>title</w:t>
+                        </w:r>
+                        <w:proofErr w:type="gramEnd"/>
+                        <w:r>
+                          <w:rPr>
+                            <w:rFonts w:ascii="Consolas" w:hAnsi="Consolas"/>
+                            <w:sz w:val="20"/>
+                            <w:szCs w:val="20"/>
+                          </w:rPr>
+                          <w:t>&gt;Hello HTML&lt;/title&gt;</w:t>
                         </w:r>
                       </w:p>
                       <w:p>
@@ -662,7 +705,25 @@
                             <w:sz w:val="20"/>
                             <w:szCs w:val="20"/>
                           </w:rPr>
-                          <w:t xml:space="preserve">  &lt;body&gt;</w:t>
+                          <w:t xml:space="preserve">  &lt;</w:t>
+                        </w:r>
+                        <w:proofErr w:type="gramStart"/>
+                        <w:r>
+                          <w:rPr>
+                            <w:rFonts w:ascii="Consolas" w:hAnsi="Consolas"/>
+                            <w:sz w:val="20"/>
+                            <w:szCs w:val="20"/>
+                          </w:rPr>
+                          <w:t>body</w:t>
+                        </w:r>
+                        <w:proofErr w:type="gramEnd"/>
+                        <w:r>
+                          <w:rPr>
+                            <w:rFonts w:ascii="Consolas" w:hAnsi="Consolas"/>
+                            <w:sz w:val="20"/>
+                            <w:szCs w:val="20"/>
+                          </w:rPr>
+                          <w:t>&gt;</w:t>
                         </w:r>
                       </w:p>
                       <w:p>
@@ -679,7 +740,25 @@
                             <w:sz w:val="20"/>
                             <w:szCs w:val="20"/>
                           </w:rPr>
-                          <w:t xml:space="preserve">    &lt;p&gt;Hello World!&lt;/p&gt;</w:t>
+                          <w:t xml:space="preserve">    &lt;</w:t>
+                        </w:r>
+                        <w:proofErr w:type="gramStart"/>
+                        <w:r>
+                          <w:rPr>
+                            <w:rFonts w:ascii="Consolas" w:hAnsi="Consolas"/>
+                            <w:sz w:val="20"/>
+                            <w:szCs w:val="20"/>
+                          </w:rPr>
+                          <w:t>p</w:t>
+                        </w:r>
+                        <w:proofErr w:type="gramEnd"/>
+                        <w:r>
+                          <w:rPr>
+                            <w:rFonts w:ascii="Consolas" w:hAnsi="Consolas"/>
+                            <w:sz w:val="20"/>
+                            <w:szCs w:val="20"/>
+                          </w:rPr>
+                          <w:t>&gt;Hello World!&lt;/p&gt;</w:t>
                         </w:r>
                       </w:p>
                       <w:p>
@@ -746,12 +825,55 @@
                     </w:txbxContent>
                   </v:textbox>
                 </v:shape>
-                <w10:anchorlock/>
+                <w10:wrap type="topAndBottom" anchorx="margin"/>
               </v:group>
             </w:pict>
           </mc:Fallback>
         </mc:AlternateContent>
       </w:r>
+      <w:r>
+        <w:t xml:space="preserve">While earlier HTML standards included presentational tags for manipulating the </w:t>
+      </w:r>
+      <w:r>
+        <w:t xml:space="preserve">look of </w:t>
+      </w:r>
+      <w:r>
+        <w:t xml:space="preserve">data in a document, they were deprecated in the HTML 4 standard of </w:t>
+      </w:r>
+      <w:r>
+        <w:t>1999 and made illegal in HTML 5, giving the responsibility of presentation to</w:t>
+      </w:r>
+      <w:r>
+        <w:t xml:space="preserve"> Cascading Style Sheets</w:t>
+      </w:r>
+      <w:r>
+        <w:t xml:space="preserve"> (CSS)</w:t>
+      </w:r>
+      <w:r>
+        <w:t xml:space="preserve">, </w:t>
+      </w:r>
+      <w:r>
+        <w:t xml:space="preserve">and </w:t>
+      </w:r>
+      <w:r>
+        <w:t>leaving HTML with giving documents structure and sema</w:t>
+      </w:r>
+      <w:r>
+        <w:t>n</w:t>
+      </w:r>
+      <w:r>
+        <w:t>tic meaning.</w:t>
+      </w:r>
+    </w:p>
+    <w:p>
+      <w:pPr>
+        <w:jc w:val="both"/>
+      </w:pPr>
+    </w:p>
+    <w:p>
+      <w:pPr>
+        <w:jc w:val="both"/>
+      </w:pPr>
     </w:p>
     <w:p>
       <w:pPr>
@@ -796,17 +918,17 @@
         <w:t>n the beginning, HTML</w:t>
       </w:r>
       <w:r>
-        <w:t xml:space="preserve"> was largely shaped by various browser vendors who, for the most part, did what t</w:t>
+        <w:t xml:space="preserve"> was largely shaped by various browser vendors who, for the </w:t>
+      </w:r>
+      <w:r>
+        <w:lastRenderedPageBreak/>
+        <w:t>most part, did what t</w:t>
       </w:r>
       <w:r>
         <w:t>hey pleased</w:t>
       </w:r>
       <w:r>
-        <w:t xml:space="preserve"> and added tags as they saw fit. Doing this lead to the </w:t>
-      </w:r>
-      <w:r>
-        <w:lastRenderedPageBreak/>
-        <w:t>HTML standard containing many elements and attributes that are either deprecated or gone today</w:t>
+        <w:t xml:space="preserve"> and added tags as they saw fit. Doing this lead to the HTML standard containing many elements and attributes that are either deprecated or gone today</w:t>
       </w:r>
       <w:r>
         <w:t>, often because they mixed structure with presentation</w:t>
@@ -1185,7 +1307,7 @@
     </w:p>
     <w:p>
       <w:pPr>
-        <w:jc w:val="center"/>
+        <w:jc w:val="both"/>
       </w:pPr>
       <w:r>
         <w:rPr>
@@ -1194,9 +1316,17 @@
         <mc:AlternateContent>
           <mc:Choice Requires="wpg">
             <w:drawing>
-              <wp:inline distT="0" distB="0" distL="0" distR="0" wp14:anchorId="20880D64" wp14:editId="269A259B">
+              <wp:anchor distT="0" distB="0" distL="114300" distR="114300" simplePos="0" relativeHeight="251660288" behindDoc="0" locked="0" layoutInCell="1" allowOverlap="1" wp14:anchorId="36C39108" wp14:editId="745E0EEC">
+                <wp:simplePos x="0" y="0"/>
+                <wp:positionH relativeFrom="margin">
+                  <wp:align>center</wp:align>
+                </wp:positionH>
+                <wp:positionV relativeFrom="paragraph">
+                  <wp:posOffset>5715</wp:posOffset>
+                </wp:positionV>
                 <wp:extent cx="4679950" cy="1461770"/>
                 <wp:effectExtent l="0" t="0" r="19050" b="11430"/>
+                <wp:wrapTopAndBottom/>
                 <wp:docPr id="20" name="Group 20"/>
                 <wp:cNvGraphicFramePr/>
                 <a:graphic xmlns:a="http://schemas.openxmlformats.org/drawingml/2006/main">
@@ -1244,7 +1374,7 @@
                                   <w:noProof/>
                                 </w:rPr>
                               </w:pPr>
-                              <w:bookmarkStart w:id="1" w:name="_Ref217458520"/>
+                              <w:bookmarkStart w:id="2" w:name="_Ref217458520"/>
                               <w:r>
                                 <w:t xml:space="preserve">Code Snippet </w:t>
                               </w:r>
@@ -1256,7 +1386,7 @@
                                   <w:t>2</w:t>
                                 </w:r>
                               </w:fldSimple>
-                              <w:bookmarkEnd w:id="1"/>
+                              <w:bookmarkEnd w:id="2"/>
                               <w:r>
                                 <w:t>: ACSS rule set with two selectors, a pseudo-class, two properties and a comment.</w:t>
                               </w:r>
@@ -1482,12 +1612,18 @@
                     </wpg:wgp>
                   </a:graphicData>
                 </a:graphic>
-              </wp:inline>
+                <wp14:sizeRelH relativeFrom="page">
+                  <wp14:pctWidth>0</wp14:pctWidth>
+                </wp14:sizeRelH>
+                <wp14:sizeRelV relativeFrom="page">
+                  <wp14:pctHeight>0</wp14:pctHeight>
+                </wp14:sizeRelV>
+              </wp:anchor>
             </w:drawing>
           </mc:Choice>
           <mc:Fallback>
             <w:pict>
-              <v:group id="Group 20" o:spid="_x0000_s1029" style="width:368.5pt;height:115.1pt;mso-position-horizontal-relative:char;mso-position-vertical-relative:line" coordsize="4679950,1461770" o:gfxdata="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">
+              <v:group id="Group 20" o:spid="_x0000_s1029" style="position:absolute;left:0;text-align:left;margin-left:0;margin-top:.45pt;width:368.5pt;height:115.1pt;z-index:251660288;mso-position-horizontal:center;mso-position-horizontal-relative:margin" coordsize="4679950,1461770" o:gfxdata="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">
                 <v:shape id="Text Box 4" o:spid="_x0000_s1030" type="#_x0000_t202" style="position:absolute;top:1066800;width:4679950;height:394970;visibility:visible;mso-wrap-style:square;v-text-anchor:top" o:gfxdata="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" stroked="f">
                   <v:textbox style="mso-fit-shape-to-text:t" inset="0,0,0,0">
                     <w:txbxContent>
@@ -1529,13 +1665,23 @@
                             <w:szCs w:val="20"/>
                           </w:rPr>
                         </w:pPr>
-                        <w:r>
-                          <w:rPr>
-                            <w:rFonts w:ascii="Consolas" w:hAnsi="Consolas"/>
-                            <w:sz w:val="20"/>
-                            <w:szCs w:val="20"/>
-                          </w:rPr>
-                          <w:t>selector [, selector2, ...] [:pseudo-class] {</w:t>
+                        <w:proofErr w:type="gramStart"/>
+                        <w:r>
+                          <w:rPr>
+                            <w:rFonts w:ascii="Consolas" w:hAnsi="Consolas"/>
+                            <w:sz w:val="20"/>
+                            <w:szCs w:val="20"/>
+                          </w:rPr>
+                          <w:t>selector</w:t>
+                        </w:r>
+                        <w:proofErr w:type="gramEnd"/>
+                        <w:r>
+                          <w:rPr>
+                            <w:rFonts w:ascii="Consolas" w:hAnsi="Consolas"/>
+                            <w:sz w:val="20"/>
+                            <w:szCs w:val="20"/>
+                          </w:rPr>
+                          <w:t xml:space="preserve"> [, selector2, ...] [:pseudo-class] {</w:t>
                         </w:r>
                       </w:p>
                       <w:p>
@@ -1552,7 +1698,25 @@
                             <w:sz w:val="20"/>
                             <w:szCs w:val="20"/>
                           </w:rPr>
-                          <w:t xml:space="preserve"> property: value;</w:t>
+                          <w:t xml:space="preserve"> </w:t>
+                        </w:r>
+                        <w:proofErr w:type="gramStart"/>
+                        <w:r>
+                          <w:rPr>
+                            <w:rFonts w:ascii="Consolas" w:hAnsi="Consolas"/>
+                            <w:sz w:val="20"/>
+                            <w:szCs w:val="20"/>
+                          </w:rPr>
+                          <w:t>property</w:t>
+                        </w:r>
+                        <w:proofErr w:type="gramEnd"/>
+                        <w:r>
+                          <w:rPr>
+                            <w:rFonts w:ascii="Consolas" w:hAnsi="Consolas"/>
+                            <w:sz w:val="20"/>
+                            <w:szCs w:val="20"/>
+                          </w:rPr>
+                          <w:t>: value;</w:t>
                         </w:r>
                       </w:p>
                       <w:p>
@@ -1569,7 +1733,25 @@
                             <w:sz w:val="20"/>
                             <w:szCs w:val="20"/>
                           </w:rPr>
-                          <w:t xml:space="preserve"> [property2: value2;</w:t>
+                          <w:t xml:space="preserve"> [</w:t>
+                        </w:r>
+                        <w:proofErr w:type="gramStart"/>
+                        <w:r>
+                          <w:rPr>
+                            <w:rFonts w:ascii="Consolas" w:hAnsi="Consolas"/>
+                            <w:sz w:val="20"/>
+                            <w:szCs w:val="20"/>
+                          </w:rPr>
+                          <w:t>property2</w:t>
+                        </w:r>
+                        <w:proofErr w:type="gramEnd"/>
+                        <w:r>
+                          <w:rPr>
+                            <w:rFonts w:ascii="Consolas" w:hAnsi="Consolas"/>
+                            <w:sz w:val="20"/>
+                            <w:szCs w:val="20"/>
+                          </w:rPr>
+                          <w:t>: value2;</w:t>
                         </w:r>
                       </w:p>
                       <w:p>
@@ -1620,13 +1802,31 @@
                             <w:sz w:val="20"/>
                             <w:szCs w:val="20"/>
                           </w:rPr>
-                          <w:t>/* comment */</w:t>
+                          <w:t xml:space="preserve">/* </w:t>
+                        </w:r>
+                        <w:proofErr w:type="gramStart"/>
+                        <w:r>
+                          <w:rPr>
+                            <w:rFonts w:ascii="Consolas" w:hAnsi="Consolas"/>
+                            <w:sz w:val="20"/>
+                            <w:szCs w:val="20"/>
+                          </w:rPr>
+                          <w:t>comment</w:t>
+                        </w:r>
+                        <w:proofErr w:type="gramEnd"/>
+                        <w:r>
+                          <w:rPr>
+                            <w:rFonts w:ascii="Consolas" w:hAnsi="Consolas"/>
+                            <w:sz w:val="20"/>
+                            <w:szCs w:val="20"/>
+                          </w:rPr>
+                          <w:t xml:space="preserve"> */</w:t>
                         </w:r>
                       </w:p>
                     </w:txbxContent>
                   </v:textbox>
                 </v:shape>
-                <w10:anchorlock/>
+                <w10:wrap type="topAndBottom" anchorx="margin"/>
               </v:group>
             </w:pict>
           </mc:Fallback>
@@ -1637,11 +1837,6 @@
       <w:pPr>
         <w:jc w:val="both"/>
       </w:pPr>
-    </w:p>
-    <w:p>
-      <w:pPr>
-        <w:jc w:val="both"/>
-      </w:pPr>
       <w:r>
         <w:t>To define the margin, border and padding of an element in the DOM tree, CSS generates several rectangular boxes around the element in what is called the “Box Model”. The Box Model</w:t>
       </w:r>
@@ -1678,7 +1873,7 @@
     </w:p>
     <w:p>
       <w:pPr>
-        <w:jc w:val="center"/>
+        <w:jc w:val="both"/>
       </w:pPr>
       <w:r>
         <w:rPr>
@@ -1687,9 +1882,17 @@
         <mc:AlternateContent>
           <mc:Choice Requires="wpg">
             <w:drawing>
-              <wp:inline distT="0" distB="0" distL="0" distR="0" wp14:anchorId="72F43B5C" wp14:editId="1E962359">
+              <wp:anchor distT="0" distB="0" distL="114300" distR="114300" simplePos="0" relativeHeight="251661312" behindDoc="0" locked="0" layoutInCell="1" allowOverlap="1" wp14:anchorId="43AB005E" wp14:editId="3CF2F226">
+                <wp:simplePos x="0" y="0"/>
+                <wp:positionH relativeFrom="margin">
+                  <wp:align>center</wp:align>
+                </wp:positionH>
+                <wp:positionV relativeFrom="paragraph">
+                  <wp:posOffset>4445</wp:posOffset>
+                </wp:positionV>
                 <wp:extent cx="4202430" cy="3490595"/>
                 <wp:effectExtent l="0" t="0" r="0" b="0"/>
+                <wp:wrapTopAndBottom/>
                 <wp:docPr id="14" name="Group 14"/>
                 <wp:cNvGraphicFramePr/>
                 <a:graphic xmlns:a="http://schemas.openxmlformats.org/drawingml/2006/main">
@@ -1766,7 +1969,7 @@
                                   <w:noProof/>
                                 </w:rPr>
                               </w:pPr>
-                              <w:bookmarkStart w:id="2" w:name="_Ref217632998"/>
+                              <w:bookmarkStart w:id="4" w:name="_Ref217632998"/>
                               <w:r>
                                 <w:t xml:space="preserve">Figure </w:t>
                               </w:r>
@@ -1778,7 +1981,7 @@
                                   <w:t>1</w:t>
                                 </w:r>
                               </w:fldSimple>
-                              <w:bookmarkEnd w:id="2"/>
+                              <w:bookmarkEnd w:id="4"/>
                               <w:r>
                                 <w:t>: The CSS Box Model. Source: The W3C CSS 2.1 Specification.</w:t>
                               </w:r>
@@ -1795,12 +1998,18 @@
                     </wpg:wgp>
                   </a:graphicData>
                 </a:graphic>
-              </wp:inline>
+                <wp14:sizeRelH relativeFrom="page">
+                  <wp14:pctWidth>0</wp14:pctWidth>
+                </wp14:sizeRelH>
+                <wp14:sizeRelV relativeFrom="page">
+                  <wp14:pctHeight>0</wp14:pctHeight>
+                </wp14:sizeRelV>
+              </wp:anchor>
             </w:drawing>
           </mc:Choice>
           <mc:Fallback>
             <w:pict>
-              <v:group id="Group 14" o:spid="_x0000_s1032" style="width:330.9pt;height:274.85pt;mso-position-horizontal-relative:char;mso-position-vertical-relative:line" coordsize="4202430,3490595" o:gfxdata="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">
+              <v:group id="Group 14" o:spid="_x0000_s1032" style="position:absolute;left:0;text-align:left;margin-left:0;margin-top:.35pt;width:330.9pt;height:274.85pt;z-index:251661312;mso-position-horizontal:center;mso-position-horizontal-relative:margin" coordsize="4202430,3490595" o:gfxdata="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">
                 <v:shapetype id="_x0000_t75" coordsize="21600,21600" o:spt="75" o:preferrelative="t" path="m@4@5l@4@11@9@11@9@5xe" filled="f" stroked="f">
                   <v:stroke joinstyle="miter"/>
                   <v:formulas>
@@ -1824,10 +2033,6 @@
                   <v:imagedata r:id="rId8" o:title=""/>
                   <v:path arrowok="t"/>
                 </v:shape>
-                <v:shapetype id="_x0000_t202" coordsize="21600,21600" o:spt="202" path="m0,0l0,21600,21600,21600,21600,0xe">
-                  <v:stroke joinstyle="miter"/>
-                  <v:path gradientshapeok="t" o:connecttype="rect"/>
-                </v:shapetype>
                 <v:shape id="Text Box 13" o:spid="_x0000_s1034" type="#_x0000_t202" style="position:absolute;top:3229610;width:4202430;height:260985;visibility:visible;mso-wrap-style:square;v-text-anchor:top" o:gfxdata="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" stroked="f">
                   <v:textbox style="mso-fit-shape-to-text:t" inset="0,0,0,0">
                     <w:txbxContent>
@@ -1838,43 +2043,27 @@
                             <w:noProof/>
                           </w:rPr>
                         </w:pPr>
-                        <w:bookmarkStart w:id="3" w:name="_Ref217632998"/>
+                        <w:bookmarkStart w:id="5" w:name="_Ref217632998"/>
                         <w:r>
                           <w:t xml:space="preserve">Figure </w:t>
                         </w:r>
-                        <w:r>
-                          <w:fldChar w:fldCharType="begin"/>
-                        </w:r>
-                        <w:r>
-                          <w:instrText xml:space="preserve"> SEQ Figure \* ARABIC </w:instrText>
-                        </w:r>
-                        <w:r>
-                          <w:fldChar w:fldCharType="separate"/>
-                        </w:r>
-                        <w:r>
-                          <w:rPr>
-                            <w:noProof/>
-                          </w:rPr>
-                          <w:t>1</w:t>
-                        </w:r>
-                        <w:r>
-                          <w:fldChar w:fldCharType="end"/>
-                        </w:r>
-                        <w:bookmarkEnd w:id="3"/>
-                        <w:r>
-                          <w:t xml:space="preserve">: The CSS Box Model. Source: </w:t>
-                        </w:r>
-                        <w:r>
-                          <w:t xml:space="preserve">The </w:t>
-                        </w:r>
-                        <w:r>
-                          <w:t>W3C CSS 2.1 Specification.</w:t>
+                        <w:fldSimple w:instr=" SEQ Figure \* ARABIC ">
+                          <w:r>
+                            <w:rPr>
+                              <w:noProof/>
+                            </w:rPr>
+                            <w:t>1</w:t>
+                          </w:r>
+                        </w:fldSimple>
+                        <w:bookmarkEnd w:id="5"/>
+                        <w:r>
+                          <w:t>: The CSS Box Model. Source: The W3C CSS 2.1 Specification.</w:t>
                         </w:r>
                       </w:p>
                     </w:txbxContent>
                   </v:textbox>
                 </v:shape>
-                <w10:anchorlock/>
+                <w10:wrap type="topAndBottom" anchorx="margin"/>
               </v:group>
             </w:pict>
           </mc:Fallback>
@@ -1954,7 +2143,7 @@
     </w:p>
     <w:p>
       <w:pPr>
-        <w:jc w:val="center"/>
+        <w:jc w:val="both"/>
       </w:pPr>
       <w:r>
         <w:rPr>
@@ -1963,9 +2152,17 @@
         <mc:AlternateContent>
           <mc:Choice Requires="wpg">
             <w:drawing>
-              <wp:inline distT="0" distB="0" distL="0" distR="0" wp14:anchorId="73116ADA" wp14:editId="09CEB2CD">
-                <wp:extent cx="4679950" cy="1923916"/>
+              <wp:anchor distT="0" distB="0" distL="114300" distR="114300" simplePos="0" relativeHeight="251662336" behindDoc="0" locked="0" layoutInCell="1" allowOverlap="1" wp14:anchorId="2B6DA4C7" wp14:editId="3E877236">
+                <wp:simplePos x="0" y="0"/>
+                <wp:positionH relativeFrom="margin">
+                  <wp:align>center</wp:align>
+                </wp:positionH>
+                <wp:positionV relativeFrom="paragraph">
+                  <wp:posOffset>635</wp:posOffset>
+                </wp:positionV>
+                <wp:extent cx="4679950" cy="1923415"/>
                 <wp:effectExtent l="0" t="0" r="19050" b="6985"/>
+                <wp:wrapTopAndBottom/>
                 <wp:docPr id="12" name="Group 12"/>
                 <wp:cNvGraphicFramePr/>
                 <a:graphic xmlns:a="http://schemas.openxmlformats.org/drawingml/2006/main">
@@ -1975,7 +2172,7 @@
                       <wpg:grpSpPr>
                         <a:xfrm>
                           <a:off x="0" y="0"/>
-                          <a:ext cx="4679950" cy="1923916"/>
+                          <a:ext cx="4679950" cy="1923415"/>
                           <a:chOff x="0" y="0"/>
                           <a:chExt cx="4679950" cy="1923916"/>
                         </a:xfrm>
@@ -2013,7 +2210,7 @@
                                   <w:noProof/>
                                 </w:rPr>
                               </w:pPr>
-                              <w:bookmarkStart w:id="3" w:name="_Ref217460113"/>
+                              <w:bookmarkStart w:id="6" w:name="_Ref217460113"/>
                               <w:r>
                                 <w:t xml:space="preserve">Code Snippet </w:t>
                               </w:r>
@@ -2025,7 +2222,7 @@
                                   <w:t>3</w:t>
                                 </w:r>
                               </w:fldSimple>
-                              <w:bookmarkEnd w:id="3"/>
+                              <w:bookmarkEnd w:id="6"/>
                               <w:r>
                                 <w:t>: An example of cascading in CSS. Anchor elements with the "emphasized" class attribute will have a different font and style than regular anchors, but will share the color.</w:t>
                               </w:r>
@@ -2350,13 +2547,19 @@
                     </wpg:wgp>
                   </a:graphicData>
                 </a:graphic>
-              </wp:inline>
+                <wp14:sizeRelH relativeFrom="page">
+                  <wp14:pctWidth>0</wp14:pctWidth>
+                </wp14:sizeRelH>
+                <wp14:sizeRelV relativeFrom="page">
+                  <wp14:pctHeight>0</wp14:pctHeight>
+                </wp14:sizeRelV>
+              </wp:anchor>
             </w:drawing>
           </mc:Choice>
           <mc:Fallback>
             <w:pict>
-              <v:group id="Group 12" o:spid="_x0000_s1032" style="width:368.5pt;height:151.5pt;mso-position-horizontal-relative:char;mso-position-vertical-relative:line" coordsize="4679950,1923916" o:gfxdata="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">
-                <v:shape id="Text Box 8" o:spid="_x0000_s1033" type="#_x0000_t202" style="position:absolute;top:1394961;width:4679950;height:528955;visibility:visible;mso-wrap-style:square;v-text-anchor:top" o:gfxdata="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" stroked="f">
+              <v:group id="Group 12" o:spid="_x0000_s1035" style="position:absolute;left:0;text-align:left;margin-left:0;margin-top:.05pt;width:368.5pt;height:151.45pt;z-index:251662336;mso-position-horizontal:center;mso-position-horizontal-relative:margin" coordsize="4679950,1923916" o:gfxdata="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">
+                <v:shape id="Text Box 8" o:spid="_x0000_s1036" type="#_x0000_t202" style="position:absolute;top:1394961;width:4679950;height:528955;visibility:visible;mso-wrap-style:square;v-text-anchor:top" o:gfxdata="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" stroked="f">
                   <v:textbox style="mso-fit-shape-to-text:t" inset="0,0,0,0">
                     <w:txbxContent>
                       <w:p>
@@ -2366,32 +2569,19 @@
                             <w:noProof/>
                           </w:rPr>
                         </w:pPr>
-                        <w:bookmarkStart w:id="5" w:name="_Ref217460113"/>
+                        <w:bookmarkStart w:id="7" w:name="_Ref217460113"/>
                         <w:r>
                           <w:t xml:space="preserve">Code Snippet </w:t>
                         </w:r>
-                        <w:r>
-                          <w:fldChar w:fldCharType="begin"/>
-                        </w:r>
-                        <w:r>
-                          <w:instrText xml:space="preserve"> SEQ Code_Snippet \* ARABIC </w:instrText>
-                        </w:r>
-                        <w:r>
-                          <w:fldChar w:fldCharType="separate"/>
-                        </w:r>
-                        <w:r>
-                          <w:rPr>
-                            <w:noProof/>
-                          </w:rPr>
-                          <w:t>3</w:t>
-                        </w:r>
-                        <w:r>
-                          <w:rPr>
-                            <w:noProof/>
-                          </w:rPr>
-                          <w:fldChar w:fldCharType="end"/>
-                        </w:r>
-                        <w:bookmarkEnd w:id="5"/>
+                        <w:fldSimple w:instr=" SEQ Code_Snippet \* ARABIC ">
+                          <w:r>
+                            <w:rPr>
+                              <w:noProof/>
+                            </w:rPr>
+                            <w:t>3</w:t>
+                          </w:r>
+                        </w:fldSimple>
+                        <w:bookmarkEnd w:id="7"/>
                         <w:r>
                           <w:t>: An example of cascading in CSS. Anchor elements with the "emphasized" class attribute will have a different font and style than regular anchors, but will share the color.</w:t>
                         </w:r>
@@ -2399,7 +2589,7 @@
                     </w:txbxContent>
                   </v:textbox>
                 </v:shape>
-                <v:shape id="Text Box 7" o:spid="_x0000_s1034" type="#_x0000_t202" style="position:absolute;width:4679950;height:1371600;visibility:visible;mso-wrap-style:square;v-text-anchor:top" o:gfxdata="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" fillcolor="white [3201]" strokecolor="#4f81bd [3204]" strokeweight="2pt">
+                <v:shape id="Text Box 7" o:spid="_x0000_s1037" type="#_x0000_t202" style="position:absolute;width:4679950;height:1371600;visibility:visible;mso-wrap-style:square;v-text-anchor:top" o:gfxdata="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" fillcolor="white [3201]" strokecolor="#4f81bd [3204]" strokeweight="2pt">
                   <v:textbox>
                     <w:txbxContent>
                       <w:p>
@@ -2410,13 +2600,23 @@
                             <w:szCs w:val="20"/>
                           </w:rPr>
                         </w:pPr>
-                        <w:r>
-                          <w:rPr>
-                            <w:rFonts w:ascii="Consolas" w:hAnsi="Consolas"/>
-                            <w:sz w:val="20"/>
-                            <w:szCs w:val="20"/>
-                          </w:rPr>
-                          <w:t>a {</w:t>
+                        <w:proofErr w:type="gramStart"/>
+                        <w:r>
+                          <w:rPr>
+                            <w:rFonts w:ascii="Consolas" w:hAnsi="Consolas"/>
+                            <w:sz w:val="20"/>
+                            <w:szCs w:val="20"/>
+                          </w:rPr>
+                          <w:t>a</w:t>
+                        </w:r>
+                        <w:proofErr w:type="gramEnd"/>
+                        <w:r>
+                          <w:rPr>
+                            <w:rFonts w:ascii="Consolas" w:hAnsi="Consolas"/>
+                            <w:sz w:val="20"/>
+                            <w:szCs w:val="20"/>
+                          </w:rPr>
+                          <w:t xml:space="preserve"> {</w:t>
                         </w:r>
                       </w:p>
                       <w:p>
@@ -2434,7 +2634,24 @@
                             <w:szCs w:val="20"/>
                           </w:rPr>
                           <w:tab/>
-                          <w:t>font : “courier”;</w:t>
+                        </w:r>
+                        <w:proofErr w:type="gramStart"/>
+                        <w:r>
+                          <w:rPr>
+                            <w:rFonts w:ascii="Consolas" w:hAnsi="Consolas"/>
+                            <w:sz w:val="20"/>
+                            <w:szCs w:val="20"/>
+                          </w:rPr>
+                          <w:t>font</w:t>
+                        </w:r>
+                        <w:proofErr w:type="gramEnd"/>
+                        <w:r>
+                          <w:rPr>
+                            <w:rFonts w:ascii="Consolas" w:hAnsi="Consolas"/>
+                            <w:sz w:val="20"/>
+                            <w:szCs w:val="20"/>
+                          </w:rPr>
+                          <w:t xml:space="preserve"> : “courier”;</w:t>
                         </w:r>
                       </w:p>
                       <w:p>
@@ -2452,7 +2669,24 @@
                             <w:szCs w:val="20"/>
                           </w:rPr>
                           <w:tab/>
-                          <w:t>color : “red”;</w:t>
+                        </w:r>
+                        <w:proofErr w:type="gramStart"/>
+                        <w:r>
+                          <w:rPr>
+                            <w:rFonts w:ascii="Consolas" w:hAnsi="Consolas"/>
+                            <w:sz w:val="20"/>
+                            <w:szCs w:val="20"/>
+                          </w:rPr>
+                          <w:t>color</w:t>
+                        </w:r>
+                        <w:proofErr w:type="gramEnd"/>
+                        <w:r>
+                          <w:rPr>
+                            <w:rFonts w:ascii="Consolas" w:hAnsi="Consolas"/>
+                            <w:sz w:val="20"/>
+                            <w:szCs w:val="20"/>
+                          </w:rPr>
+                          <w:t xml:space="preserve"> : “red”;</w:t>
                         </w:r>
                       </w:p>
                       <w:p>
@@ -2480,13 +2714,33 @@
                             <w:szCs w:val="20"/>
                           </w:rPr>
                         </w:pPr>
-                        <w:r>
-                          <w:rPr>
-                            <w:rFonts w:ascii="Consolas" w:hAnsi="Consolas"/>
-                            <w:sz w:val="20"/>
-                            <w:szCs w:val="20"/>
-                          </w:rPr>
-                          <w:t>a.emphasized {</w:t>
+                        <w:proofErr w:type="spellStart"/>
+                        <w:proofErr w:type="gramStart"/>
+                        <w:r>
+                          <w:rPr>
+                            <w:rFonts w:ascii="Consolas" w:hAnsi="Consolas"/>
+                            <w:sz w:val="20"/>
+                            <w:szCs w:val="20"/>
+                          </w:rPr>
+                          <w:t>a</w:t>
+                        </w:r>
+                        <w:proofErr w:type="gramEnd"/>
+                        <w:r>
+                          <w:rPr>
+                            <w:rFonts w:ascii="Consolas" w:hAnsi="Consolas"/>
+                            <w:sz w:val="20"/>
+                            <w:szCs w:val="20"/>
+                          </w:rPr>
+                          <w:t>.emphasized</w:t>
+                        </w:r>
+                        <w:proofErr w:type="spellEnd"/>
+                        <w:r>
+                          <w:rPr>
+                            <w:rFonts w:ascii="Consolas" w:hAnsi="Consolas"/>
+                            <w:sz w:val="20"/>
+                            <w:szCs w:val="20"/>
+                          </w:rPr>
+                          <w:t xml:space="preserve"> {</w:t>
                         </w:r>
                       </w:p>
                       <w:p>
@@ -2504,7 +2758,42 @@
                             <w:szCs w:val="20"/>
                           </w:rPr>
                           <w:tab/>
-                          <w:t>font : “arial”</w:t>
+                        </w:r>
+                        <w:proofErr w:type="gramStart"/>
+                        <w:r>
+                          <w:rPr>
+                            <w:rFonts w:ascii="Consolas" w:hAnsi="Consolas"/>
+                            <w:sz w:val="20"/>
+                            <w:szCs w:val="20"/>
+                          </w:rPr>
+                          <w:t>font</w:t>
+                        </w:r>
+                        <w:proofErr w:type="gramEnd"/>
+                        <w:r>
+                          <w:rPr>
+                            <w:rFonts w:ascii="Consolas" w:hAnsi="Consolas"/>
+                            <w:sz w:val="20"/>
+                            <w:szCs w:val="20"/>
+                          </w:rPr>
+                          <w:t xml:space="preserve"> : “</w:t>
+                        </w:r>
+                        <w:proofErr w:type="spellStart"/>
+                        <w:r>
+                          <w:rPr>
+                            <w:rFonts w:ascii="Consolas" w:hAnsi="Consolas"/>
+                            <w:sz w:val="20"/>
+                            <w:szCs w:val="20"/>
+                          </w:rPr>
+                          <w:t>arial</w:t>
+                        </w:r>
+                        <w:proofErr w:type="spellEnd"/>
+                        <w:r>
+                          <w:rPr>
+                            <w:rFonts w:ascii="Consolas" w:hAnsi="Consolas"/>
+                            <w:sz w:val="20"/>
+                            <w:szCs w:val="20"/>
+                          </w:rPr>
+                          <w:t>”</w:t>
                         </w:r>
                       </w:p>
                       <w:p>
@@ -2522,7 +2811,24 @@
                             <w:szCs w:val="20"/>
                           </w:rPr>
                           <w:tab/>
-                          <w:t>font-style : italic;</w:t>
+                        </w:r>
+                        <w:proofErr w:type="gramStart"/>
+                        <w:r>
+                          <w:rPr>
+                            <w:rFonts w:ascii="Consolas" w:hAnsi="Consolas"/>
+                            <w:sz w:val="20"/>
+                            <w:szCs w:val="20"/>
+                          </w:rPr>
+                          <w:t>font</w:t>
+                        </w:r>
+                        <w:proofErr w:type="gramEnd"/>
+                        <w:r>
+                          <w:rPr>
+                            <w:rFonts w:ascii="Consolas" w:hAnsi="Consolas"/>
+                            <w:sz w:val="20"/>
+                            <w:szCs w:val="20"/>
+                          </w:rPr>
+                          <w:t>-style : italic;</w:t>
                         </w:r>
                       </w:p>
                       <w:p>
@@ -2554,7 +2860,7 @@
                     </w:txbxContent>
                   </v:textbox>
                 </v:shape>
-                <w10:anchorlock/>
+                <w10:wrap type="topAndBottom" anchorx="margin"/>
               </v:group>
             </w:pict>
           </mc:Fallback>
@@ -2743,7 +3049,7 @@
     </w:p>
     <w:p>
       <w:pPr>
-        <w:jc w:val="center"/>
+        <w:jc w:val="both"/>
       </w:pPr>
       <w:r>
         <w:rPr>
@@ -2752,9 +3058,17 @@
         <mc:AlternateContent>
           <mc:Choice Requires="wpg">
             <w:drawing>
-              <wp:inline distT="0" distB="0" distL="0" distR="0" wp14:anchorId="196C045A" wp14:editId="07C79A2B">
+              <wp:anchor distT="0" distB="0" distL="114300" distR="114300" simplePos="0" relativeHeight="251663360" behindDoc="0" locked="0" layoutInCell="1" allowOverlap="1" wp14:anchorId="15928966" wp14:editId="614A56F5">
+                <wp:simplePos x="0" y="0"/>
+                <wp:positionH relativeFrom="margin">
+                  <wp:align>center</wp:align>
+                </wp:positionH>
+                <wp:positionV relativeFrom="paragraph">
+                  <wp:posOffset>1905</wp:posOffset>
+                </wp:positionV>
                 <wp:extent cx="4800600" cy="999490"/>
                 <wp:effectExtent l="0" t="0" r="0" b="0"/>
+                <wp:wrapTopAndBottom/>
                 <wp:docPr id="22" name="Group 22"/>
                 <wp:cNvGraphicFramePr/>
                 <a:graphic xmlns:a="http://schemas.openxmlformats.org/drawingml/2006/main">
@@ -2918,7 +3232,7 @@
                                   <w:noProof/>
                                 </w:rPr>
                               </w:pPr>
-                              <w:bookmarkStart w:id="4" w:name="_Ref217460309"/>
+                              <w:bookmarkStart w:id="8" w:name="_Ref217460309"/>
                               <w:r>
                                 <w:t xml:space="preserve">Code Snippet </w:t>
                               </w:r>
@@ -2930,7 +3244,7 @@
                                   <w:t>4</w:t>
                                 </w:r>
                               </w:fldSimple>
-                              <w:bookmarkEnd w:id="4"/>
+                              <w:bookmarkEnd w:id="8"/>
                               <w:r>
                                 <w:t>: An example of a Media Query for a screen media type with a screen width between 400px and 700px</w:t>
                               </w:r>
@@ -2947,13 +3261,19 @@
                     </wpg:wgp>
                   </a:graphicData>
                 </a:graphic>
-              </wp:inline>
+                <wp14:sizeRelH relativeFrom="page">
+                  <wp14:pctWidth>0</wp14:pctWidth>
+                </wp14:sizeRelH>
+                <wp14:sizeRelV relativeFrom="page">
+                  <wp14:pctHeight>0</wp14:pctHeight>
+                </wp14:sizeRelV>
+              </wp:anchor>
             </w:drawing>
           </mc:Choice>
           <mc:Fallback>
             <w:pict>
-              <v:group id="Group 22" o:spid="_x0000_s1035" style="width:378pt;height:78.7pt;mso-position-horizontal-relative:char;mso-position-vertical-relative:line" coordsize="4800600,999490" o:gfxdata="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">
-                <v:shape id="Text Box 5" o:spid="_x0000_s1036" type="#_x0000_t202" style="position:absolute;width:4763770;height:571500;visibility:visible;mso-wrap-style:none;v-text-anchor:top" o:gfxdata="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" fillcolor="white [3201]" strokecolor="#4f81bd [3204]" strokeweight="2pt">
+              <v:group id="Group 22" o:spid="_x0000_s1038" style="position:absolute;left:0;text-align:left;margin-left:0;margin-top:.15pt;width:378pt;height:78.7pt;z-index:251663360;mso-position-horizontal:center;mso-position-horizontal-relative:margin" coordsize="4800600,999490" o:gfxdata="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">
+                <v:shape id="Text Box 5" o:spid="_x0000_s1039" type="#_x0000_t202" style="position:absolute;width:4763770;height:571500;visibility:visible;mso-wrap-style:none;v-text-anchor:top" o:gfxdata="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" fillcolor="white [3201]" strokecolor="#4f81bd [3204]" strokeweight="2pt">
                   <v:textbox inset="3mm,0,,0">
                     <w:txbxContent>
                       <w:p>
@@ -2995,7 +3315,31 @@
                             <w:sz w:val="20"/>
                             <w:szCs w:val="20"/>
                           </w:rPr>
-                          <w:t>@media screen and (min-width: 400px) and (max-width: 700px) { … }</w:t>
+                          <w:t>@</w:t>
+                        </w:r>
+                        <w:proofErr w:type="gramStart"/>
+                        <w:r>
+                          <w:rPr>
+                            <w:rFonts w:ascii="Consolas" w:hAnsi="Consolas" w:cs="Courier"/>
+                            <w:b/>
+                            <w:bCs/>
+                            <w:color w:val="000000"/>
+                            <w:sz w:val="20"/>
+                            <w:szCs w:val="20"/>
+                          </w:rPr>
+                          <w:t>media</w:t>
+                        </w:r>
+                        <w:proofErr w:type="gramEnd"/>
+                        <w:r>
+                          <w:rPr>
+                            <w:rFonts w:ascii="Consolas" w:hAnsi="Consolas" w:cs="Courier"/>
+                            <w:b/>
+                            <w:bCs/>
+                            <w:color w:val="000000"/>
+                            <w:sz w:val="20"/>
+                            <w:szCs w:val="20"/>
+                          </w:rPr>
+                          <w:t xml:space="preserve"> screen and (min-width: 400px) and (max-width: 700px) { … }</w:t>
                         </w:r>
                       </w:p>
                       <w:p>
@@ -3008,7 +3352,7 @@
                     </w:txbxContent>
                   </v:textbox>
                 </v:shape>
-                <v:shape id="Text Box 6" o:spid="_x0000_s1037" type="#_x0000_t202" style="position:absolute;top:604520;width:4800600;height:394970;visibility:visible;mso-wrap-style:square;v-text-anchor:top" o:gfxdata="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" stroked="f">
+                <v:shape id="Text Box 6" o:spid="_x0000_s1040" type="#_x0000_t202" style="position:absolute;top:604520;width:4800600;height:394970;visibility:visible;mso-wrap-style:square;v-text-anchor:top" o:gfxdata="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" stroked="f">
                   <v:textbox style="mso-fit-shape-to-text:t" inset="0,0,0,0">
                     <w:txbxContent>
                       <w:p>
@@ -3018,7 +3362,7 @@
                             <w:noProof/>
                           </w:rPr>
                         </w:pPr>
-                        <w:bookmarkStart w:id="7" w:name="_Ref217460309"/>
+                        <w:bookmarkStart w:id="9" w:name="_Ref217460309"/>
                         <w:r>
                           <w:t xml:space="preserve">Code Snippet </w:t>
                         </w:r>
@@ -3030,7 +3374,7 @@
                             <w:t>4</w:t>
                           </w:r>
                         </w:fldSimple>
-                        <w:bookmarkEnd w:id="7"/>
+                        <w:bookmarkEnd w:id="9"/>
                         <w:r>
                           <w:t>: An example of a Media Query for a screen media type with a screen width between 400px and 700px</w:t>
                         </w:r>
@@ -3038,7 +3382,7 @@
                     </w:txbxContent>
                   </v:textbox>
                 </v:shape>
-                <w10:anchorlock/>
+                <w10:wrap type="topAndBottom" anchorx="margin"/>
               </v:group>
             </w:pict>
           </mc:Fallback>
@@ -3165,7 +3509,7 @@
       <w:r>
         <w:t xml:space="preserve">, instead of pixels. </w:t>
       </w:r>
-      <w:commentRangeStart w:id="5"/>
+      <w:commentRangeStart w:id="10"/>
       <w:r>
         <w:t>This means that layouts can flow freely outward and inward</w:t>
       </w:r>
@@ -3175,7 +3519,7 @@
       <w:r>
         <w:t xml:space="preserve"> without breaking</w:t>
       </w:r>
-      <w:commentRangeEnd w:id="5"/>
+      <w:commentRangeEnd w:id="10"/>
       <w:r>
         <w:t xml:space="preserve">, </w:t>
       </w:r>
@@ -3183,7 +3527,7 @@
         <w:rPr>
           <w:rStyle w:val="CommentReference"/>
         </w:rPr>
-        <w:commentReference w:id="5"/>
+        <w:commentReference w:id="10"/>
       </w:r>
       <w:r>
         <w:t>hence the name “fluid grid”.</w:t>
@@ -3191,7 +3535,7 @@
       <w:r>
         <w:t xml:space="preserve"> The viewport in this context is defined by the W3C as </w:t>
       </w:r>
-      <w:commentRangeStart w:id="6"/>
+      <w:commentRangeStart w:id="11"/>
       <w:r>
         <w:t>a window or o</w:t>
       </w:r>
@@ -3210,12 +3554,12 @@
       <w:r>
         <w:t xml:space="preserve">. </w:t>
       </w:r>
-      <w:commentRangeEnd w:id="6"/>
+      <w:commentRangeEnd w:id="11"/>
       <w:r>
         <w:rPr>
           <w:rStyle w:val="CommentReference"/>
         </w:rPr>
-        <w:commentReference w:id="6"/>
+        <w:commentReference w:id="11"/>
       </w:r>
       <w:r>
         <w:t xml:space="preserve">This method of styling layouts is inherently more flexible than the old method of </w:t>
@@ -3295,81 +3639,114 @@
         <w:jc w:val="both"/>
       </w:pPr>
       <w:r>
-        <w:t>JavaScript (JS)</w:t>
-      </w:r>
-    </w:p>
-    <w:p>
-      <w:pPr>
-        <w:jc w:val="both"/>
-      </w:pPr>
-      <w:r>
-        <w:t>JavaScript is a</w:t>
-      </w:r>
-      <w:r>
-        <w:t>n interpreted,</w:t>
-      </w:r>
-      <w:r>
-        <w:t xml:space="preserve"> dynamic, weakl</w:t>
-      </w:r>
-      <w:r>
-        <w:t>y typed scripting language that i</w:t>
-      </w:r>
-      <w:r>
-        <w:t>s commonly implemented in web browsers to support the creation of dynamic web page</w:t>
-      </w:r>
-      <w:r>
-        <w:t>s. It i</w:t>
-      </w:r>
-      <w:r>
-        <w:t>s a multi-paradigm language that supports object-oriented, imperative and functional programming styles. JavaScript’s use is primarily client-side, but has gained popularity in server-side applications in later years.</w:t>
-      </w:r>
-    </w:p>
-    <w:p>
-      <w:pPr>
-        <w:jc w:val="both"/>
-      </w:pPr>
-      <w:r>
-        <w:t>Brendan Eich created JavaScript</w:t>
-      </w:r>
-      <w:r>
-        <w:t xml:space="preserve"> over the course of 10 days in </w:t>
-      </w:r>
-      <w:r>
-        <w:t>May</w:t>
-      </w:r>
-      <w:r>
-        <w:t xml:space="preserve"> 1995 </w:t>
-      </w:r>
-      <w:r>
-        <w:t>while working at Netscape. The purpose was to create a lightweight</w:t>
-      </w:r>
-      <w:r>
-        <w:t>,</w:t>
-      </w:r>
-      <w:r>
-        <w:t xml:space="preserve"> interpreted language</w:t>
-      </w:r>
-      <w:r>
-        <w:t xml:space="preserve"> to appeal to </w:t>
-      </w:r>
-      <w:r>
-        <w:t>nonprofessional</w:t>
-      </w:r>
-      <w:r>
-        <w:t xml:space="preserve"> programmers, like</w:t>
-      </w:r>
-      <w:r>
-        <w:t xml:space="preserve"> Microsoft’s Visual Basic.</w:t>
-      </w:r>
-    </w:p>
-    <w:p>
-      <w:pPr>
-        <w:jc w:val="both"/>
-      </w:pPr>
-    </w:p>
-    <w:p>
-      <w:pPr>
-        <w:jc w:val="center"/>
+        <w:t>Java</w:t>
+      </w:r>
+    </w:p>
+    <w:p>
+      <w:pPr>
+        <w:jc w:val="both"/>
+      </w:pPr>
+      <w:r>
+        <w:t>Java is a general-purpose, concurrent, class-based, object-oriented programming langu</w:t>
+      </w:r>
+      <w:r>
+        <w:t>age</w:t>
+      </w:r>
+      <w:r>
+        <w:t xml:space="preserve"> with C-like syntax</w:t>
+      </w:r>
+      <w:r>
+        <w:t>.</w:t>
+      </w:r>
+      <w:r>
+        <w:t xml:space="preserve"> The main design idea of the language is to minimize the amount of implementation dependencies by allowing developers to “write once,</w:t>
+      </w:r>
+      <w:r>
+        <w:t xml:space="preserve"> run anywhere”. To achieve this, applications written in Java are compiled to byte</w:t>
+      </w:r>
+      <w:r>
+        <w:t xml:space="preserve"> </w:t>
+      </w:r>
+      <w:r>
+        <w:t>code that can run on any Java Virtual Machine (J</w:t>
+      </w:r>
+      <w:r>
+        <w:t xml:space="preserve">VM), regardless of </w:t>
+      </w:r>
+      <w:r>
+        <w:t>computer architecture.</w:t>
+      </w:r>
+      <w:r>
+        <w:t xml:space="preserve"> Java was developed by James Gosling of Sun Microsystems and released as version 1.0 in 1995.</w:t>
+      </w:r>
+      <w:r>
+        <w:t xml:space="preserve"> </w:t>
+      </w:r>
+      <w:r>
+        <w:t>Even though much of Java’s syntax is derived from languages like C and C++, it has less low-level facilities than either.</w:t>
+      </w:r>
+      <w:r>
+        <w:t xml:space="preserve"> It provides more high-level abstractions and services such as an automatic garbage collector for memory management.</w:t>
+      </w:r>
+    </w:p>
+    <w:p>
+      <w:pPr>
+        <w:jc w:val="both"/>
+      </w:pPr>
+    </w:p>
+    <w:p>
+      <w:pPr>
+        <w:jc w:val="both"/>
+      </w:pPr>
+      <w:r>
+        <w:t>Java comes in four different editions, with two of them being the most widely used: Standard Edition (SE) and Enterprise Edition (EE). The difference between the two of them is that the EE is meant for building enterprise applications. The EE is built upon the SE and provides a runtime environment and API for developing and running large-scale, multi-tiered, scalable and secure network applications. Java EE is in other words an API that builds on Java SE to make it more network- and web-oriented for enterprise use.</w:t>
+      </w:r>
+    </w:p>
+    <w:p>
+      <w:pPr>
+        <w:jc w:val="both"/>
+      </w:pPr>
+    </w:p>
+    <w:p>
+      <w:pPr>
+        <w:jc w:val="both"/>
+      </w:pPr>
+      <w:r>
+        <w:t xml:space="preserve">Java is, as of 2013, one of the most popular programming languages in use, particularly within client-server web applications. It provides developers with a mechanism called Servlets. They provide services for extending the functionality of web servers and accessing business systems on the server. Servlets typically generate HTTP responses from HTTP requests from the client. A typical response is an HTML document, as shown in </w:t>
+      </w:r>
+      <w:r>
+        <w:fldChar w:fldCharType="begin"/>
+      </w:r>
+      <w:r>
+        <w:instrText xml:space="preserve"> REF _Ref221354630 \h </w:instrText>
+      </w:r>
+      <w:r>
+        <w:fldChar w:fldCharType="separate"/>
+      </w:r>
+      <w:r>
+        <w:t xml:space="preserve">Code Snippet </w:t>
+      </w:r>
+      <w:r>
+        <w:rPr>
+          <w:noProof/>
+        </w:rPr>
+        <w:t>5</w:t>
+      </w:r>
+      <w:r>
+        <w:fldChar w:fldCharType="end"/>
+      </w:r>
+      <w:r>
+        <w:t>.</w:t>
+      </w:r>
+    </w:p>
+    <w:p>
+      <w:pPr>
+        <w:jc w:val="both"/>
+      </w:pPr>
+    </w:p>
+    <w:p>
+      <w:pPr>
+        <w:jc w:val="both"/>
       </w:pPr>
       <w:r>
         <w:rPr>
@@ -3378,9 +3755,1799 @@
         <mc:AlternateContent>
           <mc:Choice Requires="wpg">
             <w:drawing>
-              <wp:inline distT="0" distB="0" distL="0" distR="0" wp14:anchorId="06A83431" wp14:editId="506409E7">
+              <wp:anchor distT="0" distB="0" distL="114300" distR="114300" simplePos="0" relativeHeight="251658240" behindDoc="0" locked="0" layoutInCell="1" allowOverlap="1" wp14:anchorId="159E54B0" wp14:editId="0088DA19">
+                <wp:simplePos x="0" y="0"/>
+                <wp:positionH relativeFrom="margin">
+                  <wp:align>center</wp:align>
+                </wp:positionH>
+                <wp:positionV relativeFrom="paragraph">
+                  <wp:posOffset>114300</wp:posOffset>
+                </wp:positionV>
+                <wp:extent cx="6400800" cy="2628900"/>
+                <wp:effectExtent l="0" t="0" r="25400" b="12700"/>
+                <wp:wrapTopAndBottom/>
+                <wp:docPr id="29" name="Group 29"/>
+                <wp:cNvGraphicFramePr/>
+                <a:graphic xmlns:a="http://schemas.openxmlformats.org/drawingml/2006/main">
+                  <a:graphicData uri="http://schemas.microsoft.com/office/word/2010/wordprocessingGroup">
+                    <wpg:wgp>
+                      <wpg:cNvGrpSpPr/>
+                      <wpg:grpSpPr>
+                        <a:xfrm>
+                          <a:off x="0" y="0"/>
+                          <a:ext cx="6400800" cy="2628900"/>
+                          <a:chOff x="0" y="0"/>
+                          <a:chExt cx="6400800" cy="2628900"/>
+                        </a:xfrm>
+                      </wpg:grpSpPr>
+                      <wps:wsp>
+                        <wps:cNvPr id="27" name="Text Box 27"/>
+                        <wps:cNvSpPr txBox="1"/>
+                        <wps:spPr>
+                          <a:xfrm>
+                            <a:off x="0" y="0"/>
+                            <a:ext cx="6400800" cy="2286000"/>
+                          </a:xfrm>
+                          <a:prstGeom prst="rect">
+                            <a:avLst/>
+                          </a:prstGeom>
+                          <a:ln/>
+                          <a:extLst>
+                            <a:ext uri="{C572A759-6A51-4108-AA02-DFA0A04FC94B}">
+                              <ma14:wrappingTextBoxFlag xmlns:ma14="http://schemas.microsoft.com/office/mac/drawingml/2011/main"/>
+                            </a:ext>
+                          </a:extLst>
+                        </wps:spPr>
+                        <wps:style>
+                          <a:lnRef idx="2">
+                            <a:schemeClr val="accent1"/>
+                          </a:lnRef>
+                          <a:fillRef idx="1">
+                            <a:schemeClr val="lt1"/>
+                          </a:fillRef>
+                          <a:effectRef idx="0">
+                            <a:schemeClr val="accent1"/>
+                          </a:effectRef>
+                          <a:fontRef idx="minor">
+                            <a:schemeClr val="dk1"/>
+                          </a:fontRef>
+                        </wps:style>
+                        <wps:txbx>
+                          <w:txbxContent>
+                            <w:p>
+                              <w:pPr>
+                                <w:jc w:val="both"/>
+                                <w:rPr>
+                                  <w:rFonts w:ascii="Consolas" w:hAnsi="Consolas"/>
+                                  <w:sz w:val="20"/>
+                                  <w:szCs w:val="20"/>
+                                </w:rPr>
+                              </w:pPr>
+                              <w:proofErr w:type="gramStart"/>
+                              <w:r>
+                                <w:rPr>
+                                  <w:rFonts w:ascii="Consolas" w:hAnsi="Consolas"/>
+                                  <w:sz w:val="20"/>
+                                  <w:szCs w:val="20"/>
+                                </w:rPr>
+                                <w:t>import</w:t>
+                              </w:r>
+                              <w:proofErr w:type="gramEnd"/>
+                              <w:r>
+                                <w:rPr>
+                                  <w:rFonts w:ascii="Consolas" w:hAnsi="Consolas"/>
+                                  <w:sz w:val="20"/>
+                                  <w:szCs w:val="20"/>
+                                </w:rPr>
+                                <w:t xml:space="preserve"> java.io.*; </w:t>
+                              </w:r>
+                            </w:p>
+                            <w:p>
+                              <w:pPr>
+                                <w:jc w:val="both"/>
+                                <w:rPr>
+                                  <w:rFonts w:ascii="Consolas" w:hAnsi="Consolas"/>
+                                  <w:sz w:val="20"/>
+                                  <w:szCs w:val="20"/>
+                                </w:rPr>
+                              </w:pPr>
+                              <w:proofErr w:type="gramStart"/>
+                              <w:r>
+                                <w:rPr>
+                                  <w:rFonts w:ascii="Consolas" w:hAnsi="Consolas"/>
+                                  <w:sz w:val="20"/>
+                                  <w:szCs w:val="20"/>
+                                </w:rPr>
+                                <w:t>import</w:t>
+                              </w:r>
+                              <w:proofErr w:type="gramEnd"/>
+                              <w:r>
+                                <w:rPr>
+                                  <w:rFonts w:ascii="Consolas" w:hAnsi="Consolas"/>
+                                  <w:sz w:val="20"/>
+                                  <w:szCs w:val="20"/>
+                                </w:rPr>
+                                <w:t xml:space="preserve"> </w:t>
+                              </w:r>
+                              <w:proofErr w:type="spellStart"/>
+                              <w:r>
+                                <w:rPr>
+                                  <w:rFonts w:ascii="Consolas" w:hAnsi="Consolas"/>
+                                  <w:sz w:val="20"/>
+                                  <w:szCs w:val="20"/>
+                                </w:rPr>
+                                <w:t>javax.servlet</w:t>
+                              </w:r>
+                              <w:proofErr w:type="spellEnd"/>
+                              <w:r>
+                                <w:rPr>
+                                  <w:rFonts w:ascii="Consolas" w:hAnsi="Consolas"/>
+                                  <w:sz w:val="20"/>
+                                  <w:szCs w:val="20"/>
+                                </w:rPr>
+                                <w:t xml:space="preserve">.*;   </w:t>
+                              </w:r>
+                            </w:p>
+                            <w:p>
+                              <w:pPr>
+                                <w:jc w:val="both"/>
+                                <w:rPr>
+                                  <w:rFonts w:ascii="Consolas" w:hAnsi="Consolas"/>
+                                  <w:sz w:val="20"/>
+                                  <w:szCs w:val="20"/>
+                                </w:rPr>
+                              </w:pPr>
+                              <w:proofErr w:type="gramStart"/>
+                              <w:r>
+                                <w:rPr>
+                                  <w:rFonts w:ascii="Consolas" w:hAnsi="Consolas"/>
+                                  <w:sz w:val="20"/>
+                                  <w:szCs w:val="20"/>
+                                </w:rPr>
+                                <w:t>public</w:t>
+                              </w:r>
+                              <w:proofErr w:type="gramEnd"/>
+                              <w:r>
+                                <w:rPr>
+                                  <w:rFonts w:ascii="Consolas" w:hAnsi="Consolas"/>
+                                  <w:sz w:val="20"/>
+                                  <w:szCs w:val="20"/>
+                                </w:rPr>
+                                <w:t xml:space="preserve"> class Hello extends </w:t>
+                              </w:r>
+                              <w:proofErr w:type="spellStart"/>
+                              <w:r>
+                                <w:rPr>
+                                  <w:rFonts w:ascii="Consolas" w:hAnsi="Consolas"/>
+                                  <w:sz w:val="20"/>
+                                  <w:szCs w:val="20"/>
+                                </w:rPr>
+                                <w:t>GenericServlet</w:t>
+                              </w:r>
+                              <w:proofErr w:type="spellEnd"/>
+                              <w:r>
+                                <w:rPr>
+                                  <w:rFonts w:ascii="Consolas" w:hAnsi="Consolas"/>
+                                  <w:sz w:val="20"/>
+                                  <w:szCs w:val="20"/>
+                                </w:rPr>
+                                <w:t xml:space="preserve"> {     </w:t>
+                              </w:r>
+                            </w:p>
+                            <w:p>
+                              <w:pPr>
+                                <w:jc w:val="both"/>
+                                <w:rPr>
+                                  <w:rFonts w:ascii="Consolas" w:hAnsi="Consolas"/>
+                                  <w:sz w:val="20"/>
+                                  <w:szCs w:val="20"/>
+                                </w:rPr>
+                              </w:pPr>
+                              <w:r>
+                                <w:rPr>
+                                  <w:rFonts w:ascii="Consolas" w:hAnsi="Consolas"/>
+                                  <w:sz w:val="20"/>
+                                  <w:szCs w:val="20"/>
+                                </w:rPr>
+                                <w:tab/>
+                              </w:r>
+                              <w:proofErr w:type="gramStart"/>
+                              <w:r>
+                                <w:rPr>
+                                  <w:rFonts w:ascii="Consolas" w:hAnsi="Consolas"/>
+                                  <w:sz w:val="20"/>
+                                  <w:szCs w:val="20"/>
+                                </w:rPr>
+                                <w:t>public</w:t>
+                              </w:r>
+                              <w:proofErr w:type="gramEnd"/>
+                              <w:r>
+                                <w:rPr>
+                                  <w:rFonts w:ascii="Consolas" w:hAnsi="Consolas"/>
+                                  <w:sz w:val="20"/>
+                                  <w:szCs w:val="20"/>
+                                </w:rPr>
+                                <w:t xml:space="preserve"> void service(final </w:t>
+                              </w:r>
+                              <w:proofErr w:type="spellStart"/>
+                              <w:r>
+                                <w:rPr>
+                                  <w:rFonts w:ascii="Consolas" w:hAnsi="Consolas"/>
+                                  <w:sz w:val="20"/>
+                                  <w:szCs w:val="20"/>
+                                </w:rPr>
+                                <w:t>ServletRequest</w:t>
+                              </w:r>
+                              <w:proofErr w:type="spellEnd"/>
+                              <w:r>
+                                <w:rPr>
+                                  <w:rFonts w:ascii="Consolas" w:hAnsi="Consolas"/>
+                                  <w:sz w:val="20"/>
+                                  <w:szCs w:val="20"/>
+                                </w:rPr>
+                                <w:t xml:space="preserve"> request, final </w:t>
+                              </w:r>
+                              <w:proofErr w:type="spellStart"/>
+                              <w:r>
+                                <w:rPr>
+                                  <w:rFonts w:ascii="Consolas" w:hAnsi="Consolas"/>
+                                  <w:sz w:val="20"/>
+                                  <w:szCs w:val="20"/>
+                                </w:rPr>
+                                <w:t>ServletResponse</w:t>
+                              </w:r>
+                              <w:proofErr w:type="spellEnd"/>
+                              <w:r>
+                                <w:rPr>
+                                  <w:rFonts w:ascii="Consolas" w:hAnsi="Consolas"/>
+                                  <w:sz w:val="20"/>
+                                  <w:szCs w:val="20"/>
+                                </w:rPr>
+                                <w:t xml:space="preserve"> response)     </w:t>
+                              </w:r>
+                            </w:p>
+                            <w:p>
+                              <w:pPr>
+                                <w:jc w:val="both"/>
+                                <w:rPr>
+                                  <w:rFonts w:ascii="Consolas" w:hAnsi="Consolas"/>
+                                  <w:sz w:val="20"/>
+                                  <w:szCs w:val="20"/>
+                                </w:rPr>
+                              </w:pPr>
+                              <w:r>
+                                <w:rPr>
+                                  <w:rFonts w:ascii="Consolas" w:hAnsi="Consolas"/>
+                                  <w:sz w:val="20"/>
+                                  <w:szCs w:val="20"/>
+                                </w:rPr>
+                                <w:tab/>
+                              </w:r>
+                              <w:r>
+                                <w:rPr>
+                                  <w:rFonts w:ascii="Consolas" w:hAnsi="Consolas"/>
+                                  <w:sz w:val="20"/>
+                                  <w:szCs w:val="20"/>
+                                </w:rPr>
+                                <w:tab/>
+                              </w:r>
+                              <w:proofErr w:type="gramStart"/>
+                              <w:r>
+                                <w:rPr>
+                                  <w:rFonts w:ascii="Consolas" w:hAnsi="Consolas"/>
+                                  <w:sz w:val="20"/>
+                                  <w:szCs w:val="20"/>
+                                </w:rPr>
+                                <w:t>throws</w:t>
+                              </w:r>
+                              <w:proofErr w:type="gramEnd"/>
+                              <w:r>
+                                <w:rPr>
+                                  <w:rFonts w:ascii="Consolas" w:hAnsi="Consolas"/>
+                                  <w:sz w:val="20"/>
+                                  <w:szCs w:val="20"/>
+                                </w:rPr>
+                                <w:t xml:space="preserve"> </w:t>
+                              </w:r>
+                              <w:proofErr w:type="spellStart"/>
+                              <w:r>
+                                <w:rPr>
+                                  <w:rFonts w:ascii="Consolas" w:hAnsi="Consolas"/>
+                                  <w:sz w:val="20"/>
+                                  <w:szCs w:val="20"/>
+                                </w:rPr>
+                                <w:t>ServletException</w:t>
+                              </w:r>
+                              <w:proofErr w:type="spellEnd"/>
+                              <w:r>
+                                <w:rPr>
+                                  <w:rFonts w:ascii="Consolas" w:hAnsi="Consolas"/>
+                                  <w:sz w:val="20"/>
+                                  <w:szCs w:val="20"/>
+                                </w:rPr>
+                                <w:t xml:space="preserve">, </w:t>
+                              </w:r>
+                              <w:proofErr w:type="spellStart"/>
+                              <w:r>
+                                <w:rPr>
+                                  <w:rFonts w:ascii="Consolas" w:hAnsi="Consolas"/>
+                                  <w:sz w:val="20"/>
+                                  <w:szCs w:val="20"/>
+                                </w:rPr>
+                                <w:t>IOException</w:t>
+                              </w:r>
+                              <w:proofErr w:type="spellEnd"/>
+                              <w:r>
+                                <w:rPr>
+                                  <w:rFonts w:ascii="Consolas" w:hAnsi="Consolas"/>
+                                  <w:sz w:val="20"/>
+                                  <w:szCs w:val="20"/>
+                                </w:rPr>
+                                <w:t xml:space="preserve"> {         </w:t>
+                              </w:r>
+                            </w:p>
+                            <w:p>
+                              <w:pPr>
+                                <w:jc w:val="both"/>
+                                <w:rPr>
+                                  <w:rFonts w:ascii="Consolas" w:hAnsi="Consolas"/>
+                                  <w:sz w:val="20"/>
+                                  <w:szCs w:val="20"/>
+                                </w:rPr>
+                              </w:pPr>
+                              <w:r>
+                                <w:rPr>
+                                  <w:rFonts w:ascii="Consolas" w:hAnsi="Consolas"/>
+                                  <w:sz w:val="20"/>
+                                  <w:szCs w:val="20"/>
+                                </w:rPr>
+                                <w:tab/>
+                              </w:r>
+                              <w:r>
+                                <w:rPr>
+                                  <w:rFonts w:ascii="Consolas" w:hAnsi="Consolas"/>
+                                  <w:sz w:val="20"/>
+                                  <w:szCs w:val="20"/>
+                                </w:rPr>
+                                <w:tab/>
+                              </w:r>
+                              <w:proofErr w:type="spellStart"/>
+                              <w:proofErr w:type="gramStart"/>
+                              <w:r>
+                                <w:rPr>
+                                  <w:rFonts w:ascii="Consolas" w:hAnsi="Consolas"/>
+                                  <w:sz w:val="20"/>
+                                  <w:szCs w:val="20"/>
+                                </w:rPr>
+                                <w:t>response.setContentType</w:t>
+                              </w:r>
+                              <w:proofErr w:type="spellEnd"/>
+                              <w:proofErr w:type="gramEnd"/>
+                              <w:r>
+                                <w:rPr>
+                                  <w:rFonts w:ascii="Consolas" w:hAnsi="Consolas"/>
+                                  <w:sz w:val="20"/>
+                                  <w:szCs w:val="20"/>
+                                </w:rPr>
+                                <w:t xml:space="preserve">("text/html");         </w:t>
+                              </w:r>
+                            </w:p>
+                            <w:p>
+                              <w:pPr>
+                                <w:jc w:val="both"/>
+                                <w:rPr>
+                                  <w:rFonts w:ascii="Consolas" w:hAnsi="Consolas"/>
+                                  <w:sz w:val="20"/>
+                                  <w:szCs w:val="20"/>
+                                </w:rPr>
+                              </w:pPr>
+                              <w:r>
+                                <w:rPr>
+                                  <w:rFonts w:ascii="Consolas" w:hAnsi="Consolas"/>
+                                  <w:sz w:val="20"/>
+                                  <w:szCs w:val="20"/>
+                                </w:rPr>
+                                <w:tab/>
+                              </w:r>
+                              <w:r>
+                                <w:rPr>
+                                  <w:rFonts w:ascii="Consolas" w:hAnsi="Consolas"/>
+                                  <w:sz w:val="20"/>
+                                  <w:szCs w:val="20"/>
+                                </w:rPr>
+                                <w:tab/>
+                              </w:r>
+                              <w:proofErr w:type="gramStart"/>
+                              <w:r>
+                                <w:rPr>
+                                  <w:rFonts w:ascii="Consolas" w:hAnsi="Consolas"/>
+                                  <w:sz w:val="20"/>
+                                  <w:szCs w:val="20"/>
+                                </w:rPr>
+                                <w:t>final</w:t>
+                              </w:r>
+                              <w:proofErr w:type="gramEnd"/>
+                              <w:r>
+                                <w:rPr>
+                                  <w:rFonts w:ascii="Consolas" w:hAnsi="Consolas"/>
+                                  <w:sz w:val="20"/>
+                                  <w:szCs w:val="20"/>
+                                </w:rPr>
+                                <w:t xml:space="preserve"> </w:t>
+                              </w:r>
+                              <w:proofErr w:type="spellStart"/>
+                              <w:r>
+                                <w:rPr>
+                                  <w:rFonts w:ascii="Consolas" w:hAnsi="Consolas"/>
+                                  <w:sz w:val="20"/>
+                                  <w:szCs w:val="20"/>
+                                </w:rPr>
+                                <w:t>PrintWriter</w:t>
+                              </w:r>
+                              <w:proofErr w:type="spellEnd"/>
+                              <w:r>
+                                <w:rPr>
+                                  <w:rFonts w:ascii="Consolas" w:hAnsi="Consolas"/>
+                                  <w:sz w:val="20"/>
+                                  <w:szCs w:val="20"/>
+                                </w:rPr>
+                                <w:t xml:space="preserve"> pw = </w:t>
+                              </w:r>
+                              <w:proofErr w:type="spellStart"/>
+                              <w:r>
+                                <w:rPr>
+                                  <w:rFonts w:ascii="Consolas" w:hAnsi="Consolas"/>
+                                  <w:sz w:val="20"/>
+                                  <w:szCs w:val="20"/>
+                                </w:rPr>
+                                <w:t>response.getWriter</w:t>
+                              </w:r>
+                              <w:proofErr w:type="spellEnd"/>
+                              <w:r>
+                                <w:rPr>
+                                  <w:rFonts w:ascii="Consolas" w:hAnsi="Consolas"/>
+                                  <w:sz w:val="20"/>
+                                  <w:szCs w:val="20"/>
+                                </w:rPr>
+                                <w:t xml:space="preserve">();         </w:t>
+                              </w:r>
+                            </w:p>
+                            <w:p>
+                              <w:pPr>
+                                <w:jc w:val="both"/>
+                                <w:rPr>
+                                  <w:rFonts w:ascii="Consolas" w:hAnsi="Consolas"/>
+                                  <w:sz w:val="20"/>
+                                  <w:szCs w:val="20"/>
+                                </w:rPr>
+                              </w:pPr>
+                              <w:r>
+                                <w:rPr>
+                                  <w:rFonts w:ascii="Consolas" w:hAnsi="Consolas"/>
+                                  <w:sz w:val="20"/>
+                                  <w:szCs w:val="20"/>
+                                </w:rPr>
+                                <w:tab/>
+                              </w:r>
+                              <w:r>
+                                <w:rPr>
+                                  <w:rFonts w:ascii="Consolas" w:hAnsi="Consolas"/>
+                                  <w:sz w:val="20"/>
+                                  <w:szCs w:val="20"/>
+                                </w:rPr>
+                                <w:tab/>
+                              </w:r>
+                              <w:proofErr w:type="gramStart"/>
+                              <w:r>
+                                <w:rPr>
+                                  <w:rFonts w:ascii="Consolas" w:hAnsi="Consolas"/>
+                                  <w:sz w:val="20"/>
+                                  <w:szCs w:val="20"/>
+                                </w:rPr>
+                                <w:t>try</w:t>
+                              </w:r>
+                              <w:proofErr w:type="gramEnd"/>
+                              <w:r>
+                                <w:rPr>
+                                  <w:rFonts w:ascii="Consolas" w:hAnsi="Consolas"/>
+                                  <w:sz w:val="20"/>
+                                  <w:szCs w:val="20"/>
+                                </w:rPr>
+                                <w:t xml:space="preserve"> {             </w:t>
+                              </w:r>
+                            </w:p>
+                            <w:p>
+                              <w:pPr>
+                                <w:jc w:val="both"/>
+                                <w:rPr>
+                                  <w:rFonts w:ascii="Consolas" w:hAnsi="Consolas"/>
+                                  <w:sz w:val="20"/>
+                                  <w:szCs w:val="20"/>
+                                </w:rPr>
+                              </w:pPr>
+                              <w:r>
+                                <w:rPr>
+                                  <w:rFonts w:ascii="Consolas" w:hAnsi="Consolas"/>
+                                  <w:sz w:val="20"/>
+                                  <w:szCs w:val="20"/>
+                                </w:rPr>
+                                <w:tab/>
+                              </w:r>
+                              <w:r>
+                                <w:rPr>
+                                  <w:rFonts w:ascii="Consolas" w:hAnsi="Consolas"/>
+                                  <w:sz w:val="20"/>
+                                  <w:szCs w:val="20"/>
+                                </w:rPr>
+                                <w:tab/>
+                              </w:r>
+                              <w:r>
+                                <w:rPr>
+                                  <w:rFonts w:ascii="Consolas" w:hAnsi="Consolas"/>
+                                  <w:sz w:val="20"/>
+                                  <w:szCs w:val="20"/>
+                                </w:rPr>
+                                <w:tab/>
+                              </w:r>
+                              <w:proofErr w:type="spellStart"/>
+                              <w:proofErr w:type="gramStart"/>
+                              <w:r>
+                                <w:rPr>
+                                  <w:rFonts w:ascii="Consolas" w:hAnsi="Consolas"/>
+                                  <w:sz w:val="20"/>
+                                  <w:szCs w:val="20"/>
+                                </w:rPr>
+                                <w:t>pw.println</w:t>
+                              </w:r>
+                              <w:proofErr w:type="spellEnd"/>
+                              <w:proofErr w:type="gramEnd"/>
+                              <w:r>
+                                <w:rPr>
+                                  <w:rFonts w:ascii="Consolas" w:hAnsi="Consolas"/>
+                                  <w:sz w:val="20"/>
+                                  <w:szCs w:val="20"/>
+                                </w:rPr>
+                                <w:t xml:space="preserve">("Hello, world!");         </w:t>
+                              </w:r>
+                            </w:p>
+                            <w:p>
+                              <w:pPr>
+                                <w:jc w:val="both"/>
+                                <w:rPr>
+                                  <w:rFonts w:ascii="Consolas" w:hAnsi="Consolas"/>
+                                  <w:sz w:val="20"/>
+                                  <w:szCs w:val="20"/>
+                                </w:rPr>
+                              </w:pPr>
+                              <w:r>
+                                <w:rPr>
+                                  <w:rFonts w:ascii="Consolas" w:hAnsi="Consolas"/>
+                                  <w:sz w:val="20"/>
+                                  <w:szCs w:val="20"/>
+                                </w:rPr>
+                                <w:tab/>
+                              </w:r>
+                              <w:r>
+                                <w:rPr>
+                                  <w:rFonts w:ascii="Consolas" w:hAnsi="Consolas"/>
+                                  <w:sz w:val="20"/>
+                                  <w:szCs w:val="20"/>
+                                </w:rPr>
+                                <w:tab/>
+                                <w:t xml:space="preserve">} </w:t>
+                              </w:r>
+                              <w:proofErr w:type="gramStart"/>
+                              <w:r>
+                                <w:rPr>
+                                  <w:rFonts w:ascii="Consolas" w:hAnsi="Consolas"/>
+                                  <w:sz w:val="20"/>
+                                  <w:szCs w:val="20"/>
+                                </w:rPr>
+                                <w:t>finally</w:t>
+                              </w:r>
+                              <w:proofErr w:type="gramEnd"/>
+                              <w:r>
+                                <w:rPr>
+                                  <w:rFonts w:ascii="Consolas" w:hAnsi="Consolas"/>
+                                  <w:sz w:val="20"/>
+                                  <w:szCs w:val="20"/>
+                                </w:rPr>
+                                <w:t xml:space="preserve"> {             </w:t>
+                              </w:r>
+                            </w:p>
+                            <w:p>
+                              <w:pPr>
+                                <w:jc w:val="both"/>
+                                <w:rPr>
+                                  <w:rFonts w:ascii="Consolas" w:hAnsi="Consolas"/>
+                                  <w:sz w:val="20"/>
+                                  <w:szCs w:val="20"/>
+                                </w:rPr>
+                              </w:pPr>
+                              <w:r>
+                                <w:rPr>
+                                  <w:rFonts w:ascii="Consolas" w:hAnsi="Consolas"/>
+                                  <w:sz w:val="20"/>
+                                  <w:szCs w:val="20"/>
+                                </w:rPr>
+                                <w:tab/>
+                              </w:r>
+                              <w:r>
+                                <w:rPr>
+                                  <w:rFonts w:ascii="Consolas" w:hAnsi="Consolas"/>
+                                  <w:sz w:val="20"/>
+                                  <w:szCs w:val="20"/>
+                                </w:rPr>
+                                <w:tab/>
+                              </w:r>
+                              <w:r>
+                                <w:rPr>
+                                  <w:rFonts w:ascii="Consolas" w:hAnsi="Consolas"/>
+                                  <w:sz w:val="20"/>
+                                  <w:szCs w:val="20"/>
+                                </w:rPr>
+                                <w:tab/>
+                              </w:r>
+                              <w:proofErr w:type="spellStart"/>
+                              <w:proofErr w:type="gramStart"/>
+                              <w:r>
+                                <w:rPr>
+                                  <w:rFonts w:ascii="Consolas" w:hAnsi="Consolas"/>
+                                  <w:sz w:val="20"/>
+                                  <w:szCs w:val="20"/>
+                                </w:rPr>
+                                <w:t>pw.close</w:t>
+                              </w:r>
+                              <w:proofErr w:type="spellEnd"/>
+                              <w:proofErr w:type="gramEnd"/>
+                              <w:r>
+                                <w:rPr>
+                                  <w:rFonts w:ascii="Consolas" w:hAnsi="Consolas"/>
+                                  <w:sz w:val="20"/>
+                                  <w:szCs w:val="20"/>
+                                </w:rPr>
+                                <w:t xml:space="preserve">();         </w:t>
+                              </w:r>
+                            </w:p>
+                            <w:p>
+                              <w:pPr>
+                                <w:jc w:val="both"/>
+                                <w:rPr>
+                                  <w:rFonts w:ascii="Consolas" w:hAnsi="Consolas"/>
+                                  <w:sz w:val="20"/>
+                                  <w:szCs w:val="20"/>
+                                </w:rPr>
+                              </w:pPr>
+                              <w:r>
+                                <w:rPr>
+                                  <w:rFonts w:ascii="Consolas" w:hAnsi="Consolas"/>
+                                  <w:sz w:val="20"/>
+                                  <w:szCs w:val="20"/>
+                                </w:rPr>
+                                <w:tab/>
+                              </w:r>
+                              <w:r>
+                                <w:rPr>
+                                  <w:rFonts w:ascii="Consolas" w:hAnsi="Consolas"/>
+                                  <w:sz w:val="20"/>
+                                  <w:szCs w:val="20"/>
+                                </w:rPr>
+                                <w:tab/>
+                                <w:t xml:space="preserve">} </w:t>
+                              </w:r>
+                              <w:r>
+                                <w:rPr>
+                                  <w:rFonts w:ascii="Consolas" w:hAnsi="Consolas"/>
+                                  <w:sz w:val="20"/>
+                                  <w:szCs w:val="20"/>
+                                </w:rPr>
+                                <w:tab/>
+                                <w:t xml:space="preserve">    </w:t>
+                              </w:r>
+                            </w:p>
+                            <w:p>
+                              <w:pPr>
+                                <w:jc w:val="both"/>
+                                <w:rPr>
+                                  <w:rFonts w:ascii="Consolas" w:hAnsi="Consolas"/>
+                                  <w:sz w:val="20"/>
+                                  <w:szCs w:val="20"/>
+                                </w:rPr>
+                              </w:pPr>
+                              <w:r>
+                                <w:rPr>
+                                  <w:rFonts w:ascii="Consolas" w:hAnsi="Consolas"/>
+                                  <w:sz w:val="20"/>
+                                  <w:szCs w:val="20"/>
+                                </w:rPr>
+                                <w:tab/>
+                                <w:t xml:space="preserve">} </w:t>
+                              </w:r>
+                            </w:p>
+                            <w:p>
+                              <w:pPr>
+                                <w:jc w:val="both"/>
+                                <w:rPr>
+                                  <w:rFonts w:ascii="Consolas" w:hAnsi="Consolas"/>
+                                </w:rPr>
+                              </w:pPr>
+                              <w:r>
+                                <w:rPr>
+                                  <w:rFonts w:ascii="Consolas" w:hAnsi="Consolas"/>
+                                  <w:sz w:val="20"/>
+                                  <w:szCs w:val="20"/>
+                                </w:rPr>
+                                <w:t>}</w:t>
+                              </w:r>
+                            </w:p>
+                            <w:p>
+                              <w:pPr>
+                                <w:rPr>
+                                  <w:rFonts w:ascii="Consolas" w:hAnsi="Consolas"/>
+                                </w:rPr>
+                              </w:pPr>
+                            </w:p>
+                          </w:txbxContent>
+                        </wps:txbx>
+                        <wps:bodyPr rot="0" spcFirstLastPara="0" vertOverflow="overflow" horzOverflow="overflow" vert="horz" wrap="square" lIns="91440" tIns="45720" rIns="91440" bIns="45720" numCol="1" spcCol="0" rtlCol="0" fromWordArt="0" anchor="t" anchorCtr="0" forceAA="0" compatLnSpc="1">
+                          <a:prstTxWarp prst="textNoShape">
+                            <a:avLst/>
+                          </a:prstTxWarp>
+                          <a:noAutofit/>
+                        </wps:bodyPr>
+                      </wps:wsp>
+                      <wps:wsp>
+                        <wps:cNvPr id="28" name="Text Box 28"/>
+                        <wps:cNvSpPr txBox="1"/>
+                        <wps:spPr>
+                          <a:xfrm>
+                            <a:off x="0" y="2343150"/>
+                            <a:ext cx="6400800" cy="285750"/>
+                          </a:xfrm>
+                          <a:prstGeom prst="rect">
+                            <a:avLst/>
+                          </a:prstGeom>
+                          <a:solidFill>
+                            <a:prstClr val="white"/>
+                          </a:solidFill>
+                          <a:ln>
+                            <a:noFill/>
+                          </a:ln>
+                          <a:effectLst/>
+                          <a:extLst>
+                            <a:ext uri="{C572A759-6A51-4108-AA02-DFA0A04FC94B}">
+                              <ma14:wrappingTextBoxFlag xmlns:ma14="http://schemas.microsoft.com/office/mac/drawingml/2011/main"/>
+                            </a:ext>
+                          </a:extLst>
+                        </wps:spPr>
+                        <wps:txbx>
+                          <w:txbxContent>
+                            <w:p>
+                              <w:pPr>
+                                <w:pStyle w:val="Caption"/>
+                                <w:rPr>
+                                  <w:noProof/>
+                                </w:rPr>
+                              </w:pPr>
+                              <w:bookmarkStart w:id="12" w:name="_Ref221354630"/>
+                              <w:r>
+                                <w:t xml:space="preserve">Code Snippet </w:t>
+                              </w:r>
+                              <w:fldSimple w:instr=" SEQ Code_Snippet \* ARABIC ">
+                                <w:r>
+                                  <w:rPr>
+                                    <w:noProof/>
+                                  </w:rPr>
+                                  <w:t>5</w:t>
+                                </w:r>
+                              </w:fldSimple>
+                              <w:bookmarkEnd w:id="12"/>
+                              <w:r>
+                                <w:t xml:space="preserve">: A Java Servlet example. The service method overrides the one from the </w:t>
+                              </w:r>
+                              <w:proofErr w:type="spellStart"/>
+                              <w:r>
+                                <w:t>GenericServlet</w:t>
+                              </w:r>
+                              <w:proofErr w:type="spellEnd"/>
+                              <w:r>
+                                <w:t xml:space="preserve"> class. It attaches a HTML document that is sent with the HTTP response.</w:t>
+                              </w:r>
+                            </w:p>
+                          </w:txbxContent>
+                        </wps:txbx>
+                        <wps:bodyPr rot="0" spcFirstLastPara="0" vertOverflow="overflow" horzOverflow="overflow" vert="horz" wrap="square" lIns="0" tIns="0" rIns="0" bIns="0" numCol="1" spcCol="0" rtlCol="0" fromWordArt="0" anchor="t" anchorCtr="0" forceAA="0" compatLnSpc="1">
+                          <a:prstTxWarp prst="textNoShape">
+                            <a:avLst/>
+                          </a:prstTxWarp>
+                          <a:noAutofit/>
+                        </wps:bodyPr>
+                      </wps:wsp>
+                    </wpg:wgp>
+                  </a:graphicData>
+                </a:graphic>
+                <wp14:sizeRelH relativeFrom="page">
+                  <wp14:pctWidth>0</wp14:pctWidth>
+                </wp14:sizeRelH>
+                <wp14:sizeRelV relativeFrom="page">
+                  <wp14:pctHeight>0</wp14:pctHeight>
+                </wp14:sizeRelV>
+              </wp:anchor>
+            </w:drawing>
+          </mc:Choice>
+          <mc:Fallback>
+            <w:pict>
+              <v:group id="Group 29" o:spid="_x0000_s1041" style="position:absolute;left:0;text-align:left;margin-left:0;margin-top:9pt;width:7in;height:207pt;z-index:251658240;mso-position-horizontal:center;mso-position-horizontal-relative:margin" coordsize="6400800,2628900" o:gfxdata="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">
+                <v:shape id="Text Box 27" o:spid="_x0000_s1042" type="#_x0000_t202" style="position:absolute;width:6400800;height:2286000;visibility:visible;mso-wrap-style:square;v-text-anchor:top" o:gfxdata="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" fillcolor="white [3201]" strokecolor="#4f81bd [3204]" strokeweight="2pt">
+                  <v:textbox>
+                    <w:txbxContent>
+                      <w:p>
+                        <w:pPr>
+                          <w:jc w:val="both"/>
+                          <w:rPr>
+                            <w:rFonts w:ascii="Consolas" w:hAnsi="Consolas"/>
+                            <w:sz w:val="20"/>
+                            <w:szCs w:val="20"/>
+                          </w:rPr>
+                        </w:pPr>
+                        <w:proofErr w:type="gramStart"/>
+                        <w:r>
+                          <w:rPr>
+                            <w:rFonts w:ascii="Consolas" w:hAnsi="Consolas"/>
+                            <w:sz w:val="20"/>
+                            <w:szCs w:val="20"/>
+                          </w:rPr>
+                          <w:t>import</w:t>
+                        </w:r>
+                        <w:proofErr w:type="gramEnd"/>
+                        <w:r>
+                          <w:rPr>
+                            <w:rFonts w:ascii="Consolas" w:hAnsi="Consolas"/>
+                            <w:sz w:val="20"/>
+                            <w:szCs w:val="20"/>
+                          </w:rPr>
+                          <w:t xml:space="preserve"> java.io.*; </w:t>
+                        </w:r>
+                      </w:p>
+                      <w:p>
+                        <w:pPr>
+                          <w:jc w:val="both"/>
+                          <w:rPr>
+                            <w:rFonts w:ascii="Consolas" w:hAnsi="Consolas"/>
+                            <w:sz w:val="20"/>
+                            <w:szCs w:val="20"/>
+                          </w:rPr>
+                        </w:pPr>
+                        <w:proofErr w:type="gramStart"/>
+                        <w:r>
+                          <w:rPr>
+                            <w:rFonts w:ascii="Consolas" w:hAnsi="Consolas"/>
+                            <w:sz w:val="20"/>
+                            <w:szCs w:val="20"/>
+                          </w:rPr>
+                          <w:t>import</w:t>
+                        </w:r>
+                        <w:proofErr w:type="gramEnd"/>
+                        <w:r>
+                          <w:rPr>
+                            <w:rFonts w:ascii="Consolas" w:hAnsi="Consolas"/>
+                            <w:sz w:val="20"/>
+                            <w:szCs w:val="20"/>
+                          </w:rPr>
+                          <w:t xml:space="preserve"> </w:t>
+                        </w:r>
+                        <w:proofErr w:type="spellStart"/>
+                        <w:r>
+                          <w:rPr>
+                            <w:rFonts w:ascii="Consolas" w:hAnsi="Consolas"/>
+                            <w:sz w:val="20"/>
+                            <w:szCs w:val="20"/>
+                          </w:rPr>
+                          <w:t>javax.servlet</w:t>
+                        </w:r>
+                        <w:proofErr w:type="spellEnd"/>
+                        <w:r>
+                          <w:rPr>
+                            <w:rFonts w:ascii="Consolas" w:hAnsi="Consolas"/>
+                            <w:sz w:val="20"/>
+                            <w:szCs w:val="20"/>
+                          </w:rPr>
+                          <w:t xml:space="preserve">.*;   </w:t>
+                        </w:r>
+                      </w:p>
+                      <w:p>
+                        <w:pPr>
+                          <w:jc w:val="both"/>
+                          <w:rPr>
+                            <w:rFonts w:ascii="Consolas" w:hAnsi="Consolas"/>
+                            <w:sz w:val="20"/>
+                            <w:szCs w:val="20"/>
+                          </w:rPr>
+                        </w:pPr>
+                        <w:proofErr w:type="gramStart"/>
+                        <w:r>
+                          <w:rPr>
+                            <w:rFonts w:ascii="Consolas" w:hAnsi="Consolas"/>
+                            <w:sz w:val="20"/>
+                            <w:szCs w:val="20"/>
+                          </w:rPr>
+                          <w:t>public</w:t>
+                        </w:r>
+                        <w:proofErr w:type="gramEnd"/>
+                        <w:r>
+                          <w:rPr>
+                            <w:rFonts w:ascii="Consolas" w:hAnsi="Consolas"/>
+                            <w:sz w:val="20"/>
+                            <w:szCs w:val="20"/>
+                          </w:rPr>
+                          <w:t xml:space="preserve"> class Hello extends </w:t>
+                        </w:r>
+                        <w:proofErr w:type="spellStart"/>
+                        <w:r>
+                          <w:rPr>
+                            <w:rFonts w:ascii="Consolas" w:hAnsi="Consolas"/>
+                            <w:sz w:val="20"/>
+                            <w:szCs w:val="20"/>
+                          </w:rPr>
+                          <w:t>GenericServlet</w:t>
+                        </w:r>
+                        <w:proofErr w:type="spellEnd"/>
+                        <w:r>
+                          <w:rPr>
+                            <w:rFonts w:ascii="Consolas" w:hAnsi="Consolas"/>
+                            <w:sz w:val="20"/>
+                            <w:szCs w:val="20"/>
+                          </w:rPr>
+                          <w:t xml:space="preserve"> {     </w:t>
+                        </w:r>
+                      </w:p>
+                      <w:p>
+                        <w:pPr>
+                          <w:jc w:val="both"/>
+                          <w:rPr>
+                            <w:rFonts w:ascii="Consolas" w:hAnsi="Consolas"/>
+                            <w:sz w:val="20"/>
+                            <w:szCs w:val="20"/>
+                          </w:rPr>
+                        </w:pPr>
+                        <w:r>
+                          <w:rPr>
+                            <w:rFonts w:ascii="Consolas" w:hAnsi="Consolas"/>
+                            <w:sz w:val="20"/>
+                            <w:szCs w:val="20"/>
+                          </w:rPr>
+                          <w:tab/>
+                        </w:r>
+                        <w:proofErr w:type="gramStart"/>
+                        <w:r>
+                          <w:rPr>
+                            <w:rFonts w:ascii="Consolas" w:hAnsi="Consolas"/>
+                            <w:sz w:val="20"/>
+                            <w:szCs w:val="20"/>
+                          </w:rPr>
+                          <w:t>public</w:t>
+                        </w:r>
+                        <w:proofErr w:type="gramEnd"/>
+                        <w:r>
+                          <w:rPr>
+                            <w:rFonts w:ascii="Consolas" w:hAnsi="Consolas"/>
+                            <w:sz w:val="20"/>
+                            <w:szCs w:val="20"/>
+                          </w:rPr>
+                          <w:t xml:space="preserve"> void service(final </w:t>
+                        </w:r>
+                        <w:proofErr w:type="spellStart"/>
+                        <w:r>
+                          <w:rPr>
+                            <w:rFonts w:ascii="Consolas" w:hAnsi="Consolas"/>
+                            <w:sz w:val="20"/>
+                            <w:szCs w:val="20"/>
+                          </w:rPr>
+                          <w:t>ServletRequest</w:t>
+                        </w:r>
+                        <w:proofErr w:type="spellEnd"/>
+                        <w:r>
+                          <w:rPr>
+                            <w:rFonts w:ascii="Consolas" w:hAnsi="Consolas"/>
+                            <w:sz w:val="20"/>
+                            <w:szCs w:val="20"/>
+                          </w:rPr>
+                          <w:t xml:space="preserve"> request, final </w:t>
+                        </w:r>
+                        <w:proofErr w:type="spellStart"/>
+                        <w:r>
+                          <w:rPr>
+                            <w:rFonts w:ascii="Consolas" w:hAnsi="Consolas"/>
+                            <w:sz w:val="20"/>
+                            <w:szCs w:val="20"/>
+                          </w:rPr>
+                          <w:t>ServletResponse</w:t>
+                        </w:r>
+                        <w:proofErr w:type="spellEnd"/>
+                        <w:r>
+                          <w:rPr>
+                            <w:rFonts w:ascii="Consolas" w:hAnsi="Consolas"/>
+                            <w:sz w:val="20"/>
+                            <w:szCs w:val="20"/>
+                          </w:rPr>
+                          <w:t xml:space="preserve"> response)     </w:t>
+                        </w:r>
+                      </w:p>
+                      <w:p>
+                        <w:pPr>
+                          <w:jc w:val="both"/>
+                          <w:rPr>
+                            <w:rFonts w:ascii="Consolas" w:hAnsi="Consolas"/>
+                            <w:sz w:val="20"/>
+                            <w:szCs w:val="20"/>
+                          </w:rPr>
+                        </w:pPr>
+                        <w:r>
+                          <w:rPr>
+                            <w:rFonts w:ascii="Consolas" w:hAnsi="Consolas"/>
+                            <w:sz w:val="20"/>
+                            <w:szCs w:val="20"/>
+                          </w:rPr>
+                          <w:tab/>
+                        </w:r>
+                        <w:r>
+                          <w:rPr>
+                            <w:rFonts w:ascii="Consolas" w:hAnsi="Consolas"/>
+                            <w:sz w:val="20"/>
+                            <w:szCs w:val="20"/>
+                          </w:rPr>
+                          <w:tab/>
+                        </w:r>
+                        <w:proofErr w:type="gramStart"/>
+                        <w:r>
+                          <w:rPr>
+                            <w:rFonts w:ascii="Consolas" w:hAnsi="Consolas"/>
+                            <w:sz w:val="20"/>
+                            <w:szCs w:val="20"/>
+                          </w:rPr>
+                          <w:t>throws</w:t>
+                        </w:r>
+                        <w:proofErr w:type="gramEnd"/>
+                        <w:r>
+                          <w:rPr>
+                            <w:rFonts w:ascii="Consolas" w:hAnsi="Consolas"/>
+                            <w:sz w:val="20"/>
+                            <w:szCs w:val="20"/>
+                          </w:rPr>
+                          <w:t xml:space="preserve"> </w:t>
+                        </w:r>
+                        <w:proofErr w:type="spellStart"/>
+                        <w:r>
+                          <w:rPr>
+                            <w:rFonts w:ascii="Consolas" w:hAnsi="Consolas"/>
+                            <w:sz w:val="20"/>
+                            <w:szCs w:val="20"/>
+                          </w:rPr>
+                          <w:t>ServletException</w:t>
+                        </w:r>
+                        <w:proofErr w:type="spellEnd"/>
+                        <w:r>
+                          <w:rPr>
+                            <w:rFonts w:ascii="Consolas" w:hAnsi="Consolas"/>
+                            <w:sz w:val="20"/>
+                            <w:szCs w:val="20"/>
+                          </w:rPr>
+                          <w:t xml:space="preserve">, </w:t>
+                        </w:r>
+                        <w:proofErr w:type="spellStart"/>
+                        <w:r>
+                          <w:rPr>
+                            <w:rFonts w:ascii="Consolas" w:hAnsi="Consolas"/>
+                            <w:sz w:val="20"/>
+                            <w:szCs w:val="20"/>
+                          </w:rPr>
+                          <w:t>IOException</w:t>
+                        </w:r>
+                        <w:proofErr w:type="spellEnd"/>
+                        <w:r>
+                          <w:rPr>
+                            <w:rFonts w:ascii="Consolas" w:hAnsi="Consolas"/>
+                            <w:sz w:val="20"/>
+                            <w:szCs w:val="20"/>
+                          </w:rPr>
+                          <w:t xml:space="preserve"> {         </w:t>
+                        </w:r>
+                      </w:p>
+                      <w:p>
+                        <w:pPr>
+                          <w:jc w:val="both"/>
+                          <w:rPr>
+                            <w:rFonts w:ascii="Consolas" w:hAnsi="Consolas"/>
+                            <w:sz w:val="20"/>
+                            <w:szCs w:val="20"/>
+                          </w:rPr>
+                        </w:pPr>
+                        <w:r>
+                          <w:rPr>
+                            <w:rFonts w:ascii="Consolas" w:hAnsi="Consolas"/>
+                            <w:sz w:val="20"/>
+                            <w:szCs w:val="20"/>
+                          </w:rPr>
+                          <w:tab/>
+                        </w:r>
+                        <w:r>
+                          <w:rPr>
+                            <w:rFonts w:ascii="Consolas" w:hAnsi="Consolas"/>
+                            <w:sz w:val="20"/>
+                            <w:szCs w:val="20"/>
+                          </w:rPr>
+                          <w:tab/>
+                        </w:r>
+                        <w:proofErr w:type="spellStart"/>
+                        <w:proofErr w:type="gramStart"/>
+                        <w:r>
+                          <w:rPr>
+                            <w:rFonts w:ascii="Consolas" w:hAnsi="Consolas"/>
+                            <w:sz w:val="20"/>
+                            <w:szCs w:val="20"/>
+                          </w:rPr>
+                          <w:t>response.setContentType</w:t>
+                        </w:r>
+                        <w:proofErr w:type="spellEnd"/>
+                        <w:proofErr w:type="gramEnd"/>
+                        <w:r>
+                          <w:rPr>
+                            <w:rFonts w:ascii="Consolas" w:hAnsi="Consolas"/>
+                            <w:sz w:val="20"/>
+                            <w:szCs w:val="20"/>
+                          </w:rPr>
+                          <w:t xml:space="preserve">("text/html");         </w:t>
+                        </w:r>
+                      </w:p>
+                      <w:p>
+                        <w:pPr>
+                          <w:jc w:val="both"/>
+                          <w:rPr>
+                            <w:rFonts w:ascii="Consolas" w:hAnsi="Consolas"/>
+                            <w:sz w:val="20"/>
+                            <w:szCs w:val="20"/>
+                          </w:rPr>
+                        </w:pPr>
+                        <w:r>
+                          <w:rPr>
+                            <w:rFonts w:ascii="Consolas" w:hAnsi="Consolas"/>
+                            <w:sz w:val="20"/>
+                            <w:szCs w:val="20"/>
+                          </w:rPr>
+                          <w:tab/>
+                        </w:r>
+                        <w:r>
+                          <w:rPr>
+                            <w:rFonts w:ascii="Consolas" w:hAnsi="Consolas"/>
+                            <w:sz w:val="20"/>
+                            <w:szCs w:val="20"/>
+                          </w:rPr>
+                          <w:tab/>
+                        </w:r>
+                        <w:proofErr w:type="gramStart"/>
+                        <w:r>
+                          <w:rPr>
+                            <w:rFonts w:ascii="Consolas" w:hAnsi="Consolas"/>
+                            <w:sz w:val="20"/>
+                            <w:szCs w:val="20"/>
+                          </w:rPr>
+                          <w:t>final</w:t>
+                        </w:r>
+                        <w:proofErr w:type="gramEnd"/>
+                        <w:r>
+                          <w:rPr>
+                            <w:rFonts w:ascii="Consolas" w:hAnsi="Consolas"/>
+                            <w:sz w:val="20"/>
+                            <w:szCs w:val="20"/>
+                          </w:rPr>
+                          <w:t xml:space="preserve"> </w:t>
+                        </w:r>
+                        <w:proofErr w:type="spellStart"/>
+                        <w:r>
+                          <w:rPr>
+                            <w:rFonts w:ascii="Consolas" w:hAnsi="Consolas"/>
+                            <w:sz w:val="20"/>
+                            <w:szCs w:val="20"/>
+                          </w:rPr>
+                          <w:t>PrintWriter</w:t>
+                        </w:r>
+                        <w:proofErr w:type="spellEnd"/>
+                        <w:r>
+                          <w:rPr>
+                            <w:rFonts w:ascii="Consolas" w:hAnsi="Consolas"/>
+                            <w:sz w:val="20"/>
+                            <w:szCs w:val="20"/>
+                          </w:rPr>
+                          <w:t xml:space="preserve"> pw = </w:t>
+                        </w:r>
+                        <w:proofErr w:type="spellStart"/>
+                        <w:r>
+                          <w:rPr>
+                            <w:rFonts w:ascii="Consolas" w:hAnsi="Consolas"/>
+                            <w:sz w:val="20"/>
+                            <w:szCs w:val="20"/>
+                          </w:rPr>
+                          <w:t>response.getWriter</w:t>
+                        </w:r>
+                        <w:proofErr w:type="spellEnd"/>
+                        <w:r>
+                          <w:rPr>
+                            <w:rFonts w:ascii="Consolas" w:hAnsi="Consolas"/>
+                            <w:sz w:val="20"/>
+                            <w:szCs w:val="20"/>
+                          </w:rPr>
+                          <w:t xml:space="preserve">();         </w:t>
+                        </w:r>
+                      </w:p>
+                      <w:p>
+                        <w:pPr>
+                          <w:jc w:val="both"/>
+                          <w:rPr>
+                            <w:rFonts w:ascii="Consolas" w:hAnsi="Consolas"/>
+                            <w:sz w:val="20"/>
+                            <w:szCs w:val="20"/>
+                          </w:rPr>
+                        </w:pPr>
+                        <w:r>
+                          <w:rPr>
+                            <w:rFonts w:ascii="Consolas" w:hAnsi="Consolas"/>
+                            <w:sz w:val="20"/>
+                            <w:szCs w:val="20"/>
+                          </w:rPr>
+                          <w:tab/>
+                        </w:r>
+                        <w:r>
+                          <w:rPr>
+                            <w:rFonts w:ascii="Consolas" w:hAnsi="Consolas"/>
+                            <w:sz w:val="20"/>
+                            <w:szCs w:val="20"/>
+                          </w:rPr>
+                          <w:tab/>
+                        </w:r>
+                        <w:proofErr w:type="gramStart"/>
+                        <w:r>
+                          <w:rPr>
+                            <w:rFonts w:ascii="Consolas" w:hAnsi="Consolas"/>
+                            <w:sz w:val="20"/>
+                            <w:szCs w:val="20"/>
+                          </w:rPr>
+                          <w:t>try</w:t>
+                        </w:r>
+                        <w:proofErr w:type="gramEnd"/>
+                        <w:r>
+                          <w:rPr>
+                            <w:rFonts w:ascii="Consolas" w:hAnsi="Consolas"/>
+                            <w:sz w:val="20"/>
+                            <w:szCs w:val="20"/>
+                          </w:rPr>
+                          <w:t xml:space="preserve"> {             </w:t>
+                        </w:r>
+                      </w:p>
+                      <w:p>
+                        <w:pPr>
+                          <w:jc w:val="both"/>
+                          <w:rPr>
+                            <w:rFonts w:ascii="Consolas" w:hAnsi="Consolas"/>
+                            <w:sz w:val="20"/>
+                            <w:szCs w:val="20"/>
+                          </w:rPr>
+                        </w:pPr>
+                        <w:r>
+                          <w:rPr>
+                            <w:rFonts w:ascii="Consolas" w:hAnsi="Consolas"/>
+                            <w:sz w:val="20"/>
+                            <w:szCs w:val="20"/>
+                          </w:rPr>
+                          <w:tab/>
+                        </w:r>
+                        <w:r>
+                          <w:rPr>
+                            <w:rFonts w:ascii="Consolas" w:hAnsi="Consolas"/>
+                            <w:sz w:val="20"/>
+                            <w:szCs w:val="20"/>
+                          </w:rPr>
+                          <w:tab/>
+                        </w:r>
+                        <w:r>
+                          <w:rPr>
+                            <w:rFonts w:ascii="Consolas" w:hAnsi="Consolas"/>
+                            <w:sz w:val="20"/>
+                            <w:szCs w:val="20"/>
+                          </w:rPr>
+                          <w:tab/>
+                        </w:r>
+                        <w:proofErr w:type="spellStart"/>
+                        <w:proofErr w:type="gramStart"/>
+                        <w:r>
+                          <w:rPr>
+                            <w:rFonts w:ascii="Consolas" w:hAnsi="Consolas"/>
+                            <w:sz w:val="20"/>
+                            <w:szCs w:val="20"/>
+                          </w:rPr>
+                          <w:t>pw.println</w:t>
+                        </w:r>
+                        <w:proofErr w:type="spellEnd"/>
+                        <w:proofErr w:type="gramEnd"/>
+                        <w:r>
+                          <w:rPr>
+                            <w:rFonts w:ascii="Consolas" w:hAnsi="Consolas"/>
+                            <w:sz w:val="20"/>
+                            <w:szCs w:val="20"/>
+                          </w:rPr>
+                          <w:t xml:space="preserve">("Hello, world!");         </w:t>
+                        </w:r>
+                      </w:p>
+                      <w:p>
+                        <w:pPr>
+                          <w:jc w:val="both"/>
+                          <w:rPr>
+                            <w:rFonts w:ascii="Consolas" w:hAnsi="Consolas"/>
+                            <w:sz w:val="20"/>
+                            <w:szCs w:val="20"/>
+                          </w:rPr>
+                        </w:pPr>
+                        <w:r>
+                          <w:rPr>
+                            <w:rFonts w:ascii="Consolas" w:hAnsi="Consolas"/>
+                            <w:sz w:val="20"/>
+                            <w:szCs w:val="20"/>
+                          </w:rPr>
+                          <w:tab/>
+                        </w:r>
+                        <w:r>
+                          <w:rPr>
+                            <w:rFonts w:ascii="Consolas" w:hAnsi="Consolas"/>
+                            <w:sz w:val="20"/>
+                            <w:szCs w:val="20"/>
+                          </w:rPr>
+                          <w:tab/>
+                          <w:t xml:space="preserve">} </w:t>
+                        </w:r>
+                        <w:proofErr w:type="gramStart"/>
+                        <w:r>
+                          <w:rPr>
+                            <w:rFonts w:ascii="Consolas" w:hAnsi="Consolas"/>
+                            <w:sz w:val="20"/>
+                            <w:szCs w:val="20"/>
+                          </w:rPr>
+                          <w:t>finally</w:t>
+                        </w:r>
+                        <w:proofErr w:type="gramEnd"/>
+                        <w:r>
+                          <w:rPr>
+                            <w:rFonts w:ascii="Consolas" w:hAnsi="Consolas"/>
+                            <w:sz w:val="20"/>
+                            <w:szCs w:val="20"/>
+                          </w:rPr>
+                          <w:t xml:space="preserve"> {             </w:t>
+                        </w:r>
+                      </w:p>
+                      <w:p>
+                        <w:pPr>
+                          <w:jc w:val="both"/>
+                          <w:rPr>
+                            <w:rFonts w:ascii="Consolas" w:hAnsi="Consolas"/>
+                            <w:sz w:val="20"/>
+                            <w:szCs w:val="20"/>
+                          </w:rPr>
+                        </w:pPr>
+                        <w:r>
+                          <w:rPr>
+                            <w:rFonts w:ascii="Consolas" w:hAnsi="Consolas"/>
+                            <w:sz w:val="20"/>
+                            <w:szCs w:val="20"/>
+                          </w:rPr>
+                          <w:tab/>
+                        </w:r>
+                        <w:r>
+                          <w:rPr>
+                            <w:rFonts w:ascii="Consolas" w:hAnsi="Consolas"/>
+                            <w:sz w:val="20"/>
+                            <w:szCs w:val="20"/>
+                          </w:rPr>
+                          <w:tab/>
+                        </w:r>
+                        <w:r>
+                          <w:rPr>
+                            <w:rFonts w:ascii="Consolas" w:hAnsi="Consolas"/>
+                            <w:sz w:val="20"/>
+                            <w:szCs w:val="20"/>
+                          </w:rPr>
+                          <w:tab/>
+                        </w:r>
+                        <w:proofErr w:type="spellStart"/>
+                        <w:proofErr w:type="gramStart"/>
+                        <w:r>
+                          <w:rPr>
+                            <w:rFonts w:ascii="Consolas" w:hAnsi="Consolas"/>
+                            <w:sz w:val="20"/>
+                            <w:szCs w:val="20"/>
+                          </w:rPr>
+                          <w:t>pw.close</w:t>
+                        </w:r>
+                        <w:proofErr w:type="spellEnd"/>
+                        <w:proofErr w:type="gramEnd"/>
+                        <w:r>
+                          <w:rPr>
+                            <w:rFonts w:ascii="Consolas" w:hAnsi="Consolas"/>
+                            <w:sz w:val="20"/>
+                            <w:szCs w:val="20"/>
+                          </w:rPr>
+                          <w:t xml:space="preserve">();         </w:t>
+                        </w:r>
+                      </w:p>
+                      <w:p>
+                        <w:pPr>
+                          <w:jc w:val="both"/>
+                          <w:rPr>
+                            <w:rFonts w:ascii="Consolas" w:hAnsi="Consolas"/>
+                            <w:sz w:val="20"/>
+                            <w:szCs w:val="20"/>
+                          </w:rPr>
+                        </w:pPr>
+                        <w:r>
+                          <w:rPr>
+                            <w:rFonts w:ascii="Consolas" w:hAnsi="Consolas"/>
+                            <w:sz w:val="20"/>
+                            <w:szCs w:val="20"/>
+                          </w:rPr>
+                          <w:tab/>
+                        </w:r>
+                        <w:r>
+                          <w:rPr>
+                            <w:rFonts w:ascii="Consolas" w:hAnsi="Consolas"/>
+                            <w:sz w:val="20"/>
+                            <w:szCs w:val="20"/>
+                          </w:rPr>
+                          <w:tab/>
+                          <w:t xml:space="preserve">} </w:t>
+                        </w:r>
+                        <w:r>
+                          <w:rPr>
+                            <w:rFonts w:ascii="Consolas" w:hAnsi="Consolas"/>
+                            <w:sz w:val="20"/>
+                            <w:szCs w:val="20"/>
+                          </w:rPr>
+                          <w:tab/>
+                          <w:t xml:space="preserve">    </w:t>
+                        </w:r>
+                      </w:p>
+                      <w:p>
+                        <w:pPr>
+                          <w:jc w:val="both"/>
+                          <w:rPr>
+                            <w:rFonts w:ascii="Consolas" w:hAnsi="Consolas"/>
+                            <w:sz w:val="20"/>
+                            <w:szCs w:val="20"/>
+                          </w:rPr>
+                        </w:pPr>
+                        <w:r>
+                          <w:rPr>
+                            <w:rFonts w:ascii="Consolas" w:hAnsi="Consolas"/>
+                            <w:sz w:val="20"/>
+                            <w:szCs w:val="20"/>
+                          </w:rPr>
+                          <w:tab/>
+                          <w:t xml:space="preserve">} </w:t>
+                        </w:r>
+                      </w:p>
+                      <w:p>
+                        <w:pPr>
+                          <w:jc w:val="both"/>
+                          <w:rPr>
+                            <w:rFonts w:ascii="Consolas" w:hAnsi="Consolas"/>
+                          </w:rPr>
+                        </w:pPr>
+                        <w:r>
+                          <w:rPr>
+                            <w:rFonts w:ascii="Consolas" w:hAnsi="Consolas"/>
+                            <w:sz w:val="20"/>
+                            <w:szCs w:val="20"/>
+                          </w:rPr>
+                          <w:t>}</w:t>
+                        </w:r>
+                      </w:p>
+                      <w:p>
+                        <w:pPr>
+                          <w:rPr>
+                            <w:rFonts w:ascii="Consolas" w:hAnsi="Consolas"/>
+                          </w:rPr>
+                        </w:pPr>
+                      </w:p>
+                    </w:txbxContent>
+                  </v:textbox>
+                </v:shape>
+                <v:shape id="Text Box 28" o:spid="_x0000_s1043" type="#_x0000_t202" style="position:absolute;top:2343150;width:6400800;height:285750;visibility:visible;mso-wrap-style:square;v-text-anchor:top" o:gfxdata="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" stroked="f">
+                  <v:textbox inset="0,0,0,0">
+                    <w:txbxContent>
+                      <w:p>
+                        <w:pPr>
+                          <w:pStyle w:val="Caption"/>
+                          <w:rPr>
+                            <w:noProof/>
+                          </w:rPr>
+                        </w:pPr>
+                        <w:bookmarkStart w:id="13" w:name="_Ref221354630"/>
+                        <w:r>
+                          <w:t xml:space="preserve">Code Snippet </w:t>
+                        </w:r>
+                        <w:fldSimple w:instr=" SEQ Code_Snippet \* ARABIC ">
+                          <w:r>
+                            <w:rPr>
+                              <w:noProof/>
+                            </w:rPr>
+                            <w:t>5</w:t>
+                          </w:r>
+                        </w:fldSimple>
+                        <w:bookmarkEnd w:id="13"/>
+                        <w:r>
+                          <w:t xml:space="preserve">: A Java Servlet example. The service method overrides the one from the </w:t>
+                        </w:r>
+                        <w:proofErr w:type="spellStart"/>
+                        <w:r>
+                          <w:t>GenericServlet</w:t>
+                        </w:r>
+                        <w:proofErr w:type="spellEnd"/>
+                        <w:r>
+                          <w:t xml:space="preserve"> class. It attaches a HTML document that is sent with the HTTP response.</w:t>
+                        </w:r>
+                      </w:p>
+                    </w:txbxContent>
+                  </v:textbox>
+                </v:shape>
+                <w10:wrap type="topAndBottom" anchorx="margin"/>
+              </v:group>
+            </w:pict>
+          </mc:Fallback>
+        </mc:AlternateContent>
+      </w:r>
+    </w:p>
+    <w:p>
+      <w:pPr>
+        <w:pStyle w:val="Heading3"/>
+        <w:jc w:val="both"/>
+      </w:pPr>
+      <w:r>
+        <w:t>Spring</w:t>
+      </w:r>
+      <w:r>
+        <w:t xml:space="preserve"> Framework</w:t>
+      </w:r>
+    </w:p>
+    <w:p>
+      <w:pPr>
+        <w:jc w:val="both"/>
+      </w:pPr>
+      <w:r>
+        <w:t>Spring is an open-source application framework and Inversion of Control (</w:t>
+      </w:r>
+      <w:proofErr w:type="spellStart"/>
+      <w:r>
+        <w:t>IoC</w:t>
+      </w:r>
+      <w:proofErr w:type="spellEnd"/>
+      <w:r>
+        <w:t>) container for Java.</w:t>
+      </w:r>
+      <w:r>
+        <w:t xml:space="preserve"> Rod Johnson wrote it in conjunction with the publication of his book </w:t>
+      </w:r>
+      <w:r>
+        <w:rPr>
+          <w:i/>
+        </w:rPr>
+        <w:t>Expert One-on-One J2EE Design and Development</w:t>
+      </w:r>
+      <w:r>
+        <w:t xml:space="preserve"> in October 2002, and it was first released under the A</w:t>
+      </w:r>
+      <w:r>
+        <w:t xml:space="preserve">pache 2.0 license in June 2003. The main idea behind </w:t>
+      </w:r>
+      <w:proofErr w:type="gramStart"/>
+      <w:r>
+        <w:t>Spring</w:t>
+      </w:r>
+      <w:proofErr w:type="gramEnd"/>
+      <w:r>
+        <w:t xml:space="preserve"> is to address the complexity of enterprise application development in Java.</w:t>
+      </w:r>
+    </w:p>
+    <w:p>
+      <w:pPr>
+        <w:jc w:val="both"/>
+      </w:pPr>
+    </w:p>
+    <w:p>
+      <w:pPr>
+        <w:jc w:val="both"/>
+      </w:pPr>
+      <w:r>
+        <w:t xml:space="preserve">Spring contains several frameworks that make up the whole system. These include an </w:t>
+      </w:r>
+      <w:proofErr w:type="spellStart"/>
+      <w:r>
+        <w:t>IoC</w:t>
+      </w:r>
+      <w:proofErr w:type="spellEnd"/>
+      <w:r>
+        <w:t xml:space="preserve"> container, Aspect Oriented Programming (AOP) framework, Data Access framework and a Model-View-Controller (MVC) framework, amongst others. They all help by providing abstractions and services that assist in managing large applications. </w:t>
+      </w:r>
+      <w:bookmarkStart w:id="14" w:name="_GoBack"/>
+      <w:bookmarkEnd w:id="14"/>
+    </w:p>
+    <w:p>
+      <w:pPr>
+        <w:jc w:val="both"/>
+      </w:pPr>
+    </w:p>
+    <w:p>
+      <w:pPr>
+        <w:jc w:val="both"/>
+      </w:pPr>
+      <w:r>
+        <w:t xml:space="preserve">The </w:t>
+      </w:r>
+      <w:proofErr w:type="spellStart"/>
+      <w:r>
+        <w:t>IoC</w:t>
+      </w:r>
+      <w:proofErr w:type="spellEnd"/>
+      <w:r>
+        <w:t xml:space="preserve"> container of </w:t>
+      </w:r>
+      <w:proofErr w:type="gramStart"/>
+      <w:r>
+        <w:t>Spring</w:t>
+      </w:r>
+      <w:proofErr w:type="gramEnd"/>
+      <w:r>
+        <w:t xml:space="preserve"> is what allows application</w:t>
+      </w:r>
+      <w:r>
+        <w:t>s</w:t>
+      </w:r>
+      <w:r>
+        <w:t xml:space="preserve"> built with the framework to keep objects loosely coupled through dependency injection.</w:t>
+      </w:r>
+      <w:r>
+        <w:t xml:space="preserve"> It is a design pattern where objects are instantiated</w:t>
+      </w:r>
+      <w:r>
+        <w:t xml:space="preserve"> at runtime by the container, having the dependencies of which objects need which services defined in a configuration file.</w:t>
+      </w:r>
+      <w:r>
+        <w:t xml:space="preserve"> The container</w:t>
+      </w:r>
+      <w:r>
+        <w:t xml:space="preserve"> instantiates all needed objects and wires them together by setting the necessary properties and determines which methods will be invoked.</w:t>
+      </w:r>
+      <w:r>
+        <w:t xml:space="preserve"> Dependencies are either assigned through properties</w:t>
+      </w:r>
+      <w:r>
+        <w:t xml:space="preserve">, e.g. </w:t>
+      </w:r>
+      <w:r>
+        <w:t>setter methods</w:t>
+      </w:r>
+      <w:r>
+        <w:t xml:space="preserve">, </w:t>
+      </w:r>
+      <w:r>
+        <w:t>or through constructor arguments.</w:t>
+      </w:r>
+    </w:p>
+    <w:p>
+      <w:pPr>
+        <w:jc w:val="both"/>
+      </w:pPr>
+    </w:p>
+    <w:p>
+      <w:pPr>
+        <w:pStyle w:val="Heading2"/>
+        <w:jc w:val="both"/>
+      </w:pPr>
+      <w:r>
+        <w:t>JavaScript (JS)</w:t>
+      </w:r>
+    </w:p>
+    <w:p>
+      <w:pPr>
+        <w:jc w:val="both"/>
+      </w:pPr>
+      <w:r>
+        <w:t>JavaScript is a</w:t>
+      </w:r>
+      <w:r>
+        <w:t>n interpreted,</w:t>
+      </w:r>
+      <w:r>
+        <w:t xml:space="preserve"> dynamic, weakl</w:t>
+      </w:r>
+      <w:r>
+        <w:t>y typed scripting language that i</w:t>
+      </w:r>
+      <w:r>
+        <w:t>s commonly implemented in web browsers to support the creation of dynamic web page</w:t>
+      </w:r>
+      <w:r>
+        <w:t>s. It i</w:t>
+      </w:r>
+      <w:r>
+        <w:t>s a multi-paradigm language that supports object-oriented, imperative and functional programming styles. JavaScript’s use is primarily client-side, but has gained popularity in server-side applications in later years.</w:t>
+      </w:r>
+    </w:p>
+    <w:p>
+      <w:pPr>
+        <w:jc w:val="both"/>
+      </w:pPr>
+    </w:p>
+    <w:p>
+      <w:pPr>
+        <w:jc w:val="both"/>
+      </w:pPr>
+      <w:r>
+        <w:t>Brendan Eich created JavaScript</w:t>
+      </w:r>
+      <w:r>
+        <w:t xml:space="preserve"> over the course of 10 days in </w:t>
+      </w:r>
+      <w:r>
+        <w:t>May</w:t>
+      </w:r>
+      <w:r>
+        <w:t xml:space="preserve"> 1995 </w:t>
+      </w:r>
+      <w:r>
+        <w:t>while working at Netscape. The purpose was to create a lightweight</w:t>
+      </w:r>
+      <w:r>
+        <w:t>,</w:t>
+      </w:r>
+      <w:r>
+        <w:t xml:space="preserve"> interpreted language</w:t>
+      </w:r>
+      <w:r>
+        <w:t xml:space="preserve"> to appeal to </w:t>
+      </w:r>
+      <w:r>
+        <w:t>nonprofessional</w:t>
+      </w:r>
+      <w:r>
+        <w:t xml:space="preserve"> programmers, like</w:t>
+      </w:r>
+      <w:r>
+        <w:t xml:space="preserve"> Microsoft’s Visual Basic.</w:t>
+      </w:r>
+    </w:p>
+    <w:p>
+      <w:pPr>
+        <w:jc w:val="both"/>
+      </w:pPr>
+    </w:p>
+    <w:p>
+      <w:pPr>
+        <w:jc w:val="both"/>
+      </w:pPr>
+      <w:r>
+        <w:rPr>
+          <w:noProof/>
+        </w:rPr>
+        <mc:AlternateContent>
+          <mc:Choice Requires="wpg">
+            <w:drawing>
+              <wp:anchor distT="0" distB="0" distL="114300" distR="114300" simplePos="0" relativeHeight="251664384" behindDoc="0" locked="0" layoutInCell="1" allowOverlap="1" wp14:anchorId="37B5168E" wp14:editId="70B91942">
+                <wp:simplePos x="0" y="0"/>
+                <wp:positionH relativeFrom="margin">
+                  <wp:align>center</wp:align>
+                </wp:positionH>
+                <wp:positionV relativeFrom="paragraph">
+                  <wp:posOffset>1905</wp:posOffset>
+                </wp:positionV>
                 <wp:extent cx="4686300" cy="1818640"/>
                 <wp:effectExtent l="0" t="0" r="38100" b="10160"/>
+                <wp:wrapTopAndBottom/>
                 <wp:docPr id="23" name="Group 23"/>
                 <wp:cNvGraphicFramePr/>
                 <a:graphic xmlns:a="http://schemas.openxmlformats.org/drawingml/2006/main">
@@ -3821,11 +5988,11 @@
                                   <w:rPr>
                                     <w:noProof/>
                                   </w:rPr>
-                                  <w:t>5</w:t>
+                                  <w:t>6</w:t>
                                 </w:r>
                               </w:fldSimple>
                               <w:r>
-                                <w:t>: A small JavaScript example demonstrating anonymous (lambda) functions and closure.</w:t>
+                                <w:t>: A small JavaScript example demonstrating anonymous (lambda) functions and closure</w:t>
                               </w:r>
                             </w:p>
                           </w:txbxContent>
@@ -3840,13 +6007,19 @@
                     </wpg:wgp>
                   </a:graphicData>
                 </a:graphic>
-              </wp:inline>
+                <wp14:sizeRelH relativeFrom="page">
+                  <wp14:pctWidth>0</wp14:pctWidth>
+                </wp14:sizeRelH>
+                <wp14:sizeRelV relativeFrom="page">
+                  <wp14:pctHeight>0</wp14:pctHeight>
+                </wp14:sizeRelV>
+              </wp:anchor>
             </w:drawing>
           </mc:Choice>
           <mc:Fallback>
             <w:pict>
-              <v:group id="Group 23" o:spid="_x0000_s1038" style="width:369pt;height:143.2pt;mso-position-horizontal-relative:char;mso-position-vertical-relative:line" coordsize="4686300,1818640" o:gfxdata="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">
-                <v:shape id="Text Box 9" o:spid="_x0000_s1039" type="#_x0000_t202" style="position:absolute;width:4686300;height:1366520;visibility:visible;mso-wrap-style:square;v-text-anchor:top" o:gfxdata="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" fillcolor="white [3201]" strokecolor="#4f81bd [3204]" strokeweight="2pt">
+              <v:group id="Group 23" o:spid="_x0000_s1044" style="position:absolute;left:0;text-align:left;margin-left:0;margin-top:.15pt;width:369pt;height:143.2pt;z-index:251664384;mso-position-horizontal:center;mso-position-horizontal-relative:margin" coordsize="4686300,1818640" o:gfxdata="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">
+                <v:shape id="Text Box 9" o:spid="_x0000_s1045" type="#_x0000_t202" style="position:absolute;width:4686300;height:1366520;visibility:visible;mso-wrap-style:square;v-text-anchor:top" o:gfxdata="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" fillcolor="white [3201]" strokecolor="#4f81bd [3204]" strokeweight="2pt">
                   <v:textbox>
                     <w:txbxContent>
                       <w:p>
@@ -3857,13 +6030,43 @@
                             <w:szCs w:val="20"/>
                           </w:rPr>
                         </w:pPr>
-                        <w:r>
-                          <w:rPr>
-                            <w:rFonts w:ascii="Consolas" w:hAnsi="Consolas"/>
-                            <w:sz w:val="20"/>
-                            <w:szCs w:val="20"/>
-                          </w:rPr>
-                          <w:t>var displayClosure = function() {</w:t>
+                        <w:proofErr w:type="spellStart"/>
+                        <w:proofErr w:type="gramStart"/>
+                        <w:r>
+                          <w:rPr>
+                            <w:rFonts w:ascii="Consolas" w:hAnsi="Consolas"/>
+                            <w:sz w:val="20"/>
+                            <w:szCs w:val="20"/>
+                          </w:rPr>
+                          <w:t>var</w:t>
+                        </w:r>
+                        <w:proofErr w:type="spellEnd"/>
+                        <w:proofErr w:type="gramEnd"/>
+                        <w:r>
+                          <w:rPr>
+                            <w:rFonts w:ascii="Consolas" w:hAnsi="Consolas"/>
+                            <w:sz w:val="20"/>
+                            <w:szCs w:val="20"/>
+                          </w:rPr>
+                          <w:t xml:space="preserve"> </w:t>
+                        </w:r>
+                        <w:proofErr w:type="spellStart"/>
+                        <w:r>
+                          <w:rPr>
+                            <w:rFonts w:ascii="Consolas" w:hAnsi="Consolas"/>
+                            <w:sz w:val="20"/>
+                            <w:szCs w:val="20"/>
+                          </w:rPr>
+                          <w:t>displayClosure</w:t>
+                        </w:r>
+                        <w:proofErr w:type="spellEnd"/>
+                        <w:r>
+                          <w:rPr>
+                            <w:rFonts w:ascii="Consolas" w:hAnsi="Consolas"/>
+                            <w:sz w:val="20"/>
+                            <w:szCs w:val="20"/>
+                          </w:rPr>
+                          <w:t xml:space="preserve"> = function() {</w:t>
                         </w:r>
                       </w:p>
                       <w:p>
@@ -3880,7 +6083,27 @@
                             <w:sz w:val="20"/>
                             <w:szCs w:val="20"/>
                           </w:rPr>
-                          <w:t xml:space="preserve">    var count = 0;</w:t>
+                          <w:t xml:space="preserve">    </w:t>
+                        </w:r>
+                        <w:proofErr w:type="spellStart"/>
+                        <w:proofErr w:type="gramStart"/>
+                        <w:r>
+                          <w:rPr>
+                            <w:rFonts w:ascii="Consolas" w:hAnsi="Consolas"/>
+                            <w:sz w:val="20"/>
+                            <w:szCs w:val="20"/>
+                          </w:rPr>
+                          <w:t>var</w:t>
+                        </w:r>
+                        <w:proofErr w:type="spellEnd"/>
+                        <w:proofErr w:type="gramEnd"/>
+                        <w:r>
+                          <w:rPr>
+                            <w:rFonts w:ascii="Consolas" w:hAnsi="Consolas"/>
+                            <w:sz w:val="20"/>
+                            <w:szCs w:val="20"/>
+                          </w:rPr>
+                          <w:t xml:space="preserve"> count = 0;</w:t>
                         </w:r>
                       </w:p>
                       <w:p>
@@ -3897,7 +6120,25 @@
                             <w:sz w:val="20"/>
                             <w:szCs w:val="20"/>
                           </w:rPr>
-                          <w:t xml:space="preserve">    return function () {</w:t>
+                          <w:t xml:space="preserve">    </w:t>
+                        </w:r>
+                        <w:proofErr w:type="gramStart"/>
+                        <w:r>
+                          <w:rPr>
+                            <w:rFonts w:ascii="Consolas" w:hAnsi="Consolas"/>
+                            <w:sz w:val="20"/>
+                            <w:szCs w:val="20"/>
+                          </w:rPr>
+                          <w:t>return</w:t>
+                        </w:r>
+                        <w:proofErr w:type="gramEnd"/>
+                        <w:r>
+                          <w:rPr>
+                            <w:rFonts w:ascii="Consolas" w:hAnsi="Consolas"/>
+                            <w:sz w:val="20"/>
+                            <w:szCs w:val="20"/>
+                          </w:rPr>
+                          <w:t xml:space="preserve"> function () {</w:t>
                         </w:r>
                         <w:r>
                           <w:rPr>
@@ -3957,13 +6198,25 @@
                             <w:szCs w:val="20"/>
                           </w:rPr>
                         </w:pPr>
-                        <w:r>
-                          <w:rPr>
-                            <w:rFonts w:ascii="Consolas" w:hAnsi="Consolas"/>
-                            <w:sz w:val="20"/>
-                            <w:szCs w:val="20"/>
-                          </w:rPr>
-                          <w:t>var inc</w:t>
+                        <w:proofErr w:type="spellStart"/>
+                        <w:proofErr w:type="gramStart"/>
+                        <w:r>
+                          <w:rPr>
+                            <w:rFonts w:ascii="Consolas" w:hAnsi="Consolas"/>
+                            <w:sz w:val="20"/>
+                            <w:szCs w:val="20"/>
+                          </w:rPr>
+                          <w:t>var</w:t>
+                        </w:r>
+                        <w:proofErr w:type="spellEnd"/>
+                        <w:proofErr w:type="gramEnd"/>
+                        <w:r>
+                          <w:rPr>
+                            <w:rFonts w:ascii="Consolas" w:hAnsi="Consolas"/>
+                            <w:sz w:val="20"/>
+                            <w:szCs w:val="20"/>
+                          </w:rPr>
+                          <w:t xml:space="preserve"> inc</w:t>
                         </w:r>
                         <w:r>
                           <w:rPr>
@@ -3979,7 +6232,25 @@
                             <w:sz w:val="20"/>
                             <w:szCs w:val="20"/>
                           </w:rPr>
-                          <w:t xml:space="preserve"> = displayClosure();</w:t>
+                          <w:t xml:space="preserve"> = </w:t>
+                        </w:r>
+                        <w:proofErr w:type="spellStart"/>
+                        <w:r>
+                          <w:rPr>
+                            <w:rFonts w:ascii="Consolas" w:hAnsi="Consolas"/>
+                            <w:sz w:val="20"/>
+                            <w:szCs w:val="20"/>
+                          </w:rPr>
+                          <w:t>displayClosure</w:t>
+                        </w:r>
+                        <w:proofErr w:type="spellEnd"/>
+                        <w:r>
+                          <w:rPr>
+                            <w:rFonts w:ascii="Consolas" w:hAnsi="Consolas"/>
+                            <w:sz w:val="20"/>
+                            <w:szCs w:val="20"/>
+                          </w:rPr>
+                          <w:t>();</w:t>
                         </w:r>
                       </w:p>
                       <w:p>
@@ -3990,6 +6261,7 @@
                             <w:szCs w:val="20"/>
                           </w:rPr>
                         </w:pPr>
+                        <w:proofErr w:type="gramStart"/>
                         <w:r>
                           <w:rPr>
                             <w:rFonts w:ascii="Consolas" w:hAnsi="Consolas"/>
@@ -4006,6 +6278,7 @@
                           </w:rPr>
                           <w:t>rement</w:t>
                         </w:r>
+                        <w:proofErr w:type="gramEnd"/>
                         <w:r>
                           <w:rPr>
                             <w:rFonts w:ascii="Consolas" w:hAnsi="Consolas"/>
@@ -4023,6 +6296,7 @@
                             <w:szCs w:val="20"/>
                           </w:rPr>
                         </w:pPr>
+                        <w:proofErr w:type="gramStart"/>
                         <w:r>
                           <w:rPr>
                             <w:rFonts w:ascii="Consolas" w:hAnsi="Consolas"/>
@@ -4039,6 +6313,7 @@
                           </w:rPr>
                           <w:t>rement</w:t>
                         </w:r>
+                        <w:proofErr w:type="gramEnd"/>
                         <w:r>
                           <w:rPr>
                             <w:rFonts w:ascii="Consolas" w:hAnsi="Consolas"/>
@@ -4056,6 +6331,7 @@
                             <w:szCs w:val="20"/>
                           </w:rPr>
                         </w:pPr>
+                        <w:proofErr w:type="gramStart"/>
                         <w:r>
                           <w:rPr>
                             <w:rFonts w:ascii="Consolas" w:hAnsi="Consolas"/>
@@ -4072,6 +6348,7 @@
                           </w:rPr>
                           <w:t>rement</w:t>
                         </w:r>
+                        <w:proofErr w:type="gramEnd"/>
                         <w:r>
                           <w:rPr>
                             <w:rFonts w:ascii="Consolas" w:hAnsi="Consolas"/>
@@ -4093,7 +6370,7 @@
                     </w:txbxContent>
                   </v:textbox>
                 </v:shape>
-                <v:shape id="Text Box 11" o:spid="_x0000_s1040" type="#_x0000_t202" style="position:absolute;top:1423670;width:4686300;height:394970;visibility:visible;mso-wrap-style:square;v-text-anchor:top" o:gfxdata="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" stroked="f">
+                <v:shape id="Text Box 11" o:spid="_x0000_s1046" type="#_x0000_t202" style="position:absolute;top:1423670;width:4686300;height:394970;visibility:visible;mso-wrap-style:square;v-text-anchor:top" o:gfxdata="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" stroked="f">
                   <v:textbox style="mso-fit-shape-to-text:t" inset="0,0,0,0">
                     <w:txbxContent>
                       <w:p>
@@ -4108,17 +6385,17 @@
                             <w:rPr>
                               <w:noProof/>
                             </w:rPr>
-                            <w:t>5</w:t>
+                            <w:t>6</w:t>
                           </w:r>
                         </w:fldSimple>
                         <w:r>
-                          <w:t>: A small JavaScript example demonstrating anonymous (lambda) functions and closure.</w:t>
+                          <w:t>: A small JavaScript example demonstrating anonymous (lambda) functions and closure</w:t>
                         </w:r>
                       </w:p>
                     </w:txbxContent>
                   </v:textbox>
                 </v:shape>
-                <w10:anchorlock/>
+                <w10:wrap type="topAndBottom" anchorx="margin"/>
               </v:group>
             </w:pict>
           </mc:Fallback>
@@ -4487,16 +6764,16 @@
       <w:r>
         <w:t xml:space="preserve"> </w:t>
       </w:r>
-      <w:commentRangeStart w:id="7"/>
+      <w:commentRangeStart w:id="15"/>
       <w:r>
         <w:t>polyfills</w:t>
       </w:r>
-      <w:commentRangeEnd w:id="7"/>
+      <w:commentRangeEnd w:id="15"/>
       <w:r>
         <w:rPr>
           <w:rStyle w:val="CommentReference"/>
         </w:rPr>
-        <w:commentReference w:id="7"/>
+        <w:commentReference w:id="15"/>
       </w:r>
       <w:r>
         <w:t>. While shims have more generalized usage for interception of API’s, polyfills are specifically targeted at compatibility problems in</w:t>
@@ -4527,11 +6804,11 @@
         <w:pStyle w:val="Heading2"/>
         <w:jc w:val="both"/>
       </w:pPr>
-      <w:commentRangeStart w:id="8"/>
+      <w:commentRangeStart w:id="16"/>
       <w:r>
         <w:t>Progressive Enhancement</w:t>
       </w:r>
-      <w:commentRangeEnd w:id="8"/>
+      <w:commentRangeEnd w:id="16"/>
       <w:r>
         <w:t xml:space="preserve"> and Graceful Degradation </w:t>
       </w:r>
@@ -4543,7 +6820,7 @@
           <w:bCs w:val="0"/>
           <w:color w:val="auto"/>
         </w:rPr>
-        <w:commentReference w:id="8"/>
+        <w:commentReference w:id="16"/>
       </w:r>
     </w:p>
     <w:p>
@@ -4925,16 +7202,16 @@
       <w:r>
         <w:t xml:space="preserve"> web pages respond to changes in its environment, such as screen size and orientation, has become increasingly important now that mobile devices are taking over as </w:t>
       </w:r>
-      <w:commentRangeStart w:id="9"/>
+      <w:commentRangeStart w:id="17"/>
       <w:r>
         <w:t>people’s main way to browse the internet</w:t>
       </w:r>
-      <w:commentRangeEnd w:id="9"/>
+      <w:commentRangeEnd w:id="17"/>
       <w:r>
         <w:rPr>
           <w:rStyle w:val="CommentReference"/>
         </w:rPr>
-        <w:commentReference w:id="9"/>
+        <w:commentReference w:id="17"/>
       </w:r>
       <w:r>
         <w:t>. Previously,</w:t>
@@ -5654,11 +7931,11 @@
         <w:pStyle w:val="Heading1"/>
         <w:jc w:val="both"/>
       </w:pPr>
-      <w:commentRangeStart w:id="10"/>
+      <w:commentRangeStart w:id="18"/>
       <w:r>
         <w:t>Related work</w:t>
       </w:r>
-      <w:commentRangeEnd w:id="10"/>
+      <w:commentRangeEnd w:id="18"/>
       <w:r>
         <w:rPr>
           <w:rStyle w:val="CommentReference"/>
@@ -5667,7 +7944,7 @@
           <w:bCs w:val="0"/>
           <w:color w:val="auto"/>
         </w:rPr>
-        <w:commentReference w:id="10"/>
+        <w:commentReference w:id="18"/>
       </w:r>
     </w:p>
     <w:p>
@@ -5707,19 +7984,19 @@
         </w:rPr>
         <w:t xml:space="preserve"> </w:t>
       </w:r>
-      <w:commentRangeStart w:id="11"/>
+      <w:commentRangeStart w:id="19"/>
       <w:r>
         <w:rPr>
           <w:lang w:eastAsia="x-none"/>
         </w:rPr>
         <w:t>(Olsen, 2012)</w:t>
       </w:r>
-      <w:commentRangeEnd w:id="11"/>
+      <w:commentRangeEnd w:id="19"/>
       <w:r>
         <w:rPr>
           <w:rStyle w:val="CommentReference"/>
         </w:rPr>
-        <w:commentReference w:id="11"/>
+        <w:commentReference w:id="19"/>
       </w:r>
       <w:r>
         <w:rPr>
@@ -5733,19 +8010,19 @@
         </w:rPr>
         <w:t xml:space="preserve"> a programmer and project manager at West Virginia University. </w:t>
       </w:r>
-      <w:commentRangeStart w:id="12"/>
+      <w:commentRangeStart w:id="20"/>
       <w:r>
         <w:rPr>
           <w:lang w:eastAsia="x-none"/>
         </w:rPr>
         <w:t xml:space="preserve">The idea behind it is to never assume you know everything based on just a UA string, and that you should never run feature tests unless you don’t know which UA you’re running in. Based on this he skips the predefined database altogether </w:t>
       </w:r>
-      <w:commentRangeEnd w:id="12"/>
+      <w:commentRangeEnd w:id="20"/>
       <w:r>
         <w:rPr>
           <w:rStyle w:val="CommentReference"/>
         </w:rPr>
-        <w:commentReference w:id="12"/>
+        <w:commentReference w:id="20"/>
       </w:r>
       <w:r>
         <w:rPr>
@@ -5781,19 +8058,19 @@
         </w:rPr>
         <w:t xml:space="preserve">suite, based on </w:t>
       </w:r>
-      <w:commentRangeStart w:id="13"/>
+      <w:commentRangeStart w:id="21"/>
       <w:r>
         <w:rPr>
           <w:lang w:eastAsia="x-none"/>
         </w:rPr>
         <w:t>Modernizr</w:t>
       </w:r>
-      <w:commentRangeEnd w:id="13"/>
+      <w:commentRangeEnd w:id="21"/>
       <w:r>
         <w:rPr>
           <w:rStyle w:val="CommentReference"/>
         </w:rPr>
-        <w:commentReference w:id="13"/>
+        <w:commentReference w:id="21"/>
       </w:r>
       <w:r>
         <w:rPr>
@@ -6060,8 +8337,6 @@
         </w:rPr>
         <w:fldChar w:fldCharType="end"/>
       </w:r>
-      <w:bookmarkStart w:id="14" w:name="_GoBack"/>
-      <w:bookmarkEnd w:id="14"/>
       <w:r>
         <w:rPr>
           <w:lang w:eastAsia="x-none"/>
@@ -6085,7 +8360,7 @@
     </w:p>
     <w:p>
       <w:pPr>
-        <w:jc w:val="center"/>
+        <w:jc w:val="both"/>
         <w:rPr>
           <w:lang w:eastAsia="x-none"/>
         </w:rPr>
@@ -6097,9 +8372,17 @@
         <mc:AlternateContent>
           <mc:Choice Requires="wpg">
             <w:drawing>
-              <wp:inline distT="0" distB="0" distL="0" distR="0" wp14:anchorId="701FF24D" wp14:editId="522FA534">
+              <wp:anchor distT="0" distB="0" distL="114300" distR="114300" simplePos="0" relativeHeight="251665408" behindDoc="0" locked="0" layoutInCell="1" allowOverlap="1" wp14:anchorId="13476996" wp14:editId="36213BFF">
+                <wp:simplePos x="0" y="0"/>
+                <wp:positionH relativeFrom="margin">
+                  <wp:align>center</wp:align>
+                </wp:positionH>
+                <wp:positionV relativeFrom="paragraph">
+                  <wp:posOffset>0</wp:posOffset>
+                </wp:positionV>
                 <wp:extent cx="4679950" cy="2052320"/>
                 <wp:effectExtent l="0" t="0" r="19050" b="5080"/>
+                <wp:wrapTopAndBottom/>
                 <wp:docPr id="21" name="Group 21"/>
                 <wp:cNvGraphicFramePr/>
                 <a:graphic xmlns:a="http://schemas.openxmlformats.org/drawingml/2006/main">
@@ -6739,7 +9022,7 @@
                                   <w:noProof/>
                                 </w:rPr>
                               </w:pPr>
-                              <w:bookmarkStart w:id="15" w:name="_Ref217718608"/>
+                              <w:bookmarkStart w:id="22" w:name="_Ref217718608"/>
                               <w:r>
                                 <w:t xml:space="preserve">Code Snippet </w:t>
                               </w:r>
@@ -6748,10 +9031,10 @@
                                   <w:rPr>
                                     <w:noProof/>
                                   </w:rPr>
-                                  <w:t>6</w:t>
+                                  <w:t>7</w:t>
                                 </w:r>
                               </w:fldSimple>
-                              <w:bookmarkEnd w:id="15"/>
+                              <w:bookmarkEnd w:id="22"/>
                               <w:r>
                                 <w:t>: HTML Markup with Mustache partials for the header and footer of the document.</w:t>
                               </w:r>
@@ -6798,7 +9081,7 @@
                                   <w:noProof/>
                                 </w:rPr>
                               </w:pPr>
-                              <w:bookmarkStart w:id="16" w:name="_Ref217718632"/>
+                              <w:bookmarkStart w:id="23" w:name="_Ref217718632"/>
                               <w:r>
                                 <w:t xml:space="preserve">Figure </w:t>
                               </w:r>
@@ -6810,7 +9093,7 @@
                                   <w:t>2</w:t>
                                 </w:r>
                               </w:fldSimple>
-                              <w:bookmarkEnd w:id="16"/>
+                              <w:bookmarkEnd w:id="23"/>
                               <w:r>
                                 <w:t>: File hierarchy for Mustache partials in the Detector system.</w:t>
                               </w:r>
@@ -6827,17 +9110,19 @@
                     </wpg:wgp>
                   </a:graphicData>
                 </a:graphic>
-              </wp:inline>
+                <wp14:sizeRelH relativeFrom="page">
+                  <wp14:pctWidth>0</wp14:pctWidth>
+                </wp14:sizeRelH>
+                <wp14:sizeRelV relativeFrom="page">
+                  <wp14:pctHeight>0</wp14:pctHeight>
+                </wp14:sizeRelV>
+              </wp:anchor>
             </w:drawing>
           </mc:Choice>
           <mc:Fallback>
             <w:pict>
-              <v:group id="Group 21" o:spid="_x0000_s1044" style="width:368.5pt;height:161.6pt;mso-position-horizontal-relative:char;mso-position-vertical-relative:line" coordsize="4679950,2052320" o:gfxdata="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">
-                <v:shapetype id="_x0000_t202" coordsize="21600,21600" o:spt="202" path="m0,0l0,21600,21600,21600,21600,0xe">
-                  <v:stroke joinstyle="miter"/>
-                  <v:path gradientshapeok="t" o:connecttype="rect"/>
-                </v:shapetype>
-                <v:shape id="Text Box 15" o:spid="_x0000_s1045" type="#_x0000_t202" style="position:absolute;width:2393950;height:1257300;visibility:visible;mso-wrap-style:square;v-text-anchor:top" o:gfxdata="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" fillcolor="white [3201]" strokecolor="#4f81bd [3204]" strokeweight="2pt">
+              <v:group id="Group 21" o:spid="_x0000_s1047" style="position:absolute;left:0;text-align:left;margin-left:0;margin-top:0;width:368.5pt;height:161.6pt;z-index:251665408;mso-position-horizontal:center;mso-position-horizontal-relative:margin" coordsize="4679950,2052320" o:gfxdata="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">
+                <v:shape id="Text Box 15" o:spid="_x0000_s1048" type="#_x0000_t202" style="position:absolute;width:2393950;height:1257300;visibility:visible;mso-wrap-style:square;v-text-anchor:top" o:gfxdata="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" fillcolor="white [3201]" strokecolor="#4f81bd [3204]" strokeweight="2pt">
                   <v:textbox>
                     <w:txbxContent>
                       <w:p>
@@ -7068,7 +9353,7 @@
                     </w:txbxContent>
                   </v:textbox>
                 </v:shape>
-                <v:shape id="Text Box 16" o:spid="_x0000_s1046" type="#_x0000_t202" style="position:absolute;left:2508250;width:2171700;height:1600200;visibility:visible;mso-wrap-style:square;v-text-anchor:top" o:gfxdata="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" fillcolor="white [3201]" strokecolor="#4f81bd [3204]" strokeweight="2pt">
+                <v:shape id="Text Box 16" o:spid="_x0000_s1049" type="#_x0000_t202" style="position:absolute;left:2508250;width:2171700;height:1600200;visibility:visible;mso-wrap-style:square;v-text-anchor:top" o:gfxdata="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" fillcolor="white [3201]" strokecolor="#4f81bd [3204]" strokeweight="2pt">
                   <v:textbox>
                     <w:txbxContent>
                       <w:p>
@@ -7355,7 +9640,7 @@
                     </w:txbxContent>
                   </v:textbox>
                 </v:shape>
-                <v:shape id="Text Box 17" o:spid="_x0000_s1047" type="#_x0000_t202" style="position:absolute;top:1314450;width:2393950;height:528955;visibility:visible;mso-wrap-style:square;v-text-anchor:top" o:gfxdata="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" stroked="f">
+                <v:shape id="Text Box 17" o:spid="_x0000_s1050" type="#_x0000_t202" style="position:absolute;top:1314450;width:2393950;height:528955;visibility:visible;mso-wrap-style:square;v-text-anchor:top" o:gfxdata="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" stroked="f">
                   <v:textbox style="mso-fit-shape-to-text:t" inset="0,0,0,0">
                     <w:txbxContent>
                       <w:p>
@@ -7365,7 +9650,7 @@
                             <w:noProof/>
                           </w:rPr>
                         </w:pPr>
-                        <w:bookmarkStart w:id="17" w:name="_Ref217718608"/>
+                        <w:bookmarkStart w:id="24" w:name="_Ref217718608"/>
                         <w:r>
                           <w:t xml:space="preserve">Code Snippet </w:t>
                         </w:r>
@@ -7374,10 +9659,10 @@
                             <w:rPr>
                               <w:noProof/>
                             </w:rPr>
-                            <w:t>6</w:t>
+                            <w:t>7</w:t>
                           </w:r>
                         </w:fldSimple>
-                        <w:bookmarkEnd w:id="17"/>
+                        <w:bookmarkEnd w:id="24"/>
                         <w:r>
                           <w:t>: HTML Markup with Mustache partials for the header and footer of the document.</w:t>
                         </w:r>
@@ -7385,7 +9670,7 @@
                     </w:txbxContent>
                   </v:textbox>
                 </v:shape>
-                <v:shape id="Text Box 18" o:spid="_x0000_s1048" type="#_x0000_t202" style="position:absolute;left:2508250;top:1657350;width:2171700;height:394970;visibility:visible;mso-wrap-style:square;v-text-anchor:top" o:gfxdata="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" stroked="f">
+                <v:shape id="Text Box 18" o:spid="_x0000_s1051" type="#_x0000_t202" style="position:absolute;left:2508250;top:1657350;width:2171700;height:394970;visibility:visible;mso-wrap-style:square;v-text-anchor:top" o:gfxdata="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" stroked="f">
                   <v:textbox style="mso-fit-shape-to-text:t" inset="0,0,0,0">
                     <w:txbxContent>
                       <w:p>
@@ -7395,7 +9680,7 @@
                             <w:noProof/>
                           </w:rPr>
                         </w:pPr>
-                        <w:bookmarkStart w:id="18" w:name="_Ref217718632"/>
+                        <w:bookmarkStart w:id="25" w:name="_Ref217718632"/>
                         <w:r>
                           <w:t xml:space="preserve">Figure </w:t>
                         </w:r>
@@ -7407,7 +9692,7 @@
                             <w:t>2</w:t>
                           </w:r>
                         </w:fldSimple>
-                        <w:bookmarkEnd w:id="18"/>
+                        <w:bookmarkEnd w:id="25"/>
                         <w:r>
                           <w:t>: File hierarchy for Mustache partials in the Detector system.</w:t>
                         </w:r>
@@ -7415,7 +9700,7 @@
                     </w:txbxContent>
                   </v:textbox>
                 </v:shape>
-                <w10:anchorlock/>
+                <w10:wrap type="topAndBottom" anchorx="margin"/>
               </v:group>
             </w:pict>
           </mc:Fallback>
@@ -7632,7 +9917,7 @@
 
 <file path=word/comments.xml><?xml version="1.0" encoding="utf-8"?>
 <w:comments xmlns:wpc="http://schemas.microsoft.com/office/word/2010/wordprocessingCanvas" xmlns:mo="http://schemas.microsoft.com/office/mac/office/2008/main" xmlns:mc="http://schemas.openxmlformats.org/markup-compatibility/2006" xmlns:mv="urn:schemas-microsoft-com:mac:vml" xmlns:o="urn:schemas-microsoft-com:office:office" xmlns:r="http://schemas.openxmlformats.org/officeDocument/2006/relationships" xmlns:m="http://schemas.openxmlformats.org/officeDocument/2006/math" xmlns:v="urn:schemas-microsoft-com:vml" xmlns:wp14="http://schemas.microsoft.com/office/word/2010/wordprocessingDrawing" xmlns:wp="http://schemas.openxmlformats.org/drawingml/2006/wordprocessingDrawing" xmlns:w10="urn:schemas-microsoft-com:office:word" xmlns:w="http://schemas.openxmlformats.org/wordprocessingml/2006/main" xmlns:w14="http://schemas.microsoft.com/office/word/2010/wordml" xmlns:wpg="http://schemas.microsoft.com/office/word/2010/wordprocessingGroup" xmlns:wpi="http://schemas.microsoft.com/office/word/2010/wordprocessingInk" xmlns:wne="http://schemas.microsoft.com/office/word/2006/wordml" xmlns:wps="http://schemas.microsoft.com/office/word/2010/wordprocessingShape" mc:Ignorable="w14 wp14">
-  <w:comment w:id="5" w:author="Office 2011" w:date="2012-12-15T22:47:00Z" w:initials="O2">
+  <w:comment w:id="10" w:author="Office 2011" w:date="2012-12-15T22:47:00Z" w:initials="O2">
     <w:p>
       <w:pPr>
         <w:pStyle w:val="CommentText"/>
@@ -7789,7 +10074,7 @@
       </w:r>
     </w:p>
   </w:comment>
-  <w:comment w:id="6" w:author="Henrik Hellerøy" w:date="2012-12-18T14:40:00Z" w:initials="HH">
+  <w:comment w:id="11" w:author="Henrik Hellerøy" w:date="2012-12-18T14:40:00Z" w:initials="HH">
     <w:p>
       <w:pPr>
         <w:pStyle w:val="CommentText"/>
@@ -7807,7 +10092,7 @@
       <w:proofErr w:type="spellEnd"/>
     </w:p>
   </w:comment>
-  <w:comment w:id="7" w:author="Henrik Hellerøy" w:date="2012-12-13T23:21:00Z" w:initials="HH">
+  <w:comment w:id="15" w:author="Henrik Hellerøy" w:date="2012-12-13T23:21:00Z" w:initials="HH">
     <w:p>
       <w:pPr>
         <w:pStyle w:val="CommentText"/>
@@ -7823,7 +10108,7 @@
       </w:r>
     </w:p>
   </w:comment>
-  <w:comment w:id="8" w:author="Henrik Hellerøy" w:date="2012-12-19T15:59:00Z" w:initials="HH">
+  <w:comment w:id="16" w:author="Henrik Hellerøy" w:date="2012-12-19T15:59:00Z" w:initials="HH">
     <w:p>
       <w:pPr>
         <w:pStyle w:val="CommentText"/>
@@ -7839,7 +10124,7 @@
       </w:r>
     </w:p>
   </w:comment>
-  <w:comment w:id="9" w:author="Henrik Hellerøy" w:date="2012-12-18T16:43:00Z" w:initials="HH">
+  <w:comment w:id="17" w:author="Henrik Hellerøy" w:date="2012-12-18T16:43:00Z" w:initials="HH">
     <w:p>
       <w:pPr>
         <w:pStyle w:val="CommentText"/>
@@ -7865,7 +10150,7 @@
       <w:proofErr w:type="spellEnd"/>
     </w:p>
   </w:comment>
-  <w:comment w:id="10" w:author="Office 2011" w:date="2012-12-15T23:54:00Z" w:initials="O2">
+  <w:comment w:id="18" w:author="Office 2011" w:date="2012-12-15T23:54:00Z" w:initials="O2">
     <w:p>
       <w:pPr>
         <w:pStyle w:val="CommentText"/>
@@ -7974,7 +10259,7 @@
       </w:r>
     </w:p>
   </w:comment>
-  <w:comment w:id="11" w:author="Henrik Hellerøy" w:date="2012-12-14T01:42:00Z" w:initials="HH">
+  <w:comment w:id="19" w:author="Henrik Hellerøy" w:date="2012-12-14T01:42:00Z" w:initials="HH">
     <w:p>
       <w:pPr>
         <w:pStyle w:val="CommentText"/>
@@ -7990,7 +10275,7 @@
       </w:r>
     </w:p>
   </w:comment>
-  <w:comment w:id="12" w:author="Office 2011" w:date="2012-12-16T00:01:00Z" w:initials="O2">
+  <w:comment w:id="20" w:author="Office 2011" w:date="2012-12-16T00:01:00Z" w:initials="O2">
     <w:p>
       <w:pPr>
         <w:pStyle w:val="CommentText"/>
@@ -8157,7 +10442,7 @@
       </w:r>
     </w:p>
   </w:comment>
-  <w:comment w:id="13" w:author="Office 2011" w:date="2012-12-15T23:59:00Z" w:initials="O2">
+  <w:comment w:id="21" w:author="Office 2011" w:date="2012-12-15T23:59:00Z" w:initials="O2">
     <w:p>
       <w:pPr>
         <w:pStyle w:val="CommentText"/>
@@ -9124,6 +11409,41 @@
       <w:szCs w:val="20"/>
     </w:rPr>
   </w:style>
+  <w:style w:type="character" w:customStyle="1" w:styleId="kw1">
+    <w:name w:val="kw1"/>
+    <w:basedOn w:val="DefaultParagraphFont"/>
+    <w:rsid w:val="00C90402"/>
+  </w:style>
+  <w:style w:type="character" w:customStyle="1" w:styleId="co2">
+    <w:name w:val="co2"/>
+    <w:basedOn w:val="DefaultParagraphFont"/>
+    <w:rsid w:val="00C90402"/>
+  </w:style>
+  <w:style w:type="character" w:customStyle="1" w:styleId="br0">
+    <w:name w:val="br0"/>
+    <w:basedOn w:val="DefaultParagraphFont"/>
+    <w:rsid w:val="00C90402"/>
+  </w:style>
+  <w:style w:type="character" w:customStyle="1" w:styleId="kw4">
+    <w:name w:val="kw4"/>
+    <w:basedOn w:val="DefaultParagraphFont"/>
+    <w:rsid w:val="00C90402"/>
+  </w:style>
+  <w:style w:type="character" w:customStyle="1" w:styleId="kw3">
+    <w:name w:val="kw3"/>
+    <w:basedOn w:val="DefaultParagraphFont"/>
+    <w:rsid w:val="00C90402"/>
+  </w:style>
+  <w:style w:type="character" w:customStyle="1" w:styleId="me1">
+    <w:name w:val="me1"/>
+    <w:basedOn w:val="DefaultParagraphFont"/>
+    <w:rsid w:val="00C90402"/>
+  </w:style>
+  <w:style w:type="character" w:customStyle="1" w:styleId="st0">
+    <w:name w:val="st0"/>
+    <w:basedOn w:val="DefaultParagraphFont"/>
+    <w:rsid w:val="00C90402"/>
+  </w:style>
 </w:styles>
 </file>
 
@@ -9687,6 +12007,41 @@
       <w:szCs w:val="20"/>
     </w:rPr>
   </w:style>
+  <w:style w:type="character" w:customStyle="1" w:styleId="kw1">
+    <w:name w:val="kw1"/>
+    <w:basedOn w:val="DefaultParagraphFont"/>
+    <w:rsid w:val="00C90402"/>
+  </w:style>
+  <w:style w:type="character" w:customStyle="1" w:styleId="co2">
+    <w:name w:val="co2"/>
+    <w:basedOn w:val="DefaultParagraphFont"/>
+    <w:rsid w:val="00C90402"/>
+  </w:style>
+  <w:style w:type="character" w:customStyle="1" w:styleId="br0">
+    <w:name w:val="br0"/>
+    <w:basedOn w:val="DefaultParagraphFont"/>
+    <w:rsid w:val="00C90402"/>
+  </w:style>
+  <w:style w:type="character" w:customStyle="1" w:styleId="kw4">
+    <w:name w:val="kw4"/>
+    <w:basedOn w:val="DefaultParagraphFont"/>
+    <w:rsid w:val="00C90402"/>
+  </w:style>
+  <w:style w:type="character" w:customStyle="1" w:styleId="kw3">
+    <w:name w:val="kw3"/>
+    <w:basedOn w:val="DefaultParagraphFont"/>
+    <w:rsid w:val="00C90402"/>
+  </w:style>
+  <w:style w:type="character" w:customStyle="1" w:styleId="me1">
+    <w:name w:val="me1"/>
+    <w:basedOn w:val="DefaultParagraphFont"/>
+    <w:rsid w:val="00C90402"/>
+  </w:style>
+  <w:style w:type="character" w:customStyle="1" w:styleId="st0">
+    <w:name w:val="st0"/>
+    <w:basedOn w:val="DefaultParagraphFont"/>
+    <w:rsid w:val="00C90402"/>
+  </w:style>
 </w:styles>
 </file>
 
@@ -10015,7 +12370,7 @@
 </file>
 
 <file path=customXml/itemProps1.xml><?xml version="1.0" encoding="utf-8"?>
-<ds:datastoreItem xmlns:ds="http://schemas.openxmlformats.org/officeDocument/2006/customXml" ds:itemID="{9FD9E5A8-C081-2746-B181-7065A8BE6752}">
+<ds:datastoreItem xmlns:ds="http://schemas.openxmlformats.org/officeDocument/2006/customXml" ds:itemID="{3C836F1B-AFFB-A94E-8C37-9C1AAF7DDBFC}">
   <ds:schemaRefs>
     <ds:schemaRef ds:uri="http://schemas.openxmlformats.org/officeDocument/2006/bibliography"/>
   </ds:schemaRefs>

</xml_diff>

<commit_message>
Added more categories to thhe summary of chapter 2. Restructured the implementation part of chapter 3 a bit. Added section about DAO, the feature library extension and a summary.
</commit_message>
<xml_diff>
--- a/Chapter 2 - Theory.docx
+++ b/Chapter 2 - Theory.docx
@@ -5373,8 +5373,6 @@
       <w:r>
         <w:t xml:space="preserve"> container, Aspect Oriented Programming (AOP) framework, Data Access framework and a Model-View-Controller (MVC) framework, amongst others. They all help by providing abstractions and services that assist in managing large applications. </w:t>
       </w:r>
-      <w:bookmarkStart w:id="14" w:name="_GoBack"/>
-      <w:bookmarkEnd w:id="14"/>
     </w:p>
     <w:p>
       <w:pPr>
@@ -6764,51 +6762,51 @@
       <w:r>
         <w:t xml:space="preserve"> </w:t>
       </w:r>
+      <w:commentRangeStart w:id="14"/>
+      <w:r>
+        <w:t>polyfills</w:t>
+      </w:r>
+      <w:commentRangeEnd w:id="14"/>
+      <w:r>
+        <w:rPr>
+          <w:rStyle w:val="CommentReference"/>
+        </w:rPr>
+        <w:commentReference w:id="14"/>
+      </w:r>
+      <w:r>
+        <w:t>. While shims have more generalized usage for interception of API’s, polyfills are specifically targeted at compatibility problems in</w:t>
+      </w:r>
+      <w:r>
+        <w:t xml:space="preserve"> both old and new</w:t>
+      </w:r>
+      <w:r>
+        <w:t xml:space="preserve"> web browsers. The main difference between polyfills and shims is that while a shim might have its own API that changes the original in some way, a polyfill works silently with no API of its own.</w:t>
+      </w:r>
+      <w:r>
+        <w:t xml:space="preserve"> The most common use of polyfills today is to silently fill in support for certain HTML 5</w:t>
+      </w:r>
+      <w:r>
+        <w:t xml:space="preserve"> features that old browsers do no</w:t>
+      </w:r>
+      <w:r>
+        <w:t>t support, giving the author the ability to use these features without writing special control structures in his code to account for supported and unsupported browsers.</w:t>
+      </w:r>
+    </w:p>
+    <w:p>
+      <w:pPr>
+        <w:jc w:val="both"/>
+      </w:pPr>
+    </w:p>
+    <w:p>
+      <w:pPr>
+        <w:pStyle w:val="Heading2"/>
+        <w:jc w:val="both"/>
+      </w:pPr>
       <w:commentRangeStart w:id="15"/>
       <w:r>
-        <w:t>polyfills</w:t>
+        <w:t>Progressive Enhancement</w:t>
       </w:r>
       <w:commentRangeEnd w:id="15"/>
-      <w:r>
-        <w:rPr>
-          <w:rStyle w:val="CommentReference"/>
-        </w:rPr>
-        <w:commentReference w:id="15"/>
-      </w:r>
-      <w:r>
-        <w:t>. While shims have more generalized usage for interception of API’s, polyfills are specifically targeted at compatibility problems in</w:t>
-      </w:r>
-      <w:r>
-        <w:t xml:space="preserve"> both old and new</w:t>
-      </w:r>
-      <w:r>
-        <w:t xml:space="preserve"> web browsers. The main difference between polyfills and shims is that while a shim might have its own API that changes the original in some way, a polyfill works silently with no API of its own.</w:t>
-      </w:r>
-      <w:r>
-        <w:t xml:space="preserve"> The most common use of polyfills today is to silently fill in support for certain HTML 5</w:t>
-      </w:r>
-      <w:r>
-        <w:t xml:space="preserve"> features that old browsers do no</w:t>
-      </w:r>
-      <w:r>
-        <w:t>t support, giving the author the ability to use these features without writing special control structures in his code to account for supported and unsupported browsers.</w:t>
-      </w:r>
-    </w:p>
-    <w:p>
-      <w:pPr>
-        <w:jc w:val="both"/>
-      </w:pPr>
-    </w:p>
-    <w:p>
-      <w:pPr>
-        <w:pStyle w:val="Heading2"/>
-        <w:jc w:val="both"/>
-      </w:pPr>
-      <w:commentRangeStart w:id="16"/>
-      <w:r>
-        <w:t>Progressive Enhancement</w:t>
-      </w:r>
-      <w:commentRangeEnd w:id="16"/>
       <w:r>
         <w:t xml:space="preserve"> and Graceful Degradation </w:t>
       </w:r>
@@ -6820,1122 +6818,1122 @@
           <w:bCs w:val="0"/>
           <w:color w:val="auto"/>
         </w:rPr>
+        <w:commentReference w:id="15"/>
+      </w:r>
+    </w:p>
+    <w:p>
+      <w:pPr>
+        <w:jc w:val="both"/>
+      </w:pPr>
+      <w:r>
+        <w:t>Steven Champeon and Nick Finck first suggested the concept of Progressive Enhancement</w:t>
+      </w:r>
+      <w:r>
+        <w:t xml:space="preserve"> in 2003 in response to the perceived necessity of mixing structure and presentation in HTML documents at the time.</w:t>
+      </w:r>
+      <w:r>
+        <w:t xml:space="preserve"> This necessity came from the browsers containing several bugs when it came to adhering to the CSS specification</w:t>
+      </w:r>
+      <w:r>
+        <w:t>, among other things</w:t>
+      </w:r>
+      <w:r>
+        <w:t>.</w:t>
+      </w:r>
+      <w:r>
+        <w:t xml:space="preserve"> Web developers were forced to resort to hacks and “Graceful Degradation” in their web documents to </w:t>
+      </w:r>
+      <w:r>
+        <w:t>support legacy browsers and modern browsers with buggy CSS parsers.</w:t>
+      </w:r>
+      <w:r>
+        <w:t xml:space="preserve"> Graceful Degradation, in a nutshell, m</w:t>
+      </w:r>
+      <w:r>
+        <w:t>eans creating web documents with modern technologies that are based on current standards, but having the document still be readable in older browsers and browsers that do</w:t>
+      </w:r>
+      <w:r>
+        <w:t xml:space="preserve"> not support </w:t>
+      </w:r>
+      <w:r>
+        <w:t xml:space="preserve">these technologies. This is achieved </w:t>
+      </w:r>
+      <w:r>
+        <w:t xml:space="preserve">through detecting this </w:t>
+      </w:r>
+      <w:r>
+        <w:t>lack of support and hiding the unsupported</w:t>
+      </w:r>
+      <w:r>
+        <w:t xml:space="preserve"> parts of the document from being viewed in these browsers.</w:t>
+      </w:r>
+      <w:r>
+        <w:t xml:space="preserve"> The pr</w:t>
+      </w:r>
+      <w:r>
+        <w:t>oblem with this, Champeon argues</w:t>
+      </w:r>
+      <w:r>
+        <w:t>, is that it</w:t>
+      </w:r>
+      <w:r>
+        <w:t xml:space="preserve"> wrongly</w:t>
+      </w:r>
+      <w:r>
+        <w:t xml:space="preserve"> assumes that browsers always evolve</w:t>
+      </w:r>
+      <w:r>
+        <w:t xml:space="preserve"> to be better, faster and more po</w:t>
+      </w:r>
+      <w:r>
+        <w:t xml:space="preserve">werful. </w:t>
+      </w:r>
+      <w:r>
+        <w:t>The idea is that creating web documents focusing on presentat</w:t>
+      </w:r>
+      <w:r>
+        <w:t>ion simply adds unnecessary weight to a web document without adding anything to the message to anyone but users of modern graphical browsers.</w:t>
+      </w:r>
+      <w:r>
+        <w:t xml:space="preserve"> He further comments that emergent devices such as mobile phones and PDA’s with browsers simply do not have the capacity to show pages with this extra presentational data</w:t>
+      </w:r>
+      <w:r>
+        <w:t xml:space="preserve"> – w</w:t>
+      </w:r>
+      <w:r>
+        <w:t>hich is even more relevant today considering the widespread use of browsing</w:t>
+      </w:r>
+      <w:r>
+        <w:t xml:space="preserve"> the Internet</w:t>
+      </w:r>
+      <w:r>
+        <w:t xml:space="preserve"> using modern mobile devices.</w:t>
+      </w:r>
+    </w:p>
+    <w:p>
+      <w:pPr>
+        <w:jc w:val="both"/>
+      </w:pPr>
+    </w:p>
+    <w:p>
+      <w:pPr>
+        <w:jc w:val="both"/>
+      </w:pPr>
+      <w:r>
+        <w:t xml:space="preserve">Progressive Enhancement attacks the problem of supporting </w:t>
+      </w:r>
+      <w:r>
+        <w:t>older</w:t>
+      </w:r>
+      <w:r>
+        <w:t xml:space="preserve"> or less powerful</w:t>
+      </w:r>
+      <w:r>
+        <w:t xml:space="preserve"> browsers by having the</w:t>
+      </w:r>
+      <w:r>
+        <w:t>m be the</w:t>
+      </w:r>
+      <w:r>
+        <w:t xml:space="preserve"> baseline</w:t>
+      </w:r>
+      <w:r>
+        <w:t xml:space="preserve"> target of the document</w:t>
+      </w:r>
+      <w:r>
+        <w:t xml:space="preserve">, i.e. pure HTML </w:t>
+      </w:r>
+      <w:r>
+        <w:t>markup with minimal CSS styling, focusing on the content and not the presentation.</w:t>
+      </w:r>
+      <w:r>
+        <w:t xml:space="preserve"> As more advanced capabil</w:t>
+      </w:r>
+      <w:r>
+        <w:t>ities</w:t>
+      </w:r>
+      <w:r>
+        <w:t xml:space="preserve"> and features</w:t>
+      </w:r>
+      <w:r>
+        <w:t xml:space="preserve"> are detected in</w:t>
+      </w:r>
+      <w:r>
+        <w:t xml:space="preserve"> browser</w:t>
+      </w:r>
+      <w:r>
+        <w:t>s</w:t>
+      </w:r>
+      <w:r>
+        <w:t>, the presentation of the document can be enhanced by</w:t>
+      </w:r>
+      <w:r>
+        <w:t xml:space="preserve"> using more elaborate CSS,</w:t>
+      </w:r>
+      <w:r>
+        <w:t xml:space="preserve"> scripts</w:t>
+      </w:r>
+      <w:r>
+        <w:t xml:space="preserve"> and media</w:t>
+      </w:r>
+      <w:r>
+        <w:t xml:space="preserve"> to add on to the already</w:t>
+      </w:r>
+      <w:r>
+        <w:t xml:space="preserve"> existing baseline.</w:t>
+      </w:r>
+      <w:r>
+        <w:t xml:space="preserve"> </w:t>
+      </w:r>
+      <w:r>
+        <w:t xml:space="preserve">Champeon argues that this reversal </w:t>
+      </w:r>
+      <w:r>
+        <w:t>will help support the separation of presentation and markup by focusing on the content first, as well as increasing accessibility of web pages and making it easier to tailor websites to be sensitive to client capabilities.</w:t>
+      </w:r>
+    </w:p>
+    <w:p>
+      <w:pPr>
+        <w:jc w:val="both"/>
+      </w:pPr>
+    </w:p>
+    <w:p>
+      <w:pPr>
+        <w:pStyle w:val="Heading2"/>
+        <w:jc w:val="both"/>
+      </w:pPr>
+      <w:r>
+        <w:t xml:space="preserve">Web </w:t>
+      </w:r>
+      <w:r>
+        <w:t>Content Management Systems (</w:t>
+      </w:r>
+      <w:r>
+        <w:t>W</w:t>
+      </w:r>
+      <w:r>
+        <w:t>CMS)</w:t>
+      </w:r>
+    </w:p>
+    <w:p>
+      <w:pPr>
+        <w:jc w:val="both"/>
+      </w:pPr>
+      <w:r>
+        <w:t>A WCMS</w:t>
+      </w:r>
+      <w:r>
+        <w:t xml:space="preserve"> (commonly shortened to CMS – Content Management System)</w:t>
+      </w:r>
+      <w:r>
+        <w:t xml:space="preserve"> is a software system, most commonly a web application, that allows publishing, editing and modifying of web content from a central interface.</w:t>
+      </w:r>
+      <w:r>
+        <w:t xml:space="preserve"> The most common function of a </w:t>
+      </w:r>
+      <w:r>
+        <w:t>CMS is to present websites and support website authoring, collaboration and administration for users with little to no knowledge of web programming languages or markup languages.</w:t>
+      </w:r>
+      <w:r>
+        <w:t xml:space="preserve"> Users can create and modify content like text, </w:t>
+      </w:r>
+      <w:r>
+        <w:t xml:space="preserve">images and other media and the </w:t>
+      </w:r>
+      <w:r>
+        <w:t>CMS will put it all together in a chosen template and publish it as a fully fledged HTML document when the user chooses.</w:t>
+      </w:r>
+    </w:p>
+    <w:p>
+      <w:pPr>
+        <w:jc w:val="both"/>
+      </w:pPr>
+    </w:p>
+    <w:p>
+      <w:pPr>
+        <w:jc w:val="both"/>
+      </w:pPr>
+      <w:r>
+        <w:t xml:space="preserve">CMS’s are massively popular for building websites today, as they </w:t>
+      </w:r>
+      <w:r>
+        <w:t>require a minimal amount of technical knowledge to create and publish user-generated</w:t>
+      </w:r>
+      <w:r>
+        <w:t xml:space="preserve"> content. </w:t>
+      </w:r>
+      <w:r>
+        <w:t>CMS’s</w:t>
+      </w:r>
+      <w:r>
+        <w:t xml:space="preserve"> such as </w:t>
+      </w:r>
+      <w:proofErr w:type="spellStart"/>
+      <w:r>
+        <w:t>WordPress</w:t>
+      </w:r>
+      <w:proofErr w:type="spellEnd"/>
+      <w:r>
+        <w:t xml:space="preserve">, </w:t>
+      </w:r>
+      <w:proofErr w:type="spellStart"/>
+      <w:r>
+        <w:t>Joomla</w:t>
+      </w:r>
+      <w:proofErr w:type="spellEnd"/>
+      <w:r>
+        <w:t>! and Drupal m</w:t>
+      </w:r>
+      <w:r>
+        <w:t>ake</w:t>
+      </w:r>
+      <w:r>
+        <w:t xml:space="preserve"> website maintenance</w:t>
+      </w:r>
+      <w:r>
+        <w:t xml:space="preserve"> possible for people</w:t>
+      </w:r>
+      <w:r>
+        <w:t xml:space="preserve"> with limited expertise,</w:t>
+      </w:r>
+      <w:r>
+        <w:t xml:space="preserve"> without the intervention of a Webmaster</w:t>
+      </w:r>
+      <w:r>
+        <w:t>.</w:t>
+      </w:r>
+      <w:r>
+        <w:t xml:space="preserve"> </w:t>
+      </w:r>
+      <w:r>
+        <w:t xml:space="preserve">They also </w:t>
+      </w:r>
+      <w:r>
+        <w:t>provide</w:t>
+      </w:r>
+      <w:r>
+        <w:t xml:space="preserve"> the ability to allow</w:t>
+      </w:r>
+      <w:r>
+        <w:t xml:space="preserve"> users to contribute content to a site without having to think about the technical aspects o</w:t>
+      </w:r>
+      <w:r>
+        <w:t>f web publishing.</w:t>
+      </w:r>
+      <w:r>
+        <w:t xml:space="preserve"> This ability to easily author and publish content on a website has helped in the proliferation </w:t>
+      </w:r>
+      <w:r>
+        <w:t>of the dynamic, content-driven personal sites, such as blogs, that have largely replaced the static</w:t>
+      </w:r>
+      <w:r>
+        <w:t xml:space="preserve"> personal</w:t>
+      </w:r>
+      <w:r>
+        <w:t xml:space="preserve"> websites of old.</w:t>
+      </w:r>
+    </w:p>
+    <w:p>
+      <w:pPr>
+        <w:jc w:val="both"/>
+      </w:pPr>
+    </w:p>
+    <w:p>
+      <w:pPr>
+        <w:jc w:val="both"/>
+      </w:pPr>
+      <w:r>
+        <w:t>While these systems usually can be set up easily by non-technicians “out of the box”, they usually support being expanded by user-developed modules, often called “plugins”</w:t>
+      </w:r>
+      <w:r>
+        <w:t>,</w:t>
+      </w:r>
+      <w:r>
+        <w:t xml:space="preserve"> that expand on- or create brand new features for a website.</w:t>
+      </w:r>
+      <w:r>
+        <w:t xml:space="preserve"> These plugins are commonly written in the CMS’s </w:t>
+      </w:r>
+      <w:r>
+        <w:t xml:space="preserve">programming </w:t>
+      </w:r>
+      <w:r>
+        <w:t>language (Java, PHP etc.) and</w:t>
+      </w:r>
+      <w:r>
+        <w:t xml:space="preserve"> their creation</w:t>
+      </w:r>
+      <w:r>
+        <w:t xml:space="preserve"> thus requ</w:t>
+      </w:r>
+      <w:r>
+        <w:t>ire</w:t>
+      </w:r>
+      <w:r>
+        <w:t>s</w:t>
+      </w:r>
+      <w:r>
+        <w:t xml:space="preserve"> knowledge of said languages.</w:t>
+      </w:r>
+    </w:p>
+    <w:p>
+      <w:pPr>
+        <w:jc w:val="both"/>
+      </w:pPr>
+    </w:p>
+    <w:p>
+      <w:pPr>
+        <w:pStyle w:val="Heading2"/>
+        <w:jc w:val="both"/>
+      </w:pPr>
+      <w:r>
+        <w:t>Responsive Web Design (RWD)</w:t>
+      </w:r>
+    </w:p>
+    <w:p>
+      <w:pPr>
+        <w:jc w:val="both"/>
+      </w:pPr>
+      <w:r>
+        <w:t>Making</w:t>
+      </w:r>
+      <w:r>
+        <w:t xml:space="preserve"> web pages respond to changes in its environment, such as screen size and orientation, has become increasingly important now that mobile devices are taking over as </w:t>
+      </w:r>
+      <w:commentRangeStart w:id="16"/>
+      <w:r>
+        <w:t>people’s main way to browse the internet</w:t>
+      </w:r>
+      <w:commentRangeEnd w:id="16"/>
+      <w:r>
+        <w:rPr>
+          <w:rStyle w:val="CommentReference"/>
+        </w:rPr>
         <w:commentReference w:id="16"/>
       </w:r>
-    </w:p>
-    <w:p>
-      <w:pPr>
-        <w:jc w:val="both"/>
-      </w:pPr>
-      <w:r>
-        <w:t>Steven Champeon and Nick Finck first suggested the concept of Progressive Enhancement</w:t>
-      </w:r>
-      <w:r>
-        <w:t xml:space="preserve"> in 2003 in response to the perceived necessity of mixing structure and presentation in HTML documents at the time.</w:t>
-      </w:r>
-      <w:r>
-        <w:t xml:space="preserve"> This necessity came from the browsers containing several bugs when it came to adhering to the CSS specification</w:t>
-      </w:r>
-      <w:r>
-        <w:t>, among other things</w:t>
+      <w:r>
+        <w:t>. Previously,</w:t>
+      </w:r>
+      <w:r>
+        <w:t xml:space="preserve"> building a separate site for mobile devices and redirecting to it as the server sees fit has done this</w:t>
+      </w:r>
+      <w:r>
+        <w:t>. These solutions give the developers two code bases to maintain instead of just one. They are also static in that they are built for desktops and, mo</w:t>
+      </w:r>
+      <w:r>
+        <w:t>st commonly, phones</w:t>
+      </w:r>
+      <w:r>
+        <w:t>. So which one should be served to a tablet, or a TV? Should developers be tasked to create a new, separate version of a web site every time a new device with a different form factor comes along? This would be extremely cumbersome and would increase the complexity of any web development project to an unbearable degree.</w:t>
+      </w:r>
+    </w:p>
+    <w:p>
+      <w:pPr>
+        <w:jc w:val="both"/>
+      </w:pPr>
+    </w:p>
+    <w:p>
+      <w:pPr>
+        <w:jc w:val="both"/>
+      </w:pPr>
+      <w:r>
+        <w:t>RWD is a method that suggests keeping only one code base that has its layout changed as the environment changes. I.e. having the web page’s CSS alter how the page looks based on certain device class definitions, as well as switching from static to fluid layouts that are relative to screen size, instead of fixed width. This will allow the web page to adjust to minor variations in screen size, and not just massive changes such as going from a widescre</w:t>
+      </w:r>
+      <w:r>
+        <w:t>en desktop monitor to a mobile</w:t>
+      </w:r>
+      <w:r>
+        <w:t xml:space="preserve"> phone.</w:t>
+      </w:r>
+    </w:p>
+    <w:p>
+      <w:pPr>
+        <w:jc w:val="both"/>
+      </w:pPr>
+    </w:p>
+    <w:p>
+      <w:pPr>
+        <w:jc w:val="both"/>
+      </w:pPr>
+      <w:r>
+        <w:t>RWD in itself is largely based on fluid grids, flexible media and media queries.</w:t>
+      </w:r>
+      <w:r>
+        <w:t xml:space="preserve"> Flexible media refers to having media such as images and video change size (flex) along with the viewport. </w:t>
+      </w:r>
+      <w:r>
+        <w:t>The idea is to use these media queries to alter the CSS used for elements on a web page based on the device’s screen size, and let the fluid grid fill in the smaller gaps between devices of the same class. Often the designer predetermines</w:t>
+      </w:r>
+      <w:r>
+        <w:t xml:space="preserve"> at which resolutions the layout of the page will use different CSS defined within the media queries. </w:t>
+      </w:r>
+      <w:r>
+        <w:t>These changes in layout are done</w:t>
+      </w:r>
+      <w:r>
+        <w:t xml:space="preserve"> on the</w:t>
+      </w:r>
+      <w:r>
+        <w:t xml:space="preserve"> client side, since it i</w:t>
+      </w:r>
+      <w:r>
+        <w:t>s all de</w:t>
+      </w:r>
+      <w:r>
+        <w:t xml:space="preserve">termined in the web page’s CSS. </w:t>
+      </w:r>
+      <w:r>
+        <w:t>While the layout is changed and elements may be hidden from users on mobile devices by using media queries, all the content defined in the page’s markup is still downloaded by the browser.</w:t>
+      </w:r>
+      <w:r>
+        <w:t xml:space="preserve"> A commonly </w:t>
+      </w:r>
+      <w:r>
+        <w:t>observed</w:t>
+      </w:r>
+      <w:r>
+        <w:t xml:space="preserve"> problem with RWD is that m</w:t>
+      </w:r>
+      <w:r>
+        <w:t>edia queries aren’t always supported by browsers, both mobile and otherwise, especially older ones. This is</w:t>
+      </w:r>
+      <w:r>
+        <w:t xml:space="preserve"> considered</w:t>
+      </w:r>
+      <w:r>
+        <w:t xml:space="preserve"> </w:t>
+      </w:r>
+      <w:r>
+        <w:t xml:space="preserve">a problem </w:t>
+      </w:r>
+      <w:r>
+        <w:t>because</w:t>
+      </w:r>
+      <w:r>
+        <w:t xml:space="preserve"> unsupported browsers will end up having trouble parsing the CSS of a page using media queries. On certain browsers, such as Internet Explorer 7 and 8, this can be fixed by</w:t>
+      </w:r>
+      <w:r>
+        <w:t xml:space="preserve"> using polyfills written in JavaScript</w:t>
+      </w:r>
+      <w:r>
+        <w:t>, but this is not possible in older mobile browsers that don’t have sufficient JavaScript support.</w:t>
+      </w:r>
+    </w:p>
+    <w:p>
+      <w:pPr>
+        <w:jc w:val="both"/>
+      </w:pPr>
+    </w:p>
+    <w:p>
+      <w:pPr>
+        <w:pStyle w:val="Heading2"/>
+        <w:jc w:val="both"/>
+      </w:pPr>
+      <w:r>
+        <w:t>Mobile First</w:t>
+      </w:r>
+    </w:p>
+    <w:p>
+      <w:pPr>
+        <w:jc w:val="both"/>
+      </w:pPr>
+      <w:r>
+        <w:t>Many of the</w:t>
+      </w:r>
+      <w:r>
+        <w:t xml:space="preserve"> issues</w:t>
+      </w:r>
+      <w:r>
+        <w:t xml:space="preserve"> with RWD</w:t>
+      </w:r>
+      <w:r>
+        <w:t xml:space="preserve"> arise from the fact that developers still use the desktop version of the site as the baseline for the development process. This is understandable considering how the desktop computer has been the main way of accessing the web for more than twenty years. Making the desktop experience gracefully degrade for mobile devices has been the way to go. As mentioned</w:t>
+      </w:r>
+      <w:r>
+        <w:t xml:space="preserve"> in the RWD section</w:t>
+      </w:r>
+      <w:r>
+        <w:t>, this</w:t>
+      </w:r>
+      <w:r>
+        <w:t xml:space="preserve"> can lead to</w:t>
+      </w:r>
+      <w:r>
+        <w:t xml:space="preserve"> web pages inheriting</w:t>
+      </w:r>
+      <w:r>
+        <w:t xml:space="preserve"> elements from the desktop version that might not even be visible bec</w:t>
+      </w:r>
+      <w:r>
+        <w:t>ause of media queries, but they a</w:t>
+      </w:r>
+      <w:r>
+        <w:t>re still downloaded.</w:t>
+      </w:r>
+    </w:p>
+    <w:p>
+      <w:pPr>
+        <w:jc w:val="both"/>
+      </w:pPr>
+    </w:p>
+    <w:p>
+      <w:pPr>
+        <w:jc w:val="both"/>
+      </w:pPr>
+      <w:r>
+        <w:t>The book “Mobile First”, written by the internationally recognized user experience designer, author, speaker and previous Chief Design Architec</w:t>
+      </w:r>
+      <w:r>
+        <w:t xml:space="preserve">t at </w:t>
+      </w:r>
+      <w:r>
+        <w:t>Yahoo!</w:t>
+      </w:r>
+      <w:r>
+        <w:t xml:space="preserve"> Luke </w:t>
+      </w:r>
+      <w:r>
+        <w:t>Wroblewski</w:t>
+      </w:r>
+      <w:r>
+        <w:t xml:space="preserve"> </w:t>
+      </w:r>
+      <w:r>
+        <w:t>suggests that attacking the problem from the opposite direction might be the way to go.</w:t>
+      </w:r>
+      <w:r>
+        <w:t xml:space="preserve"> </w:t>
+      </w:r>
+      <w:r>
+        <w:t>Developing the site for mobile devices first will lead to the desktop benefitting through a more focused design centered o</w:t>
+      </w:r>
+      <w:r>
+        <w:t xml:space="preserve">n relevant content, he claims. </w:t>
+      </w:r>
+      <w:r>
+        <w:t>The Mobile First mindset allows developers to embrace the constraints</w:t>
+      </w:r>
+      <w:r>
+        <w:t xml:space="preserve"> of mobile devices to create services that only deliver what the customer actually wants, cutting out everything that’s not totally necessary. Focusing on the constraints means looking more closely at the performance of a given page to make it function properly even in conditions of low bandwidth and weak computing power. It also means looking at the capabilities of mobile devices and using the platforms to their full potential, using what might not be thought about if the basis of develop</w:t>
+      </w:r>
+      <w:r>
+        <w:t xml:space="preserve">ment is a desktop computer. </w:t>
+      </w:r>
+      <w:r>
+        <w:t>The concept furthers the idea that w</w:t>
+      </w:r>
+      <w:r>
+        <w:t>eb-</w:t>
+      </w:r>
+      <w:r>
+        <w:t xml:space="preserve">pages or </w:t>
+      </w:r>
+      <w:r>
+        <w:t>-</w:t>
+      </w:r>
+      <w:r>
+        <w:t>apps can be made richer by adding context awareness through a mobile device’s sensors and inbuilt services such as GPS, compass, gyroscope, as well as telephone and camera.</w:t>
+      </w:r>
+    </w:p>
+    <w:p>
+      <w:pPr>
+        <w:jc w:val="both"/>
+      </w:pPr>
+    </w:p>
+    <w:p>
+      <w:pPr>
+        <w:jc w:val="both"/>
+      </w:pPr>
+      <w:r>
+        <w:t>Making the desktop site from a mobile baseline means progressively enhancing</w:t>
+      </w:r>
+      <w:r>
+        <w:t xml:space="preserve"> </w:t>
+      </w:r>
+      <w:r>
+        <w:t xml:space="preserve">it as the capabilities and screen size of the device improves. This means doing the polar opposite of </w:t>
+      </w:r>
+      <w:r>
+        <w:t>Graceful D</w:t>
+      </w:r>
+      <w:r>
+        <w:t xml:space="preserve">egradation. </w:t>
+      </w:r>
+      <w:r>
+        <w:t>The idea is that t</w:t>
+      </w:r>
+      <w:r>
+        <w:t>h</w:t>
+      </w:r>
+      <w:r>
+        <w:t>is way of thinking will</w:t>
+      </w:r>
+      <w:r>
+        <w:t xml:space="preserve"> sort a lot of performance issues itself simply because the designs and the use of scripts and media will be more limited due to lack of scree</w:t>
+      </w:r>
+      <w:r>
+        <w:t>n space on a mobile device. Wroblewski further argues that this</w:t>
+      </w:r>
+      <w:r>
+        <w:t xml:space="preserve"> approach also helps with regards to making images and othe</w:t>
+      </w:r>
+      <w:r>
+        <w:t>r media more bandwidth-friendly</w:t>
+      </w:r>
+      <w:r>
+        <w:t xml:space="preserve">; </w:t>
+      </w:r>
+      <w:r>
+        <w:t>that</w:t>
+      </w:r>
+      <w:r>
+        <w:t xml:space="preserve"> </w:t>
+      </w:r>
+      <w:r>
+        <w:t>i</w:t>
+      </w:r>
+      <w:r>
+        <w:t>t will make browsers download mobile-optimized media first – only downloading HD desktop-optimized media if the device can handle it or the user wants it.</w:t>
+      </w:r>
+    </w:p>
+    <w:p>
+      <w:pPr>
+        <w:jc w:val="both"/>
+      </w:pPr>
+    </w:p>
+    <w:p>
+      <w:pPr>
+        <w:pStyle w:val="Heading2"/>
+        <w:jc w:val="both"/>
+      </w:pPr>
+      <w:r>
+        <w:t>Device Detection</w:t>
+      </w:r>
+    </w:p>
+    <w:p>
+      <w:pPr>
+        <w:jc w:val="both"/>
+      </w:pPr>
+      <w:r>
+        <w:t xml:space="preserve">Device Detection in the context of the Web refers to software that identifies the type of device that is making requests to a web server and either redirects to a website made specifically for that device-class or adapts the website to a format that fits the device-class. </w:t>
+      </w:r>
+    </w:p>
+    <w:p>
+      <w:pPr>
+        <w:pStyle w:val="Heading3"/>
+        <w:jc w:val="both"/>
+      </w:pPr>
+      <w:r>
+        <w:t>Device Detection Repositories (DDR)</w:t>
+      </w:r>
+    </w:p>
+    <w:p>
+      <w:pPr>
+        <w:jc w:val="both"/>
+        <w:rPr>
+          <w:lang w:eastAsia="x-none"/>
+        </w:rPr>
+      </w:pPr>
+      <w:r>
+        <w:rPr>
+          <w:lang w:eastAsia="x-none"/>
+        </w:rPr>
+        <w:t xml:space="preserve">The Device Description Working Group (DDWG) of the W3C proposed DDR’s in 2006. They are supposed to contain information about web-enabled devices that is made available through a standard API. These repositories contain a core vocabulary of device properties such as screen dimensions, input mechanisms, supported colors etc. Several implementations exist, both of the open and commercial kind. Examples include WURFL, </w:t>
+      </w:r>
+      <w:proofErr w:type="spellStart"/>
+      <w:r>
+        <w:rPr>
+          <w:lang w:eastAsia="x-none"/>
+        </w:rPr>
+        <w:t>DeviceAtlas</w:t>
+      </w:r>
+      <w:proofErr w:type="spellEnd"/>
+      <w:r>
+        <w:rPr>
+          <w:lang w:eastAsia="x-none"/>
+        </w:rPr>
+        <w:t xml:space="preserve"> and </w:t>
+      </w:r>
+      <w:proofErr w:type="spellStart"/>
+      <w:r>
+        <w:rPr>
+          <w:lang w:eastAsia="x-none"/>
+        </w:rPr>
+        <w:t>OpenDDR</w:t>
+      </w:r>
+      <w:proofErr w:type="spellEnd"/>
+      <w:r>
+        <w:rPr>
+          <w:lang w:eastAsia="x-none"/>
+        </w:rPr>
+        <w:t>. These kinds of systems have existed since before the DDWG started work on a standard, though. WURFL, for instance, was released in 2001. The standard API was published as a W3C recommendation in 2008.</w:t>
+      </w:r>
+    </w:p>
+    <w:p>
+      <w:pPr>
+        <w:jc w:val="both"/>
+        <w:rPr>
+          <w:lang w:eastAsia="x-none"/>
+        </w:rPr>
+      </w:pPr>
+    </w:p>
+    <w:p>
+      <w:pPr>
+        <w:jc w:val="both"/>
+        <w:rPr>
+          <w:lang w:eastAsia="x-none"/>
+        </w:rPr>
+      </w:pPr>
+      <w:r>
+        <w:rPr>
+          <w:lang w:eastAsia="x-none"/>
+        </w:rPr>
+        <w:t>DDR’s are present on the server and work by parsing the UA string from a requesting client and matching it as best as possible to data found in the repository. When the best match is located in the repository a set of features supported and the type of device is returned through the API. These repositories need to be maintained by people and thus have no way of accurately interpreting a UA string that is completely different from anything already stored in the database. This features of DDR’s mean that they are inherently not future friendly, as they cannot work autonomously.</w:t>
+      </w:r>
+    </w:p>
+    <w:p>
+      <w:pPr>
+        <w:pStyle w:val="Heading3"/>
+        <w:jc w:val="both"/>
+      </w:pPr>
+      <w:r>
+        <w:t>Client-Side feature detection</w:t>
+      </w:r>
+    </w:p>
+    <w:p>
+      <w:pPr>
+        <w:jc w:val="both"/>
+      </w:pPr>
+      <w:r>
+        <w:t>While the most common form of Device Detection is done server-side, as mentioned above. It is possible to do this kind of detection</w:t>
+      </w:r>
+      <w:r>
+        <w:t xml:space="preserve"> more accurately</w:t>
+      </w:r>
+      <w:r>
+        <w:t xml:space="preserve"> client-side. In this case a test-suite is sent to the client in the form of JavaScript and is run to check for what features are available in the requesting browser. The data gathered from this can be used directly through CSS to adapt the page according to the browsers capabilities, somewhat similar to Media Queries, but with more features being available to be queried. The information can also be sent back to the server, either through an AJAX call, or by storing the information in a cookie and reloading the document.</w:t>
+      </w:r>
+    </w:p>
+    <w:p>
+      <w:pPr>
+        <w:jc w:val="both"/>
+      </w:pPr>
+    </w:p>
+    <w:p>
+      <w:pPr>
+        <w:jc w:val="both"/>
+      </w:pPr>
+      <w:r>
+        <w:t>A popular system for client-side device detection is Modernizr.</w:t>
+      </w:r>
+      <w:r>
+        <w:t xml:space="preserve"> Modernizr is primarily used to detect HTML 5 and CSS 3 features in browsers. The motivation behind this is that</w:t>
+      </w:r>
+      <w:r>
+        <w:t>, even though many people still use browsers without decent support for these standards,</w:t>
+      </w:r>
+      <w:r>
+        <w:t xml:space="preserve"> authors should be able to utilize the latest features in the</w:t>
+      </w:r>
+      <w:r>
+        <w:t>se</w:t>
+      </w:r>
+      <w:r>
+        <w:t xml:space="preserve"> standards without having to worry too much about compatibility issues. </w:t>
+      </w:r>
+      <w:r>
+        <w:t xml:space="preserve">Modernizr thus offers </w:t>
+      </w:r>
+      <w:r>
+        <w:t>a way to detect these</w:t>
+      </w:r>
+      <w:r>
+        <w:t xml:space="preserve"> features so that authors can easily detect compatibility issues and either prov</w:t>
+      </w:r>
+      <w:r>
+        <w:t xml:space="preserve">ide fallbacks or have polyfills </w:t>
+      </w:r>
+      <w:r>
+        <w:t xml:space="preserve">transparently supply the functionality </w:t>
+      </w:r>
+      <w:r>
+        <w:t>that is missing through what they call “conditional resource loading”.</w:t>
+      </w:r>
+      <w:r>
+        <w:t xml:space="preserve"> The system works by having its detection script add classes to the html-element of the document that describe what features are supported. This information can then be us</w:t>
+      </w:r>
+      <w:r>
+        <w:t xml:space="preserve">ed to adapt </w:t>
+      </w:r>
+      <w:r>
+        <w:t xml:space="preserve">the page through </w:t>
+      </w:r>
+      <w:r>
+        <w:t>class-selectors in the CSS</w:t>
+      </w:r>
+      <w:r>
+        <w:t xml:space="preserve"> a</w:t>
+      </w:r>
+      <w:r>
+        <w:t>nd by having the conditional resource loading provide the polyfills needed.</w:t>
+      </w:r>
+    </w:p>
+    <w:p>
+      <w:pPr>
+        <w:jc w:val="both"/>
+      </w:pPr>
+    </w:p>
+    <w:p>
+      <w:pPr>
+        <w:pStyle w:val="Heading2"/>
+        <w:jc w:val="both"/>
+      </w:pPr>
+      <w:r>
+        <w:t>RESS: Responsive Design + Server Side Components</w:t>
+      </w:r>
+    </w:p>
+    <w:p>
+      <w:pPr>
+        <w:jc w:val="both"/>
+      </w:pPr>
+      <w:r>
+        <w:t>RESS is a concept</w:t>
+      </w:r>
+      <w:r>
+        <w:t xml:space="preserve"> also</w:t>
+      </w:r>
+      <w:r>
+        <w:t xml:space="preserve"> suggested by Luke Wroblewski. It combines the flexibility of RWD with the capability of having the server decide what markup to serve the client. The idea is to have a single template that defines the layout of the page, but have</w:t>
+      </w:r>
+      <w:r>
+        <w:t xml:space="preserve"> selected</w:t>
+      </w:r>
+      <w:r>
+        <w:t xml:space="preserve"> component</w:t>
+      </w:r>
+      <w:r>
+        <w:t>s</w:t>
+      </w:r>
+      <w:r>
+        <w:t xml:space="preserve"> adapted with different implementations on the server. This way we get the flexibility of RWD with the performance issues fixed by tai</w:t>
+      </w:r>
+      <w:r>
+        <w:t>loring the markup on the server. This leaves</w:t>
+      </w:r>
+      <w:r>
+        <w:t xml:space="preserve"> the client to adapt the layout</w:t>
+      </w:r>
+      <w:r>
+        <w:t xml:space="preserve"> like with RWD, but</w:t>
+      </w:r>
+      <w:r>
+        <w:t xml:space="preserve"> without having to download unnecessary media and scripts.</w:t>
+      </w:r>
+      <w:r>
+        <w:t xml:space="preserve"> The server can optimize things like source order, URL structure, media and application design before sending</w:t>
+      </w:r>
+      <w:r>
+        <w:t xml:space="preserve"> any content to the browser, all</w:t>
+      </w:r>
+      <w:r>
+        <w:t xml:space="preserve"> without relying on</w:t>
+      </w:r>
+      <w:r>
+        <w:t xml:space="preserve"> user agent</w:t>
+      </w:r>
+      <w:r>
+        <w:t xml:space="preserve"> </w:t>
+      </w:r>
+      <w:r>
+        <w:t>(</w:t>
+      </w:r>
+      <w:r>
+        <w:t>UA</w:t>
+      </w:r>
+      <w:r>
+        <w:t>)</w:t>
+      </w:r>
+      <w:r>
+        <w:t xml:space="preserve"> redirects to entirely</w:t>
+      </w:r>
+      <w:r>
+        <w:t xml:space="preserve"> separate</w:t>
+      </w:r>
+      <w:r>
+        <w:t xml:space="preserve"> device class specific </w:t>
+      </w:r>
+      <w:r>
+        <w:t>code templates</w:t>
+      </w:r>
+      <w:r>
+        <w:t xml:space="preserve">. </w:t>
+      </w:r>
+      <w:r>
+        <w:t>Wroblewski argues that t</w:t>
+      </w:r>
+      <w:r>
+        <w:t>he problem with these standalone</w:t>
+      </w:r>
+      <w:r>
+        <w:t xml:space="preserve"> full-page</w:t>
+      </w:r>
+      <w:r>
+        <w:t xml:space="preserve"> code templates is that they’re almost guaranteed to contain duplicate code that also exists in the implementations for other device classes. Being able to reduce or completely eliminate duplicate code will make life easier for developers as well as increasing the maintainability of the system.</w:t>
+      </w:r>
+    </w:p>
+    <w:p>
+      <w:pPr>
+        <w:jc w:val="both"/>
+      </w:pPr>
+    </w:p>
+    <w:p>
+      <w:pPr>
+        <w:jc w:val="both"/>
+      </w:pPr>
+      <w:r>
+        <w:t xml:space="preserve">Using this method we can have a server side solution without relying on redirects. The same URL can be kept for each implementation since the </w:t>
+      </w:r>
+      <w:r>
+        <w:t>server generates the whole adapted page</w:t>
+      </w:r>
+      <w:r>
+        <w:t xml:space="preserve">. </w:t>
+      </w:r>
+      <w:r>
+        <w:t>Fluid grids and media queries wil</w:t>
+      </w:r>
+      <w:r>
+        <w:t>l still handle the layout</w:t>
+      </w:r>
+      <w:r>
+        <w:t xml:space="preserve">, but the components themselves will be optimized according to the capabilities and features of the device sending the request. Known problems with RWD such as flexible images can </w:t>
+      </w:r>
+      <w:r>
+        <w:t xml:space="preserve">be </w:t>
+      </w:r>
+      <w:r>
+        <w:t>solved</w:t>
+      </w:r>
+      <w:r>
+        <w:t xml:space="preserve"> using this method as image components on a page can have their markup changed to reference mobile-friendly images if </w:t>
+      </w:r>
+      <w:r>
+        <w:t>the server detects such a device</w:t>
       </w:r>
       <w:r>
         <w:t>.</w:t>
       </w:r>
-      <w:r>
-        <w:t xml:space="preserve"> Web developers were forced to resort to hacks and “Graceful Degradation” in their web documents to </w:t>
-      </w:r>
-      <w:r>
-        <w:t>support legacy browsers and modern browsers with buggy CSS parsers.</w:t>
-      </w:r>
-      <w:r>
-        <w:t xml:space="preserve"> Graceful Degradation, in a nutshell, m</w:t>
-      </w:r>
-      <w:r>
-        <w:t>eans creating web documents with modern technologies that are based on current standards, but having the document still be readable in older browsers and browsers that do</w:t>
-      </w:r>
-      <w:r>
-        <w:t xml:space="preserve"> not support </w:t>
-      </w:r>
-      <w:r>
-        <w:t xml:space="preserve">these technologies. This is achieved </w:t>
-      </w:r>
-      <w:r>
-        <w:t xml:space="preserve">through detecting this </w:t>
-      </w:r>
-      <w:r>
-        <w:t>lack of support and hiding the unsupported</w:t>
-      </w:r>
-      <w:r>
-        <w:t xml:space="preserve"> parts of the document from being viewed in these browsers.</w:t>
-      </w:r>
-      <w:r>
-        <w:t xml:space="preserve"> The pr</w:t>
-      </w:r>
-      <w:r>
-        <w:t>oblem with this, Champeon argues</w:t>
-      </w:r>
-      <w:r>
-        <w:t>, is that it</w:t>
-      </w:r>
-      <w:r>
-        <w:t xml:space="preserve"> wrongly</w:t>
-      </w:r>
-      <w:r>
-        <w:t xml:space="preserve"> assumes that browsers always evolve</w:t>
-      </w:r>
-      <w:r>
-        <w:t xml:space="preserve"> to be better, faster and more po</w:t>
-      </w:r>
-      <w:r>
-        <w:t xml:space="preserve">werful. </w:t>
-      </w:r>
-      <w:r>
-        <w:t>The idea is that creating web documents focusing on presentat</w:t>
-      </w:r>
-      <w:r>
-        <w:t>ion simply adds unnecessary weight to a web document without adding anything to the message to anyone but users of modern graphical browsers.</w:t>
-      </w:r>
-      <w:r>
-        <w:t xml:space="preserve"> He further comments that emergent devices such as mobile phones and PDA’s with browsers simply do not have the capacity to show pages with this extra presentational data</w:t>
-      </w:r>
-      <w:r>
-        <w:t xml:space="preserve"> – w</w:t>
-      </w:r>
-      <w:r>
-        <w:t>hich is even more relevant today considering the widespread use of browsing</w:t>
-      </w:r>
-      <w:r>
-        <w:t xml:space="preserve"> the Internet</w:t>
-      </w:r>
-      <w:r>
-        <w:t xml:space="preserve"> using modern mobile devices.</w:t>
-      </w:r>
-    </w:p>
-    <w:p>
-      <w:pPr>
-        <w:jc w:val="both"/>
-      </w:pPr>
-    </w:p>
-    <w:p>
-      <w:pPr>
-        <w:jc w:val="both"/>
-      </w:pPr>
-      <w:r>
-        <w:t xml:space="preserve">Progressive Enhancement attacks the problem of supporting </w:t>
-      </w:r>
-      <w:r>
-        <w:t>older</w:t>
-      </w:r>
-      <w:r>
-        <w:t xml:space="preserve"> or less powerful</w:t>
-      </w:r>
-      <w:r>
-        <w:t xml:space="preserve"> browsers by having the</w:t>
-      </w:r>
-      <w:r>
-        <w:t>m be the</w:t>
-      </w:r>
-      <w:r>
-        <w:t xml:space="preserve"> baseline</w:t>
-      </w:r>
-      <w:r>
-        <w:t xml:space="preserve"> target of the document</w:t>
-      </w:r>
-      <w:r>
-        <w:t xml:space="preserve">, i.e. pure HTML </w:t>
-      </w:r>
-      <w:r>
-        <w:t>markup with minimal CSS styling, focusing on the content and not the presentation.</w:t>
-      </w:r>
-      <w:r>
-        <w:t xml:space="preserve"> As more advanced capabil</w:t>
-      </w:r>
-      <w:r>
-        <w:t>ities</w:t>
-      </w:r>
-      <w:r>
-        <w:t xml:space="preserve"> and features</w:t>
-      </w:r>
-      <w:r>
-        <w:t xml:space="preserve"> are detected in</w:t>
-      </w:r>
-      <w:r>
-        <w:t xml:space="preserve"> browser</w:t>
+    </w:p>
+    <w:p>
+      <w:pPr>
+        <w:jc w:val="both"/>
+      </w:pPr>
+    </w:p>
+    <w:p>
+      <w:pPr>
+        <w:jc w:val="both"/>
+      </w:pPr>
+      <w:r>
+        <w:t>There’s one problem with having detection done on the server, though: it relies on being able to accurately detect what kind of UA is making the request. The reliability of server side user agent detection has been deba</w:t>
+      </w:r>
+      <w:r>
+        <w:t xml:space="preserve">ted for many years, and several </w:t>
+      </w:r>
+      <w:r>
+        <w:t xml:space="preserve">solutions exist for accurately interpreting user-agent strings on the server. </w:t>
+      </w:r>
+      <w:r>
+        <w:t xml:space="preserve">The problem is that </w:t>
+      </w:r>
+      <w:r>
+        <w:t xml:space="preserve">UA </w:t>
+      </w:r>
+      <w:r>
+        <w:t xml:space="preserve">strings are not always reliable: they can be spoofed through proxies and some of them don’t contain enough information for the server to know what kind of </w:t>
+      </w:r>
+      <w:r>
+        <w:t>UA</w:t>
+      </w:r>
+      <w:r>
+        <w:t xml:space="preserve"> is making the request</w:t>
+      </w:r>
+      <w:r>
+        <w:t>. The solution of redirecting based on these strings</w:t>
+      </w:r>
+      <w:r>
+        <w:t xml:space="preserve"> falls flat as soon as someone fakes the </w:t>
+      </w:r>
+      <w:r>
+        <w:t>UA</w:t>
+      </w:r>
+      <w:r>
+        <w:t xml:space="preserve"> string or otherwise blocks the server from making what amounts to an educated guess. Being reliant on the </w:t>
+      </w:r>
+      <w:r>
+        <w:t>UA</w:t>
+      </w:r>
+      <w:r>
+        <w:t xml:space="preserve"> string alone means that UA’s</w:t>
+      </w:r>
+      <w:r>
+        <w:t xml:space="preserve"> that do no</w:t>
+      </w:r>
+      <w:r>
+        <w:t>t send a meaning</w:t>
+      </w:r>
+      <w:r>
+        <w:t>ful</w:t>
+      </w:r>
+      <w:r>
+        <w:t xml:space="preserve"> string will be subject to receiving a default “fallback” page for unknown UA’s.</w:t>
+      </w:r>
+    </w:p>
+    <w:p>
+      <w:pPr>
+        <w:jc w:val="both"/>
+      </w:pPr>
+    </w:p>
+    <w:p>
+      <w:pPr>
+        <w:jc w:val="both"/>
+      </w:pPr>
+      <w:r>
+        <w:t>The advantage of RESS over full</w:t>
+      </w:r>
+      <w:r>
+        <w:t>-page redirects and pure RWD</w:t>
+      </w:r>
+      <w:r>
+        <w:t xml:space="preserve"> is, Wroblewski claims, </w:t>
+      </w:r>
+      <w:r>
+        <w:t>that a single set of page templates define</w:t>
       </w:r>
       <w:r>
         <w:t>s</w:t>
       </w:r>
       <w:r>
-        <w:t>, the presentation of the document can be enhanced by</w:t>
-      </w:r>
-      <w:r>
-        <w:t xml:space="preserve"> using more elaborate CSS,</w:t>
-      </w:r>
-      <w:r>
-        <w:t xml:space="preserve"> scripts</w:t>
-      </w:r>
-      <w:r>
-        <w:t xml:space="preserve"> and media</w:t>
-      </w:r>
-      <w:r>
-        <w:t xml:space="preserve"> to add on to the already</w:t>
-      </w:r>
-      <w:r>
-        <w:t xml:space="preserve"> existing baseline.</w:t>
-      </w:r>
-      <w:r>
-        <w:t xml:space="preserve"> </w:t>
-      </w:r>
-      <w:r>
-        <w:t xml:space="preserve">Champeon argues that this reversal </w:t>
-      </w:r>
-      <w:r>
-        <w:t>will help support the separation of presentation and markup by focusing on the content first, as well as increasing accessibility of web pages and making it easier to tailor websites to be sensitive to client capabilities.</w:t>
-      </w:r>
-    </w:p>
-    <w:p>
-      <w:pPr>
-        <w:jc w:val="both"/>
-      </w:pPr>
-    </w:p>
-    <w:p>
-      <w:pPr>
-        <w:pStyle w:val="Heading2"/>
-        <w:jc w:val="both"/>
-      </w:pPr>
-      <w:r>
-        <w:t xml:space="preserve">Web </w:t>
-      </w:r>
-      <w:r>
-        <w:t>Content Management Systems (</w:t>
-      </w:r>
-      <w:r>
-        <w:t>W</w:t>
-      </w:r>
-      <w:r>
-        <w:t>CMS)</w:t>
-      </w:r>
-    </w:p>
-    <w:p>
-      <w:pPr>
-        <w:jc w:val="both"/>
-      </w:pPr>
-      <w:r>
-        <w:t>A WCMS</w:t>
-      </w:r>
-      <w:r>
-        <w:t xml:space="preserve"> (commonly shortened to CMS – Content Management System)</w:t>
-      </w:r>
-      <w:r>
-        <w:t xml:space="preserve"> is a software system, most commonly a web application, that allows publishing, editing and modifying of web content from a central interface.</w:t>
-      </w:r>
-      <w:r>
-        <w:t xml:space="preserve"> The most common function of a </w:t>
-      </w:r>
-      <w:r>
-        <w:t>CMS is to present websites and support website authoring, collaboration and administration for users with little to no knowledge of web programming languages or markup languages.</w:t>
-      </w:r>
-      <w:r>
-        <w:t xml:space="preserve"> Users can create and modify content like text, </w:t>
-      </w:r>
-      <w:r>
-        <w:t xml:space="preserve">images and other media and the </w:t>
-      </w:r>
-      <w:r>
-        <w:t>CMS will put it all together in a chosen template and publish it as a fully fledged HTML document when the user chooses.</w:t>
-      </w:r>
-    </w:p>
-    <w:p>
-      <w:pPr>
-        <w:jc w:val="both"/>
-      </w:pPr>
-    </w:p>
-    <w:p>
-      <w:pPr>
-        <w:jc w:val="both"/>
-      </w:pPr>
-      <w:r>
-        <w:t xml:space="preserve">CMS’s are massively popular for building websites today, as they </w:t>
-      </w:r>
-      <w:r>
-        <w:t>require a minimal amount of technical knowledge to create and publish user-generated</w:t>
-      </w:r>
-      <w:r>
-        <w:t xml:space="preserve"> content. </w:t>
-      </w:r>
-      <w:r>
-        <w:t>CMS’s</w:t>
-      </w:r>
-      <w:r>
-        <w:t xml:space="preserve"> such as </w:t>
-      </w:r>
-      <w:proofErr w:type="spellStart"/>
-      <w:r>
-        <w:t>WordPress</w:t>
-      </w:r>
-      <w:proofErr w:type="spellEnd"/>
-      <w:r>
-        <w:t xml:space="preserve">, </w:t>
-      </w:r>
-      <w:proofErr w:type="spellStart"/>
-      <w:r>
-        <w:t>Joomla</w:t>
-      </w:r>
-      <w:proofErr w:type="spellEnd"/>
-      <w:r>
-        <w:t>! and Drupal m</w:t>
-      </w:r>
-      <w:r>
-        <w:t>ake</w:t>
-      </w:r>
-      <w:r>
-        <w:t xml:space="preserve"> website maintenance</w:t>
-      </w:r>
-      <w:r>
-        <w:t xml:space="preserve"> possible for people</w:t>
-      </w:r>
-      <w:r>
-        <w:t xml:space="preserve"> with limited expertise,</w:t>
-      </w:r>
-      <w:r>
-        <w:t xml:space="preserve"> without the intervention of a Webmaster</w:t>
-      </w:r>
-      <w:r>
-        <w:t>.</w:t>
-      </w:r>
-      <w:r>
-        <w:t xml:space="preserve"> </w:t>
-      </w:r>
-      <w:r>
-        <w:t xml:space="preserve">They also </w:t>
-      </w:r>
-      <w:r>
-        <w:t>provide</w:t>
-      </w:r>
-      <w:r>
-        <w:t xml:space="preserve"> the ability to allow</w:t>
-      </w:r>
-      <w:r>
-        <w:t xml:space="preserve"> users to contribute content to a site without having to think about the technical aspects o</w:t>
-      </w:r>
-      <w:r>
-        <w:t>f web publishing.</w:t>
-      </w:r>
-      <w:r>
-        <w:t xml:space="preserve"> This ability to easily author and publish content on a website has helped in the proliferation </w:t>
-      </w:r>
-      <w:r>
-        <w:t>of the dynamic, content-driven personal sites, such as blogs, that have largely replaced the static</w:t>
-      </w:r>
-      <w:r>
-        <w:t xml:space="preserve"> personal</w:t>
-      </w:r>
-      <w:r>
-        <w:t xml:space="preserve"> websites of old.</w:t>
-      </w:r>
-    </w:p>
-    <w:p>
-      <w:pPr>
-        <w:jc w:val="both"/>
-      </w:pPr>
-    </w:p>
-    <w:p>
-      <w:pPr>
-        <w:jc w:val="both"/>
-      </w:pPr>
-      <w:r>
-        <w:t>While these systems usually can be set up easily by non-technicians “out of the box”, they usually support being expanded by user-developed modules, often called “plugins”</w:t>
-      </w:r>
-      <w:r>
-        <w:t>,</w:t>
-      </w:r>
-      <w:r>
-        <w:t xml:space="preserve"> that expand on- or create brand new features for a website.</w:t>
-      </w:r>
-      <w:r>
-        <w:t xml:space="preserve"> These plugins are commonly written in the CMS’s </w:t>
-      </w:r>
-      <w:r>
-        <w:t xml:space="preserve">programming </w:t>
-      </w:r>
-      <w:r>
-        <w:t>language (Java, PHP etc.) and</w:t>
-      </w:r>
-      <w:r>
-        <w:t xml:space="preserve"> their creation</w:t>
-      </w:r>
-      <w:r>
-        <w:t xml:space="preserve"> thus requ</w:t>
-      </w:r>
-      <w:r>
-        <w:t>ire</w:t>
-      </w:r>
-      <w:r>
-        <w:t>s</w:t>
-      </w:r>
-      <w:r>
-        <w:t xml:space="preserve"> knowledge of said languages.</w:t>
-      </w:r>
-    </w:p>
-    <w:p>
-      <w:pPr>
-        <w:jc w:val="both"/>
-      </w:pPr>
-    </w:p>
-    <w:p>
-      <w:pPr>
-        <w:pStyle w:val="Heading2"/>
-        <w:jc w:val="both"/>
-      </w:pPr>
-      <w:r>
-        <w:t>Responsive Web Design (RWD)</w:t>
-      </w:r>
-    </w:p>
-    <w:p>
-      <w:pPr>
-        <w:jc w:val="both"/>
-      </w:pPr>
-      <w:r>
-        <w:t>Making</w:t>
-      </w:r>
-      <w:r>
-        <w:t xml:space="preserve"> web pages respond to changes in its environment, such as screen size and orientation, has become increasingly important now that mobile devices are taking over as </w:t>
-      </w:r>
+        <w:t xml:space="preserve"> an entire web site for all devices, but specific components within the site have device-class specific implementations that are rendered server-side.</w:t>
+      </w:r>
+      <w:r>
+        <w:t xml:space="preserve"> This relieves the burden on the client to handle the whole layout and presentation as well as allowing the author to control the URL structure, media and application design.</w:t>
+      </w:r>
+    </w:p>
+    <w:p>
+      <w:pPr>
+        <w:jc w:val="both"/>
+      </w:pPr>
+    </w:p>
+    <w:p>
+      <w:pPr>
+        <w:pStyle w:val="Heading1"/>
+        <w:jc w:val="both"/>
+      </w:pPr>
       <w:commentRangeStart w:id="17"/>
       <w:r>
-        <w:t>people’s main way to browse the internet</w:t>
+        <w:t>Related work</w:t>
       </w:r>
       <w:commentRangeEnd w:id="17"/>
-      <w:r>
-        <w:rPr>
-          <w:rStyle w:val="CommentReference"/>
-        </w:rPr>
-        <w:commentReference w:id="17"/>
-      </w:r>
-      <w:r>
-        <w:t>. Previously,</w:t>
-      </w:r>
-      <w:r>
-        <w:t xml:space="preserve"> building a separate site for mobile devices and redirecting to it as the server sees fit has done this</w:t>
-      </w:r>
-      <w:r>
-        <w:t>. These solutions give the developers two code bases to maintain instead of just one. They are also static in that they are built for desktops and, mo</w:t>
-      </w:r>
-      <w:r>
-        <w:t>st commonly, phones</w:t>
-      </w:r>
-      <w:r>
-        <w:t>. So which one should be served to a tablet, or a TV? Should developers be tasked to create a new, separate version of a web site every time a new device with a different form factor comes along? This would be extremely cumbersome and would increase the complexity of any web development project to an unbearable degree.</w:t>
-      </w:r>
-    </w:p>
-    <w:p>
-      <w:pPr>
-        <w:jc w:val="both"/>
-      </w:pPr>
-    </w:p>
-    <w:p>
-      <w:pPr>
-        <w:jc w:val="both"/>
-      </w:pPr>
-      <w:r>
-        <w:t>RWD is a method that suggests keeping only one code base that has its layout changed as the environment changes. I.e. having the web page’s CSS alter how the page looks based on certain device class definitions, as well as switching from static to fluid layouts that are relative to screen size, instead of fixed width. This will allow the web page to adjust to minor variations in screen size, and not just massive changes such as going from a widescre</w:t>
-      </w:r>
-      <w:r>
-        <w:t>en desktop monitor to a mobile</w:t>
-      </w:r>
-      <w:r>
-        <w:t xml:space="preserve"> phone.</w:t>
-      </w:r>
-    </w:p>
-    <w:p>
-      <w:pPr>
-        <w:jc w:val="both"/>
-      </w:pPr>
-    </w:p>
-    <w:p>
-      <w:pPr>
-        <w:jc w:val="both"/>
-      </w:pPr>
-      <w:r>
-        <w:t>RWD in itself is largely based on fluid grids, flexible media and media queries.</w:t>
-      </w:r>
-      <w:r>
-        <w:t xml:space="preserve"> Flexible media refers to having media such as images and video change size (flex) along with the viewport. </w:t>
-      </w:r>
-      <w:r>
-        <w:t>The idea is to use these media queries to alter the CSS used for elements on a web page based on the device’s screen size, and let the fluid grid fill in the smaller gaps between devices of the same class. Often the designer predetermines</w:t>
-      </w:r>
-      <w:r>
-        <w:t xml:space="preserve"> at which resolutions the layout of the page will use different CSS defined within the media queries. </w:t>
-      </w:r>
-      <w:r>
-        <w:t>These changes in layout are done</w:t>
-      </w:r>
-      <w:r>
-        <w:t xml:space="preserve"> on the</w:t>
-      </w:r>
-      <w:r>
-        <w:t xml:space="preserve"> client side, since it i</w:t>
-      </w:r>
-      <w:r>
-        <w:t>s all de</w:t>
-      </w:r>
-      <w:r>
-        <w:t xml:space="preserve">termined in the web page’s CSS. </w:t>
-      </w:r>
-      <w:r>
-        <w:t>While the layout is changed and elements may be hidden from users on mobile devices by using media queries, all the content defined in the page’s markup is still downloaded by the browser.</w:t>
-      </w:r>
-      <w:r>
-        <w:t xml:space="preserve"> A commonly </w:t>
-      </w:r>
-      <w:r>
-        <w:t>observed</w:t>
-      </w:r>
-      <w:r>
-        <w:t xml:space="preserve"> problem with RWD is that m</w:t>
-      </w:r>
-      <w:r>
-        <w:t>edia queries aren’t always supported by browsers, both mobile and otherwise, especially older ones. This is</w:t>
-      </w:r>
-      <w:r>
-        <w:t xml:space="preserve"> considered</w:t>
-      </w:r>
-      <w:r>
-        <w:t xml:space="preserve"> </w:t>
-      </w:r>
-      <w:r>
-        <w:t xml:space="preserve">a problem </w:t>
-      </w:r>
-      <w:r>
-        <w:t>because</w:t>
-      </w:r>
-      <w:r>
-        <w:t xml:space="preserve"> unsupported browsers will end up having trouble parsing the CSS of a page using media queries. On certain browsers, such as Internet Explorer 7 and 8, this can be fixed by</w:t>
-      </w:r>
-      <w:r>
-        <w:t xml:space="preserve"> using polyfills written in JavaScript</w:t>
-      </w:r>
-      <w:r>
-        <w:t>, but this is not possible in older mobile browsers that don’t have sufficient JavaScript support.</w:t>
-      </w:r>
-    </w:p>
-    <w:p>
-      <w:pPr>
-        <w:jc w:val="both"/>
-      </w:pPr>
-    </w:p>
-    <w:p>
-      <w:pPr>
-        <w:pStyle w:val="Heading2"/>
-        <w:jc w:val="both"/>
-      </w:pPr>
-      <w:r>
-        <w:t>Mobile First</w:t>
-      </w:r>
-    </w:p>
-    <w:p>
-      <w:pPr>
-        <w:jc w:val="both"/>
-      </w:pPr>
-      <w:r>
-        <w:t>Many of the</w:t>
-      </w:r>
-      <w:r>
-        <w:t xml:space="preserve"> issues</w:t>
-      </w:r>
-      <w:r>
-        <w:t xml:space="preserve"> with RWD</w:t>
-      </w:r>
-      <w:r>
-        <w:t xml:space="preserve"> arise from the fact that developers still use the desktop version of the site as the baseline for the development process. This is understandable considering how the desktop computer has been the main way of accessing the web for more than twenty years. Making the desktop experience gracefully degrade for mobile devices has been the way to go. As mentioned</w:t>
-      </w:r>
-      <w:r>
-        <w:t xml:space="preserve"> in the RWD section</w:t>
-      </w:r>
-      <w:r>
-        <w:t>, this</w:t>
-      </w:r>
-      <w:r>
-        <w:t xml:space="preserve"> can lead to</w:t>
-      </w:r>
-      <w:r>
-        <w:t xml:space="preserve"> web pages inheriting</w:t>
-      </w:r>
-      <w:r>
-        <w:t xml:space="preserve"> elements from the desktop version that might not even be visible bec</w:t>
-      </w:r>
-      <w:r>
-        <w:t>ause of media queries, but they a</w:t>
-      </w:r>
-      <w:r>
-        <w:t>re still downloaded.</w:t>
-      </w:r>
-    </w:p>
-    <w:p>
-      <w:pPr>
-        <w:jc w:val="both"/>
-      </w:pPr>
-    </w:p>
-    <w:p>
-      <w:pPr>
-        <w:jc w:val="both"/>
-      </w:pPr>
-      <w:r>
-        <w:t>The book “Mobile First”, written by the internationally recognized user experience designer, author, speaker and previous Chief Design Architec</w:t>
-      </w:r>
-      <w:r>
-        <w:t xml:space="preserve">t at </w:t>
-      </w:r>
-      <w:r>
-        <w:t>Yahoo!</w:t>
-      </w:r>
-      <w:r>
-        <w:t xml:space="preserve"> Luke </w:t>
-      </w:r>
-      <w:r>
-        <w:t>Wroblewski</w:t>
-      </w:r>
-      <w:r>
-        <w:t xml:space="preserve"> </w:t>
-      </w:r>
-      <w:r>
-        <w:t>suggests that attacking the problem from the opposite direction might be the way to go.</w:t>
-      </w:r>
-      <w:r>
-        <w:t xml:space="preserve"> </w:t>
-      </w:r>
-      <w:r>
-        <w:t>Developing the site for mobile devices first will lead to the desktop benefitting through a more focused design centered o</w:t>
-      </w:r>
-      <w:r>
-        <w:t xml:space="preserve">n relevant content, he claims. </w:t>
-      </w:r>
-      <w:r>
-        <w:t>The Mobile First mindset allows developers to embrace the constraints</w:t>
-      </w:r>
-      <w:r>
-        <w:t xml:space="preserve"> of mobile devices to create services that only deliver what the customer actually wants, cutting out everything that’s not totally necessary. Focusing on the constraints means looking more closely at the performance of a given page to make it function properly even in conditions of low bandwidth and weak computing power. It also means looking at the capabilities of mobile devices and using the platforms to their full potential, using what might not be thought about if the basis of develop</w:t>
-      </w:r>
-      <w:r>
-        <w:t xml:space="preserve">ment is a desktop computer. </w:t>
-      </w:r>
-      <w:r>
-        <w:t>The concept furthers the idea that w</w:t>
-      </w:r>
-      <w:r>
-        <w:t>eb-</w:t>
-      </w:r>
-      <w:r>
-        <w:t xml:space="preserve">pages or </w:t>
-      </w:r>
-      <w:r>
-        <w:t>-</w:t>
-      </w:r>
-      <w:r>
-        <w:t>apps can be made richer by adding context awareness through a mobile device’s sensors and inbuilt services such as GPS, compass, gyroscope, as well as telephone and camera.</w:t>
-      </w:r>
-    </w:p>
-    <w:p>
-      <w:pPr>
-        <w:jc w:val="both"/>
-      </w:pPr>
-    </w:p>
-    <w:p>
-      <w:pPr>
-        <w:jc w:val="both"/>
-      </w:pPr>
-      <w:r>
-        <w:t>Making the desktop site from a mobile baseline means progressively enhancing</w:t>
-      </w:r>
-      <w:r>
-        <w:t xml:space="preserve"> </w:t>
-      </w:r>
-      <w:r>
-        <w:t xml:space="preserve">it as the capabilities and screen size of the device improves. This means doing the polar opposite of </w:t>
-      </w:r>
-      <w:r>
-        <w:t>Graceful D</w:t>
-      </w:r>
-      <w:r>
-        <w:t xml:space="preserve">egradation. </w:t>
-      </w:r>
-      <w:r>
-        <w:t>The idea is that t</w:t>
-      </w:r>
-      <w:r>
-        <w:t>h</w:t>
-      </w:r>
-      <w:r>
-        <w:t>is way of thinking will</w:t>
-      </w:r>
-      <w:r>
-        <w:t xml:space="preserve"> sort a lot of performance issues itself simply because the designs and the use of scripts and media will be more limited due to lack of scree</w:t>
-      </w:r>
-      <w:r>
-        <w:t>n space on a mobile device. Wroblewski further argues that this</w:t>
-      </w:r>
-      <w:r>
-        <w:t xml:space="preserve"> approach also helps with regards to making images and othe</w:t>
-      </w:r>
-      <w:r>
-        <w:t>r media more bandwidth-friendly</w:t>
-      </w:r>
-      <w:r>
-        <w:t xml:space="preserve">; </w:t>
-      </w:r>
-      <w:r>
-        <w:t>that</w:t>
-      </w:r>
-      <w:r>
-        <w:t xml:space="preserve"> </w:t>
-      </w:r>
-      <w:r>
-        <w:t>i</w:t>
-      </w:r>
-      <w:r>
-        <w:t>t will make browsers download mobile-optimized media first – only downloading HD desktop-optimized media if the device can handle it or the user wants it.</w:t>
-      </w:r>
-    </w:p>
-    <w:p>
-      <w:pPr>
-        <w:jc w:val="both"/>
-      </w:pPr>
-    </w:p>
-    <w:p>
-      <w:pPr>
-        <w:pStyle w:val="Heading2"/>
-        <w:jc w:val="both"/>
-      </w:pPr>
-      <w:r>
-        <w:t>Device Detection</w:t>
-      </w:r>
-    </w:p>
-    <w:p>
-      <w:pPr>
-        <w:jc w:val="both"/>
-      </w:pPr>
-      <w:r>
-        <w:t xml:space="preserve">Device Detection in the context of the Web refers to software that identifies the type of device that is making requests to a web server and either redirects to a website made specifically for that device-class or adapts the website to a format that fits the device-class. </w:t>
-      </w:r>
-    </w:p>
-    <w:p>
-      <w:pPr>
-        <w:pStyle w:val="Heading3"/>
-        <w:jc w:val="both"/>
-      </w:pPr>
-      <w:r>
-        <w:t>Device Detection Repositories (DDR)</w:t>
-      </w:r>
-    </w:p>
-    <w:p>
-      <w:pPr>
-        <w:jc w:val="both"/>
-        <w:rPr>
-          <w:lang w:eastAsia="x-none"/>
-        </w:rPr>
-      </w:pPr>
-      <w:r>
-        <w:rPr>
-          <w:lang w:eastAsia="x-none"/>
-        </w:rPr>
-        <w:t xml:space="preserve">The Device Description Working Group (DDWG) of the W3C proposed DDR’s in 2006. They are supposed to contain information about web-enabled devices that is made available through a standard API. These repositories contain a core vocabulary of device properties such as screen dimensions, input mechanisms, supported colors etc. Several implementations exist, both of the open and commercial kind. Examples include WURFL, </w:t>
-      </w:r>
-      <w:proofErr w:type="spellStart"/>
-      <w:r>
-        <w:rPr>
-          <w:lang w:eastAsia="x-none"/>
-        </w:rPr>
-        <w:t>DeviceAtlas</w:t>
-      </w:r>
-      <w:proofErr w:type="spellEnd"/>
-      <w:r>
-        <w:rPr>
-          <w:lang w:eastAsia="x-none"/>
-        </w:rPr>
-        <w:t xml:space="preserve"> and </w:t>
-      </w:r>
-      <w:proofErr w:type="spellStart"/>
-      <w:r>
-        <w:rPr>
-          <w:lang w:eastAsia="x-none"/>
-        </w:rPr>
-        <w:t>OpenDDR</w:t>
-      </w:r>
-      <w:proofErr w:type="spellEnd"/>
-      <w:r>
-        <w:rPr>
-          <w:lang w:eastAsia="x-none"/>
-        </w:rPr>
-        <w:t>. These kinds of systems have existed since before the DDWG started work on a standard, though. WURFL, for instance, was released in 2001. The standard API was published as a W3C recommendation in 2008.</w:t>
-      </w:r>
-    </w:p>
-    <w:p>
-      <w:pPr>
-        <w:jc w:val="both"/>
-        <w:rPr>
-          <w:lang w:eastAsia="x-none"/>
-        </w:rPr>
-      </w:pPr>
-    </w:p>
-    <w:p>
-      <w:pPr>
-        <w:jc w:val="both"/>
-        <w:rPr>
-          <w:lang w:eastAsia="x-none"/>
-        </w:rPr>
-      </w:pPr>
-      <w:r>
-        <w:rPr>
-          <w:lang w:eastAsia="x-none"/>
-        </w:rPr>
-        <w:t>DDR’s are present on the server and work by parsing the UA string from a requesting client and matching it as best as possible to data found in the repository. When the best match is located in the repository a set of features supported and the type of device is returned through the API. These repositories need to be maintained by people and thus have no way of accurately interpreting a UA string that is completely different from anything already stored in the database. This features of DDR’s mean that they are inherently not future friendly, as they cannot work autonomously.</w:t>
-      </w:r>
-    </w:p>
-    <w:p>
-      <w:pPr>
-        <w:pStyle w:val="Heading3"/>
-        <w:jc w:val="both"/>
-      </w:pPr>
-      <w:r>
-        <w:t>Client-Side feature detection</w:t>
-      </w:r>
-    </w:p>
-    <w:p>
-      <w:pPr>
-        <w:jc w:val="both"/>
-      </w:pPr>
-      <w:r>
-        <w:t>While the most common form of Device Detection is done server-side, as mentioned above. It is possible to do this kind of detection</w:t>
-      </w:r>
-      <w:r>
-        <w:t xml:space="preserve"> more accurately</w:t>
-      </w:r>
-      <w:r>
-        <w:t xml:space="preserve"> client-side. In this case a test-suite is sent to the client in the form of JavaScript and is run to check for what features are available in the requesting browser. The data gathered from this can be used directly through CSS to adapt the page according to the browsers capabilities, somewhat similar to Media Queries, but with more features being available to be queried. The information can also be sent back to the server, either through an AJAX call, or by storing the information in a cookie and reloading the document.</w:t>
-      </w:r>
-    </w:p>
-    <w:p>
-      <w:pPr>
-        <w:jc w:val="both"/>
-      </w:pPr>
-    </w:p>
-    <w:p>
-      <w:pPr>
-        <w:jc w:val="both"/>
-      </w:pPr>
-      <w:r>
-        <w:t>A popular system for client-side device detection is Modernizr.</w:t>
-      </w:r>
-      <w:r>
-        <w:t xml:space="preserve"> Modernizr is primarily used to detect HTML 5 and CSS 3 features in browsers. The motivation behind this is that</w:t>
-      </w:r>
-      <w:r>
-        <w:t>, even though many people still use browsers without decent support for these standards,</w:t>
-      </w:r>
-      <w:r>
-        <w:t xml:space="preserve"> authors should be able to utilize the latest features in the</w:t>
-      </w:r>
-      <w:r>
-        <w:t>se</w:t>
-      </w:r>
-      <w:r>
-        <w:t xml:space="preserve"> standards without having to worry too much about compatibility issues. </w:t>
-      </w:r>
-      <w:r>
-        <w:t xml:space="preserve">Modernizr thus offers </w:t>
-      </w:r>
-      <w:r>
-        <w:t>a way to detect these</w:t>
-      </w:r>
-      <w:r>
-        <w:t xml:space="preserve"> features so that authors can easily detect compatibility issues and either prov</w:t>
-      </w:r>
-      <w:r>
-        <w:t xml:space="preserve">ide fallbacks or have polyfills </w:t>
-      </w:r>
-      <w:r>
-        <w:t xml:space="preserve">transparently supply the functionality </w:t>
-      </w:r>
-      <w:r>
-        <w:t>that is missing through what they call “conditional resource loading”.</w:t>
-      </w:r>
-      <w:r>
-        <w:t xml:space="preserve"> The system works by having its detection script add classes to the html-element of the document that describe what features are supported. This information can then be us</w:t>
-      </w:r>
-      <w:r>
-        <w:t xml:space="preserve">ed to adapt </w:t>
-      </w:r>
-      <w:r>
-        <w:t xml:space="preserve">the page through </w:t>
-      </w:r>
-      <w:r>
-        <w:t>class-selectors in the CSS</w:t>
-      </w:r>
-      <w:r>
-        <w:t xml:space="preserve"> a</w:t>
-      </w:r>
-      <w:r>
-        <w:t>nd by having the conditional resource loading provide the polyfills needed.</w:t>
-      </w:r>
-    </w:p>
-    <w:p>
-      <w:pPr>
-        <w:jc w:val="both"/>
-      </w:pPr>
-    </w:p>
-    <w:p>
-      <w:pPr>
-        <w:pStyle w:val="Heading2"/>
-        <w:jc w:val="both"/>
-      </w:pPr>
-      <w:r>
-        <w:t>RESS: Responsive Design + Server Side Components</w:t>
-      </w:r>
-    </w:p>
-    <w:p>
-      <w:pPr>
-        <w:jc w:val="both"/>
-      </w:pPr>
-      <w:r>
-        <w:t>RESS is a concept</w:t>
-      </w:r>
-      <w:r>
-        <w:t xml:space="preserve"> also</w:t>
-      </w:r>
-      <w:r>
-        <w:t xml:space="preserve"> suggested by Luke Wroblewski. It combines the flexibility of RWD with the capability of having the server decide what markup to serve the client. The idea is to have a single template that defines the layout of the page, but have</w:t>
-      </w:r>
-      <w:r>
-        <w:t xml:space="preserve"> selected</w:t>
-      </w:r>
-      <w:r>
-        <w:t xml:space="preserve"> component</w:t>
-      </w:r>
-      <w:r>
-        <w:t>s</w:t>
-      </w:r>
-      <w:r>
-        <w:t xml:space="preserve"> adapted with different implementations on the server. This way we get the flexibility of RWD with the performance issues fixed by tai</w:t>
-      </w:r>
-      <w:r>
-        <w:t>loring the markup on the server. This leaves</w:t>
-      </w:r>
-      <w:r>
-        <w:t xml:space="preserve"> the client to adapt the layout</w:t>
-      </w:r>
-      <w:r>
-        <w:t xml:space="preserve"> like with RWD, but</w:t>
-      </w:r>
-      <w:r>
-        <w:t xml:space="preserve"> without having to download unnecessary media and scripts.</w:t>
-      </w:r>
-      <w:r>
-        <w:t xml:space="preserve"> The server can optimize things like source order, URL structure, media and application design before sending</w:t>
-      </w:r>
-      <w:r>
-        <w:t xml:space="preserve"> any content to the browser, all</w:t>
-      </w:r>
-      <w:r>
-        <w:t xml:space="preserve"> without relying on</w:t>
-      </w:r>
-      <w:r>
-        <w:t xml:space="preserve"> user agent</w:t>
-      </w:r>
-      <w:r>
-        <w:t xml:space="preserve"> </w:t>
-      </w:r>
-      <w:r>
-        <w:t>(</w:t>
-      </w:r>
-      <w:r>
-        <w:t>UA</w:t>
-      </w:r>
-      <w:r>
-        <w:t>)</w:t>
-      </w:r>
-      <w:r>
-        <w:t xml:space="preserve"> redirects to entirely</w:t>
-      </w:r>
-      <w:r>
-        <w:t xml:space="preserve"> separate</w:t>
-      </w:r>
-      <w:r>
-        <w:t xml:space="preserve"> device class specific </w:t>
-      </w:r>
-      <w:r>
-        <w:t>code templates</w:t>
-      </w:r>
-      <w:r>
-        <w:t xml:space="preserve">. </w:t>
-      </w:r>
-      <w:r>
-        <w:t>Wroblewski argues that t</w:t>
-      </w:r>
-      <w:r>
-        <w:t>he problem with these standalone</w:t>
-      </w:r>
-      <w:r>
-        <w:t xml:space="preserve"> full-page</w:t>
-      </w:r>
-      <w:r>
-        <w:t xml:space="preserve"> code templates is that they’re almost guaranteed to contain duplicate code that also exists in the implementations for other device classes. Being able to reduce or completely eliminate duplicate code will make life easier for developers as well as increasing the maintainability of the system.</w:t>
-      </w:r>
-    </w:p>
-    <w:p>
-      <w:pPr>
-        <w:jc w:val="both"/>
-      </w:pPr>
-    </w:p>
-    <w:p>
-      <w:pPr>
-        <w:jc w:val="both"/>
-      </w:pPr>
-      <w:r>
-        <w:t xml:space="preserve">Using this method we can have a server side solution without relying on redirects. The same URL can be kept for each implementation since the </w:t>
-      </w:r>
-      <w:r>
-        <w:t>server generates the whole adapted page</w:t>
-      </w:r>
-      <w:r>
-        <w:t xml:space="preserve">. </w:t>
-      </w:r>
-      <w:r>
-        <w:t>Fluid grids and media queries wil</w:t>
-      </w:r>
-      <w:r>
-        <w:t>l still handle the layout</w:t>
-      </w:r>
-      <w:r>
-        <w:t xml:space="preserve">, but the components themselves will be optimized according to the capabilities and features of the device sending the request. Known problems with RWD such as flexible images can </w:t>
-      </w:r>
-      <w:r>
-        <w:t xml:space="preserve">be </w:t>
-      </w:r>
-      <w:r>
-        <w:t>solved</w:t>
-      </w:r>
-      <w:r>
-        <w:t xml:space="preserve"> using this method as image components on a page can have their markup changed to reference mobile-friendly images if </w:t>
-      </w:r>
-      <w:r>
-        <w:t>the server detects such a device</w:t>
-      </w:r>
-      <w:r>
-        <w:t>.</w:t>
-      </w:r>
-    </w:p>
-    <w:p>
-      <w:pPr>
-        <w:jc w:val="both"/>
-      </w:pPr>
-    </w:p>
-    <w:p>
-      <w:pPr>
-        <w:jc w:val="both"/>
-      </w:pPr>
-      <w:r>
-        <w:t>There’s one problem with having detection done on the server, though: it relies on being able to accurately detect what kind of UA is making the request. The reliability of server side user agent detection has been deba</w:t>
-      </w:r>
-      <w:r>
-        <w:t xml:space="preserve">ted for many years, and several </w:t>
-      </w:r>
-      <w:r>
-        <w:t xml:space="preserve">solutions exist for accurately interpreting user-agent strings on the server. </w:t>
-      </w:r>
-      <w:r>
-        <w:t xml:space="preserve">The problem is that </w:t>
-      </w:r>
-      <w:r>
-        <w:t xml:space="preserve">UA </w:t>
-      </w:r>
-      <w:r>
-        <w:t xml:space="preserve">strings are not always reliable: they can be spoofed through proxies and some of them don’t contain enough information for the server to know what kind of </w:t>
-      </w:r>
-      <w:r>
-        <w:t>UA</w:t>
-      </w:r>
-      <w:r>
-        <w:t xml:space="preserve"> is making the request</w:t>
-      </w:r>
-      <w:r>
-        <w:t>. The solution of redirecting based on these strings</w:t>
-      </w:r>
-      <w:r>
-        <w:t xml:space="preserve"> falls flat as soon as someone fakes the </w:t>
-      </w:r>
-      <w:r>
-        <w:t>UA</w:t>
-      </w:r>
-      <w:r>
-        <w:t xml:space="preserve"> string or otherwise blocks the server from making what amounts to an educated guess. Being reliant on the </w:t>
-      </w:r>
-      <w:r>
-        <w:t>UA</w:t>
-      </w:r>
-      <w:r>
-        <w:t xml:space="preserve"> string alone means that UA’s</w:t>
-      </w:r>
-      <w:r>
-        <w:t xml:space="preserve"> that do no</w:t>
-      </w:r>
-      <w:r>
-        <w:t>t send a meaning</w:t>
-      </w:r>
-      <w:r>
-        <w:t>ful</w:t>
-      </w:r>
-      <w:r>
-        <w:t xml:space="preserve"> string will be subject to receiving a default “fallback” page for unknown UA’s.</w:t>
-      </w:r>
-    </w:p>
-    <w:p>
-      <w:pPr>
-        <w:jc w:val="both"/>
-      </w:pPr>
-    </w:p>
-    <w:p>
-      <w:pPr>
-        <w:jc w:val="both"/>
-      </w:pPr>
-      <w:r>
-        <w:t>The advantage of RESS over full</w:t>
-      </w:r>
-      <w:r>
-        <w:t>-page redirects and pure RWD</w:t>
-      </w:r>
-      <w:r>
-        <w:t xml:space="preserve"> is, Wroblewski claims, </w:t>
-      </w:r>
-      <w:r>
-        <w:t>that a single set of page templates define</w:t>
-      </w:r>
-      <w:r>
-        <w:t>s</w:t>
-      </w:r>
-      <w:r>
-        <w:t xml:space="preserve"> an entire web site for all devices, but specific components within the site have device-class specific implementations that are rendered server-side.</w:t>
-      </w:r>
-      <w:r>
-        <w:t xml:space="preserve"> This relieves the burden on the client to handle the whole layout and presentation as well as allowing the author to control the URL structure, media and application design.</w:t>
-      </w:r>
-    </w:p>
-    <w:p>
-      <w:pPr>
-        <w:jc w:val="both"/>
-      </w:pPr>
-    </w:p>
-    <w:p>
-      <w:pPr>
-        <w:pStyle w:val="Heading1"/>
-        <w:jc w:val="both"/>
-      </w:pPr>
-      <w:commentRangeStart w:id="18"/>
-      <w:r>
-        <w:t>Related work</w:t>
-      </w:r>
-      <w:commentRangeEnd w:id="18"/>
       <w:r>
         <w:rPr>
           <w:rStyle w:val="CommentReference"/>
@@ -7944,133 +7942,133 @@
           <w:bCs w:val="0"/>
           <w:color w:val="auto"/>
         </w:rPr>
+        <w:commentReference w:id="17"/>
+      </w:r>
+    </w:p>
+    <w:p>
+      <w:pPr>
+        <w:pStyle w:val="Heading2"/>
+        <w:jc w:val="both"/>
+      </w:pPr>
+      <w:r>
+        <w:t xml:space="preserve">RESS with </w:t>
+      </w:r>
+      <w:r>
+        <w:t>Detector</w:t>
+      </w:r>
+    </w:p>
+    <w:p>
+      <w:pPr>
+        <w:jc w:val="both"/>
+        <w:rPr>
+          <w:lang w:eastAsia="x-none"/>
+        </w:rPr>
+      </w:pPr>
+      <w:r>
+        <w:rPr>
+          <w:lang w:eastAsia="x-none"/>
+        </w:rPr>
+        <w:t>Detector is a flexible server side UA feature detection system created by Dave Olsen</w:t>
+      </w:r>
+      <w:r>
+        <w:rPr>
+          <w:lang w:eastAsia="x-none"/>
+        </w:rPr>
+        <w:t xml:space="preserve"> and written about in his own blog</w:t>
+      </w:r>
+      <w:r>
+        <w:rPr>
+          <w:lang w:eastAsia="x-none"/>
+        </w:rPr>
+        <w:t xml:space="preserve"> </w:t>
+      </w:r>
+      <w:commentRangeStart w:id="18"/>
+      <w:r>
+        <w:rPr>
+          <w:lang w:eastAsia="x-none"/>
+        </w:rPr>
+        <w:t>(Olsen, 2012)</w:t>
+      </w:r>
+      <w:commentRangeEnd w:id="18"/>
+      <w:r>
+        <w:rPr>
+          <w:rStyle w:val="CommentReference"/>
+        </w:rPr>
         <w:commentReference w:id="18"/>
       </w:r>
-    </w:p>
-    <w:p>
-      <w:pPr>
-        <w:pStyle w:val="Heading2"/>
-        <w:jc w:val="both"/>
-      </w:pPr>
-      <w:r>
-        <w:t xml:space="preserve">RESS with </w:t>
-      </w:r>
-      <w:r>
-        <w:t>Detector</w:t>
-      </w:r>
-    </w:p>
-    <w:p>
-      <w:pPr>
-        <w:jc w:val="both"/>
+      <w:r>
         <w:rPr>
           <w:lang w:eastAsia="x-none"/>
         </w:rPr>
-      </w:pPr>
+        <w:t>. He’s</w:t>
+      </w:r>
       <w:r>
         <w:rPr>
           <w:lang w:eastAsia="x-none"/>
         </w:rPr>
-        <w:t>Detector is a flexible server side UA feature detection system created by Dave Olsen</w:t>
-      </w:r>
+        <w:t xml:space="preserve"> a programmer and project manager at West Virginia University. </w:t>
+      </w:r>
+      <w:commentRangeStart w:id="19"/>
       <w:r>
         <w:rPr>
           <w:lang w:eastAsia="x-none"/>
         </w:rPr>
-        <w:t xml:space="preserve"> and written about in his own blog</w:t>
+        <w:t xml:space="preserve">The idea behind it is to never assume you know everything based on just a UA string, and that you should never run feature tests unless you don’t know which UA you’re running in. Based on this he skips the predefined database altogether </w:t>
+      </w:r>
+      <w:commentRangeEnd w:id="19"/>
+      <w:r>
+        <w:rPr>
+          <w:rStyle w:val="CommentReference"/>
+        </w:rPr>
+        <w:commentReference w:id="19"/>
       </w:r>
       <w:r>
         <w:rPr>
           <w:lang w:eastAsia="x-none"/>
         </w:rPr>
-        <w:t xml:space="preserve"> </w:t>
-      </w:r>
-      <w:commentRangeStart w:id="19"/>
-      <w:r>
+        <w:t>and makes the system learn the features each new UA it encounters through a client side test suite.</w:t>
+      </w:r>
+    </w:p>
+    <w:p>
+      <w:pPr>
+        <w:jc w:val="both"/>
         <w:rPr>
           <w:lang w:eastAsia="x-none"/>
         </w:rPr>
-        <w:t>(Olsen, 2012)</w:t>
-      </w:r>
-      <w:commentRangeEnd w:id="19"/>
+      </w:pPr>
+    </w:p>
+    <w:p>
+      <w:pPr>
+        <w:jc w:val="both"/>
+        <w:rPr>
+          <w:lang w:eastAsia="x-none"/>
+        </w:rPr>
+      </w:pPr>
+      <w:r>
+        <w:rPr>
+          <w:lang w:eastAsia="x-none"/>
+        </w:rPr>
+        <w:t xml:space="preserve">The system is split into two parts: the client side test </w:t>
+      </w:r>
+      <w:r>
+        <w:rPr>
+          <w:lang w:eastAsia="x-none"/>
+        </w:rPr>
+        <w:t xml:space="preserve">suite, based on </w:t>
+      </w:r>
+      <w:commentRangeStart w:id="20"/>
+      <w:r>
+        <w:rPr>
+          <w:lang w:eastAsia="x-none"/>
+        </w:rPr>
+        <w:t>Modernizr</w:t>
+      </w:r>
+      <w:commentRangeEnd w:id="20"/>
       <w:r>
         <w:rPr>
           <w:rStyle w:val="CommentReference"/>
         </w:rPr>
-        <w:commentReference w:id="19"/>
-      </w:r>
-      <w:r>
-        <w:rPr>
-          <w:lang w:eastAsia="x-none"/>
-        </w:rPr>
-        <w:t>. He’s</w:t>
-      </w:r>
-      <w:r>
-        <w:rPr>
-          <w:lang w:eastAsia="x-none"/>
-        </w:rPr>
-        <w:t xml:space="preserve"> a programmer and project manager at West Virginia University. </w:t>
-      </w:r>
-      <w:commentRangeStart w:id="20"/>
-      <w:r>
-        <w:rPr>
-          <w:lang w:eastAsia="x-none"/>
-        </w:rPr>
-        <w:t xml:space="preserve">The idea behind it is to never assume you know everything based on just a UA string, and that you should never run feature tests unless you don’t know which UA you’re running in. Based on this he skips the predefined database altogether </w:t>
-      </w:r>
-      <w:commentRangeEnd w:id="20"/>
-      <w:r>
-        <w:rPr>
-          <w:rStyle w:val="CommentReference"/>
-        </w:rPr>
         <w:commentReference w:id="20"/>
-      </w:r>
-      <w:r>
-        <w:rPr>
-          <w:lang w:eastAsia="x-none"/>
-        </w:rPr>
-        <w:t>and makes the system learn the features each new UA it encounters through a client side test suite.</w:t>
-      </w:r>
-    </w:p>
-    <w:p>
-      <w:pPr>
-        <w:jc w:val="both"/>
-        <w:rPr>
-          <w:lang w:eastAsia="x-none"/>
-        </w:rPr>
-      </w:pPr>
-    </w:p>
-    <w:p>
-      <w:pPr>
-        <w:jc w:val="both"/>
-        <w:rPr>
-          <w:lang w:eastAsia="x-none"/>
-        </w:rPr>
-      </w:pPr>
-      <w:r>
-        <w:rPr>
-          <w:lang w:eastAsia="x-none"/>
-        </w:rPr>
-        <w:t xml:space="preserve">The system is split into two parts: the client side test </w:t>
-      </w:r>
-      <w:r>
-        <w:rPr>
-          <w:lang w:eastAsia="x-none"/>
-        </w:rPr>
-        <w:t xml:space="preserve">suite, based on </w:t>
-      </w:r>
-      <w:commentRangeStart w:id="21"/>
-      <w:r>
-        <w:rPr>
-          <w:lang w:eastAsia="x-none"/>
-        </w:rPr>
-        <w:t>Modernizr</w:t>
-      </w:r>
-      <w:commentRangeEnd w:id="21"/>
-      <w:r>
-        <w:rPr>
-          <w:rStyle w:val="CommentReference"/>
-        </w:rPr>
-        <w:commentReference w:id="21"/>
       </w:r>
       <w:r>
         <w:rPr>
@@ -9022,7 +9020,7 @@
                                   <w:noProof/>
                                 </w:rPr>
                               </w:pPr>
-                              <w:bookmarkStart w:id="22" w:name="_Ref217718608"/>
+                              <w:bookmarkStart w:id="21" w:name="_Ref217718608"/>
                               <w:r>
                                 <w:t xml:space="preserve">Code Snippet </w:t>
                               </w:r>
@@ -9034,7 +9032,7 @@
                                   <w:t>7</w:t>
                                 </w:r>
                               </w:fldSimple>
-                              <w:bookmarkEnd w:id="22"/>
+                              <w:bookmarkEnd w:id="21"/>
                               <w:r>
                                 <w:t>: HTML Markup with Mustache partials for the header and footer of the document.</w:t>
                               </w:r>
@@ -9081,7 +9079,7 @@
                                   <w:noProof/>
                                 </w:rPr>
                               </w:pPr>
-                              <w:bookmarkStart w:id="23" w:name="_Ref217718632"/>
+                              <w:bookmarkStart w:id="22" w:name="_Ref217718632"/>
                               <w:r>
                                 <w:t xml:space="preserve">Figure </w:t>
                               </w:r>
@@ -9093,7 +9091,7 @@
                                   <w:t>2</w:t>
                                 </w:r>
                               </w:fldSimple>
-                              <w:bookmarkEnd w:id="23"/>
+                              <w:bookmarkEnd w:id="22"/>
                               <w:r>
                                 <w:t>: File hierarchy for Mustache partials in the Detector system.</w:t>
                               </w:r>
@@ -9650,7 +9648,7 @@
                             <w:noProof/>
                           </w:rPr>
                         </w:pPr>
-                        <w:bookmarkStart w:id="24" w:name="_Ref217718608"/>
+                        <w:bookmarkStart w:id="23" w:name="_Ref217718608"/>
                         <w:r>
                           <w:t xml:space="preserve">Code Snippet </w:t>
                         </w:r>
@@ -9662,7 +9660,7 @@
                             <w:t>7</w:t>
                           </w:r>
                         </w:fldSimple>
-                        <w:bookmarkEnd w:id="24"/>
+                        <w:bookmarkEnd w:id="23"/>
                         <w:r>
                           <w:t>: HTML Markup with Mustache partials for the header and footer of the document.</w:t>
                         </w:r>
@@ -9680,7 +9678,7 @@
                             <w:noProof/>
                           </w:rPr>
                         </w:pPr>
-                        <w:bookmarkStart w:id="25" w:name="_Ref217718632"/>
+                        <w:bookmarkStart w:id="24" w:name="_Ref217718632"/>
                         <w:r>
                           <w:t xml:space="preserve">Figure </w:t>
                         </w:r>
@@ -9692,7 +9690,7 @@
                             <w:t>2</w:t>
                           </w:r>
                         </w:fldSimple>
-                        <w:bookmarkEnd w:id="25"/>
+                        <w:bookmarkEnd w:id="24"/>
                         <w:r>
                           <w:t>: File hierarchy for Mustache partials in the Detector system.</w:t>
                         </w:r>
@@ -9902,7 +9900,18 @@
         <w:jc w:val="both"/>
       </w:pPr>
       <w:r>
-        <w:t>In this chapter we’ve looked at the technologies, languages and concepts underlying this thesis: HTML, CSS, JavaScript, Responsive Web Design, Mobile First and RESS. We’ve also looked into related work in the same field, focusing on the Detector project by Dave Olsen.</w:t>
+        <w:t>In this chapter we’ve looked at the technologies, languages and concepts underlying this thesis: HTML, CSS, JavaScript,</w:t>
+      </w:r>
+      <w:r>
+        <w:t xml:space="preserve"> Java,</w:t>
+      </w:r>
+      <w:r>
+        <w:t xml:space="preserve"> Device- and Feature Detection,</w:t>
+      </w:r>
+      <w:bookmarkStart w:id="25" w:name="_GoBack"/>
+      <w:bookmarkEnd w:id="25"/>
+      <w:r>
+        <w:t xml:space="preserve"> Responsive Web Design, Mobile First and RESS. We’ve also looked into related work in the same field, focusing on the Detector project by Dave Olsen.</w:t>
       </w:r>
     </w:p>
     <w:sectPr>
@@ -10092,7 +10101,7 @@
       <w:proofErr w:type="spellEnd"/>
     </w:p>
   </w:comment>
-  <w:comment w:id="15" w:author="Henrik Hellerøy" w:date="2012-12-13T23:21:00Z" w:initials="HH">
+  <w:comment w:id="14" w:author="Henrik Hellerøy" w:date="2012-12-13T23:21:00Z" w:initials="HH">
     <w:p>
       <w:pPr>
         <w:pStyle w:val="CommentText"/>
@@ -10108,7 +10117,7 @@
       </w:r>
     </w:p>
   </w:comment>
-  <w:comment w:id="16" w:author="Henrik Hellerøy" w:date="2012-12-19T15:59:00Z" w:initials="HH">
+  <w:comment w:id="15" w:author="Henrik Hellerøy" w:date="2012-12-19T15:59:00Z" w:initials="HH">
     <w:p>
       <w:pPr>
         <w:pStyle w:val="CommentText"/>
@@ -10124,7 +10133,7 @@
       </w:r>
     </w:p>
   </w:comment>
-  <w:comment w:id="17" w:author="Henrik Hellerøy" w:date="2012-12-18T16:43:00Z" w:initials="HH">
+  <w:comment w:id="16" w:author="Henrik Hellerøy" w:date="2012-12-18T16:43:00Z" w:initials="HH">
     <w:p>
       <w:pPr>
         <w:pStyle w:val="CommentText"/>
@@ -10150,7 +10159,7 @@
       <w:proofErr w:type="spellEnd"/>
     </w:p>
   </w:comment>
-  <w:comment w:id="18" w:author="Office 2011" w:date="2012-12-15T23:54:00Z" w:initials="O2">
+  <w:comment w:id="17" w:author="Office 2011" w:date="2012-12-15T23:54:00Z" w:initials="O2">
     <w:p>
       <w:pPr>
         <w:pStyle w:val="CommentText"/>
@@ -10259,7 +10268,7 @@
       </w:r>
     </w:p>
   </w:comment>
-  <w:comment w:id="19" w:author="Henrik Hellerøy" w:date="2012-12-14T01:42:00Z" w:initials="HH">
+  <w:comment w:id="18" w:author="Henrik Hellerøy" w:date="2012-12-14T01:42:00Z" w:initials="HH">
     <w:p>
       <w:pPr>
         <w:pStyle w:val="CommentText"/>
@@ -10275,7 +10284,7 @@
       </w:r>
     </w:p>
   </w:comment>
-  <w:comment w:id="20" w:author="Office 2011" w:date="2012-12-16T00:01:00Z" w:initials="O2">
+  <w:comment w:id="19" w:author="Office 2011" w:date="2012-12-16T00:01:00Z" w:initials="O2">
     <w:p>
       <w:pPr>
         <w:pStyle w:val="CommentText"/>
@@ -10442,7 +10451,7 @@
       </w:r>
     </w:p>
   </w:comment>
-  <w:comment w:id="21" w:author="Office 2011" w:date="2012-12-15T23:59:00Z" w:initials="O2">
+  <w:comment w:id="20" w:author="Office 2011" w:date="2012-12-15T23:59:00Z" w:initials="O2">
     <w:p>
       <w:pPr>
         <w:pStyle w:val="CommentText"/>
@@ -12370,7 +12379,7 @@
 </file>
 
 <file path=customXml/itemProps1.xml><?xml version="1.0" encoding="utf-8"?>
-<ds:datastoreItem xmlns:ds="http://schemas.openxmlformats.org/officeDocument/2006/customXml" ds:itemID="{3C836F1B-AFFB-A94E-8C37-9C1AAF7DDBFC}">
+<ds:datastoreItem xmlns:ds="http://schemas.openxmlformats.org/officeDocument/2006/customXml" ds:itemID="{D50D85FF-0194-6F45-8157-73DF507C74D5}">
   <ds:schemaRefs>
     <ds:schemaRef ds:uri="http://schemas.openxmlformats.org/officeDocument/2006/bibliography"/>
   </ds:schemaRefs>

</xml_diff>

<commit_message>
Edited chapter 2 based on feedback. Renamed Chapter 3 to not have wonky characters.
</commit_message>
<xml_diff>
--- a/Chapter 2 - Theory.docx
+++ b/Chapter 2 - Theory.docx
@@ -19,19 +19,55 @@
         <w:jc w:val="both"/>
       </w:pPr>
       <w:r>
-        <w:t>In this chapter we</w:t>
-      </w:r>
-      <w:r>
-        <w:t>’ll ela</w:t>
-      </w:r>
-      <w:r>
-        <w:t>borate on the technologies, languages and concepts on which the thesis is based</w:t>
-      </w:r>
-      <w:r>
-        <w:t>, as well as discuss</w:t>
-      </w:r>
-      <w:r>
-        <w:t xml:space="preserve"> related work.</w:t>
+        <w:t>In this chapter w</w:t>
+      </w:r>
+      <w:r>
+        <w:t>e are going to take a closer look at core web technologies</w:t>
+      </w:r>
+      <w:r>
+        <w:t xml:space="preserve"> and concepts </w:t>
+      </w:r>
+      <w:r>
+        <w:t>such as HTML, CS</w:t>
+      </w:r>
+      <w:r>
+        <w:t xml:space="preserve">S, </w:t>
+      </w:r>
+      <w:r>
+        <w:t>JavaScript</w:t>
+      </w:r>
+      <w:r>
+        <w:t>, which are key to understanding the thesis</w:t>
+      </w:r>
+      <w:r>
+        <w:t>. We will also elaborate on</w:t>
+      </w:r>
+      <w:r>
+        <w:t xml:space="preserve"> technologies that are important in understanding</w:t>
+      </w:r>
+      <w:r>
+        <w:t xml:space="preserve"> device detection as a general concept, as well as</w:t>
+      </w:r>
+      <w:r>
+        <w:t xml:space="preserve"> the </w:t>
+      </w:r>
+      <w:r>
+        <w:t xml:space="preserve">implementation of the Detector </w:t>
+      </w:r>
+      <w:r>
+        <w:t>system</w:t>
+      </w:r>
+      <w:r>
+        <w:t xml:space="preserve">, </w:t>
+      </w:r>
+      <w:r>
+        <w:t>which we are going to discuss in later chapters.</w:t>
+      </w:r>
+      <w:r>
+        <w:t xml:space="preserve"> Related work is </w:t>
+      </w:r>
+      <w:r>
+        <w:t>presented at the end of the chapter to provide an overview of similar projects and implementations.</w:t>
       </w:r>
     </w:p>
     <w:p>
@@ -805,7 +841,7 @@
                         <w:pPr>
                           <w:pStyle w:val="Caption"/>
                         </w:pPr>
-                        <w:bookmarkStart w:id="1" w:name="_Ref217458642"/>
+                        <w:bookmarkStart w:id="2" w:name="_Ref217458642"/>
                         <w:r>
                           <w:t xml:space="preserve">Code Snippet </w:t>
                         </w:r>
@@ -817,7 +853,7 @@
                             <w:t>1</w:t>
                           </w:r>
                         </w:fldSimple>
-                        <w:bookmarkEnd w:id="1"/>
+                        <w:bookmarkEnd w:id="2"/>
                         <w:r>
                           <w:t xml:space="preserve">: A Minimal HTML document with a title and a paragraph of text. </w:t>
                         </w:r>
@@ -901,7 +937,11 @@
         <w:t>, can manipulate this HTML DOM</w:t>
       </w:r>
       <w:r>
-        <w:t xml:space="preserve"> after it ha</w:t>
+        <w:t xml:space="preserve"> after it </w:t>
+      </w:r>
+      <w:r>
+        <w:lastRenderedPageBreak/>
+        <w:t>ha</w:t>
       </w:r>
       <w:r>
         <w:t>s been rendered to change the behavior and layout of a web page – creating dynamic web pages.</w:t>
@@ -918,11 +958,7 @@
         <w:t>n the beginning, HTML</w:t>
       </w:r>
       <w:r>
-        <w:t xml:space="preserve"> was largely shaped by various browser vendors who, for the </w:t>
-      </w:r>
-      <w:r>
-        <w:lastRenderedPageBreak/>
-        <w:t>most part, did what t</w:t>
+        <w:t xml:space="preserve"> was largely shaped by various browser vendors who, for the most part, did what t</w:t>
       </w:r>
       <w:r>
         <w:t>hey pleased</w:t>
@@ -1021,6 +1057,9 @@
       <w:r>
         <w:t>t support much of the HTML 5 standard.</w:t>
       </w:r>
+      <w:r>
+        <w:t xml:space="preserve"> We will further elaborate on the concept of polyfills later in this chapter.</w:t>
+      </w:r>
     </w:p>
     <w:p>
       <w:pPr>
@@ -1123,7 +1162,13 @@
         <w:t>.</w:t>
       </w:r>
       <w:r>
-        <w:t xml:space="preserve"> Håkon Wium Lie proposed it to the W3C in 1994</w:t>
+        <w:t xml:space="preserve"> Håkon Wium Lie</w:t>
+      </w:r>
+      <w:r>
+        <w:t>, who at the time worked along side Berners-Lee at CERN and currently works as chief technology officer at Opera Software,</w:t>
+      </w:r>
+      <w:r>
+        <w:t xml:space="preserve"> proposed it to the W3C in 1994</w:t>
       </w:r>
       <w:r>
         <w:t>, which promptly added work on CSS to the deliverables of the HTML editorial review board</w:t>
@@ -1374,7 +1419,7 @@
                                   <w:noProof/>
                                 </w:rPr>
                               </w:pPr>
-                              <w:bookmarkStart w:id="2" w:name="_Ref217458520"/>
+                              <w:bookmarkStart w:id="1" w:name="_Ref217458520"/>
                               <w:r>
                                 <w:t xml:space="preserve">Code Snippet </w:t>
                               </w:r>
@@ -1386,9 +1431,9 @@
                                   <w:t>2</w:t>
                                 </w:r>
                               </w:fldSimple>
-                              <w:bookmarkEnd w:id="2"/>
-                              <w:r>
-                                <w:t>: ACSS rule set with two selectors, a pseudo-class, two properties and a comment.</w:t>
+                              <w:bookmarkEnd w:id="1"/>
+                              <w:r>
+                                <w:t>: A CSS rule set with two selectors, a pseudo-class, two properties and a comment.</w:t>
                               </w:r>
                             </w:p>
                           </w:txbxContent>
@@ -1624,6 +1669,10 @@
           <mc:Fallback>
             <w:pict>
               <v:group id="Group 20" o:spid="_x0000_s1029" style="position:absolute;left:0;text-align:left;margin-left:0;margin-top:.45pt;width:368.5pt;height:115.1pt;z-index:251660288;mso-position-horizontal:center;mso-position-horizontal-relative:margin" coordsize="4679950,1461770" o:gfxdata="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">
+                <v:shapetype id="_x0000_t202" coordsize="21600,21600" o:spt="202" path="m0,0l0,21600,21600,21600,21600,0xe">
+                  <v:stroke joinstyle="miter"/>
+                  <v:path gradientshapeok="t" o:connecttype="rect"/>
+                </v:shapetype>
                 <v:shape id="Text Box 4" o:spid="_x0000_s1030" type="#_x0000_t202" style="position:absolute;top:1066800;width:4679950;height:394970;visibility:visible;mso-wrap-style:square;v-text-anchor:top" o:gfxdata="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" stroked="f">
                   <v:textbox style="mso-fit-shape-to-text:t" inset="0,0,0,0">
                     <w:txbxContent>
@@ -1634,7 +1683,7 @@
                             <w:noProof/>
                           </w:rPr>
                         </w:pPr>
-                        <w:bookmarkStart w:id="3" w:name="_Ref217458520"/>
+                        <w:bookmarkStart w:id="2" w:name="_Ref217458520"/>
                         <w:r>
                           <w:t xml:space="preserve">Code Snippet </w:t>
                         </w:r>
@@ -1646,9 +1695,9 @@
                             <w:t>2</w:t>
                           </w:r>
                         </w:fldSimple>
-                        <w:bookmarkEnd w:id="3"/>
-                        <w:r>
-                          <w:t>: ACSS rule set with two selectors, a pseudo-class, two properties and a comment.</w:t>
+                        <w:bookmarkEnd w:id="2"/>
+                        <w:r>
+                          <w:t>: A CSS rule set with two selectors, a pseudo-class, two properties and a comment.</w:t>
                         </w:r>
                       </w:p>
                     </w:txbxContent>
@@ -1969,7 +2018,7 @@
                                   <w:noProof/>
                                 </w:rPr>
                               </w:pPr>
-                              <w:bookmarkStart w:id="4" w:name="_Ref217632998"/>
+                              <w:bookmarkStart w:id="3" w:name="_Ref217632998"/>
                               <w:r>
                                 <w:t xml:space="preserve">Figure </w:t>
                               </w:r>
@@ -1981,7 +2030,7 @@
                                   <w:t>1</w:t>
                                 </w:r>
                               </w:fldSimple>
-                              <w:bookmarkEnd w:id="4"/>
+                              <w:bookmarkEnd w:id="3"/>
                               <w:r>
                                 <w:t>: The CSS Box Model. Source: The W3C CSS 2.1 Specification.</w:t>
                               </w:r>
@@ -2030,7 +2079,7 @@
                   <o:lock v:ext="edit" aspectratio="t"/>
                 </v:shapetype>
                 <v:shape id="Picture 10" o:spid="_x0000_s1033" type="#_x0000_t75" style="position:absolute;width:4202430;height:3172460;visibility:visible;mso-wrap-style:square" o:gfxdata="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">
-                  <v:imagedata r:id="rId8" o:title=""/>
+                  <v:imagedata r:id="rId9" o:title=""/>
                   <v:path arrowok="t"/>
                 </v:shape>
                 <v:shape id="Text Box 13" o:spid="_x0000_s1034" type="#_x0000_t202" style="position:absolute;top:3229610;width:4202430;height:260985;visibility:visible;mso-wrap-style:square;v-text-anchor:top" o:gfxdata="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" stroked="f">
@@ -2043,7 +2092,7 @@
                             <w:noProof/>
                           </w:rPr>
                         </w:pPr>
-                        <w:bookmarkStart w:id="5" w:name="_Ref217632998"/>
+                        <w:bookmarkStart w:id="8" w:name="_Ref217632998"/>
                         <w:r>
                           <w:t xml:space="preserve">Figure </w:t>
                         </w:r>
@@ -2055,7 +2104,7 @@
                             <w:t>1</w:t>
                           </w:r>
                         </w:fldSimple>
-                        <w:bookmarkEnd w:id="5"/>
+                        <w:bookmarkEnd w:id="8"/>
                         <w:r>
                           <w:t>: The CSS Box Model. Source: The W3C CSS 2.1 Specification.</w:t>
                         </w:r>
@@ -2210,7 +2259,7 @@
                                   <w:noProof/>
                                 </w:rPr>
                               </w:pPr>
-                              <w:bookmarkStart w:id="6" w:name="_Ref217460113"/>
+                              <w:bookmarkStart w:id="4" w:name="_Ref217460113"/>
                               <w:r>
                                 <w:t xml:space="preserve">Code Snippet </w:t>
                               </w:r>
@@ -2222,7 +2271,7 @@
                                   <w:t>3</w:t>
                                 </w:r>
                               </w:fldSimple>
-                              <w:bookmarkEnd w:id="6"/>
+                              <w:bookmarkEnd w:id="4"/>
                               <w:r>
                                 <w:t>: An example of cascading in CSS. Anchor elements with the "emphasized" class attribute will have a different font and style than regular anchors, but will share the color.</w:t>
                               </w:r>
@@ -2569,7 +2618,7 @@
                             <w:noProof/>
                           </w:rPr>
                         </w:pPr>
-                        <w:bookmarkStart w:id="7" w:name="_Ref217460113"/>
+                        <w:bookmarkStart w:id="10" w:name="_Ref217460113"/>
                         <w:r>
                           <w:t xml:space="preserve">Code Snippet </w:t>
                         </w:r>
@@ -2581,7 +2630,7 @@
                             <w:t>3</w:t>
                           </w:r>
                         </w:fldSimple>
-                        <w:bookmarkEnd w:id="7"/>
+                        <w:bookmarkEnd w:id="10"/>
                         <w:r>
                           <w:t>: An example of cascading in CSS. Anchor elements with the "emphasized" class attribute will have a different font and style than regular anchors, but will share the color.</w:t>
                         </w:r>
@@ -3232,7 +3281,7 @@
                                   <w:noProof/>
                                 </w:rPr>
                               </w:pPr>
-                              <w:bookmarkStart w:id="8" w:name="_Ref217460309"/>
+                              <w:bookmarkStart w:id="5" w:name="_Ref217460309"/>
                               <w:r>
                                 <w:t xml:space="preserve">Code Snippet </w:t>
                               </w:r>
@@ -3244,7 +3293,7 @@
                                   <w:t>4</w:t>
                                 </w:r>
                               </w:fldSimple>
-                              <w:bookmarkEnd w:id="8"/>
+                              <w:bookmarkEnd w:id="5"/>
                               <w:r>
                                 <w:t>: An example of a Media Query for a screen media type with a screen width between 400px and 700px</w:t>
                               </w:r>
@@ -3362,7 +3411,7 @@
                             <w:noProof/>
                           </w:rPr>
                         </w:pPr>
-                        <w:bookmarkStart w:id="9" w:name="_Ref217460309"/>
+                        <w:bookmarkStart w:id="12" w:name="_Ref217460309"/>
                         <w:r>
                           <w:t xml:space="preserve">Code Snippet </w:t>
                         </w:r>
@@ -3374,7 +3423,7 @@
                             <w:t>4</w:t>
                           </w:r>
                         </w:fldSimple>
-                        <w:bookmarkEnd w:id="9"/>
+                        <w:bookmarkEnd w:id="12"/>
                         <w:r>
                           <w:t>: An example of a Media Query for a screen media type with a screen width between 400px and 700px</w:t>
                         </w:r>
@@ -3509,7 +3558,7 @@
       <w:r>
         <w:t xml:space="preserve">, instead of pixels. </w:t>
       </w:r>
-      <w:commentRangeStart w:id="10"/>
+      <w:commentRangeStart w:id="6"/>
       <w:r>
         <w:t>This means that layouts can flow freely outward and inward</w:t>
       </w:r>
@@ -3519,7 +3568,7 @@
       <w:r>
         <w:t xml:space="preserve"> without breaking</w:t>
       </w:r>
-      <w:commentRangeEnd w:id="10"/>
+      <w:commentRangeEnd w:id="6"/>
       <w:r>
         <w:t xml:space="preserve">, </w:t>
       </w:r>
@@ -3527,7 +3576,7 @@
         <w:rPr>
           <w:rStyle w:val="CommentReference"/>
         </w:rPr>
-        <w:commentReference w:id="10"/>
+        <w:commentReference w:id="6"/>
       </w:r>
       <w:r>
         <w:t>hence the name “fluid grid”.</w:t>
@@ -3535,7 +3584,7 @@
       <w:r>
         <w:t xml:space="preserve"> The viewport in this context is defined by the W3C as </w:t>
       </w:r>
-      <w:commentRangeStart w:id="11"/>
+      <w:commentRangeStart w:id="7"/>
       <w:r>
         <w:t>a window or o</w:t>
       </w:r>
@@ -3554,12 +3603,12 @@
       <w:r>
         <w:t xml:space="preserve">. </w:t>
       </w:r>
-      <w:commentRangeEnd w:id="11"/>
+      <w:commentRangeEnd w:id="7"/>
       <w:r>
         <w:rPr>
           <w:rStyle w:val="CommentReference"/>
         </w:rPr>
-        <w:commentReference w:id="11"/>
+        <w:commentReference w:id="7"/>
       </w:r>
       <w:r>
         <w:t xml:space="preserve">This method of styling layouts is inherently more flexible than the old method of </w:t>
@@ -4529,7 +4578,7 @@
                                   <w:noProof/>
                                 </w:rPr>
                               </w:pPr>
-                              <w:bookmarkStart w:id="12" w:name="_Ref221354630"/>
+                              <w:bookmarkStart w:id="8" w:name="_Ref221354630"/>
                               <w:r>
                                 <w:t xml:space="preserve">Code Snippet </w:t>
                               </w:r>
@@ -4541,7 +4590,7 @@
                                   <w:t>5</w:t>
                                 </w:r>
                               </w:fldSimple>
-                              <w:bookmarkEnd w:id="12"/>
+                              <w:bookmarkEnd w:id="8"/>
                               <w:r>
                                 <w:t xml:space="preserve">: A Java Servlet example. The service method overrides the one from the </w:t>
                               </w:r>
@@ -5267,7 +5316,7 @@
                             <w:noProof/>
                           </w:rPr>
                         </w:pPr>
-                        <w:bookmarkStart w:id="13" w:name="_Ref221354630"/>
+                        <w:bookmarkStart w:id="16" w:name="_Ref221354630"/>
                         <w:r>
                           <w:t xml:space="preserve">Code Snippet </w:t>
                         </w:r>
@@ -5279,7 +5328,7 @@
                             <w:t>5</w:t>
                           </w:r>
                         </w:fldSimple>
-                        <w:bookmarkEnd w:id="13"/>
+                        <w:bookmarkEnd w:id="16"/>
                         <w:r>
                           <w:t xml:space="preserve">: A Java Servlet example. The service method overrides the one from the </w:t>
                         </w:r>
@@ -6762,16 +6811,16 @@
       <w:r>
         <w:t xml:space="preserve"> </w:t>
       </w:r>
-      <w:commentRangeStart w:id="14"/>
+      <w:commentRangeStart w:id="9"/>
       <w:r>
         <w:t>polyfills</w:t>
       </w:r>
-      <w:commentRangeEnd w:id="14"/>
+      <w:commentRangeEnd w:id="9"/>
       <w:r>
         <w:rPr>
           <w:rStyle w:val="CommentReference"/>
         </w:rPr>
-        <w:commentReference w:id="14"/>
+        <w:commentReference w:id="9"/>
       </w:r>
       <w:r>
         <w:t>. While shims have more generalized usage for interception of API’s, polyfills are specifically targeted at compatibility problems in</w:t>
@@ -6802,11 +6851,11 @@
         <w:pStyle w:val="Heading2"/>
         <w:jc w:val="both"/>
       </w:pPr>
-      <w:commentRangeStart w:id="15"/>
+      <w:commentRangeStart w:id="10"/>
       <w:r>
         <w:t>Progressive Enhancement</w:t>
       </w:r>
-      <w:commentRangeEnd w:id="15"/>
+      <w:commentRangeEnd w:id="10"/>
       <w:r>
         <w:t xml:space="preserve"> and Graceful Degradation </w:t>
       </w:r>
@@ -6818,13 +6867,16 @@
           <w:bCs w:val="0"/>
           <w:color w:val="auto"/>
         </w:rPr>
-        <w:commentReference w:id="15"/>
-      </w:r>
-    </w:p>
-    <w:p>
-      <w:pPr>
-        <w:jc w:val="both"/>
-      </w:pPr>
+        <w:commentReference w:id="10"/>
+      </w:r>
+    </w:p>
+    <w:p>
+      <w:pPr>
+        <w:jc w:val="both"/>
+      </w:pPr>
+      <w:r>
+        <w:t xml:space="preserve">The “web gurus”, tech writers and user experience professionals </w:t>
+      </w:r>
       <w:r>
         <w:t>Steven Champeon and Nick Finck first suggested the concept of Progressive Enhancement</w:t>
       </w:r>
@@ -7200,16 +7252,16 @@
       <w:r>
         <w:t xml:space="preserve"> web pages respond to changes in its environment, such as screen size and orientation, has become increasingly important now that mobile devices are taking over as </w:t>
       </w:r>
-      <w:commentRangeStart w:id="16"/>
+      <w:commentRangeStart w:id="11"/>
       <w:r>
         <w:t>people’s main way to browse the internet</w:t>
       </w:r>
-      <w:commentRangeEnd w:id="16"/>
+      <w:commentRangeEnd w:id="11"/>
       <w:r>
         <w:rPr>
           <w:rStyle w:val="CommentReference"/>
         </w:rPr>
-        <w:commentReference w:id="16"/>
+        <w:commentReference w:id="11"/>
       </w:r>
       <w:r>
         <w:t>. Previously,</w:t>
@@ -7224,7 +7276,13 @@
         <w:t>st commonly, phones</w:t>
       </w:r>
       <w:r>
-        <w:t>. So which one should be served to a tablet, or a TV? Should developers be tasked to create a new, separate version of a web site every time a new device with a different form factor comes along? This would be extremely cumbersome and would increase the complexity of any web development project to an unbearable degree.</w:t>
+        <w:t xml:space="preserve">. So which one should be served to a tablet, or a TV? Should developers be tasked to create a new, separate version of a web site every time a new device with a different form factor comes along? This would be extremely cumbersome and </w:t>
+      </w:r>
+      <w:r>
+        <w:t>could easily</w:t>
+      </w:r>
+      <w:r>
+        <w:t xml:space="preserve"> increase the complexity of any web development project to an unbearable degree.</w:t>
       </w:r>
     </w:p>
     <w:p>
@@ -7703,7 +7761,13 @@
         <w:t xml:space="preserve"> also</w:t>
       </w:r>
       <w:r>
-        <w:t xml:space="preserve"> suggested by Luke Wroblewski. It combines the flexibility of RWD with the capability of having the server decide what markup to serve the client. The idea is to have a single template that defines the layout of the page, but have</w:t>
+        <w:t xml:space="preserve"> suggested</w:t>
+      </w:r>
+      <w:r>
+        <w:t xml:space="preserve"> by the previously mentioned author of “Mobile First” </w:t>
+      </w:r>
+      <w:r>
+        <w:t>Luke Wroblewski. It combines the flexibility of RWD with the capability of having the server decide what markup to serve the client. The idea is to have a single template that defines the layout of the page, but have</w:t>
       </w:r>
       <w:r>
         <w:t xml:space="preserve"> selected</w:t>
@@ -7929,152 +7993,105 @@
         <w:pStyle w:val="Heading1"/>
         <w:jc w:val="both"/>
       </w:pPr>
-      <w:commentRangeStart w:id="17"/>
-      <w:r>
-        <w:t>Related work</w:t>
-      </w:r>
-      <w:commentRangeEnd w:id="17"/>
+      <w:r>
+        <w:t>Related</w:t>
+      </w:r>
+      <w:bookmarkStart w:id="12" w:name="_GoBack"/>
+      <w:bookmarkEnd w:id="12"/>
+      <w:r>
+        <w:t xml:space="preserve"> work</w:t>
+      </w:r>
+    </w:p>
+    <w:p>
+      <w:pPr>
+        <w:pStyle w:val="Heading2"/>
+        <w:jc w:val="both"/>
+      </w:pPr>
+      <w:r>
+        <w:t xml:space="preserve">RESS with </w:t>
+      </w:r>
+      <w:r>
+        <w:t>Detector</w:t>
+      </w:r>
+    </w:p>
+    <w:p>
+      <w:pPr>
+        <w:jc w:val="both"/>
+        <w:rPr>
+          <w:lang w:eastAsia="x-none"/>
+        </w:rPr>
+      </w:pPr>
+      <w:r>
+        <w:rPr>
+          <w:lang w:eastAsia="x-none"/>
+        </w:rPr>
+        <w:t>Detector is a flexible server side UA feature detection system created by Dave Olsen</w:t>
+      </w:r>
+      <w:r>
+        <w:rPr>
+          <w:lang w:eastAsia="x-none"/>
+        </w:rPr>
+        <w:t xml:space="preserve"> and written about in his own blog</w:t>
+      </w:r>
+      <w:r>
+        <w:rPr>
+          <w:lang w:eastAsia="x-none"/>
+        </w:rPr>
+        <w:t xml:space="preserve"> </w:t>
+      </w:r>
+      <w:commentRangeStart w:id="13"/>
+      <w:r>
+        <w:rPr>
+          <w:lang w:eastAsia="x-none"/>
+        </w:rPr>
+        <w:t>(Olsen, 2012)</w:t>
+      </w:r>
+      <w:commentRangeEnd w:id="13"/>
       <w:r>
         <w:rPr>
           <w:rStyle w:val="CommentReference"/>
-          <w:rFonts w:asciiTheme="minorHAnsi" w:eastAsiaTheme="minorEastAsia" w:hAnsiTheme="minorHAnsi" w:cstheme="minorBidi"/>
-          <w:b w:val="0"/>
-          <w:bCs w:val="0"/>
-          <w:color w:val="auto"/>
-        </w:rPr>
-        <w:commentReference w:id="17"/>
-      </w:r>
-    </w:p>
-    <w:p>
-      <w:pPr>
-        <w:pStyle w:val="Heading2"/>
-        <w:jc w:val="both"/>
-      </w:pPr>
-      <w:r>
-        <w:t xml:space="preserve">RESS with </w:t>
-      </w:r>
-      <w:r>
-        <w:t>Detector</w:t>
-      </w:r>
-    </w:p>
-    <w:p>
-      <w:pPr>
-        <w:jc w:val="both"/>
+        </w:rPr>
+        <w:commentReference w:id="13"/>
+      </w:r>
+      <w:r>
         <w:rPr>
           <w:lang w:eastAsia="x-none"/>
         </w:rPr>
-      </w:pPr>
+        <w:t>. He’s</w:t>
+      </w:r>
       <w:r>
         <w:rPr>
           <w:lang w:eastAsia="x-none"/>
         </w:rPr>
-        <w:t>Detector is a flexible server side UA feature detection system created by Dave Olsen</w:t>
-      </w:r>
-      <w:r>
+        <w:t xml:space="preserve"> a programmer and project manager at West Virginia University. The idea behind it is to never assume you know everything based on just a UA string, and that you should never run feature tests unless you don’t know which UA you’re running in. Based on this he skips the predefined database altogether and makes the system learn the features each new UA it encounters through a client side test suite.</w:t>
+      </w:r>
+    </w:p>
+    <w:p>
+      <w:pPr>
+        <w:jc w:val="both"/>
         <w:rPr>
           <w:lang w:eastAsia="x-none"/>
         </w:rPr>
-        <w:t xml:space="preserve"> and written about in his own blog</w:t>
-      </w:r>
-      <w:r>
+      </w:pPr>
+    </w:p>
+    <w:p>
+      <w:pPr>
+        <w:jc w:val="both"/>
         <w:rPr>
           <w:lang w:eastAsia="x-none"/>
         </w:rPr>
-        <w:t xml:space="preserve"> </w:t>
-      </w:r>
-      <w:commentRangeStart w:id="18"/>
+      </w:pPr>
       <w:r>
         <w:rPr>
           <w:lang w:eastAsia="x-none"/>
         </w:rPr>
-        <w:t>(Olsen, 2012)</w:t>
-      </w:r>
-      <w:commentRangeEnd w:id="18"/>
-      <w:r>
-        <w:rPr>
-          <w:rStyle w:val="CommentReference"/>
-        </w:rPr>
-        <w:commentReference w:id="18"/>
+        <w:t xml:space="preserve">The system is split into two parts: the client side test </w:t>
       </w:r>
       <w:r>
         <w:rPr>
           <w:lang w:eastAsia="x-none"/>
         </w:rPr>
-        <w:t>. He’s</w:t>
-      </w:r>
-      <w:r>
-        <w:rPr>
-          <w:lang w:eastAsia="x-none"/>
-        </w:rPr>
-        <w:t xml:space="preserve"> a programmer and project manager at West Virginia University. </w:t>
-      </w:r>
-      <w:commentRangeStart w:id="19"/>
-      <w:r>
-        <w:rPr>
-          <w:lang w:eastAsia="x-none"/>
-        </w:rPr>
-        <w:t xml:space="preserve">The idea behind it is to never assume you know everything based on just a UA string, and that you should never run feature tests unless you don’t know which UA you’re running in. Based on this he skips the predefined database altogether </w:t>
-      </w:r>
-      <w:commentRangeEnd w:id="19"/>
-      <w:r>
-        <w:rPr>
-          <w:rStyle w:val="CommentReference"/>
-        </w:rPr>
-        <w:commentReference w:id="19"/>
-      </w:r>
-      <w:r>
-        <w:rPr>
-          <w:lang w:eastAsia="x-none"/>
-        </w:rPr>
-        <w:t>and makes the system learn the features each new UA it encounters through a client side test suite.</w:t>
-      </w:r>
-    </w:p>
-    <w:p>
-      <w:pPr>
-        <w:jc w:val="both"/>
-        <w:rPr>
-          <w:lang w:eastAsia="x-none"/>
-        </w:rPr>
-      </w:pPr>
-    </w:p>
-    <w:p>
-      <w:pPr>
-        <w:jc w:val="both"/>
-        <w:rPr>
-          <w:lang w:eastAsia="x-none"/>
-        </w:rPr>
-      </w:pPr>
-      <w:r>
-        <w:rPr>
-          <w:lang w:eastAsia="x-none"/>
-        </w:rPr>
-        <w:t xml:space="preserve">The system is split into two parts: the client side test </w:t>
-      </w:r>
-      <w:r>
-        <w:rPr>
-          <w:lang w:eastAsia="x-none"/>
-        </w:rPr>
-        <w:t xml:space="preserve">suite, based on </w:t>
-      </w:r>
-      <w:commentRangeStart w:id="20"/>
-      <w:r>
-        <w:rPr>
-          <w:lang w:eastAsia="x-none"/>
-        </w:rPr>
-        <w:t>Modernizr</w:t>
-      </w:r>
-      <w:commentRangeEnd w:id="20"/>
-      <w:r>
-        <w:rPr>
-          <w:rStyle w:val="CommentReference"/>
-        </w:rPr>
-        <w:commentReference w:id="20"/>
-      </w:r>
-      <w:r>
-        <w:rPr>
-          <w:lang w:eastAsia="x-none"/>
-        </w:rPr>
-        <w:t xml:space="preserve">, </w:t>
+        <w:t xml:space="preserve">suite, based on Modernizr, </w:t>
       </w:r>
       <w:r>
         <w:rPr>
@@ -9020,7 +9037,7 @@
                                   <w:noProof/>
                                 </w:rPr>
                               </w:pPr>
-                              <w:bookmarkStart w:id="21" w:name="_Ref217718608"/>
+                              <w:bookmarkStart w:id="14" w:name="_Ref217718608"/>
                               <w:r>
                                 <w:t xml:space="preserve">Code Snippet </w:t>
                               </w:r>
@@ -9032,7 +9049,7 @@
                                   <w:t>7</w:t>
                                 </w:r>
                               </w:fldSimple>
-                              <w:bookmarkEnd w:id="21"/>
+                              <w:bookmarkEnd w:id="14"/>
                               <w:r>
                                 <w:t>: HTML Markup with Mustache partials for the header and footer of the document.</w:t>
                               </w:r>
@@ -9079,7 +9096,7 @@
                                   <w:noProof/>
                                 </w:rPr>
                               </w:pPr>
-                              <w:bookmarkStart w:id="22" w:name="_Ref217718632"/>
+                              <w:bookmarkStart w:id="15" w:name="_Ref217718632"/>
                               <w:r>
                                 <w:t xml:space="preserve">Figure </w:t>
                               </w:r>
@@ -9091,7 +9108,7 @@
                                   <w:t>2</w:t>
                                 </w:r>
                               </w:fldSimple>
-                              <w:bookmarkEnd w:id="22"/>
+                              <w:bookmarkEnd w:id="15"/>
                               <w:r>
                                 <w:t>: File hierarchy for Mustache partials in the Detector system.</w:t>
                               </w:r>
@@ -9648,7 +9665,7 @@
                             <w:noProof/>
                           </w:rPr>
                         </w:pPr>
-                        <w:bookmarkStart w:id="23" w:name="_Ref217718608"/>
+                        <w:bookmarkStart w:id="29" w:name="_Ref217718608"/>
                         <w:r>
                           <w:t xml:space="preserve">Code Snippet </w:t>
                         </w:r>
@@ -9660,7 +9677,7 @@
                             <w:t>7</w:t>
                           </w:r>
                         </w:fldSimple>
-                        <w:bookmarkEnd w:id="23"/>
+                        <w:bookmarkEnd w:id="29"/>
                         <w:r>
                           <w:t>: HTML Markup with Mustache partials for the header and footer of the document.</w:t>
                         </w:r>
@@ -9678,7 +9695,7 @@
                             <w:noProof/>
                           </w:rPr>
                         </w:pPr>
-                        <w:bookmarkStart w:id="24" w:name="_Ref217718632"/>
+                        <w:bookmarkStart w:id="30" w:name="_Ref217718632"/>
                         <w:r>
                           <w:t xml:space="preserve">Figure </w:t>
                         </w:r>
@@ -9690,7 +9707,7 @@
                             <w:t>2</w:t>
                           </w:r>
                         </w:fldSimple>
-                        <w:bookmarkEnd w:id="24"/>
+                        <w:bookmarkEnd w:id="30"/>
                         <w:r>
                           <w:t>: File hierarchy for Mustache partials in the Detector system.</w:t>
                         </w:r>
@@ -9891,6 +9908,7 @@
         <w:pStyle w:val="Heading1"/>
         <w:jc w:val="both"/>
       </w:pPr>
+      <w:commentRangeStart w:id="16"/>
       <w:r>
         <w:t>Summary</w:t>
       </w:r>
@@ -9908,10 +9926,15 @@
       <w:r>
         <w:t xml:space="preserve"> Device- and Feature Detection,</w:t>
       </w:r>
-      <w:bookmarkStart w:id="25" w:name="_GoBack"/>
-      <w:bookmarkEnd w:id="25"/>
       <w:r>
         <w:t xml:space="preserve"> Responsive Web Design, Mobile First and RESS. We’ve also looked into related work in the same field, focusing on the Detector project by Dave Olsen.</w:t>
+      </w:r>
+      <w:commentRangeEnd w:id="16"/>
+      <w:r>
+        <w:rPr>
+          <w:rStyle w:val="CommentReference"/>
+        </w:rPr>
+        <w:commentReference w:id="16"/>
       </w:r>
     </w:p>
     <w:sectPr>
@@ -9926,7 +9949,7 @@
 
 <file path=word/comments.xml><?xml version="1.0" encoding="utf-8"?>
 <w:comments xmlns:wpc="http://schemas.microsoft.com/office/word/2010/wordprocessingCanvas" xmlns:mo="http://schemas.microsoft.com/office/mac/office/2008/main" xmlns:mc="http://schemas.openxmlformats.org/markup-compatibility/2006" xmlns:mv="urn:schemas-microsoft-com:mac:vml" xmlns:o="urn:schemas-microsoft-com:office:office" xmlns:r="http://schemas.openxmlformats.org/officeDocument/2006/relationships" xmlns:m="http://schemas.openxmlformats.org/officeDocument/2006/math" xmlns:v="urn:schemas-microsoft-com:vml" xmlns:wp14="http://schemas.microsoft.com/office/word/2010/wordprocessingDrawing" xmlns:wp="http://schemas.openxmlformats.org/drawingml/2006/wordprocessingDrawing" xmlns:w10="urn:schemas-microsoft-com:office:word" xmlns:w="http://schemas.openxmlformats.org/wordprocessingml/2006/main" xmlns:w14="http://schemas.microsoft.com/office/word/2010/wordml" xmlns:wpg="http://schemas.microsoft.com/office/word/2010/wordprocessingGroup" xmlns:wpi="http://schemas.microsoft.com/office/word/2010/wordprocessingInk" xmlns:wne="http://schemas.microsoft.com/office/word/2006/wordml" xmlns:wps="http://schemas.microsoft.com/office/word/2010/wordprocessingShape" mc:Ignorable="w14 wp14">
-  <w:comment w:id="10" w:author="Office 2011" w:date="2012-12-15T22:47:00Z" w:initials="O2">
+  <w:comment w:id="6" w:author="Office 2011" w:date="2012-12-15T22:47:00Z" w:initials="O2">
     <w:p>
       <w:pPr>
         <w:pStyle w:val="CommentText"/>
@@ -10083,7 +10106,7 @@
       </w:r>
     </w:p>
   </w:comment>
-  <w:comment w:id="11" w:author="Henrik Hellerøy" w:date="2012-12-18T14:40:00Z" w:initials="HH">
+  <w:comment w:id="7" w:author="Henrik Hellerøy" w:date="2012-12-18T14:40:00Z" w:initials="HH">
     <w:p>
       <w:pPr>
         <w:pStyle w:val="CommentText"/>
@@ -10101,7 +10124,7 @@
       <w:proofErr w:type="spellEnd"/>
     </w:p>
   </w:comment>
-  <w:comment w:id="14" w:author="Henrik Hellerøy" w:date="2012-12-13T23:21:00Z" w:initials="HH">
+  <w:comment w:id="9" w:author="Henrik Hellerøy" w:date="2012-12-13T23:21:00Z" w:initials="HH">
     <w:p>
       <w:pPr>
         <w:pStyle w:val="CommentText"/>
@@ -10117,7 +10140,7 @@
       </w:r>
     </w:p>
   </w:comment>
-  <w:comment w:id="15" w:author="Henrik Hellerøy" w:date="2012-12-19T15:59:00Z" w:initials="HH">
+  <w:comment w:id="10" w:author="Henrik Hellerøy" w:date="2012-12-19T15:59:00Z" w:initials="HH">
     <w:p>
       <w:pPr>
         <w:pStyle w:val="CommentText"/>
@@ -10133,7 +10156,7 @@
       </w:r>
     </w:p>
   </w:comment>
-  <w:comment w:id="16" w:author="Henrik Hellerøy" w:date="2012-12-18T16:43:00Z" w:initials="HH">
+  <w:comment w:id="11" w:author="Henrik Hellerøy" w:date="2012-12-18T16:43:00Z" w:initials="HH">
     <w:p>
       <w:pPr>
         <w:pStyle w:val="CommentText"/>
@@ -10159,7 +10182,7 @@
       <w:proofErr w:type="spellEnd"/>
     </w:p>
   </w:comment>
-  <w:comment w:id="17" w:author="Office 2011" w:date="2012-12-15T23:54:00Z" w:initials="O2">
+  <w:comment w:id="13" w:author="Henrik Hellerøy" w:date="2012-12-14T01:42:00Z" w:initials="HH">
     <w:p>
       <w:pPr>
         <w:pStyle w:val="CommentText"/>
@@ -10170,9 +10193,28 @@
         </w:rPr>
         <w:annotationRef/>
       </w:r>
+      <w:r>
+        <w:t>http://www.dmolsen.com/mobile-in-higher-ed/2012/02/21/ress-and-the-evolution-of-responsive-web-design/</w:t>
+      </w:r>
+    </w:p>
+  </w:comment>
+  <w:comment w:id="16" w:author="Office 2011" w:date="2013-02-17T22:58:00Z" w:initials="O2">
+    <w:p>
+      <w:pPr>
+        <w:pStyle w:val="CommentText"/>
+      </w:pPr>
+      <w:r>
+        <w:rPr>
+          <w:rStyle w:val="CommentReference"/>
+        </w:rPr>
+        <w:annotationRef/>
+      </w:r>
+      <w:r>
+        <w:t xml:space="preserve">En </w:t>
+      </w:r>
       <w:proofErr w:type="spellStart"/>
       <w:r>
-        <w:t>Synes</w:t>
+        <w:t>generell</w:t>
       </w:r>
       <w:proofErr w:type="spellEnd"/>
       <w:r>
@@ -10180,15 +10222,311 @@
       </w:r>
       <w:proofErr w:type="spellStart"/>
       <w:r>
+        <w:t>betraktning</w:t>
+      </w:r>
+      <w:proofErr w:type="spellEnd"/>
+      <w:r>
+        <w:t xml:space="preserve">: </w:t>
+      </w:r>
+      <w:proofErr w:type="spellStart"/>
+      <w:r>
+        <w:t>Dette</w:t>
+      </w:r>
+      <w:proofErr w:type="spellEnd"/>
+      <w:r>
+        <w:t xml:space="preserve"> </w:t>
+      </w:r>
+      <w:proofErr w:type="spellStart"/>
+      <w:r>
+        <w:t>kapitlet</w:t>
+      </w:r>
+      <w:proofErr w:type="spellEnd"/>
+      <w:r>
+        <w:t xml:space="preserve"> </w:t>
+      </w:r>
+      <w:proofErr w:type="spellStart"/>
+      <w:r>
+        <w:t>forklarer</w:t>
+      </w:r>
+      <w:proofErr w:type="spellEnd"/>
+      <w:r>
+        <w:t xml:space="preserve"> en </w:t>
+      </w:r>
+      <w:proofErr w:type="spellStart"/>
+      <w:r>
+        <w:t>haug</w:t>
+      </w:r>
+      <w:proofErr w:type="spellEnd"/>
+      <w:r>
+        <w:t xml:space="preserve"> med </w:t>
+      </w:r>
+      <w:proofErr w:type="spellStart"/>
+      <w:r>
+        <w:t>begreper</w:t>
+      </w:r>
+      <w:proofErr w:type="spellEnd"/>
+      <w:r>
+        <w:t xml:space="preserve">, </w:t>
+      </w:r>
+      <w:proofErr w:type="spellStart"/>
+      <w:r>
+        <w:t>både</w:t>
+      </w:r>
+      <w:proofErr w:type="spellEnd"/>
+      <w:r>
+        <w:t xml:space="preserve"> </w:t>
+      </w:r>
+      <w:proofErr w:type="spellStart"/>
+      <w:r>
+        <w:t>tekniske</w:t>
+      </w:r>
+      <w:proofErr w:type="spellEnd"/>
+      <w:r>
+        <w:t xml:space="preserve"> </w:t>
+      </w:r>
+      <w:proofErr w:type="spellStart"/>
+      <w:r>
+        <w:t>og</w:t>
+      </w:r>
+      <w:proofErr w:type="spellEnd"/>
+      <w:r>
+        <w:t xml:space="preserve"> </w:t>
+      </w:r>
+      <w:proofErr w:type="spellStart"/>
+      <w:r>
+        <w:t>mer</w:t>
+      </w:r>
+      <w:proofErr w:type="spellEnd"/>
+      <w:r>
+        <w:t xml:space="preserve"> </w:t>
+      </w:r>
+      <w:proofErr w:type="spellStart"/>
+      <w:r>
+        <w:t>konsept-messige</w:t>
+      </w:r>
+      <w:proofErr w:type="spellEnd"/>
+      <w:r>
+        <w:t xml:space="preserve">. </w:t>
+      </w:r>
+      <w:proofErr w:type="spellStart"/>
+      <w:r>
+        <w:t>Mulig</w:t>
+      </w:r>
+      <w:proofErr w:type="spellEnd"/>
+      <w:r>
+        <w:t xml:space="preserve"> de </w:t>
+      </w:r>
+      <w:proofErr w:type="spellStart"/>
+      <w:r>
+        <w:t>bør</w:t>
+      </w:r>
+      <w:proofErr w:type="spellEnd"/>
+      <w:r>
+        <w:t xml:space="preserve"> </w:t>
+      </w:r>
+      <w:proofErr w:type="spellStart"/>
+      <w:r>
+        <w:t>skilles</w:t>
+      </w:r>
+      <w:proofErr w:type="spellEnd"/>
+      <w:r>
+        <w:t xml:space="preserve"> </w:t>
+      </w:r>
+      <w:proofErr w:type="spellStart"/>
+      <w:r>
+        <w:t>klarere</w:t>
+      </w:r>
+      <w:proofErr w:type="spellEnd"/>
+      <w:r>
+        <w:t xml:space="preserve"> </w:t>
+      </w:r>
+      <w:proofErr w:type="spellStart"/>
+      <w:r>
+        <w:t>fra</w:t>
+      </w:r>
+      <w:proofErr w:type="spellEnd"/>
+      <w:r>
+        <w:t xml:space="preserve"> </w:t>
+      </w:r>
+      <w:proofErr w:type="spellStart"/>
+      <w:r>
+        <w:t>hverandre</w:t>
+      </w:r>
+      <w:proofErr w:type="spellEnd"/>
+      <w:r>
+        <w:t xml:space="preserve">. </w:t>
+      </w:r>
+      <w:proofErr w:type="spellStart"/>
+      <w:r>
+        <w:t>Rekkefølge</w:t>
+      </w:r>
+      <w:proofErr w:type="spellEnd"/>
+      <w:r>
+        <w:t xml:space="preserve"> </w:t>
+      </w:r>
+      <w:proofErr w:type="spellStart"/>
+      <w:r>
+        <w:t>og</w:t>
+      </w:r>
+      <w:proofErr w:type="spellEnd"/>
+      <w:r>
+        <w:t xml:space="preserve"> </w:t>
+      </w:r>
+      <w:proofErr w:type="spellStart"/>
+      <w:r>
+        <w:t>evntuelle</w:t>
+      </w:r>
+      <w:proofErr w:type="spellEnd"/>
+      <w:r>
+        <w:t xml:space="preserve"> </w:t>
+      </w:r>
+      <w:proofErr w:type="spellStart"/>
+      <w:r>
+        <w:t>justeringer</w:t>
+      </w:r>
+      <w:proofErr w:type="spellEnd"/>
+      <w:r>
+        <w:t xml:space="preserve"> </w:t>
+      </w:r>
+      <w:proofErr w:type="spellStart"/>
+      <w:r>
+        <w:t>på</w:t>
+      </w:r>
+      <w:proofErr w:type="spellEnd"/>
+      <w:r>
+        <w:t xml:space="preserve"> </w:t>
+      </w:r>
+      <w:proofErr w:type="spellStart"/>
+      <w:r>
+        <w:t>detaljnivå</w:t>
+      </w:r>
+      <w:proofErr w:type="spellEnd"/>
+      <w:r>
+        <w:t xml:space="preserve"> </w:t>
+      </w:r>
+      <w:proofErr w:type="spellStart"/>
+      <w:r>
+        <w:t>opp</w:t>
+      </w:r>
+      <w:proofErr w:type="spellEnd"/>
+      <w:r>
+        <w:t xml:space="preserve"> </w:t>
+      </w:r>
+      <w:proofErr w:type="spellStart"/>
+      <w:r>
+        <w:t>eller</w:t>
+      </w:r>
+      <w:proofErr w:type="spellEnd"/>
+      <w:r>
+        <w:t xml:space="preserve"> </w:t>
+      </w:r>
+      <w:proofErr w:type="spellStart"/>
+      <w:r>
+        <w:t>ned</w:t>
+      </w:r>
+      <w:proofErr w:type="spellEnd"/>
+      <w:r>
+        <w:t xml:space="preserve"> </w:t>
+      </w:r>
+      <w:proofErr w:type="spellStart"/>
+      <w:r>
+        <w:t>kan</w:t>
+      </w:r>
+      <w:proofErr w:type="spellEnd"/>
+      <w:r>
+        <w:t xml:space="preserve"> </w:t>
+      </w:r>
+      <w:proofErr w:type="spellStart"/>
+      <w:r>
+        <w:t>sikkert</w:t>
+      </w:r>
+      <w:proofErr w:type="spellEnd"/>
+      <w:r>
+        <w:t xml:space="preserve"> </w:t>
+      </w:r>
+      <w:proofErr w:type="spellStart"/>
+      <w:r>
+        <w:t>også</w:t>
+      </w:r>
+      <w:proofErr w:type="spellEnd"/>
+      <w:r>
+        <w:t xml:space="preserve"> </w:t>
+      </w:r>
+      <w:proofErr w:type="spellStart"/>
+      <w:r>
+        <w:t>vurderes</w:t>
+      </w:r>
+      <w:proofErr w:type="spellEnd"/>
+      <w:r>
+        <w:t xml:space="preserve">, men </w:t>
+      </w:r>
+      <w:proofErr w:type="spellStart"/>
+      <w:r>
+        <w:t>foreslår</w:t>
+      </w:r>
+      <w:proofErr w:type="spellEnd"/>
+      <w:r>
+        <w:t xml:space="preserve"> at du </w:t>
+      </w:r>
+      <w:proofErr w:type="spellStart"/>
+      <w:r>
+        <w:t>heller</w:t>
+      </w:r>
+      <w:proofErr w:type="spellEnd"/>
+      <w:r>
+        <w:t xml:space="preserve"> </w:t>
+      </w:r>
+      <w:proofErr w:type="spellStart"/>
+      <w:r>
+        <w:t>går</w:t>
+      </w:r>
+      <w:proofErr w:type="spellEnd"/>
+      <w:r>
+        <w:t xml:space="preserve"> </w:t>
+      </w:r>
+      <w:proofErr w:type="spellStart"/>
+      <w:r>
+        <w:t>tilbake</w:t>
+      </w:r>
+      <w:proofErr w:type="spellEnd"/>
+      <w:r>
+        <w:t xml:space="preserve"> </w:t>
+      </w:r>
+      <w:proofErr w:type="spellStart"/>
+      <w:r>
+        <w:t>og</w:t>
+      </w:r>
+      <w:proofErr w:type="spellEnd"/>
+      <w:r>
+        <w:t xml:space="preserve"> </w:t>
+      </w:r>
+      <w:proofErr w:type="spellStart"/>
+      <w:r>
+        <w:t>ser</w:t>
+      </w:r>
+      <w:proofErr w:type="spellEnd"/>
+      <w:r>
+        <w:t xml:space="preserve"> </w:t>
+      </w:r>
+      <w:proofErr w:type="spellStart"/>
+      <w:r>
         <w:t>det</w:t>
       </w:r>
       <w:proofErr w:type="spellEnd"/>
       <w:r>
+        <w:t xml:space="preserve"> an </w:t>
+      </w:r>
+      <w:proofErr w:type="spellStart"/>
+      <w:r>
+        <w:t>når</w:t>
+      </w:r>
+      <w:proofErr w:type="spellEnd"/>
+      <w:r>
         <w:t xml:space="preserve"> </w:t>
       </w:r>
       <w:proofErr w:type="spellStart"/>
       <w:r>
-        <w:t>er</w:t>
+        <w:t>resten</w:t>
       </w:r>
       <w:proofErr w:type="spellEnd"/>
       <w:r>
@@ -10196,15 +10534,15 @@
       </w:r>
       <w:proofErr w:type="spellStart"/>
       <w:r>
-        <w:t>naturlig</w:t>
+        <w:t>av</w:t>
       </w:r>
       <w:proofErr w:type="spellEnd"/>
       <w:r>
-        <w:t xml:space="preserve"> at du </w:t>
+        <w:t xml:space="preserve"> </w:t>
       </w:r>
       <w:proofErr w:type="spellStart"/>
       <w:r>
-        <w:t>fokuserer</w:t>
+        <w:t>oppgaven</w:t>
       </w:r>
       <w:proofErr w:type="spellEnd"/>
       <w:r>
@@ -10212,15 +10550,15 @@
       </w:r>
       <w:proofErr w:type="spellStart"/>
       <w:r>
-        <w:t>på</w:t>
+        <w:t>har</w:t>
       </w:r>
       <w:proofErr w:type="spellEnd"/>
       <w:r>
-        <w:t xml:space="preserve"> Detector. Men du </w:t>
+        <w:t xml:space="preserve"> </w:t>
       </w:r>
       <w:proofErr w:type="spellStart"/>
       <w:r>
-        <w:t>kan</w:t>
+        <w:t>tatt</w:t>
       </w:r>
       <w:proofErr w:type="spellEnd"/>
       <w:r>
@@ -10228,23 +10566,31 @@
       </w:r>
       <w:proofErr w:type="spellStart"/>
       <w:r>
-        <w:t>jo</w:t>
+        <w:t>mer</w:t>
       </w:r>
       <w:proofErr w:type="spellEnd"/>
       <w:r>
+        <w:t xml:space="preserve"> form. Da vet du </w:t>
+      </w:r>
+      <w:proofErr w:type="spellStart"/>
+      <w:r>
+        <w:t>mer</w:t>
+      </w:r>
+      <w:proofErr w:type="spellEnd"/>
+      <w:r>
         <w:t xml:space="preserve"> </w:t>
       </w:r>
       <w:proofErr w:type="spellStart"/>
       <w:r>
-        <w:t>vurdere</w:t>
+        <w:t>om</w:t>
       </w:r>
       <w:proofErr w:type="spellEnd"/>
       <w:r>
-        <w:t xml:space="preserve"> å ta med WURFL </w:t>
+        <w:t xml:space="preserve"> </w:t>
       </w:r>
       <w:proofErr w:type="spellStart"/>
       <w:r>
-        <w:t>og</w:t>
+        <w:t>hva</w:t>
       </w:r>
       <w:proofErr w:type="spellEnd"/>
       <w:r>
@@ -10252,7 +10598,7 @@
       </w:r>
       <w:proofErr w:type="spellStart"/>
       <w:r>
-        <w:t>lignende</w:t>
+        <w:t>leseren</w:t>
       </w:r>
       <w:proofErr w:type="spellEnd"/>
       <w:r>
@@ -10260,52 +10606,39 @@
       </w:r>
       <w:proofErr w:type="spellStart"/>
       <w:r>
-        <w:t>også</w:t>
+        <w:t>har</w:t>
       </w:r>
       <w:proofErr w:type="spellEnd"/>
       <w:r>
-        <w:t>?</w:t>
-      </w:r>
-    </w:p>
-  </w:comment>
-  <w:comment w:id="18" w:author="Henrik Hellerøy" w:date="2012-12-14T01:42:00Z" w:initials="HH">
-    <w:p>
-      <w:pPr>
-        <w:pStyle w:val="CommentText"/>
-      </w:pPr>
-      <w:r>
-        <w:rPr>
-          <w:rStyle w:val="CommentReference"/>
-        </w:rPr>
-        <w:annotationRef/>
-      </w:r>
-      <w:r>
-        <w:t>http://www.dmolsen.com/mobile-in-higher-ed/2012/02/21/ress-and-the-evolution-of-responsive-web-design/</w:t>
-      </w:r>
-    </w:p>
-  </w:comment>
-  <w:comment w:id="19" w:author="Office 2011" w:date="2012-12-16T00:01:00Z" w:initials="O2">
-    <w:p>
-      <w:pPr>
-        <w:pStyle w:val="CommentText"/>
-      </w:pPr>
-      <w:r>
-        <w:rPr>
-          <w:rStyle w:val="CommentReference"/>
-        </w:rPr>
-        <w:annotationRef/>
+        <w:t xml:space="preserve"> </w:t>
       </w:r>
       <w:proofErr w:type="spellStart"/>
       <w:r>
-        <w:t>Dette</w:t>
+        <w:t>behov</w:t>
       </w:r>
       <w:proofErr w:type="spellEnd"/>
       <w:r>
+        <w:t xml:space="preserve"> for å </w:t>
+      </w:r>
+      <w:proofErr w:type="spellStart"/>
+      <w:r>
+        <w:t>vite</w:t>
+      </w:r>
+      <w:proofErr w:type="spellEnd"/>
+      <w:r>
+        <w:t xml:space="preserve"> for å </w:t>
+      </w:r>
+      <w:proofErr w:type="spellStart"/>
+      <w:r>
+        <w:t>kunne</w:t>
+      </w:r>
+      <w:proofErr w:type="spellEnd"/>
+      <w:r>
         <w:t xml:space="preserve"> </w:t>
       </w:r>
       <w:proofErr w:type="spellStart"/>
       <w:r>
-        <w:t>tyder</w:t>
+        <w:t>forstå</w:t>
       </w:r>
       <w:proofErr w:type="spellEnd"/>
       <w:r>
@@ -10313,336 +10646,12 @@
       </w:r>
       <w:proofErr w:type="spellStart"/>
       <w:r>
-        <w:t>jo</w:t>
+        <w:t>oppgaven</w:t>
       </w:r>
       <w:proofErr w:type="spellEnd"/>
       <w:r>
-        <w:t xml:space="preserve"> </w:t>
-      </w:r>
-      <w:proofErr w:type="spellStart"/>
-      <w:r>
-        <w:t>på</w:t>
-      </w:r>
-      <w:proofErr w:type="spellEnd"/>
-      <w:r>
-        <w:t xml:space="preserve"> at du </w:t>
-      </w:r>
-      <w:proofErr w:type="spellStart"/>
-      <w:r>
-        <w:t>burde</w:t>
-      </w:r>
-      <w:proofErr w:type="spellEnd"/>
-      <w:r>
-        <w:t xml:space="preserve"> ha </w:t>
-      </w:r>
-      <w:proofErr w:type="spellStart"/>
-      <w:r>
-        <w:t>skrevet</w:t>
-      </w:r>
-      <w:proofErr w:type="spellEnd"/>
-      <w:r>
-        <w:t xml:space="preserve"> </w:t>
-      </w:r>
-      <w:proofErr w:type="spellStart"/>
-      <w:r>
-        <w:t>noe</w:t>
-      </w:r>
-      <w:proofErr w:type="spellEnd"/>
-      <w:r>
-        <w:t xml:space="preserve"> </w:t>
-      </w:r>
-      <w:proofErr w:type="spellStart"/>
-      <w:r>
-        <w:t>om</w:t>
-      </w:r>
-      <w:proofErr w:type="spellEnd"/>
-      <w:r>
-        <w:t xml:space="preserve"> Device-detection, WURFL </w:t>
-      </w:r>
-      <w:proofErr w:type="spellStart"/>
-      <w:r>
-        <w:t>o.l</w:t>
-      </w:r>
-      <w:proofErr w:type="spellEnd"/>
-      <w:r>
-        <w:t xml:space="preserve">. </w:t>
-      </w:r>
-      <w:proofErr w:type="spellStart"/>
-      <w:proofErr w:type="gramStart"/>
-      <w:r>
-        <w:t>tidilgiere</w:t>
-      </w:r>
-      <w:proofErr w:type="spellEnd"/>
-      <w:proofErr w:type="gramEnd"/>
-      <w:r>
-        <w:t xml:space="preserve">? </w:t>
-      </w:r>
-      <w:proofErr w:type="spellStart"/>
-      <w:r>
-        <w:t>Så</w:t>
-      </w:r>
-      <w:proofErr w:type="spellEnd"/>
-      <w:r>
-        <w:t xml:space="preserve"> man </w:t>
-      </w:r>
-      <w:proofErr w:type="spellStart"/>
-      <w:r>
-        <w:t>har</w:t>
-      </w:r>
-      <w:proofErr w:type="spellEnd"/>
-      <w:r>
-        <w:t xml:space="preserve"> </w:t>
-      </w:r>
-      <w:proofErr w:type="spellStart"/>
-      <w:r>
-        <w:t>noe</w:t>
-      </w:r>
-      <w:proofErr w:type="spellEnd"/>
-      <w:r>
-        <w:t xml:space="preserve"> å </w:t>
-      </w:r>
-      <w:proofErr w:type="spellStart"/>
-      <w:r>
-        <w:t>relatere</w:t>
-      </w:r>
-      <w:proofErr w:type="spellEnd"/>
-      <w:r>
-        <w:t xml:space="preserve"> </w:t>
-      </w:r>
-      <w:proofErr w:type="spellStart"/>
-      <w:r>
-        <w:t>til</w:t>
-      </w:r>
-      <w:proofErr w:type="spellEnd"/>
-      <w:r>
-        <w:t xml:space="preserve"> </w:t>
-      </w:r>
-      <w:proofErr w:type="spellStart"/>
-      <w:r>
-        <w:t>når</w:t>
-      </w:r>
-      <w:proofErr w:type="spellEnd"/>
-      <w:r>
-        <w:t xml:space="preserve"> du </w:t>
-      </w:r>
-      <w:proofErr w:type="spellStart"/>
-      <w:r>
-        <w:t>snakker</w:t>
-      </w:r>
-      <w:proofErr w:type="spellEnd"/>
-      <w:r>
-        <w:t xml:space="preserve"> </w:t>
-      </w:r>
-      <w:proofErr w:type="spellStart"/>
-      <w:r>
-        <w:t>om</w:t>
-      </w:r>
-      <w:proofErr w:type="spellEnd"/>
-      <w:r>
-        <w:t xml:space="preserve"> UA-string </w:t>
-      </w:r>
-      <w:proofErr w:type="spellStart"/>
-      <w:r>
-        <w:t>og</w:t>
-      </w:r>
-      <w:proofErr w:type="spellEnd"/>
-      <w:r>
-        <w:t xml:space="preserve"> predefined database</w:t>
-      </w:r>
-    </w:p>
-  </w:comment>
-  <w:comment w:id="20" w:author="Office 2011" w:date="2012-12-15T23:59:00Z" w:initials="O2">
-    <w:p>
-      <w:pPr>
-        <w:pStyle w:val="CommentText"/>
-      </w:pPr>
-      <w:r>
-        <w:rPr>
-          <w:rStyle w:val="CommentReference"/>
-        </w:rPr>
-        <w:annotationRef/>
-      </w:r>
-      <w:proofErr w:type="spellStart"/>
-      <w:r>
-        <w:t>Kanskje</w:t>
-      </w:r>
-      <w:proofErr w:type="spellEnd"/>
-      <w:r>
-        <w:t xml:space="preserve"> Feature detection + Modernizr </w:t>
-      </w:r>
-      <w:proofErr w:type="spellStart"/>
-      <w:r>
-        <w:t>burde</w:t>
-      </w:r>
-      <w:proofErr w:type="spellEnd"/>
-      <w:r>
-        <w:t xml:space="preserve"> </w:t>
-      </w:r>
-      <w:proofErr w:type="spellStart"/>
-      <w:r>
-        <w:t>fått</w:t>
-      </w:r>
-      <w:proofErr w:type="spellEnd"/>
-      <w:r>
-        <w:t xml:space="preserve"> et </w:t>
-      </w:r>
-      <w:proofErr w:type="spellStart"/>
-      <w:r>
-        <w:t>eget</w:t>
-      </w:r>
-      <w:proofErr w:type="spellEnd"/>
-      <w:r>
-        <w:t xml:space="preserve"> </w:t>
-      </w:r>
-      <w:proofErr w:type="spellStart"/>
-      <w:r>
-        <w:t>kapittel</w:t>
-      </w:r>
-      <w:proofErr w:type="spellEnd"/>
-      <w:r>
-        <w:t xml:space="preserve"> </w:t>
-      </w:r>
-      <w:proofErr w:type="spellStart"/>
-      <w:r>
-        <w:t>i</w:t>
-      </w:r>
-      <w:proofErr w:type="spellEnd"/>
-      <w:r>
-        <w:t xml:space="preserve"> </w:t>
-      </w:r>
-      <w:proofErr w:type="spellStart"/>
-      <w:r>
-        <w:t>forrige</w:t>
-      </w:r>
-      <w:proofErr w:type="spellEnd"/>
-      <w:r>
-        <w:t xml:space="preserve"> </w:t>
-      </w:r>
-      <w:proofErr w:type="spellStart"/>
-      <w:r>
-        <w:t>seksjon</w:t>
-      </w:r>
-      <w:proofErr w:type="spellEnd"/>
-      <w:r>
-        <w:t xml:space="preserve">? I </w:t>
-      </w:r>
-      <w:proofErr w:type="spellStart"/>
-      <w:r>
-        <w:t>hvert</w:t>
-      </w:r>
-      <w:proofErr w:type="spellEnd"/>
-      <w:r>
-        <w:t xml:space="preserve"> fall </w:t>
-      </w:r>
-      <w:proofErr w:type="spellStart"/>
-      <w:r>
-        <w:t>som</w:t>
-      </w:r>
-      <w:proofErr w:type="spellEnd"/>
-      <w:r>
-        <w:t xml:space="preserve"> frontend-</w:t>
-      </w:r>
-      <w:proofErr w:type="spellStart"/>
-      <w:r>
-        <w:t>konsept</w:t>
-      </w:r>
-      <w:proofErr w:type="spellEnd"/>
-      <w:r>
-        <w:t xml:space="preserve">. Server side feature detection </w:t>
-      </w:r>
-      <w:proofErr w:type="spellStart"/>
-      <w:r>
-        <w:t>er</w:t>
-      </w:r>
-      <w:proofErr w:type="spellEnd"/>
-      <w:r>
-        <w:t xml:space="preserve"> </w:t>
-      </w:r>
-      <w:proofErr w:type="spellStart"/>
-      <w:r>
-        <w:t>litt</w:t>
-      </w:r>
-      <w:proofErr w:type="spellEnd"/>
-      <w:r>
-        <w:t xml:space="preserve"> </w:t>
-      </w:r>
-      <w:proofErr w:type="spellStart"/>
-      <w:r>
-        <w:t>særere</w:t>
-      </w:r>
-      <w:proofErr w:type="spellEnd"/>
-      <w:r>
-        <w:t xml:space="preserve">, </w:t>
-      </w:r>
-      <w:proofErr w:type="spellStart"/>
-      <w:r>
-        <w:t>og</w:t>
-      </w:r>
-      <w:proofErr w:type="spellEnd"/>
-      <w:r>
-        <w:t xml:space="preserve"> </w:t>
-      </w:r>
-      <w:proofErr w:type="spellStart"/>
-      <w:r>
-        <w:t>vil</w:t>
-      </w:r>
-      <w:proofErr w:type="spellEnd"/>
-      <w:r>
-        <w:t xml:space="preserve"> </w:t>
-      </w:r>
-      <w:proofErr w:type="spellStart"/>
-      <w:r>
-        <w:t>jo</w:t>
-      </w:r>
-      <w:proofErr w:type="spellEnd"/>
-      <w:r>
-        <w:t xml:space="preserve"> </w:t>
-      </w:r>
-      <w:proofErr w:type="spellStart"/>
-      <w:r>
-        <w:t>naturlig</w:t>
-      </w:r>
-      <w:proofErr w:type="spellEnd"/>
-      <w:r>
-        <w:t xml:space="preserve"> </w:t>
-      </w:r>
-      <w:proofErr w:type="spellStart"/>
-      <w:r>
-        <w:t>bli</w:t>
-      </w:r>
-      <w:proofErr w:type="spellEnd"/>
-      <w:r>
-        <w:t xml:space="preserve"> </w:t>
-      </w:r>
-      <w:proofErr w:type="spellStart"/>
-      <w:r>
-        <w:t>forklart</w:t>
-      </w:r>
-      <w:proofErr w:type="spellEnd"/>
-      <w:r>
-        <w:t xml:space="preserve"> </w:t>
-      </w:r>
-      <w:proofErr w:type="spellStart"/>
-      <w:r>
-        <w:t>mer</w:t>
-      </w:r>
-      <w:proofErr w:type="spellEnd"/>
-      <w:r>
-        <w:t xml:space="preserve"> I </w:t>
-      </w:r>
-      <w:proofErr w:type="spellStart"/>
-      <w:r>
-        <w:t>detalj</w:t>
-      </w:r>
-      <w:proofErr w:type="spellEnd"/>
-      <w:r>
-        <w:t xml:space="preserve"> </w:t>
-      </w:r>
-      <w:proofErr w:type="spellStart"/>
-      <w:r>
-        <w:t>underveis</w:t>
-      </w:r>
-      <w:proofErr w:type="spellEnd"/>
+        <w:t xml:space="preserve"> din</w:t>
+      </w:r>
     </w:p>
   </w:comment>
 </w:comments>
@@ -12379,7 +12388,7 @@
 </file>
 
 <file path=customXml/itemProps1.xml><?xml version="1.0" encoding="utf-8"?>
-<ds:datastoreItem xmlns:ds="http://schemas.openxmlformats.org/officeDocument/2006/customXml" ds:itemID="{D50D85FF-0194-6F45-8157-73DF507C74D5}">
+<ds:datastoreItem xmlns:ds="http://schemas.openxmlformats.org/officeDocument/2006/customXml" ds:itemID="{10F8740A-A1C9-6F4A-8105-46AB3F216C0C}">
   <ds:schemaRefs>
     <ds:schemaRef ds:uri="http://schemas.openxmlformats.org/officeDocument/2006/bibliography"/>
   </ds:schemaRefs>

</xml_diff>

<commit_message>
Compressed images to lower filesize of chapter 4 and 2 significantly.
</commit_message>
<xml_diff>
--- a/Chapter 2 - Theory.docx
+++ b/Chapter 2 - Theory.docx
@@ -467,14 +467,30 @@
                               <w:r>
                                 <w:t xml:space="preserve">Code Snippet </w:t>
                               </w:r>
-                              <w:fldSimple w:instr=" SEQ Code_Snippet \* ARABIC ">
-                                <w:r>
-                                  <w:rPr>
-                                    <w:noProof/>
-                                  </w:rPr>
-                                  <w:t>1</w:t>
-                                </w:r>
-                              </w:fldSimple>
+                              <w:r>
+                                <w:fldChar w:fldCharType="begin"/>
+                              </w:r>
+                              <w:r>
+                                <w:instrText xml:space="preserve"> SEQ Code_Snipp</w:instrText>
+                              </w:r>
+                              <w:r>
+                                <w:instrText xml:space="preserve">et \* ARABIC </w:instrText>
+                              </w:r>
+                              <w:r>
+                                <w:fldChar w:fldCharType="separate"/>
+                              </w:r>
+                              <w:r>
+                                <w:rPr>
+                                  <w:noProof/>
+                                </w:rPr>
+                                <w:t>1</w:t>
+                              </w:r>
+                              <w:r>
+                                <w:rPr>
+                                  <w:noProof/>
+                                </w:rPr>
+                                <w:fldChar w:fldCharType="end"/>
+                              </w:r>
                               <w:bookmarkEnd w:id="0"/>
                               <w:r>
                                 <w:t xml:space="preserve">: A Minimal HTML document with a title and a paragraph of text. </w:t>
@@ -1587,14 +1603,27 @@
                               <w:r>
                                 <w:t xml:space="preserve">Code Snippet </w:t>
                               </w:r>
-                              <w:fldSimple w:instr=" SEQ Code_Snippet \* ARABIC ">
-                                <w:r>
-                                  <w:rPr>
-                                    <w:noProof/>
-                                  </w:rPr>
-                                  <w:t>2</w:t>
-                                </w:r>
-                              </w:fldSimple>
+                              <w:r>
+                                <w:fldChar w:fldCharType="begin"/>
+                              </w:r>
+                              <w:r>
+                                <w:instrText xml:space="preserve"> SEQ Code_Snippet \* ARABIC </w:instrText>
+                              </w:r>
+                              <w:r>
+                                <w:fldChar w:fldCharType="separate"/>
+                              </w:r>
+                              <w:r>
+                                <w:rPr>
+                                  <w:noProof/>
+                                </w:rPr>
+                                <w:t>2</w:t>
+                              </w:r>
+                              <w:r>
+                                <w:rPr>
+                                  <w:noProof/>
+                                </w:rPr>
+                                <w:fldChar w:fldCharType="end"/>
+                              </w:r>
                               <w:bookmarkEnd w:id="1"/>
                               <w:r>
                                 <w:t>: A CSS rule set with two selectors, a pseudo-class, two properties and a comment.</w:t>
@@ -2145,14 +2174,27 @@
                               <w:r>
                                 <w:t xml:space="preserve">Figure </w:t>
                               </w:r>
-                              <w:fldSimple w:instr=" SEQ Figure \* ARABIC ">
-                                <w:r>
-                                  <w:rPr>
-                                    <w:noProof/>
-                                  </w:rPr>
-                                  <w:t>1</w:t>
-                                </w:r>
-                              </w:fldSimple>
+                              <w:r>
+                                <w:fldChar w:fldCharType="begin"/>
+                              </w:r>
+                              <w:r>
+                                <w:instrText xml:space="preserve"> SEQ Figure \* ARABIC </w:instrText>
+                              </w:r>
+                              <w:r>
+                                <w:fldChar w:fldCharType="separate"/>
+                              </w:r>
+                              <w:r>
+                                <w:rPr>
+                                  <w:noProof/>
+                                </w:rPr>
+                                <w:t>1</w:t>
+                              </w:r>
+                              <w:r>
+                                <w:rPr>
+                                  <w:noProof/>
+                                </w:rPr>
+                                <w:fldChar w:fldCharType="end"/>
+                              </w:r>
                               <w:bookmarkEnd w:id="2"/>
                               <w:r>
                                 <w:t>: The CSS Box Model. Source: W3C CSS 2.1 Specification.</w:t>
@@ -2422,14 +2464,27 @@
                               <w:r>
                                 <w:t xml:space="preserve">Code Snippet </w:t>
                               </w:r>
-                              <w:fldSimple w:instr=" SEQ Code_Snippet \* ARABIC ">
-                                <w:r>
-                                  <w:rPr>
-                                    <w:noProof/>
-                                  </w:rPr>
-                                  <w:t>3</w:t>
-                                </w:r>
-                              </w:fldSimple>
+                              <w:r>
+                                <w:fldChar w:fldCharType="begin"/>
+                              </w:r>
+                              <w:r>
+                                <w:instrText xml:space="preserve"> SEQ Code_Snippet \* ARABIC </w:instrText>
+                              </w:r>
+                              <w:r>
+                                <w:fldChar w:fldCharType="separate"/>
+                              </w:r>
+                              <w:r>
+                                <w:rPr>
+                                  <w:noProof/>
+                                </w:rPr>
+                                <w:t>3</w:t>
+                              </w:r>
+                              <w:r>
+                                <w:rPr>
+                                  <w:noProof/>
+                                </w:rPr>
+                                <w:fldChar w:fldCharType="end"/>
+                              </w:r>
                               <w:bookmarkEnd w:id="3"/>
                               <w:r>
                                 <w:t>: An example of cascading in CSS. Anchor elements with the "emphasized" class attribute will have a different font and style than regular anchors, but will share the color.</w:t>
@@ -3493,14 +3548,27 @@
                               <w:r>
                                 <w:t xml:space="preserve">Code Snippet </w:t>
                               </w:r>
-                              <w:fldSimple w:instr=" SEQ Code_Snippet \* ARABIC ">
-                                <w:r>
-                                  <w:rPr>
-                                    <w:noProof/>
-                                  </w:rPr>
-                                  <w:t>4</w:t>
-                                </w:r>
-                              </w:fldSimple>
+                              <w:r>
+                                <w:fldChar w:fldCharType="begin"/>
+                              </w:r>
+                              <w:r>
+                                <w:instrText xml:space="preserve"> SEQ Code_Snippet \* ARABIC </w:instrText>
+                              </w:r>
+                              <w:r>
+                                <w:fldChar w:fldCharType="separate"/>
+                              </w:r>
+                              <w:r>
+                                <w:rPr>
+                                  <w:noProof/>
+                                </w:rPr>
+                                <w:t>4</w:t>
+                              </w:r>
+                              <w:r>
+                                <w:rPr>
+                                  <w:noProof/>
+                                </w:rPr>
+                                <w:fldChar w:fldCharType="end"/>
+                              </w:r>
                               <w:bookmarkEnd w:id="4"/>
                               <w:r>
                                 <w:t>: An example of a Media Query for a screen media type with a screen width between 400px and 700px</w:t>
@@ -3864,6 +3932,8 @@
         <w:spacing w:line="360" w:lineRule="auto"/>
         <w:jc w:val="both"/>
       </w:pPr>
+      <w:bookmarkStart w:id="5" w:name="_GoBack"/>
+      <w:bookmarkEnd w:id="5"/>
       <w:r>
         <w:rPr>
           <w:noProof/>
@@ -3871,7 +3941,7 @@
         <mc:AlternateContent>
           <mc:Choice Requires="wpg">
             <w:drawing>
-              <wp:anchor distT="0" distB="0" distL="114300" distR="114300" simplePos="0" relativeHeight="251671552" behindDoc="0" locked="0" layoutInCell="1" allowOverlap="1" wp14:anchorId="578EBCA1" wp14:editId="122A816F">
+              <wp:anchor distT="0" distB="0" distL="114300" distR="114300" simplePos="0" relativeHeight="251671552" behindDoc="0" locked="0" layoutInCell="1" allowOverlap="1" wp14:anchorId="578EBCA1" wp14:editId="7446E230">
                 <wp:simplePos x="0" y="0"/>
                 <wp:positionH relativeFrom="margin">
                   <wp:align>center</wp:align>
@@ -3929,8 +3999,8 @@
                         </pic:blipFill>
                         <pic:spPr>
                           <a:xfrm>
-                            <a:off x="0" y="0"/>
-                            <a:ext cx="1596390" cy="2420620"/>
+                            <a:off x="349" y="0"/>
+                            <a:ext cx="1595692" cy="2420620"/>
                           </a:xfrm>
                           <a:prstGeom prst="rect">
                             <a:avLst/>
@@ -3958,8 +4028,8 @@
                         </pic:blipFill>
                         <pic:spPr>
                           <a:xfrm>
-                            <a:off x="1711960" y="104140"/>
-                            <a:ext cx="3989070" cy="2063115"/>
+                            <a:off x="1712705" y="104140"/>
+                            <a:ext cx="3987579" cy="2063115"/>
                           </a:xfrm>
                           <a:prstGeom prst="rect">
                             <a:avLst/>
@@ -3999,19 +4069,32 @@
                                   <w:noProof/>
                                 </w:rPr>
                               </w:pPr>
-                              <w:bookmarkStart w:id="5" w:name="_Ref226187982"/>
+                              <w:bookmarkStart w:id="6" w:name="_Ref226187982"/>
                               <w:r>
                                 <w:t xml:space="preserve">Figure </w:t>
                               </w:r>
-                              <w:fldSimple w:instr=" SEQ Figure \* ARABIC ">
-                                <w:r>
-                                  <w:rPr>
-                                    <w:noProof/>
-                                  </w:rPr>
-                                  <w:t>2</w:t>
-                                </w:r>
-                              </w:fldSimple>
-                              <w:bookmarkEnd w:id="5"/>
+                              <w:r>
+                                <w:fldChar w:fldCharType="begin"/>
+                              </w:r>
+                              <w:r>
+                                <w:instrText xml:space="preserve"> SEQ Figure \* ARABIC </w:instrText>
+                              </w:r>
+                              <w:r>
+                                <w:fldChar w:fldCharType="separate"/>
+                              </w:r>
+                              <w:r>
+                                <w:rPr>
+                                  <w:noProof/>
+                                </w:rPr>
+                                <w:t>2</w:t>
+                              </w:r>
+                              <w:r>
+                                <w:rPr>
+                                  <w:noProof/>
+                                </w:rPr>
+                                <w:fldChar w:fldCharType="end"/>
+                              </w:r>
+                              <w:bookmarkEnd w:id="6"/>
                               <w:r>
                                 <w:t xml:space="preserve">: Fluid grid example from </w:t>
                               </w:r>
@@ -4041,15 +4124,38 @@
           </mc:Choice>
           <mc:Fallback>
             <w:pict>
-              <v:group id="Group 33" o:spid="_x0000_s1041" style="position:absolute;left:0;text-align:left;margin-left:0;margin-top:-17.95pt;width:448.9pt;height:226.2pt;z-index:251671552;mso-position-horizontal:center;mso-position-horizontal-relative:margin" coordsize="5701030,2872740" o:gfxdata="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">
-                <v:shape id="Picture 25" o:spid="_x0000_s1042" type="#_x0000_t75" style="position:absolute;width:1596390;height:2420620;visibility:visible;mso-wrap-style:square" o:gfxdata="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">
+              <v:group id="Group 33" o:spid="_x0000_s1041" style="position:absolute;left:0;text-align:left;margin-left:0;margin-top:-17.95pt;width:448.9pt;height:226.2pt;z-index:251671552;mso-position-horizontal:center;mso-position-horizontal-relative:margin" coordsize="5701030,2872740" o:gfxdata="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">
+                <v:shapetype id="_x0000_t75" coordsize="21600,21600" o:spt="75" o:preferrelative="t" path="m@4@5l@4@11@9@11@9@5xe" filled="f" stroked="f">
+                  <v:stroke joinstyle="miter"/>
+                  <v:formulas>
+                    <v:f eqn="if lineDrawn pixelLineWidth 0"/>
+                    <v:f eqn="sum @0 1 0"/>
+                    <v:f eqn="sum 0 0 @1"/>
+                    <v:f eqn="prod @2 1 2"/>
+                    <v:f eqn="prod @3 21600 pixelWidth"/>
+                    <v:f eqn="prod @3 21600 pixelHeight"/>
+                    <v:f eqn="sum @0 0 1"/>
+                    <v:f eqn="prod @6 1 2"/>
+                    <v:f eqn="prod @7 21600 pixelWidth"/>
+                    <v:f eqn="sum @8 21600 0"/>
+                    <v:f eqn="prod @7 21600 pixelHeight"/>
+                    <v:f eqn="sum @10 21600 0"/>
+                  </v:formulas>
+                  <v:path o:extrusionok="f" gradientshapeok="t" o:connecttype="rect"/>
+                  <o:lock v:ext="edit" aspectratio="t"/>
+                </v:shapetype>
+                <v:shape id="Picture 25" o:spid="_x0000_s1042" type="#_x0000_t75" style="position:absolute;left:349;width:1595692;height:2420620;visibility:visible;mso-wrap-style:square" o:gfxdata="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">
                   <v:imagedata r:id="rId11" o:title=""/>
                   <v:path arrowok="t"/>
                 </v:shape>
-                <v:shape id="Picture 30" o:spid="_x0000_s1043" type="#_x0000_t75" style="position:absolute;left:1711960;top:104140;width:3989070;height:2063115;visibility:visible;mso-wrap-style:square" o:gfxdata="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">
+                <v:shape id="Picture 30" o:spid="_x0000_s1043" type="#_x0000_t75" style="position:absolute;left:1712705;top:104140;width:3987579;height:2063115;visibility:visible;mso-wrap-style:square" o:gfxdata="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">
                   <v:imagedata r:id="rId12" o:title=""/>
                   <v:path arrowok="t"/>
                 </v:shape>
+                <v:shapetype id="_x0000_t202" coordsize="21600,21600" o:spt="202" path="m0,0l0,21600,21600,21600,21600,0xe">
+                  <v:stroke joinstyle="miter"/>
+                  <v:path gradientshapeok="t" o:connecttype="rect"/>
+                </v:shapetype>
                 <v:shape id="Text Box 32" o:spid="_x0000_s1044" type="#_x0000_t202" style="position:absolute;top:2477770;width:5701030;height:394970;visibility:visible;mso-wrap-style:square;v-text-anchor:top" o:gfxdata="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" stroked="f">
                   <v:textbox style="mso-fit-shape-to-text:t" inset="0,0,0,0">
                     <w:txbxContent>
@@ -4060,19 +4166,32 @@
                             <w:noProof/>
                           </w:rPr>
                         </w:pPr>
-                        <w:bookmarkStart w:id="11" w:name="_Ref226187982"/>
+                        <w:bookmarkStart w:id="7" w:name="_Ref226187982"/>
                         <w:r>
                           <w:t xml:space="preserve">Figure </w:t>
                         </w:r>
-                        <w:fldSimple w:instr=" SEQ Figure \* ARABIC ">
-                          <w:r>
-                            <w:rPr>
-                              <w:noProof/>
-                            </w:rPr>
-                            <w:t>2</w:t>
-                          </w:r>
-                        </w:fldSimple>
-                        <w:bookmarkEnd w:id="11"/>
+                        <w:r>
+                          <w:fldChar w:fldCharType="begin"/>
+                        </w:r>
+                        <w:r>
+                          <w:instrText xml:space="preserve"> SEQ Figure \* ARABIC </w:instrText>
+                        </w:r>
+                        <w:r>
+                          <w:fldChar w:fldCharType="separate"/>
+                        </w:r>
+                        <w:r>
+                          <w:rPr>
+                            <w:noProof/>
+                          </w:rPr>
+                          <w:t>2</w:t>
+                        </w:r>
+                        <w:r>
+                          <w:rPr>
+                            <w:noProof/>
+                          </w:rPr>
+                          <w:fldChar w:fldCharType="end"/>
+                        </w:r>
+                        <w:bookmarkEnd w:id="7"/>
                         <w:r>
                           <w:t xml:space="preserve">: Fluid grid example from </w:t>
                         </w:r>
@@ -4082,10 +4201,7 @@
                         </w:r>
                         <w:proofErr w:type="spellEnd"/>
                         <w:r>
-                          <w:t>. Shows the same layout at two different screen dimensions.</w:t>
-                        </w:r>
-                        <w:r>
-                          <w:t xml:space="preserve"> The boxes can be seen changing their size based on the dimensions of their parent container.</w:t>
+                          <w:t>. Shows the same layout at two different screen dimensions. The boxes can be seen changing their size based on the dimensions of their parent container.</w:t>
                         </w:r>
                       </w:p>
                     </w:txbxContent>
@@ -4784,14 +4900,27 @@
                               <w:r>
                                 <w:t xml:space="preserve">Code Snippet </w:t>
                               </w:r>
-                              <w:fldSimple w:instr=" SEQ Code_Snippet \* ARABIC ">
-                                <w:r>
-                                  <w:rPr>
-                                    <w:noProof/>
-                                  </w:rPr>
-                                  <w:t>5</w:t>
-                                </w:r>
-                              </w:fldSimple>
+                              <w:r>
+                                <w:fldChar w:fldCharType="begin"/>
+                              </w:r>
+                              <w:r>
+                                <w:instrText xml:space="preserve"> SEQ Code_Snippet \* ARABIC </w:instrText>
+                              </w:r>
+                              <w:r>
+                                <w:fldChar w:fldCharType="separate"/>
+                              </w:r>
+                              <w:r>
+                                <w:rPr>
+                                  <w:noProof/>
+                                </w:rPr>
+                                <w:t>5</w:t>
+                              </w:r>
+                              <w:r>
+                                <w:rPr>
+                                  <w:noProof/>
+                                </w:rPr>
+                                <w:fldChar w:fldCharType="end"/>
+                              </w:r>
                               <w:r>
                                 <w:t>: A small JavaScript example demonstrating anonymous (lambda) functions and closure</w:t>
                               </w:r>
@@ -6615,19 +6744,32 @@
                                   <w:noProof/>
                                 </w:rPr>
                               </w:pPr>
-                              <w:bookmarkStart w:id="6" w:name="_Ref221354630"/>
+                              <w:bookmarkStart w:id="8" w:name="_Ref221354630"/>
                               <w:r>
                                 <w:t xml:space="preserve">Code Snippet </w:t>
                               </w:r>
-                              <w:fldSimple w:instr=" SEQ Code_Snippet \* ARABIC ">
-                                <w:r>
-                                  <w:rPr>
-                                    <w:noProof/>
-                                  </w:rPr>
-                                  <w:t>6</w:t>
-                                </w:r>
-                              </w:fldSimple>
-                              <w:bookmarkEnd w:id="6"/>
+                              <w:r>
+                                <w:fldChar w:fldCharType="begin"/>
+                              </w:r>
+                              <w:r>
+                                <w:instrText xml:space="preserve"> SEQ Code_Snippet \* ARABIC </w:instrText>
+                              </w:r>
+                              <w:r>
+                                <w:fldChar w:fldCharType="separate"/>
+                              </w:r>
+                              <w:r>
+                                <w:rPr>
+                                  <w:noProof/>
+                                </w:rPr>
+                                <w:t>6</w:t>
+                              </w:r>
+                              <w:r>
+                                <w:rPr>
+                                  <w:noProof/>
+                                </w:rPr>
+                                <w:fldChar w:fldCharType="end"/>
+                              </w:r>
+                              <w:bookmarkEnd w:id="8"/>
                               <w:r>
                                 <w:t xml:space="preserve">: A Java Servlet example. The service method overrides the one from the </w:t>
                               </w:r>
@@ -10246,19 +10388,32 @@
                                   <w:noProof/>
                                 </w:rPr>
                               </w:pPr>
-                              <w:bookmarkStart w:id="7" w:name="_Ref217718608"/>
+                              <w:bookmarkStart w:id="9" w:name="_Ref217718608"/>
                               <w:r>
                                 <w:t xml:space="preserve">Code Snippet </w:t>
                               </w:r>
-                              <w:fldSimple w:instr=" SEQ Code_Snippet \* ARABIC ">
-                                <w:r>
-                                  <w:rPr>
-                                    <w:noProof/>
-                                  </w:rPr>
-                                  <w:t>7</w:t>
-                                </w:r>
-                              </w:fldSimple>
-                              <w:bookmarkEnd w:id="7"/>
+                              <w:r>
+                                <w:fldChar w:fldCharType="begin"/>
+                              </w:r>
+                              <w:r>
+                                <w:instrText xml:space="preserve"> SEQ Code_Snippet \* ARABIC </w:instrText>
+                              </w:r>
+                              <w:r>
+                                <w:fldChar w:fldCharType="separate"/>
+                              </w:r>
+                              <w:r>
+                                <w:rPr>
+                                  <w:noProof/>
+                                </w:rPr>
+                                <w:t>7</w:t>
+                              </w:r>
+                              <w:r>
+                                <w:rPr>
+                                  <w:noProof/>
+                                </w:rPr>
+                                <w:fldChar w:fldCharType="end"/>
+                              </w:r>
+                              <w:bookmarkEnd w:id="9"/>
                               <w:r>
                                 <w:t>: HTML Markup with Mustache partials for the header and footer of the document.</w:t>
                               </w:r>
@@ -10305,19 +10460,32 @@
                                   <w:noProof/>
                                 </w:rPr>
                               </w:pPr>
-                              <w:bookmarkStart w:id="8" w:name="_Ref217718632"/>
+                              <w:bookmarkStart w:id="10" w:name="_Ref217718632"/>
                               <w:r>
                                 <w:t xml:space="preserve">Figure </w:t>
                               </w:r>
-                              <w:fldSimple w:instr=" SEQ Figure \* ARABIC ">
-                                <w:r>
-                                  <w:rPr>
-                                    <w:noProof/>
-                                  </w:rPr>
-                                  <w:t>3</w:t>
-                                </w:r>
-                              </w:fldSimple>
-                              <w:bookmarkEnd w:id="8"/>
+                              <w:r>
+                                <w:fldChar w:fldCharType="begin"/>
+                              </w:r>
+                              <w:r>
+                                <w:instrText xml:space="preserve"> SEQ Figure \* ARABIC </w:instrText>
+                              </w:r>
+                              <w:r>
+                                <w:fldChar w:fldCharType="separate"/>
+                              </w:r>
+                              <w:r>
+                                <w:rPr>
+                                  <w:noProof/>
+                                </w:rPr>
+                                <w:t>3</w:t>
+                              </w:r>
+                              <w:r>
+                                <w:rPr>
+                                  <w:noProof/>
+                                </w:rPr>
+                                <w:fldChar w:fldCharType="end"/>
+                              </w:r>
+                              <w:bookmarkEnd w:id="10"/>
                               <w:r>
                                 <w:t>: File hierarchy for Mustache partials in the Detector system.</w:t>
                               </w:r>
@@ -11335,7 +11503,7 @@
       <w:r>
         <w:fldChar w:fldCharType="separate"/>
       </w:r>
-      <w:bookmarkStart w:id="9" w:name="_ENREF_1"/>
+      <w:bookmarkStart w:id="11" w:name="_ENREF_1"/>
       <w:r>
         <w:rPr>
           <w:rFonts w:ascii="Cambria" w:hAnsi="Cambria"/>
@@ -11351,7 +11519,7 @@
         <w:tab/>
         <w:t>T. Berners-Lee, "Information Management: A Proposal," 1989.</w:t>
       </w:r>
-      <w:bookmarkEnd w:id="9"/>
+      <w:bookmarkEnd w:id="11"/>
     </w:p>
     <w:p>
       <w:pPr>
@@ -11362,7 +11530,7 @@
           <w:noProof/>
         </w:rPr>
       </w:pPr>
-      <w:bookmarkStart w:id="10" w:name="_ENREF_2"/>
+      <w:bookmarkStart w:id="12" w:name="_ENREF_2"/>
       <w:r>
         <w:rPr>
           <w:rFonts w:ascii="Cambria" w:hAnsi="Cambria"/>
@@ -11393,7 +11561,7 @@
         </w:rPr>
         <w:t xml:space="preserve">. Available: </w:t>
       </w:r>
-      <w:bookmarkEnd w:id="10"/>
+      <w:bookmarkEnd w:id="12"/>
       <w:r>
         <w:rPr>
           <w:rFonts w:ascii="Cambria" w:hAnsi="Cambria"/>
@@ -11439,7 +11607,7 @@
           <w:noProof/>
         </w:rPr>
       </w:pPr>
-      <w:bookmarkStart w:id="11" w:name="_ENREF_3"/>
+      <w:bookmarkStart w:id="13" w:name="_ENREF_3"/>
       <w:r>
         <w:rPr>
           <w:rFonts w:ascii="Cambria" w:hAnsi="Cambria"/>
@@ -11470,7 +11638,7 @@
         </w:rPr>
         <w:t>1986.</w:t>
       </w:r>
-      <w:bookmarkEnd w:id="11"/>
+      <w:bookmarkEnd w:id="13"/>
     </w:p>
     <w:p>
       <w:pPr>
@@ -11481,7 +11649,7 @@
           <w:noProof/>
         </w:rPr>
       </w:pPr>
-      <w:bookmarkStart w:id="12" w:name="_ENREF_4"/>
+      <w:bookmarkStart w:id="14" w:name="_ENREF_4"/>
       <w:r>
         <w:rPr>
           <w:rFonts w:ascii="Cambria" w:hAnsi="Cambria"/>
@@ -11512,7 +11680,7 @@
         </w:rPr>
         <w:t>: Addison-Wesley Professional, 2005.</w:t>
       </w:r>
-      <w:bookmarkEnd w:id="12"/>
+      <w:bookmarkEnd w:id="14"/>
     </w:p>
     <w:p>
       <w:pPr>
@@ -11523,7 +11691,7 @@
           <w:noProof/>
         </w:rPr>
       </w:pPr>
-      <w:bookmarkStart w:id="13" w:name="_ENREF_5"/>
+      <w:bookmarkStart w:id="15" w:name="_ENREF_5"/>
       <w:r>
         <w:rPr>
           <w:rFonts w:ascii="Cambria" w:hAnsi="Cambria"/>
@@ -11554,7 +11722,7 @@
         </w:rPr>
         <w:t xml:space="preserve">. Available: </w:t>
       </w:r>
-      <w:bookmarkEnd w:id="13"/>
+      <w:bookmarkEnd w:id="15"/>
       <w:r>
         <w:rPr>
           <w:rFonts w:ascii="Cambria" w:hAnsi="Cambria"/>
@@ -11600,7 +11768,7 @@
           <w:noProof/>
         </w:rPr>
       </w:pPr>
-      <w:bookmarkStart w:id="14" w:name="_ENREF_6"/>
+      <w:bookmarkStart w:id="16" w:name="_ENREF_6"/>
       <w:r>
         <w:rPr>
           <w:rFonts w:ascii="Cambria" w:hAnsi="Cambria"/>
@@ -11631,7 +11799,7 @@
         </w:rPr>
         <w:t xml:space="preserve">Available: </w:t>
       </w:r>
-      <w:bookmarkEnd w:id="14"/>
+      <w:bookmarkEnd w:id="16"/>
       <w:r>
         <w:rPr>
           <w:rFonts w:ascii="Cambria" w:hAnsi="Cambria"/>
@@ -11677,7 +11845,7 @@
           <w:noProof/>
         </w:rPr>
       </w:pPr>
-      <w:bookmarkStart w:id="15" w:name="_ENREF_7"/>
+      <w:bookmarkStart w:id="17" w:name="_ENREF_7"/>
       <w:r>
         <w:rPr>
           <w:rFonts w:ascii="Cambria" w:hAnsi="Cambria"/>
@@ -11708,7 +11876,7 @@
         </w:rPr>
         <w:t xml:space="preserve">. Available: </w:t>
       </w:r>
-      <w:bookmarkEnd w:id="15"/>
+      <w:bookmarkEnd w:id="17"/>
       <w:r>
         <w:rPr>
           <w:rFonts w:ascii="Cambria" w:hAnsi="Cambria"/>
@@ -11754,7 +11922,7 @@
           <w:noProof/>
         </w:rPr>
       </w:pPr>
-      <w:bookmarkStart w:id="16" w:name="_ENREF_8"/>
+      <w:bookmarkStart w:id="18" w:name="_ENREF_8"/>
       <w:r>
         <w:rPr>
           <w:rFonts w:ascii="Cambria" w:hAnsi="Cambria"/>
@@ -11785,7 +11953,7 @@
         </w:rPr>
         <w:t xml:space="preserve"> vol. 2013, ed, 2010.</w:t>
       </w:r>
-      <w:bookmarkEnd w:id="16"/>
+      <w:bookmarkEnd w:id="18"/>
     </w:p>
     <w:p>
       <w:pPr>
@@ -11796,7 +11964,7 @@
           <w:noProof/>
         </w:rPr>
       </w:pPr>
-      <w:bookmarkStart w:id="17" w:name="_ENREF_9"/>
+      <w:bookmarkStart w:id="19" w:name="_ENREF_9"/>
       <w:r>
         <w:rPr>
           <w:rFonts w:ascii="Cambria" w:hAnsi="Cambria"/>
@@ -11827,7 +11995,7 @@
         </w:rPr>
         <w:t xml:space="preserve">. Available: </w:t>
       </w:r>
-      <w:bookmarkEnd w:id="17"/>
+      <w:bookmarkEnd w:id="19"/>
       <w:r>
         <w:rPr>
           <w:rFonts w:ascii="Cambria" w:hAnsi="Cambria"/>
@@ -11873,7 +12041,7 @@
           <w:noProof/>
         </w:rPr>
       </w:pPr>
-      <w:bookmarkStart w:id="18" w:name="_ENREF_10"/>
+      <w:bookmarkStart w:id="20" w:name="_ENREF_10"/>
       <w:r>
         <w:rPr>
           <w:rFonts w:ascii="Cambria" w:hAnsi="Cambria"/>
@@ -11904,7 +12072,7 @@
         </w:rPr>
         <w:t xml:space="preserve">. Available: </w:t>
       </w:r>
-      <w:bookmarkEnd w:id="18"/>
+      <w:bookmarkEnd w:id="20"/>
       <w:r>
         <w:rPr>
           <w:rFonts w:ascii="Cambria" w:hAnsi="Cambria"/>
@@ -11950,7 +12118,7 @@
           <w:noProof/>
         </w:rPr>
       </w:pPr>
-      <w:bookmarkStart w:id="19" w:name="_ENREF_11"/>
+      <w:bookmarkStart w:id="21" w:name="_ENREF_11"/>
       <w:r>
         <w:rPr>
           <w:rFonts w:ascii="Cambria" w:hAnsi="Cambria"/>
@@ -11981,7 +12149,7 @@
         </w:rPr>
         <w:t>: Wrox, 2004.</w:t>
       </w:r>
-      <w:bookmarkEnd w:id="19"/>
+      <w:bookmarkEnd w:id="21"/>
     </w:p>
     <w:p>
       <w:pPr>
@@ -11992,7 +12160,7 @@
           <w:noProof/>
         </w:rPr>
       </w:pPr>
-      <w:bookmarkStart w:id="20" w:name="_ENREF_12"/>
+      <w:bookmarkStart w:id="22" w:name="_ENREF_12"/>
       <w:r>
         <w:rPr>
           <w:rFonts w:ascii="Cambria" w:hAnsi="Cambria"/>
@@ -12023,7 +12191,7 @@
         </w:rPr>
         <w:t xml:space="preserve"> vol. 2013, ed, 2003.</w:t>
       </w:r>
-      <w:bookmarkEnd w:id="20"/>
+      <w:bookmarkEnd w:id="22"/>
     </w:p>
     <w:p>
       <w:pPr>
@@ -12034,7 +12202,7 @@
           <w:noProof/>
         </w:rPr>
       </w:pPr>
-      <w:bookmarkStart w:id="21" w:name="_ENREF_13"/>
+      <w:bookmarkStart w:id="23" w:name="_ENREF_13"/>
       <w:r>
         <w:rPr>
           <w:rFonts w:ascii="Cambria" w:hAnsi="Cambria"/>
@@ -12065,7 +12233,7 @@
         </w:rPr>
         <w:t>2011.</w:t>
       </w:r>
-      <w:bookmarkEnd w:id="21"/>
+      <w:bookmarkEnd w:id="23"/>
     </w:p>
     <w:p>
       <w:pPr>
@@ -12076,7 +12244,7 @@
           <w:noProof/>
         </w:rPr>
       </w:pPr>
-      <w:bookmarkStart w:id="22" w:name="_ENREF_14"/>
+      <w:bookmarkStart w:id="24" w:name="_ENREF_14"/>
       <w:r>
         <w:rPr>
           <w:rFonts w:ascii="Cambria" w:hAnsi="Cambria"/>
@@ -12107,7 +12275,7 @@
         </w:rPr>
         <w:t xml:space="preserve"> vol. 2012, ed, 2010.</w:t>
       </w:r>
-      <w:bookmarkEnd w:id="22"/>
+      <w:bookmarkEnd w:id="24"/>
     </w:p>
     <w:p>
       <w:pPr>
@@ -12118,7 +12286,7 @@
           <w:noProof/>
         </w:rPr>
       </w:pPr>
-      <w:bookmarkStart w:id="23" w:name="_ENREF_15"/>
+      <w:bookmarkStart w:id="25" w:name="_ENREF_15"/>
       <w:r>
         <w:rPr>
           <w:rFonts w:ascii="Cambria" w:hAnsi="Cambria"/>
@@ -12149,7 +12317,7 @@
         </w:rPr>
         <w:t>, 2011.</w:t>
       </w:r>
-      <w:bookmarkEnd w:id="23"/>
+      <w:bookmarkEnd w:id="25"/>
     </w:p>
     <w:p>
       <w:pPr>
@@ -12160,7 +12328,7 @@
           <w:noProof/>
         </w:rPr>
       </w:pPr>
-      <w:bookmarkStart w:id="24" w:name="_ENREF_16"/>
+      <w:bookmarkStart w:id="26" w:name="_ENREF_16"/>
       <w:r>
         <w:rPr>
           <w:rFonts w:ascii="Cambria" w:hAnsi="Cambria"/>
@@ -12191,7 +12359,7 @@
         </w:rPr>
         <w:t xml:space="preserve"> vol. 2012, ed, 2010.</w:t>
       </w:r>
-      <w:bookmarkEnd w:id="24"/>
+      <w:bookmarkEnd w:id="26"/>
     </w:p>
     <w:p>
       <w:pPr>
@@ -12202,7 +12370,7 @@
           <w:noProof/>
         </w:rPr>
       </w:pPr>
-      <w:bookmarkStart w:id="25" w:name="_ENREF_17"/>
+      <w:bookmarkStart w:id="27" w:name="_ENREF_17"/>
       <w:r>
         <w:rPr>
           <w:rFonts w:ascii="Cambria" w:hAnsi="Cambria"/>
@@ -12233,7 +12401,7 @@
         </w:rPr>
         <w:t>, 2011.</w:t>
       </w:r>
-      <w:bookmarkEnd w:id="25"/>
+      <w:bookmarkEnd w:id="27"/>
     </w:p>
     <w:p>
       <w:pPr>
@@ -12244,7 +12412,7 @@
           <w:noProof/>
         </w:rPr>
       </w:pPr>
-      <w:bookmarkStart w:id="26" w:name="_ENREF_18"/>
+      <w:bookmarkStart w:id="28" w:name="_ENREF_18"/>
       <w:r>
         <w:rPr>
           <w:rFonts w:ascii="Cambria" w:hAnsi="Cambria"/>
@@ -12275,7 +12443,7 @@
         </w:rPr>
         <w:t xml:space="preserve">. Available: </w:t>
       </w:r>
-      <w:bookmarkEnd w:id="26"/>
+      <w:bookmarkEnd w:id="28"/>
       <w:r>
         <w:rPr>
           <w:rFonts w:ascii="Cambria" w:hAnsi="Cambria"/>
@@ -12321,7 +12489,7 @@
           <w:noProof/>
         </w:rPr>
       </w:pPr>
-      <w:bookmarkStart w:id="27" w:name="_ENREF_19"/>
+      <w:bookmarkStart w:id="29" w:name="_ENREF_19"/>
       <w:r>
         <w:rPr>
           <w:rFonts w:ascii="Cambria" w:hAnsi="Cambria"/>
@@ -12352,7 +12520,7 @@
         </w:rPr>
         <w:t xml:space="preserve"> Available: </w:t>
       </w:r>
-      <w:bookmarkEnd w:id="27"/>
+      <w:bookmarkEnd w:id="29"/>
       <w:r>
         <w:rPr>
           <w:rFonts w:ascii="Cambria" w:hAnsi="Cambria"/>
@@ -12398,7 +12566,7 @@
           <w:noProof/>
         </w:rPr>
       </w:pPr>
-      <w:bookmarkStart w:id="28" w:name="_ENREF_20"/>
+      <w:bookmarkStart w:id="30" w:name="_ENREF_20"/>
       <w:r>
         <w:rPr>
           <w:rFonts w:ascii="Cambria" w:hAnsi="Cambria"/>
@@ -12429,7 +12597,7 @@
         </w:rPr>
         <w:t xml:space="preserve">. Available: </w:t>
       </w:r>
-      <w:bookmarkEnd w:id="28"/>
+      <w:bookmarkEnd w:id="30"/>
       <w:r>
         <w:rPr>
           <w:rFonts w:ascii="Cambria" w:hAnsi="Cambria"/>
@@ -12475,7 +12643,7 @@
           <w:noProof/>
         </w:rPr>
       </w:pPr>
-      <w:bookmarkStart w:id="29" w:name="_ENREF_21"/>
+      <w:bookmarkStart w:id="31" w:name="_ENREF_21"/>
       <w:r>
         <w:rPr>
           <w:rFonts w:ascii="Cambria" w:hAnsi="Cambria"/>
@@ -12506,7 +12674,7 @@
         </w:rPr>
         <w:t xml:space="preserve"> vol. 2012, ed, 2011.</w:t>
       </w:r>
-      <w:bookmarkEnd w:id="29"/>
+      <w:bookmarkEnd w:id="31"/>
     </w:p>
     <w:p>
       <w:pPr>
@@ -12517,7 +12685,7 @@
           <w:noProof/>
         </w:rPr>
       </w:pPr>
-      <w:bookmarkStart w:id="30" w:name="_ENREF_22"/>
+      <w:bookmarkStart w:id="32" w:name="_ENREF_22"/>
       <w:r>
         <w:rPr>
           <w:rFonts w:ascii="Cambria" w:hAnsi="Cambria"/>
@@ -12548,7 +12716,7 @@
         </w:rPr>
         <w:t xml:space="preserve"> vol. 2012, ed, 2012.</w:t>
       </w:r>
-      <w:bookmarkEnd w:id="30"/>
+      <w:bookmarkEnd w:id="32"/>
     </w:p>
     <w:p>
       <w:pPr>
@@ -12559,7 +12727,7 @@
           <w:noProof/>
         </w:rPr>
       </w:pPr>
-      <w:bookmarkStart w:id="31" w:name="_ENREF_23"/>
+      <w:bookmarkStart w:id="33" w:name="_ENREF_23"/>
       <w:r>
         <w:rPr>
           <w:rFonts w:ascii="Cambria" w:hAnsi="Cambria"/>
@@ -12590,7 +12758,7 @@
         </w:rPr>
         <w:t xml:space="preserve"> vol. 2012, ed, 2012.</w:t>
       </w:r>
-      <w:bookmarkEnd w:id="31"/>
+      <w:bookmarkEnd w:id="33"/>
     </w:p>
     <w:p>
       <w:pPr>
@@ -12599,8 +12767,6 @@
       <w:r>
         <w:fldChar w:fldCharType="end"/>
       </w:r>
-      <w:bookmarkStart w:id="32" w:name="_GoBack"/>
-      <w:bookmarkEnd w:id="32"/>
     </w:p>
     <w:sectPr>
       <w:pgSz w:w="11900" w:h="16840"/>
@@ -14365,7 +14531,7 @@
 </file>
 
 <file path=customXml/itemProps1.xml><?xml version="1.0" encoding="utf-8"?>
-<ds:datastoreItem xmlns:ds="http://schemas.openxmlformats.org/officeDocument/2006/customXml" ds:itemID="{BA8A6C49-C410-7046-AF72-605E421A6921}">
+<ds:datastoreItem xmlns:ds="http://schemas.openxmlformats.org/officeDocument/2006/customXml" ds:itemID="{678F4F1F-7D7B-D443-AD05-D0CB78C5149F}">
   <ds:schemaRefs>
     <ds:schemaRef ds:uri="http://schemas.openxmlformats.org/officeDocument/2006/bibliography"/>
   </ds:schemaRefs>

</xml_diff>

<commit_message>
Finished revising chapter 2.
</commit_message>
<xml_diff>
--- a/Chapter 2 - Theory.docx
+++ b/Chapter 2 - Theory.docx
@@ -385,7 +385,25 @@
                                   <w:sz w:val="20"/>
                                   <w:szCs w:val="20"/>
                                 </w:rPr>
-                                <w:t>&lt;!DOCTYPE html&gt;</w:t>
+                                <w:t>&lt;</w:t>
+                              </w:r>
+                              <w:proofErr w:type="gramStart"/>
+                              <w:r>
+                                <w:rPr>
+                                  <w:rFonts w:ascii="Consolas" w:hAnsi="Consolas"/>
+                                  <w:sz w:val="20"/>
+                                  <w:szCs w:val="20"/>
+                                </w:rPr>
+                                <w:t>!DOCTYPE</w:t>
+                              </w:r>
+                              <w:proofErr w:type="gramEnd"/>
+                              <w:r>
+                                <w:rPr>
+                                  <w:rFonts w:ascii="Consolas" w:hAnsi="Consolas"/>
+                                  <w:sz w:val="20"/>
+                                  <w:szCs w:val="20"/>
+                                </w:rPr>
+                                <w:t xml:space="preserve"> html&gt;</w:t>
                               </w:r>
                             </w:p>
                             <w:p>
@@ -402,7 +420,25 @@
                                   <w:sz w:val="20"/>
                                   <w:szCs w:val="20"/>
                                 </w:rPr>
-                                <w:t>&lt;html&gt;</w:t>
+                                <w:t>&lt;</w:t>
+                              </w:r>
+                              <w:proofErr w:type="gramStart"/>
+                              <w:r>
+                                <w:rPr>
+                                  <w:rFonts w:ascii="Consolas" w:hAnsi="Consolas"/>
+                                  <w:sz w:val="20"/>
+                                  <w:szCs w:val="20"/>
+                                </w:rPr>
+                                <w:t>html</w:t>
+                              </w:r>
+                              <w:proofErr w:type="gramEnd"/>
+                              <w:r>
+                                <w:rPr>
+                                  <w:rFonts w:ascii="Consolas" w:hAnsi="Consolas"/>
+                                  <w:sz w:val="20"/>
+                                  <w:szCs w:val="20"/>
+                                </w:rPr>
+                                <w:t>&gt;</w:t>
                               </w:r>
                             </w:p>
                             <w:p>
@@ -419,7 +455,25 @@
                                   <w:sz w:val="20"/>
                                   <w:szCs w:val="20"/>
                                 </w:rPr>
-                                <w:t xml:space="preserve">  &lt;head&gt;</w:t>
+                                <w:t xml:space="preserve">  &lt;</w:t>
+                              </w:r>
+                              <w:proofErr w:type="gramStart"/>
+                              <w:r>
+                                <w:rPr>
+                                  <w:rFonts w:ascii="Consolas" w:hAnsi="Consolas"/>
+                                  <w:sz w:val="20"/>
+                                  <w:szCs w:val="20"/>
+                                </w:rPr>
+                                <w:t>head</w:t>
+                              </w:r>
+                              <w:proofErr w:type="gramEnd"/>
+                              <w:r>
+                                <w:rPr>
+                                  <w:rFonts w:ascii="Consolas" w:hAnsi="Consolas"/>
+                                  <w:sz w:val="20"/>
+                                  <w:szCs w:val="20"/>
+                                </w:rPr>
+                                <w:t>&gt;</w:t>
                               </w:r>
                             </w:p>
                             <w:p>
@@ -436,7 +490,25 @@
                                   <w:sz w:val="20"/>
                                   <w:szCs w:val="20"/>
                                 </w:rPr>
-                                <w:t xml:space="preserve">    &lt;title&gt;Hello HTML&lt;/title&gt;</w:t>
+                                <w:t xml:space="preserve">    &lt;</w:t>
+                              </w:r>
+                              <w:proofErr w:type="gramStart"/>
+                              <w:r>
+                                <w:rPr>
+                                  <w:rFonts w:ascii="Consolas" w:hAnsi="Consolas"/>
+                                  <w:sz w:val="20"/>
+                                  <w:szCs w:val="20"/>
+                                </w:rPr>
+                                <w:t>title</w:t>
+                              </w:r>
+                              <w:proofErr w:type="gramEnd"/>
+                              <w:r>
+                                <w:rPr>
+                                  <w:rFonts w:ascii="Consolas" w:hAnsi="Consolas"/>
+                                  <w:sz w:val="20"/>
+                                  <w:szCs w:val="20"/>
+                                </w:rPr>
+                                <w:t>&gt;Hello HTML&lt;/title&gt;</w:t>
                               </w:r>
                             </w:p>
                             <w:p>
@@ -470,7 +542,25 @@
                                   <w:sz w:val="20"/>
                                   <w:szCs w:val="20"/>
                                 </w:rPr>
-                                <w:t xml:space="preserve">  &lt;body&gt;</w:t>
+                                <w:t xml:space="preserve">  &lt;</w:t>
+                              </w:r>
+                              <w:proofErr w:type="gramStart"/>
+                              <w:r>
+                                <w:rPr>
+                                  <w:rFonts w:ascii="Consolas" w:hAnsi="Consolas"/>
+                                  <w:sz w:val="20"/>
+                                  <w:szCs w:val="20"/>
+                                </w:rPr>
+                                <w:t>body</w:t>
+                              </w:r>
+                              <w:proofErr w:type="gramEnd"/>
+                              <w:r>
+                                <w:rPr>
+                                  <w:rFonts w:ascii="Consolas" w:hAnsi="Consolas"/>
+                                  <w:sz w:val="20"/>
+                                  <w:szCs w:val="20"/>
+                                </w:rPr>
+                                <w:t>&gt;</w:t>
                               </w:r>
                             </w:p>
                             <w:p>
@@ -487,7 +577,25 @@
                                   <w:sz w:val="20"/>
                                   <w:szCs w:val="20"/>
                                 </w:rPr>
-                                <w:t xml:space="preserve">    &lt;p&gt;Hello World!&lt;/p&gt;</w:t>
+                                <w:t xml:space="preserve">    &lt;</w:t>
+                              </w:r>
+                              <w:proofErr w:type="gramStart"/>
+                              <w:r>
+                                <w:rPr>
+                                  <w:rFonts w:ascii="Consolas" w:hAnsi="Consolas"/>
+                                  <w:sz w:val="20"/>
+                                  <w:szCs w:val="20"/>
+                                </w:rPr>
+                                <w:t>p</w:t>
+                              </w:r>
+                              <w:proofErr w:type="gramEnd"/>
+                              <w:r>
+                                <w:rPr>
+                                  <w:rFonts w:ascii="Consolas" w:hAnsi="Consolas"/>
+                                  <w:sz w:val="20"/>
+                                  <w:szCs w:val="20"/>
+                                </w:rPr>
+                                <w:t>&gt;Hello World!&lt;/p&gt;</w:t>
                               </w:r>
                             </w:p>
                             <w:p>
@@ -1347,6 +1455,7 @@
       <w:r>
         <w:t>“</w:t>
       </w:r>
+      <w:proofErr w:type="gramStart"/>
       <w:r>
         <w:rPr>
           <w:i/>
@@ -1359,6 +1468,7 @@
         </w:rPr>
         <w:t>hover</w:t>
       </w:r>
+      <w:proofErr w:type="gramEnd"/>
       <w:r>
         <w:rPr>
           <w:i/>
@@ -1445,7 +1555,7 @@
                                   <w:noProof/>
                                 </w:rPr>
                               </w:pPr>
-                              <w:bookmarkStart w:id="2" w:name="_Ref217458520"/>
+                              <w:bookmarkStart w:id="1" w:name="_Ref217458520"/>
                               <w:r>
                                 <w:t xml:space="preserve">Code Snippet </w:t>
                               </w:r>
@@ -1457,7 +1567,7 @@
                                   <w:t>2</w:t>
                                 </w:r>
                               </w:fldSimple>
-                              <w:bookmarkEnd w:id="2"/>
+                              <w:bookmarkEnd w:id="1"/>
                               <w:r>
                                 <w:t>: A CSS rule set with two selectors, a pseudo-class, two properties and a comment.</w:t>
                               </w:r>
@@ -1513,13 +1623,23 @@
                                   <w:szCs w:val="20"/>
                                 </w:rPr>
                               </w:pPr>
-                              <w:r>
-                                <w:rPr>
-                                  <w:rFonts w:ascii="Consolas" w:hAnsi="Consolas"/>
-                                  <w:sz w:val="20"/>
-                                  <w:szCs w:val="20"/>
-                                </w:rPr>
-                                <w:t>selector [, selector2, ...] [:pseudo-class] {</w:t>
+                              <w:proofErr w:type="gramStart"/>
+                              <w:r>
+                                <w:rPr>
+                                  <w:rFonts w:ascii="Consolas" w:hAnsi="Consolas"/>
+                                  <w:sz w:val="20"/>
+                                  <w:szCs w:val="20"/>
+                                </w:rPr>
+                                <w:t>selector</w:t>
+                              </w:r>
+                              <w:proofErr w:type="gramEnd"/>
+                              <w:r>
+                                <w:rPr>
+                                  <w:rFonts w:ascii="Consolas" w:hAnsi="Consolas"/>
+                                  <w:sz w:val="20"/>
+                                  <w:szCs w:val="20"/>
+                                </w:rPr>
+                                <w:t xml:space="preserve"> [, selector2, ...] [:pseudo-class] {</w:t>
                               </w:r>
                             </w:p>
                             <w:p>
@@ -1536,7 +1656,25 @@
                                   <w:sz w:val="20"/>
                                   <w:szCs w:val="20"/>
                                 </w:rPr>
-                                <w:t xml:space="preserve"> property: value;</w:t>
+                                <w:t xml:space="preserve"> </w:t>
+                              </w:r>
+                              <w:proofErr w:type="gramStart"/>
+                              <w:r>
+                                <w:rPr>
+                                  <w:rFonts w:ascii="Consolas" w:hAnsi="Consolas"/>
+                                  <w:sz w:val="20"/>
+                                  <w:szCs w:val="20"/>
+                                </w:rPr>
+                                <w:t>property</w:t>
+                              </w:r>
+                              <w:proofErr w:type="gramEnd"/>
+                              <w:r>
+                                <w:rPr>
+                                  <w:rFonts w:ascii="Consolas" w:hAnsi="Consolas"/>
+                                  <w:sz w:val="20"/>
+                                  <w:szCs w:val="20"/>
+                                </w:rPr>
+                                <w:t>: value;</w:t>
                               </w:r>
                             </w:p>
                             <w:p>
@@ -1553,7 +1691,25 @@
                                   <w:sz w:val="20"/>
                                   <w:szCs w:val="20"/>
                                 </w:rPr>
-                                <w:t xml:space="preserve"> [property2: value2;</w:t>
+                                <w:t xml:space="preserve"> [</w:t>
+                              </w:r>
+                              <w:proofErr w:type="gramStart"/>
+                              <w:r>
+                                <w:rPr>
+                                  <w:rFonts w:ascii="Consolas" w:hAnsi="Consolas"/>
+                                  <w:sz w:val="20"/>
+                                  <w:szCs w:val="20"/>
+                                </w:rPr>
+                                <w:t>property2</w:t>
+                              </w:r>
+                              <w:proofErr w:type="gramEnd"/>
+                              <w:r>
+                                <w:rPr>
+                                  <w:rFonts w:ascii="Consolas" w:hAnsi="Consolas"/>
+                                  <w:sz w:val="20"/>
+                                  <w:szCs w:val="20"/>
+                                </w:rPr>
+                                <w:t>: value2;</w:t>
                               </w:r>
                             </w:p>
                             <w:p>
@@ -1604,7 +1760,25 @@
                                   <w:sz w:val="20"/>
                                   <w:szCs w:val="20"/>
                                 </w:rPr>
-                                <w:t>/* comment */</w:t>
+                                <w:t xml:space="preserve">/* </w:t>
+                              </w:r>
+                              <w:proofErr w:type="gramStart"/>
+                              <w:r>
+                                <w:rPr>
+                                  <w:rFonts w:ascii="Consolas" w:hAnsi="Consolas"/>
+                                  <w:sz w:val="20"/>
+                                  <w:szCs w:val="20"/>
+                                </w:rPr>
+                                <w:t>comment</w:t>
+                              </w:r>
+                              <w:proofErr w:type="gramEnd"/>
+                              <w:r>
+                                <w:rPr>
+                                  <w:rFonts w:ascii="Consolas" w:hAnsi="Consolas"/>
+                                  <w:sz w:val="20"/>
+                                  <w:szCs w:val="20"/>
+                                </w:rPr>
+                                <w:t xml:space="preserve"> */</w:t>
                               </w:r>
                             </w:p>
                           </w:txbxContent>
@@ -1785,6 +1959,7 @@
         <w:rPr>
           <w:noProof/>
         </w:rPr>
+        <w:lastRenderedPageBreak/>
         <mc:AlternateContent>
           <mc:Choice Requires="wpg">
             <w:drawing>
@@ -1875,7 +2050,7 @@
                                   <w:noProof/>
                                 </w:rPr>
                               </w:pPr>
-                              <w:bookmarkStart w:id="4" w:name="_Ref217632998"/>
+                              <w:bookmarkStart w:id="2" w:name="_Ref217632998"/>
                               <w:r>
                                 <w:t xml:space="preserve">Figure </w:t>
                               </w:r>
@@ -1887,7 +2062,7 @@
                                   <w:t>1</w:t>
                                 </w:r>
                               </w:fldSimple>
-                              <w:bookmarkEnd w:id="4"/>
+                              <w:bookmarkEnd w:id="2"/>
                               <w:r>
                                 <w:t>: The CSS Box Model. Source: W3C CSS 2.1 Specification.</w:t>
                               </w:r>
@@ -2079,7 +2254,7 @@
                                   <w:noProof/>
                                 </w:rPr>
                               </w:pPr>
-                              <w:bookmarkStart w:id="6" w:name="_Ref217460113"/>
+                              <w:bookmarkStart w:id="3" w:name="_Ref217460113"/>
                               <w:r>
                                 <w:t xml:space="preserve">Code Snippet </w:t>
                               </w:r>
@@ -2091,7 +2266,7 @@
                                   <w:t>3</w:t>
                                 </w:r>
                               </w:fldSimple>
-                              <w:bookmarkEnd w:id="6"/>
+                              <w:bookmarkEnd w:id="3"/>
                               <w:r>
                                 <w:t>: An example of cascading in CSS. Anchor elements with the "emphasized" class attribute will have a different font and style than regular anchors, but will share the color.</w:t>
                               </w:r>
@@ -2147,13 +2322,23 @@
                                   <w:szCs w:val="20"/>
                                 </w:rPr>
                               </w:pPr>
-                              <w:r>
-                                <w:rPr>
-                                  <w:rFonts w:ascii="Consolas" w:hAnsi="Consolas"/>
-                                  <w:sz w:val="20"/>
-                                  <w:szCs w:val="20"/>
-                                </w:rPr>
-                                <w:t>a {</w:t>
+                              <w:proofErr w:type="gramStart"/>
+                              <w:r>
+                                <w:rPr>
+                                  <w:rFonts w:ascii="Consolas" w:hAnsi="Consolas"/>
+                                  <w:sz w:val="20"/>
+                                  <w:szCs w:val="20"/>
+                                </w:rPr>
+                                <w:t>a</w:t>
+                              </w:r>
+                              <w:proofErr w:type="gramEnd"/>
+                              <w:r>
+                                <w:rPr>
+                                  <w:rFonts w:ascii="Consolas" w:hAnsi="Consolas"/>
+                                  <w:sz w:val="20"/>
+                                  <w:szCs w:val="20"/>
+                                </w:rPr>
+                                <w:t xml:space="preserve"> {</w:t>
                               </w:r>
                             </w:p>
                             <w:p>
@@ -2171,7 +2356,24 @@
                                   <w:szCs w:val="20"/>
                                 </w:rPr>
                                 <w:tab/>
-                                <w:t>font : “courier”;</w:t>
+                              </w:r>
+                              <w:proofErr w:type="gramStart"/>
+                              <w:r>
+                                <w:rPr>
+                                  <w:rFonts w:ascii="Consolas" w:hAnsi="Consolas"/>
+                                  <w:sz w:val="20"/>
+                                  <w:szCs w:val="20"/>
+                                </w:rPr>
+                                <w:t>font</w:t>
+                              </w:r>
+                              <w:proofErr w:type="gramEnd"/>
+                              <w:r>
+                                <w:rPr>
+                                  <w:rFonts w:ascii="Consolas" w:hAnsi="Consolas"/>
+                                  <w:sz w:val="20"/>
+                                  <w:szCs w:val="20"/>
+                                </w:rPr>
+                                <w:t xml:space="preserve"> : “courier”;</w:t>
                               </w:r>
                             </w:p>
                             <w:p>
@@ -2189,7 +2391,24 @@
                                   <w:szCs w:val="20"/>
                                 </w:rPr>
                                 <w:tab/>
-                                <w:t>color : “red”;</w:t>
+                              </w:r>
+                              <w:proofErr w:type="gramStart"/>
+                              <w:r>
+                                <w:rPr>
+                                  <w:rFonts w:ascii="Consolas" w:hAnsi="Consolas"/>
+                                  <w:sz w:val="20"/>
+                                  <w:szCs w:val="20"/>
+                                </w:rPr>
+                                <w:t>color</w:t>
+                              </w:r>
+                              <w:proofErr w:type="gramEnd"/>
+                              <w:r>
+                                <w:rPr>
+                                  <w:rFonts w:ascii="Consolas" w:hAnsi="Consolas"/>
+                                  <w:sz w:val="20"/>
+                                  <w:szCs w:val="20"/>
+                                </w:rPr>
+                                <w:t xml:space="preserve"> : “red”;</w:t>
                               </w:r>
                             </w:p>
                             <w:p>
@@ -2217,13 +2436,33 @@
                                   <w:szCs w:val="20"/>
                                 </w:rPr>
                               </w:pPr>
-                              <w:r>
-                                <w:rPr>
-                                  <w:rFonts w:ascii="Consolas" w:hAnsi="Consolas"/>
-                                  <w:sz w:val="20"/>
-                                  <w:szCs w:val="20"/>
-                                </w:rPr>
-                                <w:t>a.emphasized {</w:t>
+                              <w:proofErr w:type="spellStart"/>
+                              <w:proofErr w:type="gramStart"/>
+                              <w:r>
+                                <w:rPr>
+                                  <w:rFonts w:ascii="Consolas" w:hAnsi="Consolas"/>
+                                  <w:sz w:val="20"/>
+                                  <w:szCs w:val="20"/>
+                                </w:rPr>
+                                <w:t>a</w:t>
+                              </w:r>
+                              <w:proofErr w:type="gramEnd"/>
+                              <w:r>
+                                <w:rPr>
+                                  <w:rFonts w:ascii="Consolas" w:hAnsi="Consolas"/>
+                                  <w:sz w:val="20"/>
+                                  <w:szCs w:val="20"/>
+                                </w:rPr>
+                                <w:t>.emphasized</w:t>
+                              </w:r>
+                              <w:proofErr w:type="spellEnd"/>
+                              <w:r>
+                                <w:rPr>
+                                  <w:rFonts w:ascii="Consolas" w:hAnsi="Consolas"/>
+                                  <w:sz w:val="20"/>
+                                  <w:szCs w:val="20"/>
+                                </w:rPr>
+                                <w:t xml:space="preserve"> {</w:t>
                               </w:r>
                             </w:p>
                             <w:p>
@@ -2241,7 +2480,42 @@
                                   <w:szCs w:val="20"/>
                                 </w:rPr>
                                 <w:tab/>
-                                <w:t>font : “arial”</w:t>
+                              </w:r>
+                              <w:proofErr w:type="gramStart"/>
+                              <w:r>
+                                <w:rPr>
+                                  <w:rFonts w:ascii="Consolas" w:hAnsi="Consolas"/>
+                                  <w:sz w:val="20"/>
+                                  <w:szCs w:val="20"/>
+                                </w:rPr>
+                                <w:t>font</w:t>
+                              </w:r>
+                              <w:proofErr w:type="gramEnd"/>
+                              <w:r>
+                                <w:rPr>
+                                  <w:rFonts w:ascii="Consolas" w:hAnsi="Consolas"/>
+                                  <w:sz w:val="20"/>
+                                  <w:szCs w:val="20"/>
+                                </w:rPr>
+                                <w:t xml:space="preserve"> : “</w:t>
+                              </w:r>
+                              <w:proofErr w:type="spellStart"/>
+                              <w:r>
+                                <w:rPr>
+                                  <w:rFonts w:ascii="Consolas" w:hAnsi="Consolas"/>
+                                  <w:sz w:val="20"/>
+                                  <w:szCs w:val="20"/>
+                                </w:rPr>
+                                <w:t>arial</w:t>
+                              </w:r>
+                              <w:proofErr w:type="spellEnd"/>
+                              <w:r>
+                                <w:rPr>
+                                  <w:rFonts w:ascii="Consolas" w:hAnsi="Consolas"/>
+                                  <w:sz w:val="20"/>
+                                  <w:szCs w:val="20"/>
+                                </w:rPr>
+                                <w:t>”</w:t>
                               </w:r>
                             </w:p>
                             <w:p>
@@ -2259,7 +2533,24 @@
                                   <w:szCs w:val="20"/>
                                 </w:rPr>
                                 <w:tab/>
-                                <w:t>font-style : italic;</w:t>
+                              </w:r>
+                              <w:proofErr w:type="gramStart"/>
+                              <w:r>
+                                <w:rPr>
+                                  <w:rFonts w:ascii="Consolas" w:hAnsi="Consolas"/>
+                                  <w:sz w:val="20"/>
+                                  <w:szCs w:val="20"/>
+                                </w:rPr>
+                                <w:t>font</w:t>
+                              </w:r>
+                              <w:proofErr w:type="gramEnd"/>
+                              <w:r>
+                                <w:rPr>
+                                  <w:rFonts w:ascii="Consolas" w:hAnsi="Consolas"/>
+                                  <w:sz w:val="20"/>
+                                  <w:szCs w:val="20"/>
+                                </w:rPr>
+                                <w:t>-style : italic;</w:t>
                               </w:r>
                             </w:p>
                             <w:p>
@@ -2516,7 +2807,23 @@
         <w:t>cascade</w:t>
       </w:r>
       <w:r>
-        <w:t xml:space="preserve"> goes from most to least specific. So if for instance you have a rule set for anchors, “a”, and a rule set for anchors of the class “emphasized”, “a.emphasized”, the properties in “a.emphasized” will be prioritized over the same properties in “a” for anchor elements with the “emphasized” class attribute</w:t>
+        <w:t xml:space="preserve"> goes from most to least specific. So if for instance you have a rule set for anchors, “a”, and a rule set for anchors of the class “emphasized”, “</w:t>
+      </w:r>
+      <w:proofErr w:type="spellStart"/>
+      <w:r>
+        <w:t>a.emphasized</w:t>
+      </w:r>
+      <w:proofErr w:type="spellEnd"/>
+      <w:r>
+        <w:t>”, the properties in “</w:t>
+      </w:r>
+      <w:proofErr w:type="spellStart"/>
+      <w:r>
+        <w:t>a.emphasized</w:t>
+      </w:r>
+      <w:proofErr w:type="spellEnd"/>
+      <w:r>
+        <w:t>” will be prioritized over the same properties in “a” for anchor elements with the “emphasized” class attribute</w:t>
       </w:r>
       <w:r>
         <w:t xml:space="preserve">, as seen in </w:t>
@@ -2912,7 +3219,31 @@
                                   <w:sz w:val="20"/>
                                   <w:szCs w:val="20"/>
                                 </w:rPr>
-                                <w:t>@media screen and (min-width: 400px) and (max-width: 700px) { … }</w:t>
+                                <w:t>@</w:t>
+                              </w:r>
+                              <w:proofErr w:type="gramStart"/>
+                              <w:r>
+                                <w:rPr>
+                                  <w:rFonts w:ascii="Consolas" w:hAnsi="Consolas" w:cs="Courier"/>
+                                  <w:b/>
+                                  <w:bCs/>
+                                  <w:color w:val="000000"/>
+                                  <w:sz w:val="20"/>
+                                  <w:szCs w:val="20"/>
+                                </w:rPr>
+                                <w:t>media</w:t>
+                              </w:r>
+                              <w:proofErr w:type="gramEnd"/>
+                              <w:r>
+                                <w:rPr>
+                                  <w:rFonts w:ascii="Consolas" w:hAnsi="Consolas" w:cs="Courier"/>
+                                  <w:b/>
+                                  <w:bCs/>
+                                  <w:color w:val="000000"/>
+                                  <w:sz w:val="20"/>
+                                  <w:szCs w:val="20"/>
+                                </w:rPr>
+                                <w:t xml:space="preserve"> screen and (min-width: 400px) and (max-width: 700px) { … }</w:t>
                               </w:r>
                               <w:r>
                                 <w:rPr>
@@ -2969,7 +3300,7 @@
                                   <w:noProof/>
                                 </w:rPr>
                               </w:pPr>
-                              <w:bookmarkStart w:id="8" w:name="_Ref217460309"/>
+                              <w:bookmarkStart w:id="4" w:name="_Ref217460309"/>
                               <w:r>
                                 <w:t xml:space="preserve">Code Snippet </w:t>
                               </w:r>
@@ -2981,7 +3312,7 @@
                                   <w:t>4</w:t>
                                 </w:r>
                               </w:fldSimple>
-                              <w:bookmarkEnd w:id="8"/>
+                              <w:bookmarkEnd w:id="4"/>
                               <w:r>
                                 <w:t>: An example of a Media Query for a screen media type with a screen width between 400 pixels and 700 pixels, and one for screens with a width larger than 700 pixels.</w:t>
                               </w:r>
@@ -3298,8 +3629,13 @@
         <w:t>, instead of pixels.</w:t>
       </w:r>
       <w:r>
-        <w:t xml:space="preserve"> The em</w:t>
-      </w:r>
+        <w:t xml:space="preserve"> The </w:t>
+      </w:r>
+      <w:proofErr w:type="spellStart"/>
+      <w:r>
+        <w:t>em</w:t>
+      </w:r>
+      <w:proofErr w:type="spellEnd"/>
       <w:r>
         <w:t xml:space="preserve"> is</w:t>
       </w:r>
@@ -3319,13 +3655,26 @@
         <w:t xml:space="preserve"> Historically</w:t>
       </w:r>
       <w:r>
-        <w:t xml:space="preserve"> the em unit is named after the capital </w:t>
+        <w:t xml:space="preserve"> the </w:t>
+      </w:r>
+      <w:proofErr w:type="spellStart"/>
+      <w:r>
+        <w:t>em</w:t>
+      </w:r>
+      <w:proofErr w:type="spellEnd"/>
+      <w:r>
+        <w:t xml:space="preserve"> unit is named after the capital </w:t>
       </w:r>
       <w:r>
         <w:t xml:space="preserve">letter M and 1 </w:t>
       </w:r>
-      <w:r>
-        <w:t>em thus takes up the space of M</w:t>
+      <w:proofErr w:type="spellStart"/>
+      <w:r>
+        <w:t>em</w:t>
+      </w:r>
+      <w:proofErr w:type="spellEnd"/>
+      <w:r>
+        <w:t xml:space="preserve"> thus takes up the space of M</w:t>
       </w:r>
       <w:r>
         <w:t xml:space="preserve"> </w:t>
@@ -3633,7 +3982,7 @@
                                   <w:noProof/>
                                 </w:rPr>
                               </w:pPr>
-                              <w:bookmarkStart w:id="9" w:name="_Ref226187982"/>
+                              <w:bookmarkStart w:id="5" w:name="_Ref226187982"/>
                               <w:r>
                                 <w:t xml:space="preserve">Figure </w:t>
                               </w:r>
@@ -3645,9 +3994,17 @@
                                   <w:t>2</w:t>
                                 </w:r>
                               </w:fldSimple>
-                              <w:bookmarkEnd w:id="9"/>
-                              <w:r>
-                                <w:t>: Fluid grid example from Gridinator. Shows the same layout at two different screen dimensions. The boxes can be seen changing their size based on the dimensions of their parent container.</w:t>
+                              <w:bookmarkEnd w:id="5"/>
+                              <w:r>
+                                <w:t xml:space="preserve">: Fluid grid example from </w:t>
+                              </w:r>
+                              <w:proofErr w:type="spellStart"/>
+                              <w:r>
+                                <w:t>Gridinator</w:t>
+                              </w:r>
+                              <w:proofErr w:type="spellEnd"/>
+                              <w:r>
+                                <w:t>. Shows the same layout at two different screen dimensions. The boxes can be seen changing their size based on the dimensions of their parent container.</w:t>
                               </w:r>
                             </w:p>
                           </w:txbxContent>
@@ -4066,13 +4423,43 @@
                                   <w:szCs w:val="20"/>
                                 </w:rPr>
                               </w:pPr>
-                              <w:r>
-                                <w:rPr>
-                                  <w:rFonts w:ascii="Consolas" w:hAnsi="Consolas"/>
-                                  <w:sz w:val="20"/>
-                                  <w:szCs w:val="20"/>
-                                </w:rPr>
-                                <w:t>var displayClosure = function() {</w:t>
+                              <w:proofErr w:type="spellStart"/>
+                              <w:proofErr w:type="gramStart"/>
+                              <w:r>
+                                <w:rPr>
+                                  <w:rFonts w:ascii="Consolas" w:hAnsi="Consolas"/>
+                                  <w:sz w:val="20"/>
+                                  <w:szCs w:val="20"/>
+                                </w:rPr>
+                                <w:t>var</w:t>
+                              </w:r>
+                              <w:proofErr w:type="spellEnd"/>
+                              <w:proofErr w:type="gramEnd"/>
+                              <w:r>
+                                <w:rPr>
+                                  <w:rFonts w:ascii="Consolas" w:hAnsi="Consolas"/>
+                                  <w:sz w:val="20"/>
+                                  <w:szCs w:val="20"/>
+                                </w:rPr>
+                                <w:t xml:space="preserve"> </w:t>
+                              </w:r>
+                              <w:proofErr w:type="spellStart"/>
+                              <w:r>
+                                <w:rPr>
+                                  <w:rFonts w:ascii="Consolas" w:hAnsi="Consolas"/>
+                                  <w:sz w:val="20"/>
+                                  <w:szCs w:val="20"/>
+                                </w:rPr>
+                                <w:t>displayClosure</w:t>
+                              </w:r>
+                              <w:proofErr w:type="spellEnd"/>
+                              <w:r>
+                                <w:rPr>
+                                  <w:rFonts w:ascii="Consolas" w:hAnsi="Consolas"/>
+                                  <w:sz w:val="20"/>
+                                  <w:szCs w:val="20"/>
+                                </w:rPr>
+                                <w:t xml:space="preserve"> = function() {</w:t>
                               </w:r>
                             </w:p>
                             <w:p>
@@ -4089,7 +4476,27 @@
                                   <w:sz w:val="20"/>
                                   <w:szCs w:val="20"/>
                                 </w:rPr>
-                                <w:t xml:space="preserve">    var count = 0;</w:t>
+                                <w:t xml:space="preserve">    </w:t>
+                              </w:r>
+                              <w:proofErr w:type="spellStart"/>
+                              <w:proofErr w:type="gramStart"/>
+                              <w:r>
+                                <w:rPr>
+                                  <w:rFonts w:ascii="Consolas" w:hAnsi="Consolas"/>
+                                  <w:sz w:val="20"/>
+                                  <w:szCs w:val="20"/>
+                                </w:rPr>
+                                <w:t>var</w:t>
+                              </w:r>
+                              <w:proofErr w:type="spellEnd"/>
+                              <w:proofErr w:type="gramEnd"/>
+                              <w:r>
+                                <w:rPr>
+                                  <w:rFonts w:ascii="Consolas" w:hAnsi="Consolas"/>
+                                  <w:sz w:val="20"/>
+                                  <w:szCs w:val="20"/>
+                                </w:rPr>
+                                <w:t xml:space="preserve"> count = 0;</w:t>
                               </w:r>
                             </w:p>
                             <w:p>
@@ -4106,7 +4513,25 @@
                                   <w:sz w:val="20"/>
                                   <w:szCs w:val="20"/>
                                 </w:rPr>
-                                <w:t xml:space="preserve">    return function () {</w:t>
+                                <w:t xml:space="preserve">    </w:t>
+                              </w:r>
+                              <w:proofErr w:type="gramStart"/>
+                              <w:r>
+                                <w:rPr>
+                                  <w:rFonts w:ascii="Consolas" w:hAnsi="Consolas"/>
+                                  <w:sz w:val="20"/>
+                                  <w:szCs w:val="20"/>
+                                </w:rPr>
+                                <w:t>return</w:t>
+                              </w:r>
+                              <w:proofErr w:type="gramEnd"/>
+                              <w:r>
+                                <w:rPr>
+                                  <w:rFonts w:ascii="Consolas" w:hAnsi="Consolas"/>
+                                  <w:sz w:val="20"/>
+                                  <w:szCs w:val="20"/>
+                                </w:rPr>
+                                <w:t xml:space="preserve"> function () {</w:t>
                               </w:r>
                               <w:r>
                                 <w:rPr>
@@ -4166,13 +4591,25 @@
                                   <w:szCs w:val="20"/>
                                 </w:rPr>
                               </w:pPr>
-                              <w:r>
-                                <w:rPr>
-                                  <w:rFonts w:ascii="Consolas" w:hAnsi="Consolas"/>
-                                  <w:sz w:val="20"/>
-                                  <w:szCs w:val="20"/>
-                                </w:rPr>
-                                <w:t>var inc</w:t>
+                              <w:proofErr w:type="spellStart"/>
+                              <w:proofErr w:type="gramStart"/>
+                              <w:r>
+                                <w:rPr>
+                                  <w:rFonts w:ascii="Consolas" w:hAnsi="Consolas"/>
+                                  <w:sz w:val="20"/>
+                                  <w:szCs w:val="20"/>
+                                </w:rPr>
+                                <w:t>var</w:t>
+                              </w:r>
+                              <w:proofErr w:type="spellEnd"/>
+                              <w:proofErr w:type="gramEnd"/>
+                              <w:r>
+                                <w:rPr>
+                                  <w:rFonts w:ascii="Consolas" w:hAnsi="Consolas"/>
+                                  <w:sz w:val="20"/>
+                                  <w:szCs w:val="20"/>
+                                </w:rPr>
+                                <w:t xml:space="preserve"> inc</w:t>
                               </w:r>
                               <w:r>
                                 <w:rPr>
@@ -4188,7 +4625,25 @@
                                   <w:sz w:val="20"/>
                                   <w:szCs w:val="20"/>
                                 </w:rPr>
-                                <w:t xml:space="preserve"> = displayClosure();</w:t>
+                                <w:t xml:space="preserve"> = </w:t>
+                              </w:r>
+                              <w:proofErr w:type="spellStart"/>
+                              <w:r>
+                                <w:rPr>
+                                  <w:rFonts w:ascii="Consolas" w:hAnsi="Consolas"/>
+                                  <w:sz w:val="20"/>
+                                  <w:szCs w:val="20"/>
+                                </w:rPr>
+                                <w:t>displayClosure</w:t>
+                              </w:r>
+                              <w:proofErr w:type="spellEnd"/>
+                              <w:r>
+                                <w:rPr>
+                                  <w:rFonts w:ascii="Consolas" w:hAnsi="Consolas"/>
+                                  <w:sz w:val="20"/>
+                                  <w:szCs w:val="20"/>
+                                </w:rPr>
+                                <w:t>();</w:t>
                               </w:r>
                             </w:p>
                             <w:p>
@@ -4199,6 +4654,7 @@
                                   <w:szCs w:val="20"/>
                                 </w:rPr>
                               </w:pPr>
+                              <w:proofErr w:type="gramStart"/>
                               <w:r>
                                 <w:rPr>
                                   <w:rFonts w:ascii="Consolas" w:hAnsi="Consolas"/>
@@ -4215,6 +4671,7 @@
                                 </w:rPr>
                                 <w:t>rement</w:t>
                               </w:r>
+                              <w:proofErr w:type="gramEnd"/>
                               <w:r>
                                 <w:rPr>
                                   <w:rFonts w:ascii="Consolas" w:hAnsi="Consolas"/>
@@ -4232,6 +4689,7 @@
                                   <w:szCs w:val="20"/>
                                 </w:rPr>
                               </w:pPr>
+                              <w:proofErr w:type="gramStart"/>
                               <w:r>
                                 <w:rPr>
                                   <w:rFonts w:ascii="Consolas" w:hAnsi="Consolas"/>
@@ -4248,6 +4706,7 @@
                                 </w:rPr>
                                 <w:t>rement</w:t>
                               </w:r>
+                              <w:proofErr w:type="gramEnd"/>
                               <w:r>
                                 <w:rPr>
                                   <w:rFonts w:ascii="Consolas" w:hAnsi="Consolas"/>
@@ -4265,6 +4724,7 @@
                                   <w:szCs w:val="20"/>
                                 </w:rPr>
                               </w:pPr>
+                              <w:proofErr w:type="gramStart"/>
                               <w:r>
                                 <w:rPr>
                                   <w:rFonts w:ascii="Consolas" w:hAnsi="Consolas"/>
@@ -4281,6 +4741,7 @@
                                 </w:rPr>
                                 <w:t>rement</w:t>
                               </w:r>
+                              <w:proofErr w:type="gramEnd"/>
                               <w:r>
                                 <w:rPr>
                                   <w:rFonts w:ascii="Consolas" w:hAnsi="Consolas"/>
@@ -5686,13 +6147,23 @@
                                   <w:szCs w:val="20"/>
                                 </w:rPr>
                               </w:pPr>
-                              <w:r>
-                                <w:rPr>
-                                  <w:rFonts w:ascii="Consolas" w:hAnsi="Consolas"/>
-                                  <w:sz w:val="20"/>
-                                  <w:szCs w:val="20"/>
-                                </w:rPr>
-                                <w:t xml:space="preserve">import java.io.*; </w:t>
+                              <w:proofErr w:type="gramStart"/>
+                              <w:r>
+                                <w:rPr>
+                                  <w:rFonts w:ascii="Consolas" w:hAnsi="Consolas"/>
+                                  <w:sz w:val="20"/>
+                                  <w:szCs w:val="20"/>
+                                </w:rPr>
+                                <w:t>import</w:t>
+                              </w:r>
+                              <w:proofErr w:type="gramEnd"/>
+                              <w:r>
+                                <w:rPr>
+                                  <w:rFonts w:ascii="Consolas" w:hAnsi="Consolas"/>
+                                  <w:sz w:val="20"/>
+                                  <w:szCs w:val="20"/>
+                                </w:rPr>
+                                <w:t xml:space="preserve"> java.io.*; </w:t>
                               </w:r>
                             </w:p>
                             <w:p>
@@ -5704,13 +6175,41 @@
                                   <w:szCs w:val="20"/>
                                 </w:rPr>
                               </w:pPr>
-                              <w:r>
-                                <w:rPr>
-                                  <w:rFonts w:ascii="Consolas" w:hAnsi="Consolas"/>
-                                  <w:sz w:val="20"/>
-                                  <w:szCs w:val="20"/>
-                                </w:rPr>
-                                <w:t xml:space="preserve">import javax.servlet.*;   </w:t>
+                              <w:proofErr w:type="gramStart"/>
+                              <w:r>
+                                <w:rPr>
+                                  <w:rFonts w:ascii="Consolas" w:hAnsi="Consolas"/>
+                                  <w:sz w:val="20"/>
+                                  <w:szCs w:val="20"/>
+                                </w:rPr>
+                                <w:t>import</w:t>
+                              </w:r>
+                              <w:proofErr w:type="gramEnd"/>
+                              <w:r>
+                                <w:rPr>
+                                  <w:rFonts w:ascii="Consolas" w:hAnsi="Consolas"/>
+                                  <w:sz w:val="20"/>
+                                  <w:szCs w:val="20"/>
+                                </w:rPr>
+                                <w:t xml:space="preserve"> </w:t>
+                              </w:r>
+                              <w:proofErr w:type="spellStart"/>
+                              <w:r>
+                                <w:rPr>
+                                  <w:rFonts w:ascii="Consolas" w:hAnsi="Consolas"/>
+                                  <w:sz w:val="20"/>
+                                  <w:szCs w:val="20"/>
+                                </w:rPr>
+                                <w:t>javax.servlet</w:t>
+                              </w:r>
+                              <w:proofErr w:type="spellEnd"/>
+                              <w:r>
+                                <w:rPr>
+                                  <w:rFonts w:ascii="Consolas" w:hAnsi="Consolas"/>
+                                  <w:sz w:val="20"/>
+                                  <w:szCs w:val="20"/>
+                                </w:rPr>
+                                <w:t xml:space="preserve">.*;   </w:t>
                               </w:r>
                             </w:p>
                             <w:p>
@@ -5722,13 +6221,41 @@
                                   <w:szCs w:val="20"/>
                                 </w:rPr>
                               </w:pPr>
-                              <w:r>
-                                <w:rPr>
-                                  <w:rFonts w:ascii="Consolas" w:hAnsi="Consolas"/>
-                                  <w:sz w:val="20"/>
-                                  <w:szCs w:val="20"/>
-                                </w:rPr>
-                                <w:t xml:space="preserve">public class Hello extends GenericServlet {     </w:t>
+                              <w:proofErr w:type="gramStart"/>
+                              <w:r>
+                                <w:rPr>
+                                  <w:rFonts w:ascii="Consolas" w:hAnsi="Consolas"/>
+                                  <w:sz w:val="20"/>
+                                  <w:szCs w:val="20"/>
+                                </w:rPr>
+                                <w:t>public</w:t>
+                              </w:r>
+                              <w:proofErr w:type="gramEnd"/>
+                              <w:r>
+                                <w:rPr>
+                                  <w:rFonts w:ascii="Consolas" w:hAnsi="Consolas"/>
+                                  <w:sz w:val="20"/>
+                                  <w:szCs w:val="20"/>
+                                </w:rPr>
+                                <w:t xml:space="preserve"> class Hello extends </w:t>
+                              </w:r>
+                              <w:proofErr w:type="spellStart"/>
+                              <w:r>
+                                <w:rPr>
+                                  <w:rFonts w:ascii="Consolas" w:hAnsi="Consolas"/>
+                                  <w:sz w:val="20"/>
+                                  <w:szCs w:val="20"/>
+                                </w:rPr>
+                                <w:t>GenericServlet</w:t>
+                              </w:r>
+                              <w:proofErr w:type="spellEnd"/>
+                              <w:r>
+                                <w:rPr>
+                                  <w:rFonts w:ascii="Consolas" w:hAnsi="Consolas"/>
+                                  <w:sz w:val="20"/>
+                                  <w:szCs w:val="20"/>
+                                </w:rPr>
+                                <w:t xml:space="preserve"> {     </w:t>
                               </w:r>
                             </w:p>
                             <w:p>
@@ -5747,7 +6274,60 @@
                                   <w:szCs w:val="20"/>
                                 </w:rPr>
                                 <w:tab/>
-                                <w:t xml:space="preserve">public void service(final ServletRequest request, final ServletResponse response)     </w:t>
+                              </w:r>
+                              <w:proofErr w:type="gramStart"/>
+                              <w:r>
+                                <w:rPr>
+                                  <w:rFonts w:ascii="Consolas" w:hAnsi="Consolas"/>
+                                  <w:sz w:val="20"/>
+                                  <w:szCs w:val="20"/>
+                                </w:rPr>
+                                <w:t>public</w:t>
+                              </w:r>
+                              <w:proofErr w:type="gramEnd"/>
+                              <w:r>
+                                <w:rPr>
+                                  <w:rFonts w:ascii="Consolas" w:hAnsi="Consolas"/>
+                                  <w:sz w:val="20"/>
+                                  <w:szCs w:val="20"/>
+                                </w:rPr>
+                                <w:t xml:space="preserve"> void service(final </w:t>
+                              </w:r>
+                              <w:proofErr w:type="spellStart"/>
+                              <w:r>
+                                <w:rPr>
+                                  <w:rFonts w:ascii="Consolas" w:hAnsi="Consolas"/>
+                                  <w:sz w:val="20"/>
+                                  <w:szCs w:val="20"/>
+                                </w:rPr>
+                                <w:t>ServletRequest</w:t>
+                              </w:r>
+                              <w:proofErr w:type="spellEnd"/>
+                              <w:r>
+                                <w:rPr>
+                                  <w:rFonts w:ascii="Consolas" w:hAnsi="Consolas"/>
+                                  <w:sz w:val="20"/>
+                                  <w:szCs w:val="20"/>
+                                </w:rPr>
+                                <w:t xml:space="preserve"> request, final </w:t>
+                              </w:r>
+                              <w:proofErr w:type="spellStart"/>
+                              <w:r>
+                                <w:rPr>
+                                  <w:rFonts w:ascii="Consolas" w:hAnsi="Consolas"/>
+                                  <w:sz w:val="20"/>
+                                  <w:szCs w:val="20"/>
+                                </w:rPr>
+                                <w:t>ServletResponse</w:t>
+                              </w:r>
+                              <w:proofErr w:type="spellEnd"/>
+                              <w:r>
+                                <w:rPr>
+                                  <w:rFonts w:ascii="Consolas" w:hAnsi="Consolas"/>
+                                  <w:sz w:val="20"/>
+                                  <w:szCs w:val="20"/>
+                                </w:rPr>
+                                <w:t xml:space="preserve"> response)     </w:t>
                               </w:r>
                             </w:p>
                             <w:p>
@@ -5774,7 +6354,60 @@
                                   <w:szCs w:val="20"/>
                                 </w:rPr>
                                 <w:tab/>
-                                <w:t xml:space="preserve">throws ServletException, IOException {         </w:t>
+                              </w:r>
+                              <w:proofErr w:type="gramStart"/>
+                              <w:r>
+                                <w:rPr>
+                                  <w:rFonts w:ascii="Consolas" w:hAnsi="Consolas"/>
+                                  <w:sz w:val="20"/>
+                                  <w:szCs w:val="20"/>
+                                </w:rPr>
+                                <w:t>throws</w:t>
+                              </w:r>
+                              <w:proofErr w:type="gramEnd"/>
+                              <w:r>
+                                <w:rPr>
+                                  <w:rFonts w:ascii="Consolas" w:hAnsi="Consolas"/>
+                                  <w:sz w:val="20"/>
+                                  <w:szCs w:val="20"/>
+                                </w:rPr>
+                                <w:t xml:space="preserve"> </w:t>
+                              </w:r>
+                              <w:proofErr w:type="spellStart"/>
+                              <w:r>
+                                <w:rPr>
+                                  <w:rFonts w:ascii="Consolas" w:hAnsi="Consolas"/>
+                                  <w:sz w:val="20"/>
+                                  <w:szCs w:val="20"/>
+                                </w:rPr>
+                                <w:t>ServletException</w:t>
+                              </w:r>
+                              <w:proofErr w:type="spellEnd"/>
+                              <w:r>
+                                <w:rPr>
+                                  <w:rFonts w:ascii="Consolas" w:hAnsi="Consolas"/>
+                                  <w:sz w:val="20"/>
+                                  <w:szCs w:val="20"/>
+                                </w:rPr>
+                                <w:t xml:space="preserve">, </w:t>
+                              </w:r>
+                              <w:proofErr w:type="spellStart"/>
+                              <w:r>
+                                <w:rPr>
+                                  <w:rFonts w:ascii="Consolas" w:hAnsi="Consolas"/>
+                                  <w:sz w:val="20"/>
+                                  <w:szCs w:val="20"/>
+                                </w:rPr>
+                                <w:t>IOException</w:t>
+                              </w:r>
+                              <w:proofErr w:type="spellEnd"/>
+                              <w:r>
+                                <w:rPr>
+                                  <w:rFonts w:ascii="Consolas" w:hAnsi="Consolas"/>
+                                  <w:sz w:val="20"/>
+                                  <w:szCs w:val="20"/>
+                                </w:rPr>
+                                <w:t xml:space="preserve"> {         </w:t>
                               </w:r>
                             </w:p>
                             <w:p>
@@ -5801,7 +6434,26 @@
                                   <w:szCs w:val="20"/>
                                 </w:rPr>
                                 <w:tab/>
-                                <w:t xml:space="preserve">response.setContentType("text/html");         </w:t>
+                              </w:r>
+                              <w:proofErr w:type="spellStart"/>
+                              <w:proofErr w:type="gramStart"/>
+                              <w:r>
+                                <w:rPr>
+                                  <w:rFonts w:ascii="Consolas" w:hAnsi="Consolas"/>
+                                  <w:sz w:val="20"/>
+                                  <w:szCs w:val="20"/>
+                                </w:rPr>
+                                <w:t>response.setContentType</w:t>
+                              </w:r>
+                              <w:proofErr w:type="spellEnd"/>
+                              <w:proofErr w:type="gramEnd"/>
+                              <w:r>
+                                <w:rPr>
+                                  <w:rFonts w:ascii="Consolas" w:hAnsi="Consolas"/>
+                                  <w:sz w:val="20"/>
+                                  <w:szCs w:val="20"/>
+                                </w:rPr>
+                                <w:t xml:space="preserve">("text/html");         </w:t>
                               </w:r>
                             </w:p>
                             <w:p>
@@ -5828,7 +6480,60 @@
                                   <w:szCs w:val="20"/>
                                 </w:rPr>
                                 <w:tab/>
-                                <w:t xml:space="preserve">final PrintWriter pw = response.getWriter();         </w:t>
+                              </w:r>
+                              <w:proofErr w:type="gramStart"/>
+                              <w:r>
+                                <w:rPr>
+                                  <w:rFonts w:ascii="Consolas" w:hAnsi="Consolas"/>
+                                  <w:sz w:val="20"/>
+                                  <w:szCs w:val="20"/>
+                                </w:rPr>
+                                <w:t>final</w:t>
+                              </w:r>
+                              <w:proofErr w:type="gramEnd"/>
+                              <w:r>
+                                <w:rPr>
+                                  <w:rFonts w:ascii="Consolas" w:hAnsi="Consolas"/>
+                                  <w:sz w:val="20"/>
+                                  <w:szCs w:val="20"/>
+                                </w:rPr>
+                                <w:t xml:space="preserve"> </w:t>
+                              </w:r>
+                              <w:proofErr w:type="spellStart"/>
+                              <w:r>
+                                <w:rPr>
+                                  <w:rFonts w:ascii="Consolas" w:hAnsi="Consolas"/>
+                                  <w:sz w:val="20"/>
+                                  <w:szCs w:val="20"/>
+                                </w:rPr>
+                                <w:t>PrintWriter</w:t>
+                              </w:r>
+                              <w:proofErr w:type="spellEnd"/>
+                              <w:r>
+                                <w:rPr>
+                                  <w:rFonts w:ascii="Consolas" w:hAnsi="Consolas"/>
+                                  <w:sz w:val="20"/>
+                                  <w:szCs w:val="20"/>
+                                </w:rPr>
+                                <w:t xml:space="preserve"> pw = </w:t>
+                              </w:r>
+                              <w:proofErr w:type="spellStart"/>
+                              <w:r>
+                                <w:rPr>
+                                  <w:rFonts w:ascii="Consolas" w:hAnsi="Consolas"/>
+                                  <w:sz w:val="20"/>
+                                  <w:szCs w:val="20"/>
+                                </w:rPr>
+                                <w:t>response.getWriter</w:t>
+                              </w:r>
+                              <w:proofErr w:type="spellEnd"/>
+                              <w:r>
+                                <w:rPr>
+                                  <w:rFonts w:ascii="Consolas" w:hAnsi="Consolas"/>
+                                  <w:sz w:val="20"/>
+                                  <w:szCs w:val="20"/>
+                                </w:rPr>
+                                <w:t xml:space="preserve">();         </w:t>
                               </w:r>
                             </w:p>
                             <w:p>
@@ -5855,7 +6560,24 @@
                                   <w:szCs w:val="20"/>
                                 </w:rPr>
                                 <w:tab/>
-                                <w:t xml:space="preserve">try {             </w:t>
+                              </w:r>
+                              <w:proofErr w:type="gramStart"/>
+                              <w:r>
+                                <w:rPr>
+                                  <w:rFonts w:ascii="Consolas" w:hAnsi="Consolas"/>
+                                  <w:sz w:val="20"/>
+                                  <w:szCs w:val="20"/>
+                                </w:rPr>
+                                <w:t>try</w:t>
+                              </w:r>
+                              <w:proofErr w:type="gramEnd"/>
+                              <w:r>
+                                <w:rPr>
+                                  <w:rFonts w:ascii="Consolas" w:hAnsi="Consolas"/>
+                                  <w:sz w:val="20"/>
+                                  <w:szCs w:val="20"/>
+                                </w:rPr>
+                                <w:t xml:space="preserve"> {             </w:t>
                               </w:r>
                             </w:p>
                             <w:p>
@@ -5890,7 +6612,26 @@
                                   <w:szCs w:val="20"/>
                                 </w:rPr>
                                 <w:tab/>
-                                <w:t xml:space="preserve">pw.println("Hello, world!");         </w:t>
+                              </w:r>
+                              <w:proofErr w:type="spellStart"/>
+                              <w:proofErr w:type="gramStart"/>
+                              <w:r>
+                                <w:rPr>
+                                  <w:rFonts w:ascii="Consolas" w:hAnsi="Consolas"/>
+                                  <w:sz w:val="20"/>
+                                  <w:szCs w:val="20"/>
+                                </w:rPr>
+                                <w:t>pw.println</w:t>
+                              </w:r>
+                              <w:proofErr w:type="spellEnd"/>
+                              <w:proofErr w:type="gramEnd"/>
+                              <w:r>
+                                <w:rPr>
+                                  <w:rFonts w:ascii="Consolas" w:hAnsi="Consolas"/>
+                                  <w:sz w:val="20"/>
+                                  <w:szCs w:val="20"/>
+                                </w:rPr>
+                                <w:t xml:space="preserve">("Hello, world!");         </w:t>
                               </w:r>
                             </w:p>
                             <w:p>
@@ -5917,7 +6658,25 @@
                                   <w:szCs w:val="20"/>
                                 </w:rPr>
                                 <w:tab/>
-                                <w:t xml:space="preserve">} finally {             </w:t>
+                                <w:t xml:space="preserve">} </w:t>
+                              </w:r>
+                              <w:proofErr w:type="gramStart"/>
+                              <w:r>
+                                <w:rPr>
+                                  <w:rFonts w:ascii="Consolas" w:hAnsi="Consolas"/>
+                                  <w:sz w:val="20"/>
+                                  <w:szCs w:val="20"/>
+                                </w:rPr>
+                                <w:t>finally</w:t>
+                              </w:r>
+                              <w:proofErr w:type="gramEnd"/>
+                              <w:r>
+                                <w:rPr>
+                                  <w:rFonts w:ascii="Consolas" w:hAnsi="Consolas"/>
+                                  <w:sz w:val="20"/>
+                                  <w:szCs w:val="20"/>
+                                </w:rPr>
+                                <w:t xml:space="preserve"> {             </w:t>
                               </w:r>
                             </w:p>
                             <w:p>
@@ -5952,7 +6711,26 @@
                                   <w:szCs w:val="20"/>
                                 </w:rPr>
                                 <w:tab/>
-                                <w:t xml:space="preserve">pw.close();         </w:t>
+                              </w:r>
+                              <w:proofErr w:type="spellStart"/>
+                              <w:proofErr w:type="gramStart"/>
+                              <w:r>
+                                <w:rPr>
+                                  <w:rFonts w:ascii="Consolas" w:hAnsi="Consolas"/>
+                                  <w:sz w:val="20"/>
+                                  <w:szCs w:val="20"/>
+                                </w:rPr>
+                                <w:t>pw.close</w:t>
+                              </w:r>
+                              <w:proofErr w:type="spellEnd"/>
+                              <w:proofErr w:type="gramEnd"/>
+                              <w:r>
+                                <w:rPr>
+                                  <w:rFonts w:ascii="Consolas" w:hAnsi="Consolas"/>
+                                  <w:sz w:val="20"/>
+                                  <w:szCs w:val="20"/>
+                                </w:rPr>
+                                <w:t xml:space="preserve">();         </w:t>
                               </w:r>
                             </w:p>
                             <w:p>
@@ -6075,7 +6853,7 @@
                                   <w:noProof/>
                                 </w:rPr>
                               </w:pPr>
-                              <w:bookmarkStart w:id="11" w:name="_Ref221354630"/>
+                              <w:bookmarkStart w:id="6" w:name="_Ref221354630"/>
                               <w:r>
                                 <w:t xml:space="preserve">Code Snippet </w:t>
                               </w:r>
@@ -6087,9 +6865,17 @@
                                   <w:t>6</w:t>
                                 </w:r>
                               </w:fldSimple>
-                              <w:bookmarkEnd w:id="11"/>
-                              <w:r>
-                                <w:t>: A Java Servlet example. The service method overrides the one from the GenericServlet class. It attaches a HTML document that is sent with the HTTP response.</w:t>
+                              <w:bookmarkEnd w:id="6"/>
+                              <w:r>
+                                <w:t xml:space="preserve">: A Java Servlet example. The service method overrides the one from the </w:t>
+                              </w:r>
+                              <w:proofErr w:type="spellStart"/>
+                              <w:r>
+                                <w:t>GenericServlet</w:t>
+                              </w:r>
+                              <w:proofErr w:type="spellEnd"/>
+                              <w:r>
+                                <w:t xml:space="preserve"> class. It attaches a HTML document that is sent with the HTTP response.</w:t>
                               </w:r>
                             </w:p>
                           </w:txbxContent>
@@ -6869,7 +7655,15 @@
         <w:jc w:val="both"/>
       </w:pPr>
       <w:r>
-        <w:t xml:space="preserve">Spring is an open-source application framework and Inversion of Control (IoC) container for Java. Rod Johnson wrote it in conjunction with the publication of his book </w:t>
+        <w:t>Spring is an open-source application framework and Inversion of Control (</w:t>
+      </w:r>
+      <w:proofErr w:type="spellStart"/>
+      <w:r>
+        <w:t>IoC</w:t>
+      </w:r>
+      <w:proofErr w:type="spellEnd"/>
+      <w:r>
+        <w:t xml:space="preserve">) container for Java. Rod Johnson wrote it in conjunction with the publication of his book </w:t>
       </w:r>
       <w:r>
         <w:t>“</w:t>
@@ -6919,7 +7713,15 @@
         <w:fldChar w:fldCharType="end"/>
       </w:r>
       <w:r>
-        <w:t>, and it was first released under the Apache 2.0 license in June 2003. The main idea behind Spring is to address the complexity of enterprise application development in Java.</w:t>
+        <w:t xml:space="preserve">, and it was first released under the Apache 2.0 license in June 2003. The main idea behind </w:t>
+      </w:r>
+      <w:proofErr w:type="gramStart"/>
+      <w:r>
+        <w:t>Spring</w:t>
+      </w:r>
+      <w:proofErr w:type="gramEnd"/>
+      <w:r>
+        <w:t xml:space="preserve"> is to address the complexity of enterprise application development in Java.</w:t>
       </w:r>
     </w:p>
     <w:p>
@@ -6934,7 +7736,15 @@
         <w:jc w:val="both"/>
       </w:pPr>
       <w:r>
-        <w:t xml:space="preserve">Spring contains several frameworks that make up the whole system. These include an IoC container, Aspect Oriented Programming (AOP) framework, Data Access framework and a Model-View-Controller (MVC) framework, amongst others. They all help by providing abstractions and services that assist in managing large applications. </w:t>
+        <w:t xml:space="preserve">Spring contains several frameworks that make up the whole system. These include an </w:t>
+      </w:r>
+      <w:proofErr w:type="spellStart"/>
+      <w:r>
+        <w:t>IoC</w:t>
+      </w:r>
+      <w:proofErr w:type="spellEnd"/>
+      <w:r>
+        <w:t xml:space="preserve"> container, Aspect Oriented Programming (AOP) framework, Data Access framework and a Model-View-Controller (MVC) framework, amongst others. They all help by providing abstractions and services that assist in managing large applications. </w:t>
       </w:r>
     </w:p>
     <w:p>
@@ -6949,7 +7759,23 @@
         <w:jc w:val="both"/>
       </w:pPr>
       <w:r>
-        <w:t>The IoC container of Spring is what allows applications built with the framework to keep objects loosely coupled through dependency injection. It is a design pattern where objects are instantiated at runtime by the container, having the dependencies of which objects need which services defined in a configuration file. The container instantiates all needed objects and wires them together by setting the necessary properties and determines which methods will be invoked. Dependencies are either assigned through properties, e.g. setter methods, or through constructor arguments.</w:t>
+        <w:t xml:space="preserve">The </w:t>
+      </w:r>
+      <w:proofErr w:type="spellStart"/>
+      <w:r>
+        <w:t>IoC</w:t>
+      </w:r>
+      <w:proofErr w:type="spellEnd"/>
+      <w:r>
+        <w:t xml:space="preserve"> container of </w:t>
+      </w:r>
+      <w:proofErr w:type="gramStart"/>
+      <w:r>
+        <w:t>Spring</w:t>
+      </w:r>
+      <w:proofErr w:type="gramEnd"/>
+      <w:r>
+        <w:t xml:space="preserve"> is what allows applications built with the framework to keep objects loosely coupled through dependency injection. It is a design pattern where objects are instantiated at runtime by the container, having the dependencies of which objects need which services defined in a configuration file. The container instantiates all needed objects and wires them together by setting the necessary properties and determines which methods will be invoked. Dependencies are either assigned through properties, e.g. setter methods, or through constructor arguments.</w:t>
       </w:r>
     </w:p>
     <w:p>
@@ -6984,8 +7810,6 @@
       <w:r>
         <w:t>The “W</w:t>
       </w:r>
-      <w:bookmarkStart w:id="12" w:name="_GoBack"/>
-      <w:bookmarkEnd w:id="12"/>
       <w:r>
         <w:t xml:space="preserve">eb gurus”, tech writers and user experience professionals </w:t>
       </w:r>
@@ -7052,7 +7876,10 @@
         <w:t xml:space="preserve"> Graceful Degradation, in a nutshell, m</w:t>
       </w:r>
       <w:r>
-        <w:t>eans creating web documents with modern technologies that are based on current standards, but having the document still be readable in older browsers and browsers that do</w:t>
+        <w:t>eans creating W</w:t>
+      </w:r>
+      <w:r>
+        <w:t>eb documents with modern technologies that are based on current standards, but having the document still be readable in older browsers and browsers that do</w:t>
       </w:r>
       <w:r>
         <w:t xml:space="preserve"> not support </w:t>
@@ -7091,13 +7918,28 @@
         <w:t xml:space="preserve">werful. </w:t>
       </w:r>
       <w:r>
-        <w:t>The idea is that creating web documents focusing on presentat</w:t>
-      </w:r>
-      <w:r>
-        <w:t>ion simply adds unnecessary weight to a web document without adding anything to the message to anyone but users of modern graphical browsers.</w:t>
-      </w:r>
-      <w:r>
-        <w:t xml:space="preserve"> He further comments that emergent devices such as mobile phones and PDA’s with browsers simply do not have the capacity to show pages with this extra presentational data</w:t>
+        <w:t>The idea is that creating W</w:t>
+      </w:r>
+      <w:r>
+        <w:t>eb documents focusing on presentat</w:t>
+      </w:r>
+      <w:r>
+        <w:t>ion simp</w:t>
+      </w:r>
+      <w:r>
+        <w:t>ly adds unnecessary weight to them</w:t>
+      </w:r>
+      <w:r>
+        <w:t xml:space="preserve"> without adding anything to the message to anyone but users of modern graphical browsers.</w:t>
+      </w:r>
+      <w:r>
+        <w:t xml:space="preserve"> He further comments that emergent devices</w:t>
+      </w:r>
+      <w:r>
+        <w:t xml:space="preserve"> (at that time)</w:t>
+      </w:r>
+      <w:r>
+        <w:t xml:space="preserve"> such as mobile phones and PDA’s with browsers simply do not have the capacity to show pages with this extra presentational data</w:t>
       </w:r>
       <w:r>
         <w:t xml:space="preserve"> – w</w:t>
@@ -7193,7 +8035,25 @@
         <w:t xml:space="preserve">Champeon argues that this reversal </w:t>
       </w:r>
       <w:r>
-        <w:t>will help support the separation of presentation and markup by focusing on the content first, as well as increasing accessibility of web pages and making it easier to tailor websites to be sensitive to client capabilities.</w:t>
+        <w:t xml:space="preserve">will help support the separation of presentation and markup by focusing on the content first, as well </w:t>
+      </w:r>
+      <w:r>
+        <w:t>as increasing accessibility of W</w:t>
+      </w:r>
+      <w:r>
+        <w:t xml:space="preserve">eb pages </w:t>
+      </w:r>
+      <w:r>
+        <w:t>and making it easier to tailor W</w:t>
+      </w:r>
+      <w:r>
+        <w:t>eb</w:t>
+      </w:r>
+      <w:r>
+        <w:t xml:space="preserve"> </w:t>
+      </w:r>
+      <w:r>
+        <w:t>sites to be sensitive to client capabilities.</w:t>
       </w:r>
     </w:p>
     <w:p>
@@ -7234,13 +8094,52 @@
         <w:t xml:space="preserve"> (commonly shortened to CMS – Content Management System)</w:t>
       </w:r>
       <w:r>
-        <w:t xml:space="preserve"> is a software system, most commonly a web application, that allows publishing, editing and modifying of web content from a central interface.</w:t>
+        <w:t xml:space="preserve"> is a so</w:t>
+      </w:r>
+      <w:r>
+        <w:t>ftware system, most commonly a W</w:t>
+      </w:r>
+      <w:r>
+        <w:t>eb application, which</w:t>
+      </w:r>
+      <w:r>
+        <w:t xml:space="preserve"> allows publis</w:t>
+      </w:r>
+      <w:r>
+        <w:t>hing, editing and modifying of W</w:t>
+      </w:r>
+      <w:r>
+        <w:t>eb content from a central interface.</w:t>
       </w:r>
       <w:r>
         <w:t xml:space="preserve"> The most common function of a </w:t>
       </w:r>
       <w:r>
-        <w:t>CMS is to present websites and support website authoring, collaboration and administration for users with little to no knowledge of web programming languages or markup languages.</w:t>
+        <w:t>CMS is to presen</w:t>
+      </w:r>
+      <w:r>
+        <w:t>t W</w:t>
+      </w:r>
+      <w:r>
+        <w:t>eb</w:t>
+      </w:r>
+      <w:r>
+        <w:t xml:space="preserve"> sites and support W</w:t>
+      </w:r>
+      <w:r>
+        <w:t>eb</w:t>
+      </w:r>
+      <w:r>
+        <w:t xml:space="preserve"> </w:t>
+      </w:r>
+      <w:r>
+        <w:t xml:space="preserve">site authoring, collaboration and administration for users </w:t>
+      </w:r>
+      <w:r>
+        <w:t>with little to no knowledge of W</w:t>
+      </w:r>
+      <w:r>
+        <w:t>eb programming languages or markup languages.</w:t>
       </w:r>
       <w:r>
         <w:t xml:space="preserve"> Users can create and modify content like text, </w:t>
@@ -7264,7 +8163,19 @@
         <w:jc w:val="both"/>
       </w:pPr>
       <w:r>
-        <w:t xml:space="preserve">CMS’s are massively popular for building websites today, as they </w:t>
+        <w:t xml:space="preserve">CMS’s are </w:t>
+      </w:r>
+      <w:r>
+        <w:t>massively popular for building W</w:t>
+      </w:r>
+      <w:r>
+        <w:t>eb</w:t>
+      </w:r>
+      <w:r>
+        <w:t xml:space="preserve"> </w:t>
+      </w:r>
+      <w:r>
+        <w:t xml:space="preserve">sites today, as they </w:t>
       </w:r>
       <w:r>
         <w:t>require a minimal amount of technical knowledge to create and publish user-generated</w:t>
@@ -7276,7 +8187,31 @@
         <w:t>CMS’s</w:t>
       </w:r>
       <w:r>
-        <w:t xml:space="preserve"> such as WordPress, Joomla! and Drupal m</w:t>
+        <w:t xml:space="preserve"> such as </w:t>
+      </w:r>
+      <w:proofErr w:type="spellStart"/>
+      <w:r>
+        <w:t>WordPress</w:t>
+      </w:r>
+      <w:proofErr w:type="spellEnd"/>
+      <w:r>
+        <w:t xml:space="preserve">, </w:t>
+      </w:r>
+      <w:proofErr w:type="spellStart"/>
+      <w:r>
+        <w:t>Joomla</w:t>
+      </w:r>
+      <w:proofErr w:type="spellEnd"/>
+      <w:r>
+        <w:t xml:space="preserve">! </w:t>
+      </w:r>
+      <w:proofErr w:type="gramStart"/>
+      <w:r>
+        <w:t>and</w:t>
+      </w:r>
+      <w:proofErr w:type="gramEnd"/>
+      <w:r>
+        <w:t xml:space="preserve"> Drupal m</w:t>
       </w:r>
       <w:r>
         <w:t>ake</w:t>
@@ -7315,7 +8250,19 @@
         <w:t>f web publishing.</w:t>
       </w:r>
       <w:r>
-        <w:t xml:space="preserve"> This ability to easily author and publish content on a website has helped in the proliferation </w:t>
+        <w:t xml:space="preserve"> This ability to easily a</w:t>
+      </w:r>
+      <w:r>
+        <w:t>uthor and publish content on a W</w:t>
+      </w:r>
+      <w:r>
+        <w:t>eb</w:t>
+      </w:r>
+      <w:r>
+        <w:t xml:space="preserve"> </w:t>
+      </w:r>
+      <w:r>
+        <w:t xml:space="preserve">site has helped in the proliferation </w:t>
       </w:r>
       <w:r>
         <w:t>of the dynamic, content-driven personal sites, such as blogs, that have largely replaced the static</w:t>
@@ -7324,7 +8271,16 @@
         <w:t xml:space="preserve"> personal</w:t>
       </w:r>
       <w:r>
-        <w:t xml:space="preserve"> websites of old.</w:t>
+        <w:t xml:space="preserve"> We</w:t>
+      </w:r>
+      <w:r>
+        <w:t>b</w:t>
+      </w:r>
+      <w:r>
+        <w:t xml:space="preserve"> </w:t>
+      </w:r>
+      <w:r>
+        <w:t>sites of old.</w:t>
       </w:r>
     </w:p>
     <w:p>
@@ -7345,7 +8301,22 @@
         <w:t>,</w:t>
       </w:r>
       <w:r>
-        <w:t xml:space="preserve"> that expand on- or create brand new features for a website.</w:t>
+        <w:t xml:space="preserve"> that expand on</w:t>
+      </w:r>
+      <w:r>
+        <w:t xml:space="preserve"> or c</w:t>
+      </w:r>
+      <w:r>
+        <w:t>reate brand new features for a W</w:t>
+      </w:r>
+      <w:r>
+        <w:t>eb</w:t>
+      </w:r>
+      <w:r>
+        <w:t xml:space="preserve"> </w:t>
+      </w:r>
+      <w:r>
+        <w:t>site.</w:t>
       </w:r>
       <w:r>
         <w:t xml:space="preserve"> These plugins are commonly written in the CMS’s </w:t>
@@ -7397,7 +8368,16 @@
         <w:t>Making</w:t>
       </w:r>
       <w:r>
-        <w:t xml:space="preserve"> web pages respond to changes in its environment, such as screen size and orientation, has become increasingly important now that mobile devices are taking over as people’s main way to browse the internet</w:t>
+        <w:t xml:space="preserve"> W</w:t>
+      </w:r>
+      <w:r>
+        <w:t>eb pages respond to changes in its environment, such as screen size and orientation, has become increasingly important now that mobile devices are taking over as p</w:t>
+      </w:r>
+      <w:r>
+        <w:t>eople’s main way to browse the I</w:t>
+      </w:r>
+      <w:r>
+        <w:t>nternet</w:t>
       </w:r>
       <w:r>
         <w:t xml:space="preserve"> </w:t>
@@ -7478,7 +8458,16 @@
         <w:t>ny W</w:t>
       </w:r>
       <w:r>
-        <w:t>eb development project to an unbearable degree.</w:t>
+        <w:t>eb development project to</w:t>
+      </w:r>
+      <w:r>
+        <w:t xml:space="preserve"> </w:t>
+      </w:r>
+      <w:r>
+        <w:t>unsustainable levels</w:t>
+      </w:r>
+      <w:r>
+        <w:t>.</w:t>
       </w:r>
     </w:p>
     <w:p>
@@ -7493,7 +8482,19 @@
         <w:jc w:val="both"/>
       </w:pPr>
       <w:r>
-        <w:t>RWD is a method that suggests keeping only one code base that has its layout changed as the environment changes. I.e. having the web page’s CSS alter how the page looks based on certain device class definitions, as well as switching from static to fluid layouts that are relative to screen size, instead of fixed width. This will allow the web page to adjust to minor variations in screen size, and not just massive changes such as going from a widescre</w:t>
+        <w:t>RWD is a method that suggests keeping only one code base that has its layout changed as the enviro</w:t>
+      </w:r>
+      <w:r>
+        <w:t>nment changes. I.e. having the W</w:t>
+      </w:r>
+      <w:r>
+        <w:t>eb page’s CSS alter how the page looks based on certain device class definitions, as well as switching from static to fluid layouts that are relative to screen size, instead of fi</w:t>
+      </w:r>
+      <w:r>
+        <w:t>xed width. This will allow the W</w:t>
+      </w:r>
+      <w:r>
+        <w:t>eb page to adjust to minor variations in screen size, and not just massive changes such as going from a widescre</w:t>
       </w:r>
       <w:r>
         <w:t>en desktop monitor to a mobile</w:t>
@@ -7502,7 +8503,10 @@
         <w:t xml:space="preserve"> phone.</w:t>
       </w:r>
       <w:r>
-        <w:t xml:space="preserve"> The “web guru”, author and speaker Ethan Marcotte first suggested it on </w:t>
+        <w:t xml:space="preserve"> The “W</w:t>
+      </w:r>
+      <w:r>
+        <w:t xml:space="preserve">eb guru”, author and speaker Ethan Marcotte first suggested it on </w:t>
       </w:r>
       <w:r>
         <w:t>A List Apart</w:t>
@@ -7623,7 +8627,13 @@
         <w:t>s all de</w:t>
       </w:r>
       <w:r>
-        <w:t xml:space="preserve">termined in the web page’s CSS. </w:t>
+        <w:t>termined i</w:t>
+      </w:r>
+      <w:r>
+        <w:t>n the W</w:t>
+      </w:r>
+      <w:r>
+        <w:t xml:space="preserve">eb page’s CSS. </w:t>
       </w:r>
       <w:r>
         <w:t>While the layout is changed and elements may be hidden from users on mobile devices by using media queries, all the content defined in the page’s markup is still downloaded by the browser.</w:t>
@@ -7712,7 +8722,13 @@
         <w:t xml:space="preserve"> using polyfills written in JavaScript</w:t>
       </w:r>
       <w:r>
-        <w:t>, but this is not possible in older mobile browsers that don’t have sufficient JavaScript support.</w:t>
+        <w:t>, but this is not possible in</w:t>
+      </w:r>
+      <w:r>
+        <w:t xml:space="preserve"> older mobile browsers that do no</w:t>
+      </w:r>
+      <w:r>
+        <w:t>t have sufficient JavaScript support.</w:t>
       </w:r>
     </w:p>
     <w:p>
@@ -7747,7 +8763,13 @@
         <w:t xml:space="preserve"> with RWD</w:t>
       </w:r>
       <w:r>
-        <w:t xml:space="preserve"> arise from the fact that developers still use the desktop version of the site as the baseline for the development process. This is understandable considering how the desktop computer has been the main way of accessing the web for more than twenty years. Making the desktop experience gracefully degrade for mobile devices has been the way to go. As mentioned</w:t>
+        <w:t xml:space="preserve"> arise from the fact that developers still use the desktop version of the site as the baseline for the development process. This is understandable considering how the desktop computer has been</w:t>
+      </w:r>
+      <w:r>
+        <w:t xml:space="preserve"> the main way of accessing the W</w:t>
+      </w:r>
+      <w:r>
+        <w:t>eb for more than twenty years. Making the desktop experience gracefully degrade for mobile devices has been the way to go. As mentioned</w:t>
       </w:r>
       <w:r>
         <w:t xml:space="preserve"> in the RWD section</w:t>
@@ -7759,7 +8781,10 @@
         <w:t xml:space="preserve"> can lead to</w:t>
       </w:r>
       <w:r>
-        <w:t xml:space="preserve"> web pages inheriting</w:t>
+        <w:t xml:space="preserve"> W</w:t>
+      </w:r>
+      <w:r>
+        <w:t>eb pages inheriting</w:t>
       </w:r>
       <w:r>
         <w:t xml:space="preserve"> elements from the desktop version that might not even be visible bec</w:t>
@@ -7789,11 +8814,16 @@
         <w:t xml:space="preserve">t at </w:t>
       </w:r>
       <w:r>
-        <w:t>Yahoo!</w:t>
+        <w:t>Yahoo</w:t>
+      </w:r>
+      <w:proofErr w:type="gramStart"/>
+      <w:r>
+        <w:t>!</w:t>
       </w:r>
       <w:r>
         <w:t>,</w:t>
       </w:r>
+      <w:proofErr w:type="gramEnd"/>
       <w:r>
         <w:t xml:space="preserve"> Luke </w:t>
       </w:r>
@@ -7863,19 +8893,25 @@
         <w:t xml:space="preserve">ment is a desktop computer. </w:t>
       </w:r>
       <w:r>
-        <w:t>The concept furthers the idea that w</w:t>
-      </w:r>
-      <w:r>
-        <w:t>eb-</w:t>
-      </w:r>
-      <w:r>
-        <w:t xml:space="preserve">pages or </w:t>
-      </w:r>
-      <w:r>
-        <w:t>-</w:t>
-      </w:r>
-      <w:r>
-        <w:t>apps can be made richer by adding context awareness through a mobile device’s sensors and inbuilt services such as GPS, compass, gyroscope, as well as telephone and camera.</w:t>
+        <w:t xml:space="preserve">The </w:t>
+      </w:r>
+      <w:r>
+        <w:t xml:space="preserve">concept furthers the idea that Web </w:t>
+      </w:r>
+      <w:r>
+        <w:t>pages or</w:t>
+      </w:r>
+      <w:r>
+        <w:t xml:space="preserve"> Web</w:t>
+      </w:r>
+      <w:r>
+        <w:t xml:space="preserve"> </w:t>
+      </w:r>
+      <w:r>
+        <w:t>applications</w:t>
+      </w:r>
+      <w:r>
+        <w:t xml:space="preserve"> can be made richer by adding context awareness through a mobile device’s sensors and inbuilt services such as GPS, compass, gyroscope, as well as telephone and camera.</w:t>
       </w:r>
     </w:p>
     <w:p>
@@ -7917,7 +8953,13 @@
         <w:t xml:space="preserve"> sort a lot of performance issues itself simply because the designs and the use of scripts and media will be more limited due to lack of scree</w:t>
       </w:r>
       <w:r>
-        <w:t>n space on a mobile device. Wroblewski further argues that this</w:t>
+        <w:t>n space</w:t>
+      </w:r>
+      <w:r>
+        <w:t xml:space="preserve"> and resources</w:t>
+      </w:r>
+      <w:r>
+        <w:t xml:space="preserve"> on a mobile device. Wroblewski further argues that this</w:t>
       </w:r>
       <w:r>
         <w:t xml:space="preserve"> approach also helps with regards to making images and othe</w:t>
@@ -7938,11 +8980,11 @@
         <w:t>i</w:t>
       </w:r>
       <w:r>
-        <w:t xml:space="preserve">t will make browsers download mobile-optimized media </w:t>
+        <w:t>t will make browsers download mobile-</w:t>
       </w:r>
       <w:r>
         <w:lastRenderedPageBreak/>
-        <w:t>first – only downloading HD desktop-optimized media if the device can handle it or the user wants it.</w:t>
+        <w:t>optimized media first – only downloading HD desktop-optimized media if the device can handle it or the user wants it.</w:t>
       </w:r>
     </w:p>
     <w:p>
@@ -7967,8 +9009,44 @@
         <w:jc w:val="both"/>
       </w:pPr>
       <w:r>
-        <w:t xml:space="preserve">Device Detection in the context of the Web refers to software that identifies the type of device that is making requests to a web server and either redirects to a website made specifically for that device-class or adapts the website to a format that fits the device-class. </w:t>
-      </w:r>
+        <w:t>Device Detection in the context of the Web refers to software that identifies the type of devic</w:t>
+      </w:r>
+      <w:r>
+        <w:t>e that is making requests to a W</w:t>
+      </w:r>
+      <w:r>
+        <w:t>eb se</w:t>
+      </w:r>
+      <w:r>
+        <w:t>rver and either redirects to a W</w:t>
+      </w:r>
+      <w:r>
+        <w:t>eb</w:t>
+      </w:r>
+      <w:r>
+        <w:t xml:space="preserve"> </w:t>
+      </w:r>
+      <w:r>
+        <w:t>site made specifically for th</w:t>
+      </w:r>
+      <w:r>
+        <w:t xml:space="preserve">at device </w:t>
+      </w:r>
+      <w:r>
+        <w:t>class or adapts the website t</w:t>
+      </w:r>
+      <w:r>
+        <w:t xml:space="preserve">o a format that fits the device </w:t>
+      </w:r>
+      <w:r>
+        <w:t xml:space="preserve">class. </w:t>
+      </w:r>
+    </w:p>
+    <w:p>
+      <w:pPr>
+        <w:spacing w:line="360" w:lineRule="auto"/>
+        <w:jc w:val="both"/>
+      </w:pPr>
     </w:p>
     <w:p>
       <w:pPr>
@@ -8057,7 +9135,47 @@
         <w:rPr>
           <w:lang w:eastAsia="x-none"/>
         </w:rPr>
-        <w:t>. They are supposed to contain information about web-enabled devices that is made available through a standard API. These repositories contain a core vocabulary of device properties such as screen dimensions, input mechanisms, supported colors etc. Several implementations exist, both of the open and commercial kind. Examples include WURFL, DeviceAtlas and OpenDDR. These kinds of systems have existed since before the DDWG started work on a standard, though. WURFL, for instance, was released in 2001</w:t>
+        <w:t>. They are suppose</w:t>
+      </w:r>
+      <w:r>
+        <w:rPr>
+          <w:lang w:eastAsia="x-none"/>
+        </w:rPr>
+        <w:t>d to contain information about W</w:t>
+      </w:r>
+      <w:r>
+        <w:rPr>
+          <w:lang w:eastAsia="x-none"/>
+        </w:rPr>
+        <w:t xml:space="preserve">eb-enabled devices that is made available through a standard API. These repositories contain a core vocabulary of device properties such as screen dimensions, input mechanisms, supported colors etc. Several implementations exist, both of the open and commercial kind. Examples include WURFL, </w:t>
+      </w:r>
+      <w:proofErr w:type="spellStart"/>
+      <w:r>
+        <w:rPr>
+          <w:lang w:eastAsia="x-none"/>
+        </w:rPr>
+        <w:t>DeviceAtlas</w:t>
+      </w:r>
+      <w:proofErr w:type="spellEnd"/>
+      <w:r>
+        <w:rPr>
+          <w:lang w:eastAsia="x-none"/>
+        </w:rPr>
+        <w:t xml:space="preserve"> and </w:t>
+      </w:r>
+      <w:proofErr w:type="spellStart"/>
+      <w:r>
+        <w:rPr>
+          <w:lang w:eastAsia="x-none"/>
+        </w:rPr>
+        <w:t>OpenDDR</w:t>
+      </w:r>
+      <w:proofErr w:type="spellEnd"/>
+      <w:r>
+        <w:rPr>
+          <w:lang w:eastAsia="x-none"/>
+        </w:rPr>
+        <w:t>. These kinds of systems have existed since before the DDWG started work on a standard, though. WURFL, for instance, was released in 2001</w:t>
       </w:r>
       <w:r>
         <w:rPr>
@@ -8186,6 +9304,313 @@
           <w:lang w:eastAsia="x-none"/>
         </w:rPr>
       </w:pPr>
+      <w:r>
+        <w:rPr>
+          <w:noProof/>
+        </w:rPr>
+        <mc:AlternateContent>
+          <mc:Choice Requires="wpg">
+            <w:drawing>
+              <wp:anchor distT="0" distB="0" distL="114300" distR="114300" simplePos="0" relativeHeight="251674624" behindDoc="0" locked="0" layoutInCell="1" allowOverlap="1" wp14:anchorId="13F9E62E" wp14:editId="5A2E6070">
+                <wp:simplePos x="0" y="0"/>
+                <wp:positionH relativeFrom="margin">
+                  <wp:posOffset>0</wp:posOffset>
+                </wp:positionH>
+                <wp:positionV relativeFrom="paragraph">
+                  <wp:posOffset>363220</wp:posOffset>
+                </wp:positionV>
+                <wp:extent cx="5759450" cy="775335"/>
+                <wp:effectExtent l="0" t="0" r="31750" b="12065"/>
+                <wp:wrapTopAndBottom/>
+                <wp:docPr id="31" name="Group 31"/>
+                <wp:cNvGraphicFramePr/>
+                <a:graphic xmlns:a="http://schemas.openxmlformats.org/drawingml/2006/main">
+                  <a:graphicData uri="http://schemas.microsoft.com/office/word/2010/wordprocessingGroup">
+                    <wpg:wgp>
+                      <wpg:cNvGrpSpPr/>
+                      <wpg:grpSpPr>
+                        <a:xfrm>
+                          <a:off x="0" y="0"/>
+                          <a:ext cx="5759450" cy="775335"/>
+                          <a:chOff x="0" y="0"/>
+                          <a:chExt cx="5759450" cy="775335"/>
+                        </a:xfrm>
+                      </wpg:grpSpPr>
+                      <wps:wsp>
+                        <wps:cNvPr id="24" name="Text Box 24"/>
+                        <wps:cNvSpPr txBox="1"/>
+                        <wps:spPr>
+                          <a:xfrm>
+                            <a:off x="0" y="0"/>
+                            <a:ext cx="5759450" cy="457200"/>
+                          </a:xfrm>
+                          <a:prstGeom prst="rect">
+                            <a:avLst/>
+                          </a:prstGeom>
+                          <a:ln/>
+                          <a:extLst>
+                            <a:ext uri="{C572A759-6A51-4108-AA02-DFA0A04FC94B}">
+                              <ma14:wrappingTextBoxFlag xmlns:ma14="http://schemas.microsoft.com/office/mac/drawingml/2011/main"/>
+                            </a:ext>
+                          </a:extLst>
+                        </wps:spPr>
+                        <wps:style>
+                          <a:lnRef idx="2">
+                            <a:schemeClr val="accent1"/>
+                          </a:lnRef>
+                          <a:fillRef idx="1">
+                            <a:schemeClr val="lt1"/>
+                          </a:fillRef>
+                          <a:effectRef idx="0">
+                            <a:schemeClr val="accent1"/>
+                          </a:effectRef>
+                          <a:fontRef idx="minor">
+                            <a:schemeClr val="dk1"/>
+                          </a:fontRef>
+                        </wps:style>
+                        <wps:txbx>
+                          <w:txbxContent>
+                            <w:p>
+                              <w:pPr>
+                                <w:rPr>
+                                  <w:rFonts w:ascii="Consolas" w:eastAsia="Times New Roman" w:hAnsi="Consolas" w:cs="Times New Roman"/>
+                                  <w:sz w:val="20"/>
+                                  <w:szCs w:val="20"/>
+                                </w:rPr>
+                              </w:pPr>
+                              <w:r>
+                                <w:rPr>
+                                  <w:rFonts w:ascii="Consolas" w:eastAsia="Times New Roman" w:hAnsi="Consolas" w:cs="Times New Roman"/>
+                                  <w:b/>
+                                  <w:bCs/>
+                                  <w:color w:val="333333"/>
+                                  <w:sz w:val="20"/>
+                                  <w:szCs w:val="20"/>
+                                </w:rPr>
+                                <w:t xml:space="preserve">Mozilla/5.0 (Macintosh; Intel Mac OS X 10_8_3) </w:t>
+                              </w:r>
+                              <w:proofErr w:type="spellStart"/>
+                              <w:r>
+                                <w:rPr>
+                                  <w:rFonts w:ascii="Consolas" w:eastAsia="Times New Roman" w:hAnsi="Consolas" w:cs="Times New Roman"/>
+                                  <w:b/>
+                                  <w:bCs/>
+                                  <w:color w:val="333333"/>
+                                  <w:sz w:val="20"/>
+                                  <w:szCs w:val="20"/>
+                                </w:rPr>
+                                <w:t>AppleWebKit</w:t>
+                              </w:r>
+                              <w:proofErr w:type="spellEnd"/>
+                              <w:r>
+                                <w:rPr>
+                                  <w:rFonts w:ascii="Consolas" w:eastAsia="Times New Roman" w:hAnsi="Consolas" w:cs="Times New Roman"/>
+                                  <w:b/>
+                                  <w:bCs/>
+                                  <w:color w:val="333333"/>
+                                  <w:sz w:val="20"/>
+                                  <w:szCs w:val="20"/>
+                                </w:rPr>
+                                <w:t>/537.31 (KHTML, like Gecko) Chrome/26.0.1410.65 Safari/537.31</w:t>
+                              </w:r>
+                            </w:p>
+                            <w:p>
+                              <w:pPr>
+                                <w:rPr>
+                                  <w:rFonts w:ascii="Consolas" w:hAnsi="Consolas"/>
+                                  <w:sz w:val="20"/>
+                                  <w:szCs w:val="20"/>
+                                </w:rPr>
+                              </w:pPr>
+                            </w:p>
+                          </w:txbxContent>
+                        </wps:txbx>
+                        <wps:bodyPr rot="0" spcFirstLastPara="0" vertOverflow="overflow" horzOverflow="overflow" vert="horz" wrap="square" lIns="91440" tIns="45720" rIns="91440" bIns="45720" numCol="1" spcCol="0" rtlCol="0" fromWordArt="0" anchor="t" anchorCtr="0" forceAA="0" compatLnSpc="1">
+                          <a:prstTxWarp prst="textNoShape">
+                            <a:avLst/>
+                          </a:prstTxWarp>
+                          <a:noAutofit/>
+                        </wps:bodyPr>
+                      </wps:wsp>
+                      <wps:wsp>
+                        <wps:cNvPr id="26" name="Text Box 26"/>
+                        <wps:cNvSpPr txBox="1"/>
+                        <wps:spPr>
+                          <a:xfrm>
+                            <a:off x="0" y="514350"/>
+                            <a:ext cx="5759450" cy="260985"/>
+                          </a:xfrm>
+                          <a:prstGeom prst="rect">
+                            <a:avLst/>
+                          </a:prstGeom>
+                          <a:solidFill>
+                            <a:prstClr val="white"/>
+                          </a:solidFill>
+                          <a:ln>
+                            <a:noFill/>
+                          </a:ln>
+                          <a:effectLst/>
+                          <a:extLst>
+                            <a:ext uri="{C572A759-6A51-4108-AA02-DFA0A04FC94B}">
+                              <ma14:wrappingTextBoxFlag xmlns:ma14="http://schemas.microsoft.com/office/mac/drawingml/2011/main"/>
+                            </a:ext>
+                          </a:extLst>
+                        </wps:spPr>
+                        <wps:txbx>
+                          <w:txbxContent>
+                            <w:p>
+                              <w:pPr>
+                                <w:pStyle w:val="Caption"/>
+                                <w:rPr>
+                                  <w:noProof/>
+                                </w:rPr>
+                              </w:pPr>
+                              <w:bookmarkStart w:id="7" w:name="_Ref228687146"/>
+                              <w:r>
+                                <w:t xml:space="preserve">Code Snippet </w:t>
+                              </w:r>
+                              <w:fldSimple w:instr=" SEQ Code_Snippet \* ARABIC ">
+                                <w:r>
+                                  <w:rPr>
+                                    <w:noProof/>
+                                  </w:rPr>
+                                  <w:t>7</w:t>
+                                </w:r>
+                              </w:fldSimple>
+                              <w:bookmarkEnd w:id="7"/>
+                              <w:r>
+                                <w:t>: An example of a UA string. This</w:t>
+                              </w:r>
+                              <w:r>
+                                <w:t xml:space="preserve"> represents version 26</w:t>
+                              </w:r>
+                              <w:r>
+                                <w:t xml:space="preserve"> of the Google Chrome Web browser.</w:t>
+                              </w:r>
+                            </w:p>
+                          </w:txbxContent>
+                        </wps:txbx>
+                        <wps:bodyPr rot="0" spcFirstLastPara="0" vertOverflow="overflow" horzOverflow="overflow" vert="horz" wrap="square" lIns="0" tIns="0" rIns="0" bIns="0" numCol="1" spcCol="0" rtlCol="0" fromWordArt="0" anchor="t" anchorCtr="0" forceAA="0" compatLnSpc="1">
+                          <a:prstTxWarp prst="textNoShape">
+                            <a:avLst/>
+                          </a:prstTxWarp>
+                          <a:spAutoFit/>
+                        </wps:bodyPr>
+                      </wps:wsp>
+                    </wpg:wgp>
+                  </a:graphicData>
+                </a:graphic>
+              </wp:anchor>
+            </w:drawing>
+          </mc:Choice>
+          <mc:Fallback>
+            <w:pict>
+              <v:group id="Group 31" o:spid="_x0000_s1051" style="position:absolute;left:0;text-align:left;margin-left:0;margin-top:28.6pt;width:453.5pt;height:61.05pt;z-index:251674624;mso-position-horizontal-relative:margin" coordsize="5759450,775335" o:gfxdata="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">
+                <v:shapetype id="_x0000_t202" coordsize="21600,21600" o:spt="202" path="m0,0l0,21600,21600,21600,21600,0xe">
+                  <v:stroke joinstyle="miter"/>
+                  <v:path gradientshapeok="t" o:connecttype="rect"/>
+                </v:shapetype>
+                <v:shape id="Text Box 24" o:spid="_x0000_s1052" type="#_x0000_t202" style="position:absolute;width:5759450;height:457200;visibility:visible;mso-wrap-style:square;v-text-anchor:top" o:gfxdata="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" fillcolor="white [3201]" strokecolor="#4f81bd [3204]" strokeweight="2pt">
+                  <v:textbox>
+                    <w:txbxContent>
+                      <w:p>
+                        <w:pPr>
+                          <w:rPr>
+                            <w:rFonts w:ascii="Consolas" w:eastAsia="Times New Roman" w:hAnsi="Consolas" w:cs="Times New Roman"/>
+                            <w:sz w:val="20"/>
+                            <w:szCs w:val="20"/>
+                          </w:rPr>
+                        </w:pPr>
+                        <w:r>
+                          <w:rPr>
+                            <w:rFonts w:ascii="Consolas" w:eastAsia="Times New Roman" w:hAnsi="Consolas" w:cs="Times New Roman"/>
+                            <w:b/>
+                            <w:bCs/>
+                            <w:color w:val="333333"/>
+                            <w:sz w:val="20"/>
+                            <w:szCs w:val="20"/>
+                          </w:rPr>
+                          <w:t xml:space="preserve">Mozilla/5.0 (Macintosh; Intel Mac OS X 10_8_3) </w:t>
+                        </w:r>
+                        <w:proofErr w:type="spellStart"/>
+                        <w:r>
+                          <w:rPr>
+                            <w:rFonts w:ascii="Consolas" w:eastAsia="Times New Roman" w:hAnsi="Consolas" w:cs="Times New Roman"/>
+                            <w:b/>
+                            <w:bCs/>
+                            <w:color w:val="333333"/>
+                            <w:sz w:val="20"/>
+                            <w:szCs w:val="20"/>
+                          </w:rPr>
+                          <w:t>AppleWebKit</w:t>
+                        </w:r>
+                        <w:proofErr w:type="spellEnd"/>
+                        <w:r>
+                          <w:rPr>
+                            <w:rFonts w:ascii="Consolas" w:eastAsia="Times New Roman" w:hAnsi="Consolas" w:cs="Times New Roman"/>
+                            <w:b/>
+                            <w:bCs/>
+                            <w:color w:val="333333"/>
+                            <w:sz w:val="20"/>
+                            <w:szCs w:val="20"/>
+                          </w:rPr>
+                          <w:t>/537.31 (KHTML, like Gecko) Chrome/26.0.1410.65 Safari/537.31</w:t>
+                        </w:r>
+                      </w:p>
+                      <w:p>
+                        <w:pPr>
+                          <w:rPr>
+                            <w:rFonts w:ascii="Consolas" w:hAnsi="Consolas"/>
+                            <w:sz w:val="20"/>
+                            <w:szCs w:val="20"/>
+                          </w:rPr>
+                        </w:pPr>
+                      </w:p>
+                    </w:txbxContent>
+                  </v:textbox>
+                </v:shape>
+                <v:shape id="Text Box 26" o:spid="_x0000_s1053" type="#_x0000_t202" style="position:absolute;top:514350;width:5759450;height:260985;visibility:visible;mso-wrap-style:square;v-text-anchor:top" o:gfxdata="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" stroked="f">
+                  <v:textbox style="mso-fit-shape-to-text:t" inset="0,0,0,0">
+                    <w:txbxContent>
+                      <w:p>
+                        <w:pPr>
+                          <w:pStyle w:val="Caption"/>
+                          <w:rPr>
+                            <w:noProof/>
+                          </w:rPr>
+                        </w:pPr>
+                        <w:bookmarkStart w:id="8" w:name="_Ref228687146"/>
+                        <w:r>
+                          <w:t xml:space="preserve">Code Snippet </w:t>
+                        </w:r>
+                        <w:fldSimple w:instr=" SEQ Code_Snippet \* ARABIC ">
+                          <w:r>
+                            <w:rPr>
+                              <w:noProof/>
+                            </w:rPr>
+                            <w:t>7</w:t>
+                          </w:r>
+                        </w:fldSimple>
+                        <w:bookmarkEnd w:id="8"/>
+                        <w:r>
+                          <w:t>: An example of a UA string. This</w:t>
+                        </w:r>
+                        <w:r>
+                          <w:t xml:space="preserve"> represents version 26</w:t>
+                        </w:r>
+                        <w:r>
+                          <w:t xml:space="preserve"> of the Google Chrome Web browser.</w:t>
+                        </w:r>
+                      </w:p>
+                    </w:txbxContent>
+                  </v:textbox>
+                </v:shape>
+                <w10:wrap type="topAndBottom" anchorx="margin"/>
+              </v:group>
+            </w:pict>
+          </mc:Fallback>
+        </mc:AlternateContent>
+      </w:r>
     </w:p>
     <w:p>
       <w:pPr>
@@ -8195,23 +9620,166 @@
           <w:lang w:eastAsia="x-none"/>
         </w:rPr>
       </w:pPr>
-      <w:r>
-        <w:rPr>
-          <w:lang w:eastAsia="x-none"/>
-        </w:rPr>
-        <w:t>DDR’s are present on the server and work by parsing the UA string from a requesting client and matching it as best as possible to data found in the repository. When the best match is located in the repository a set of features supported and the type of device is returned through the API. These repositories need to be maintained by people and thus have no way of accurately interpreting a UA string that is completely different from anything already stored in the database. This featu</w:t>
-      </w:r>
-      <w:r>
-        <w:rPr>
-          <w:lang w:eastAsia="x-none"/>
-        </w:rPr>
-        <w:t xml:space="preserve">res of DDR’s mean that they are </w:t>
-      </w:r>
-      <w:r>
-        <w:rPr>
-          <w:lang w:eastAsia="x-none"/>
-        </w:rPr>
-        <w:t>inherently not future friendly, as they cannot work autonomously</w:t>
+    </w:p>
+    <w:p>
+      <w:pPr>
+        <w:spacing w:line="360" w:lineRule="auto"/>
+        <w:jc w:val="both"/>
+        <w:rPr>
+          <w:lang w:eastAsia="x-none"/>
+        </w:rPr>
+      </w:pPr>
+      <w:r>
+        <w:rPr>
+          <w:lang w:eastAsia="x-none"/>
+        </w:rPr>
+        <w:t>DDR’s are present on the server and work by parsing the UA string</w:t>
+      </w:r>
+      <w:r>
+        <w:rPr>
+          <w:lang w:eastAsia="x-none"/>
+        </w:rPr>
+        <w:t xml:space="preserve">, an example of which can be seen in </w:t>
+      </w:r>
+      <w:r>
+        <w:rPr>
+          <w:lang w:eastAsia="x-none"/>
+        </w:rPr>
+        <w:fldChar w:fldCharType="begin"/>
+      </w:r>
+      <w:r>
+        <w:rPr>
+          <w:lang w:eastAsia="x-none"/>
+        </w:rPr>
+        <w:instrText xml:space="preserve"> REF _Ref228687146 \h </w:instrText>
+      </w:r>
+      <w:r>
+        <w:rPr>
+          <w:lang w:eastAsia="x-none"/>
+        </w:rPr>
+      </w:r>
+      <w:r>
+        <w:rPr>
+          <w:lang w:eastAsia="x-none"/>
+        </w:rPr>
+        <w:fldChar w:fldCharType="separate"/>
+      </w:r>
+      <w:r>
+        <w:t xml:space="preserve">Code Snippet </w:t>
+      </w:r>
+      <w:r>
+        <w:rPr>
+          <w:noProof/>
+        </w:rPr>
+        <w:t>7</w:t>
+      </w:r>
+      <w:r>
+        <w:rPr>
+          <w:lang w:eastAsia="x-none"/>
+        </w:rPr>
+        <w:fldChar w:fldCharType="end"/>
+      </w:r>
+      <w:r>
+        <w:rPr>
+          <w:lang w:eastAsia="x-none"/>
+        </w:rPr>
+        <w:t>,</w:t>
+      </w:r>
+      <w:r>
+        <w:rPr>
+          <w:lang w:eastAsia="x-none"/>
+        </w:rPr>
+        <w:t xml:space="preserve"> from a requesting client and matching it as best as possible to data found in the repository. When the best match is located in the repository a set of features supported and the type of device is returned through the API. These repositories need to be maintained by people and thus have no way of accurately interpreting a UA string that is completely different from anything alre</w:t>
+      </w:r>
+      <w:r>
+        <w:rPr>
+          <w:lang w:eastAsia="x-none"/>
+        </w:rPr>
+        <w:t>ady stored in the database. These</w:t>
+      </w:r>
+      <w:r>
+        <w:rPr>
+          <w:lang w:eastAsia="x-none"/>
+        </w:rPr>
+        <w:t xml:space="preserve"> featu</w:t>
+      </w:r>
+      <w:r>
+        <w:rPr>
+          <w:lang w:eastAsia="x-none"/>
+        </w:rPr>
+        <w:t>re</w:t>
+      </w:r>
+      <w:r>
+        <w:rPr>
+          <w:lang w:eastAsia="x-none"/>
+        </w:rPr>
+        <w:t>s</w:t>
+      </w:r>
+      <w:r>
+        <w:rPr>
+          <w:lang w:eastAsia="x-none"/>
+        </w:rPr>
+        <w:t xml:space="preserve"> </w:t>
+      </w:r>
+      <w:r>
+        <w:rPr>
+          <w:lang w:eastAsia="x-none"/>
+        </w:rPr>
+        <w:t>imply that DDR’s</w:t>
+      </w:r>
+      <w:r>
+        <w:rPr>
+          <w:lang w:eastAsia="x-none"/>
+        </w:rPr>
+        <w:t xml:space="preserve"> are </w:t>
+      </w:r>
+      <w:r>
+        <w:rPr>
+          <w:lang w:eastAsia="x-none"/>
+        </w:rPr>
+        <w:t xml:space="preserve">inherently not </w:t>
+      </w:r>
+      <w:r>
+        <w:rPr>
+          <w:lang w:eastAsia="x-none"/>
+        </w:rPr>
+        <w:t xml:space="preserve">Future </w:t>
+      </w:r>
+      <w:r>
+        <w:rPr>
+          <w:lang w:eastAsia="x-none"/>
+        </w:rPr>
+        <w:t>F</w:t>
+      </w:r>
+      <w:r>
+        <w:rPr>
+          <w:lang w:eastAsia="x-none"/>
+        </w:rPr>
+        <w:t>riendly</w:t>
+      </w:r>
+      <w:r>
+        <w:rPr>
+          <w:lang w:eastAsia="x-none"/>
+        </w:rPr>
+        <w:t>,</w:t>
+      </w:r>
+      <w:r>
+        <w:rPr>
+          <w:lang w:eastAsia="x-none"/>
+        </w:rPr>
+        <w:t xml:space="preserve"> </w:t>
+      </w:r>
+      <w:r>
+        <w:rPr>
+          <w:lang w:eastAsia="x-none"/>
+        </w:rPr>
+        <w:t>as</w:t>
+      </w:r>
+      <w:r>
+        <w:rPr>
+          <w:lang w:eastAsia="x-none"/>
+        </w:rPr>
+        <w:t xml:space="preserve"> they cannot work autonomously</w:t>
       </w:r>
       <w:r>
         <w:rPr>
@@ -8245,6 +9813,7 @@
         <w:jc w:val="both"/>
       </w:pPr>
       <w:r>
+        <w:lastRenderedPageBreak/>
         <w:t>Client-Side feature detection</w:t>
       </w:r>
     </w:p>
@@ -8254,17 +9823,22 @@
         <w:jc w:val="both"/>
       </w:pPr>
       <w:r>
-        <w:t>While the most common form of Device Detection is done server-side, as mentioned above. It is possible to do this kind of detection</w:t>
+        <w:t>While the most common form of device d</w:t>
+      </w:r>
+      <w:r>
+        <w:t xml:space="preserve">etection is done server </w:t>
+      </w:r>
+      <w:r>
+        <w:t>side, as mentioned above. It is possible to do this kind of detection</w:t>
       </w:r>
       <w:r>
         <w:t xml:space="preserve"> more accurately</w:t>
       </w:r>
       <w:r>
-        <w:t xml:space="preserve"> client-side. In this case a test-suite is sent to the client in the form of JavaScript and is run to check for what features are available in the requesting browser. The data gathered from this can be </w:t>
-      </w:r>
-      <w:r>
-        <w:lastRenderedPageBreak/>
-        <w:t>used directly through CSS to adapt the page according to the browsers capabilities, somewhat similar to Media Queries, but with more features being available to be queried. The information can also be sent back to the server, either through an AJAX call, or by storing the information in a cookie and reloading the document.</w:t>
+        <w:t xml:space="preserve"> client </w:t>
+      </w:r>
+      <w:r>
+        <w:t>side. In this case a test-suite is sent to the client in the form of JavaScript and is run to check for what features are available in the requesting browser. The data gathered from this can be used directly through CSS to adapt the page according to the browsers capabilities, somewhat similar to Media Queries, but with more features being available to be queried. The information can also be sent back to the server, either through an AJAX call, or by storing the information in a cookie and reloading the document.</w:t>
       </w:r>
     </w:p>
     <w:p>
@@ -8321,7 +9895,13 @@
         <w:t>that is missing through what they call “conditional resource loading”.</w:t>
       </w:r>
       <w:r>
-        <w:t xml:space="preserve"> The system works by having its detection script add classes to the html-element of the document that describe what features are supported. This information can then be us</w:t>
+        <w:t xml:space="preserve"> The system works by having its detectio</w:t>
+      </w:r>
+      <w:r>
+        <w:t>n script add classes to the HTML</w:t>
+      </w:r>
+      <w:r>
+        <w:t>-element of the document that describe what features are supported. This information can then be us</w:t>
       </w:r>
       <w:r>
         <w:t xml:space="preserve">ed to adapt </w:t>
@@ -8444,7 +10024,11 @@
         <w:t xml:space="preserve"> without having to download unnecessary media and scripts.</w:t>
       </w:r>
       <w:r>
-        <w:t xml:space="preserve"> The server can optimize things like source order, URL structure, media and application design before sending</w:t>
+        <w:t xml:space="preserve"> The server can optimize things like source order, URL structure, media and </w:t>
+      </w:r>
+      <w:r>
+        <w:lastRenderedPageBreak/>
+        <w:t>application design before sending</w:t>
       </w:r>
       <w:r>
         <w:t xml:space="preserve"> any content to the browser, all</w:t>
@@ -8492,11 +10076,13 @@
         <w:t xml:space="preserve"> full-page</w:t>
       </w:r>
       <w:r>
-        <w:t xml:space="preserve"> code templates is that they’re almost guaranteed to contain duplicate code that also exists in the implementations for other device classes. Being able to reduce or completely eliminate </w:t>
-      </w:r>
-      <w:r>
-        <w:lastRenderedPageBreak/>
-        <w:t>duplicate code will make life easier for developers as well as increasing the maintainability of the system.</w:t>
+        <w:t xml:space="preserve"> code templates is </w:t>
+      </w:r>
+      <w:r>
+        <w:t>that they a</w:t>
+      </w:r>
+      <w:r>
+        <w:t>re almost guaranteed to contain duplicate code that also exists in the implementations for other device classes. Being able to reduce or completely eliminate duplicate code will make life easier for developers as well as increasing the maintainability of the system.</w:t>
       </w:r>
     </w:p>
     <w:p>
@@ -8729,7 +10315,32 @@
         <w:t>s</w:t>
       </w:r>
       <w:r>
-        <w:t xml:space="preserve"> an entire web site for all devices, but specific components within the site have device-class specific implementations that are rendered server-side.</w:t>
+        <w:t xml:space="preserve"> an entire W</w:t>
+      </w:r>
+      <w:r>
+        <w:t xml:space="preserve">eb site for all devices, but specific components within the </w:t>
+      </w:r>
+      <w:r>
+        <w:t>templates</w:t>
+      </w:r>
+      <w:r>
+        <w:t xml:space="preserve"> have device-</w:t>
+      </w:r>
+      <w:r>
+        <w:t>class specific implement</w:t>
+      </w:r>
+      <w:r>
+        <w:t xml:space="preserve">ations that are </w:t>
+      </w:r>
+      <w:r>
+        <w:lastRenderedPageBreak/>
+        <w:t>rendered server</w:t>
+      </w:r>
+      <w:r>
+        <w:t xml:space="preserve"> </w:t>
+      </w:r>
+      <w:r>
+        <w:t>side.</w:t>
       </w:r>
       <w:r>
         <w:t xml:space="preserve"> This relieves the burden on the client to handle the whole layout and presentation as well as allowing the author to control the URL structure, media and application design</w:t>
@@ -8780,7 +10391,6 @@
         <w:jc w:val="both"/>
       </w:pPr>
       <w:r>
-        <w:lastRenderedPageBreak/>
         <w:t>Related work</w:t>
       </w:r>
     </w:p>
@@ -8916,7 +10526,19 @@
         <w:rPr>
           <w:lang w:eastAsia="x-none"/>
         </w:rPr>
-        <w:t xml:space="preserve"> altogether and makes the system learn the features each new UA it encounters through a client side test suite.</w:t>
+        <w:t xml:space="preserve"> altogether and makes the system learn the features each new UA</w:t>
+      </w:r>
+      <w:r>
+        <w:rPr>
+          <w:lang w:eastAsia="x-none"/>
+        </w:rPr>
+        <w:t xml:space="preserve"> it encounters through a client-</w:t>
+      </w:r>
+      <w:r>
+        <w:rPr>
+          <w:lang w:eastAsia="x-none"/>
+        </w:rPr>
+        <w:t>side test suite.</w:t>
       </w:r>
     </w:p>
     <w:p>
@@ -8940,7 +10562,19 @@
         <w:rPr>
           <w:lang w:eastAsia="x-none"/>
         </w:rPr>
-        <w:t xml:space="preserve">The system is split into two parts: the client side test </w:t>
+        <w:t>The system is s</w:t>
+      </w:r>
+      <w:r>
+        <w:rPr>
+          <w:lang w:eastAsia="x-none"/>
+        </w:rPr>
+        <w:t>plit into two parts: the client-</w:t>
+      </w:r>
+      <w:r>
+        <w:rPr>
+          <w:lang w:eastAsia="x-none"/>
+        </w:rPr>
+        <w:t xml:space="preserve">side test </w:t>
       </w:r>
       <w:r>
         <w:rPr>
@@ -8952,7 +10586,13 @@
         <w:rPr>
           <w:lang w:eastAsia="x-none"/>
         </w:rPr>
-        <w:t>and the server side detection logic that stores and looks up UA strings and decides what to do with them. The client side part is simply a Modernizr test page t</w:t>
+        <w:t>and the server-</w:t>
+      </w:r>
+      <w:r>
+        <w:rPr>
+          <w:lang w:eastAsia="x-none"/>
+        </w:rPr>
+        <w:t>side detection logic that stores and looks up UA strings and decides what to do with them. The client side part is simply a Modernizr test page t</w:t>
       </w:r>
       <w:r>
         <w:rPr>
@@ -8976,7 +10616,19 @@
         <w:rPr>
           <w:lang w:eastAsia="x-none"/>
         </w:rPr>
-        <w:t>) not only removes the need for a central database, it makes the system</w:t>
+        <w:t>) not only removes the need for a central</w:t>
+      </w:r>
+      <w:r>
+        <w:rPr>
+          <w:lang w:eastAsia="x-none"/>
+        </w:rPr>
+        <w:t xml:space="preserve"> DDR</w:t>
+      </w:r>
+      <w:r>
+        <w:rPr>
+          <w:lang w:eastAsia="x-none"/>
+        </w:rPr>
+        <w:t>, it makes the system</w:t>
       </w:r>
       <w:r>
         <w:rPr>
@@ -9024,7 +10676,13 @@
         <w:rPr>
           <w:lang w:eastAsia="x-none"/>
         </w:rPr>
-        <w:t xml:space="preserve">s not been encountered by the system will be subject to a barrage of tests that will slow down the loading time of a page and take up valuable resources. But it will only happen once: the very first time this new UA string is detected. Each subsequent request from the same </w:t>
+        <w:t>s</w:t>
+      </w:r>
+      <w:r>
+        <w:rPr>
+          <w:lang w:eastAsia="x-none"/>
+        </w:rPr>
+        <w:t xml:space="preserve"> not been encountered by the system will be subject to a barrage of tests that will slow down the loading time of a page and take up valuable resources. But it will only happen once: the very first time this new UA string is detected. Each subsequent request from the same </w:t>
       </w:r>
       <w:r>
         <w:rPr>
@@ -9060,6 +10718,7 @@
         <w:rPr>
           <w:lang w:eastAsia="x-none"/>
         </w:rPr>
+        <w:lastRenderedPageBreak/>
         <w:t>Deciding w</w:t>
       </w:r>
       <w:r>
@@ -9138,14 +10797,21 @@
         <w:rPr>
           <w:lang w:eastAsia="x-none"/>
         </w:rPr>
-        <w:t xml:space="preserve">s loaded by Detector and used to look up which family is best suited to the requesting UA. Attributes </w:t>
-      </w:r>
-      <w:r>
-        <w:rPr>
-          <w:lang w:eastAsia="x-none"/>
-        </w:rPr>
-        <w:lastRenderedPageBreak/>
-        <w:t xml:space="preserve">for a family can take two forms: Boolean attributes gotten from the ua-parser.php and a </w:t>
+        <w:t xml:space="preserve">s loaded by Detector and used to look up which family is best suited to the requesting UA. Attributes for a family can take two forms: Boolean attributes gotten from the </w:t>
+      </w:r>
+      <w:proofErr w:type="spellStart"/>
+      <w:r>
+        <w:rPr>
+          <w:lang w:eastAsia="x-none"/>
+        </w:rPr>
+        <w:t>ua-parser.php</w:t>
+      </w:r>
+      <w:proofErr w:type="spellEnd"/>
+      <w:r>
+        <w:rPr>
+          <w:lang w:eastAsia="x-none"/>
+        </w:rPr>
+        <w:t xml:space="preserve"> and a </w:t>
       </w:r>
       <w:r>
         <w:rPr>
@@ -9256,219 +10922,6 @@
           <w:lang w:eastAsia="x-none"/>
         </w:rPr>
       </w:pPr>
-      <w:r>
-        <w:rPr>
-          <w:lang w:eastAsia="x-none"/>
-        </w:rPr>
-        <w:t xml:space="preserve">To build a RESS solution by </w:t>
-      </w:r>
-      <w:r>
-        <w:rPr>
-          <w:lang w:eastAsia="x-none"/>
-        </w:rPr>
-        <w:t>using Detector there’s one extra thing needed: a template framework, such as Mustach</w:t>
-      </w:r>
-      <w:r>
-        <w:rPr>
-          <w:lang w:eastAsia="x-none"/>
-        </w:rPr>
-        <w:t>e, Handlebars or Jade. Without some form</w:t>
-      </w:r>
-      <w:r>
-        <w:rPr>
-          <w:lang w:eastAsia="x-none"/>
-        </w:rPr>
-        <w:t xml:space="preserve"> of</w:t>
-      </w:r>
-      <w:r>
-        <w:rPr>
-          <w:lang w:eastAsia="x-none"/>
-        </w:rPr>
-        <w:t xml:space="preserve"> template system RESS is not possible, as you would have to serve an entire page defined by the device class, instead of tailoring specific components while keeping the base markup common between all classes. Which template system is used is not as important as arranging the templates into a well structures file-hierarchy. The reason for this is to allow for easy switching between template-partials after having Detector decide which family a UA belongs to. Following Luke Wroblewski’s example of having a page with different navigation for different devices</w:t>
-      </w:r>
-      <w:r>
-        <w:rPr>
-          <w:lang w:eastAsia="x-none"/>
-        </w:rPr>
-        <w:t xml:space="preserve"> </w:t>
-      </w:r>
-      <w:r>
-        <w:rPr>
-          <w:lang w:eastAsia="x-none"/>
-        </w:rPr>
-        <w:fldChar w:fldCharType="begin"/>
-      </w:r>
-      <w:r>
-        <w:rPr>
-          <w:lang w:eastAsia="x-none"/>
-        </w:rPr>
-        <w:instrText xml:space="preserve"> ADDIN EN.CITE &lt;EndNote&gt;&lt;Cite&gt;&lt;Author&gt;Wroblewski&lt;/Author&gt;&lt;Year&gt;2011&lt;/Year&gt;&lt;RecNum&gt;1&lt;/RecNum&gt;&lt;DisplayText&gt;[24]&lt;/DisplayText&gt;&lt;record&gt;&lt;rec-number&gt;1&lt;/rec-number&gt;&lt;foreign-keys&gt;&lt;key app="EN" db-id="0a200tee5sa5e1ex095psptx0zaddvdr5sff"&gt;1&lt;/key&gt;&lt;/foreign-keys&gt;&lt;ref-type name="Blog"&gt;56&lt;/ref-type&gt;&lt;contributors&gt;&lt;authors&gt;&lt;author&gt;Wroblewski, Luke&lt;/author&gt;&lt;/authors&gt;&lt;/contributors&gt;&lt;titles&gt;&lt;title&gt;RESS: Responsive Design + Server Side Components&lt;/title&gt;&lt;secondary-title&gt;LukeW&lt;/secondary-title&gt;&lt;/titles&gt;&lt;volume&gt;2012&lt;/volume&gt;&lt;keywords&gt;&lt;keyword&gt;RESS&lt;/keyword&gt;&lt;/keywords&gt;&lt;dates&gt;&lt;year&gt;2011&lt;/year&gt;&lt;/dates&gt;&lt;urls&gt;&lt;related-urls&gt;&lt;url&gt;http://www.lukew.com/ff/entry.asp?1392&lt;/url&gt;&lt;/related-urls&gt;&lt;/urls&gt;&lt;language&gt;English&lt;/language&gt;&lt;/record&gt;&lt;/Cite&gt;&lt;/EndNote&gt;</w:instrText>
-      </w:r>
-      <w:r>
-        <w:rPr>
-          <w:lang w:eastAsia="x-none"/>
-        </w:rPr>
-        <w:fldChar w:fldCharType="separate"/>
-      </w:r>
-      <w:r>
-        <w:rPr>
-          <w:noProof/>
-          <w:lang w:eastAsia="x-none"/>
-        </w:rPr>
-        <w:t>[</w:t>
-      </w:r>
-      <w:hyperlink w:anchor="_ENREF_24" w:tooltip="Wroblewski, 2011 #1" w:history="1">
-        <w:r>
-          <w:rPr>
-            <w:noProof/>
-            <w:lang w:eastAsia="x-none"/>
-          </w:rPr>
-          <w:t>24</w:t>
-        </w:r>
-      </w:hyperlink>
-      <w:r>
-        <w:rPr>
-          <w:noProof/>
-          <w:lang w:eastAsia="x-none"/>
-        </w:rPr>
-        <w:t>]</w:t>
-      </w:r>
-      <w:r>
-        <w:rPr>
-          <w:lang w:eastAsia="x-none"/>
-        </w:rPr>
-        <w:fldChar w:fldCharType="end"/>
-      </w:r>
-      <w:r>
-        <w:rPr>
-          <w:lang w:eastAsia="x-none"/>
-        </w:rPr>
-        <w:t xml:space="preserve">, we could </w:t>
-      </w:r>
-      <w:r>
-        <w:rPr>
-          <w:lang w:eastAsia="x-none"/>
-        </w:rPr>
-        <w:t>create a Web page</w:t>
-      </w:r>
-      <w:r>
-        <w:rPr>
-          <w:lang w:eastAsia="x-none"/>
-        </w:rPr>
-        <w:t xml:space="preserve"> using Mustache for templates with the given file-hier</w:t>
-      </w:r>
-      <w:r>
-        <w:rPr>
-          <w:lang w:eastAsia="x-none"/>
-        </w:rPr>
-        <w:t>archy for partials</w:t>
-      </w:r>
-      <w:r>
-        <w:rPr>
-          <w:lang w:eastAsia="x-none"/>
-        </w:rPr>
-        <w:t xml:space="preserve">, as seen in </w:t>
-      </w:r>
-      <w:r>
-        <w:rPr>
-          <w:lang w:eastAsia="x-none"/>
-        </w:rPr>
-        <w:fldChar w:fldCharType="begin"/>
-      </w:r>
-      <w:r>
-        <w:rPr>
-          <w:lang w:eastAsia="x-none"/>
-        </w:rPr>
-        <w:instrText xml:space="preserve"> REF _Ref217718608 \h </w:instrText>
-      </w:r>
-      <w:r>
-        <w:rPr>
-          <w:lang w:eastAsia="x-none"/>
-        </w:rPr>
-      </w:r>
-      <w:r>
-        <w:rPr>
-          <w:lang w:eastAsia="x-none"/>
-        </w:rPr>
-        <w:fldChar w:fldCharType="separate"/>
-      </w:r>
-      <w:r>
-        <w:t xml:space="preserve">Code Snippet </w:t>
-      </w:r>
-      <w:r>
-        <w:rPr>
-          <w:noProof/>
-        </w:rPr>
-        <w:t>7</w:t>
-      </w:r>
-      <w:r>
-        <w:rPr>
-          <w:lang w:eastAsia="x-none"/>
-        </w:rPr>
-        <w:fldChar w:fldCharType="end"/>
-      </w:r>
-      <w:r>
-        <w:rPr>
-          <w:lang w:eastAsia="x-none"/>
-        </w:rPr>
-        <w:t xml:space="preserve"> and</w:t>
-      </w:r>
-      <w:r>
-        <w:rPr>
-          <w:lang w:eastAsia="x-none"/>
-        </w:rPr>
-        <w:t xml:space="preserve"> </w:t>
-      </w:r>
-      <w:r>
-        <w:rPr>
-          <w:lang w:eastAsia="x-none"/>
-        </w:rPr>
-        <w:fldChar w:fldCharType="begin"/>
-      </w:r>
-      <w:r>
-        <w:rPr>
-          <w:lang w:eastAsia="x-none"/>
-        </w:rPr>
-        <w:instrText xml:space="preserve"> REF _Ref217718632 \h </w:instrText>
-      </w:r>
-      <w:r>
-        <w:rPr>
-          <w:lang w:eastAsia="x-none"/>
-        </w:rPr>
-      </w:r>
-      <w:r>
-        <w:rPr>
-          <w:lang w:eastAsia="x-none"/>
-        </w:rPr>
-        <w:fldChar w:fldCharType="separate"/>
-      </w:r>
-      <w:r>
-        <w:t xml:space="preserve">Figure </w:t>
-      </w:r>
-      <w:r>
-        <w:rPr>
-          <w:noProof/>
-        </w:rPr>
-        <w:t>3</w:t>
-      </w:r>
-      <w:r>
-        <w:rPr>
-          <w:lang w:eastAsia="x-none"/>
-        </w:rPr>
-        <w:fldChar w:fldCharType="end"/>
-      </w:r>
-      <w:r>
-        <w:rPr>
-          <w:lang w:eastAsia="x-none"/>
-        </w:rPr>
-        <w:t>.</w:t>
-      </w:r>
-      <w:r>
-        <w:rPr>
-          <w:lang w:eastAsia="x-none"/>
-        </w:rPr>
-        <w:t xml:space="preserve"> Each Mustache file in this example will contain HTML that is tailored to </w:t>
-      </w:r>
       <w:r>
         <w:rPr>
           <w:noProof/>
@@ -9476,13 +10929,13 @@
         <mc:AlternateContent>
           <mc:Choice Requires="wpg">
             <w:drawing>
-              <wp:anchor distT="0" distB="0" distL="114300" distR="114300" simplePos="0" relativeHeight="251664384" behindDoc="0" locked="0" layoutInCell="1" allowOverlap="1" wp14:anchorId="13476996" wp14:editId="02226093">
+              <wp:anchor distT="0" distB="0" distL="114300" distR="114300" simplePos="0" relativeHeight="251664384" behindDoc="0" locked="0" layoutInCell="1" allowOverlap="1" wp14:anchorId="13476996" wp14:editId="33028952">
                 <wp:simplePos x="0" y="0"/>
                 <wp:positionH relativeFrom="margin">
                   <wp:posOffset>457200</wp:posOffset>
                 </wp:positionH>
                 <wp:positionV relativeFrom="paragraph">
-                  <wp:posOffset>1376680</wp:posOffset>
+                  <wp:posOffset>3536950</wp:posOffset>
                 </wp:positionV>
                 <wp:extent cx="4679950" cy="2052320"/>
                 <wp:effectExtent l="0" t="0" r="19050" b="5080"/>
@@ -9570,7 +11023,27 @@
                                   <w:szCs w:val="20"/>
                                   <w:lang w:eastAsia="x-none"/>
                                 </w:rPr>
-                                <w:t>&lt;body&gt;</w:t>
+                                <w:t>&lt;</w:t>
+                              </w:r>
+                              <w:proofErr w:type="gramStart"/>
+                              <w:r>
+                                <w:rPr>
+                                  <w:rFonts w:ascii="Consolas" w:hAnsi="Consolas"/>
+                                  <w:sz w:val="20"/>
+                                  <w:szCs w:val="20"/>
+                                  <w:lang w:eastAsia="x-none"/>
+                                </w:rPr>
+                                <w:t>body</w:t>
+                              </w:r>
+                              <w:proofErr w:type="gramEnd"/>
+                              <w:r>
+                                <w:rPr>
+                                  <w:rFonts w:ascii="Consolas" w:hAnsi="Consolas"/>
+                                  <w:sz w:val="20"/>
+                                  <w:szCs w:val="20"/>
+                                  <w:lang w:eastAsia="x-none"/>
+                                </w:rPr>
+                                <w:t>&gt;</w:t>
                               </w:r>
                             </w:p>
                             <w:p>
@@ -9590,7 +11063,27 @@
                                   <w:szCs w:val="20"/>
                                   <w:lang w:eastAsia="x-none"/>
                                 </w:rPr>
-                                <w:t>{&gt;header}</w:t>
+                                <w:t>{&gt;</w:t>
+                              </w:r>
+                              <w:proofErr w:type="gramStart"/>
+                              <w:r>
+                                <w:rPr>
+                                  <w:rFonts w:ascii="Consolas" w:hAnsi="Consolas"/>
+                                  <w:sz w:val="20"/>
+                                  <w:szCs w:val="20"/>
+                                  <w:lang w:eastAsia="x-none"/>
+                                </w:rPr>
+                                <w:t>header</w:t>
+                              </w:r>
+                              <w:proofErr w:type="gramEnd"/>
+                              <w:r>
+                                <w:rPr>
+                                  <w:rFonts w:ascii="Consolas" w:hAnsi="Consolas"/>
+                                  <w:sz w:val="20"/>
+                                  <w:szCs w:val="20"/>
+                                  <w:lang w:eastAsia="x-none"/>
+                                </w:rPr>
+                                <w:t>}</w:t>
                               </w:r>
                             </w:p>
                             <w:p>
@@ -9610,7 +11103,27 @@
                                   <w:szCs w:val="20"/>
                                   <w:lang w:eastAsia="x-none"/>
                                 </w:rPr>
-                                <w:t>[...some content...]</w:t>
+                                <w:t>[...</w:t>
+                              </w:r>
+                              <w:proofErr w:type="gramStart"/>
+                              <w:r>
+                                <w:rPr>
+                                  <w:rFonts w:ascii="Consolas" w:hAnsi="Consolas"/>
+                                  <w:sz w:val="20"/>
+                                  <w:szCs w:val="20"/>
+                                  <w:lang w:eastAsia="x-none"/>
+                                </w:rPr>
+                                <w:t>some</w:t>
+                              </w:r>
+                              <w:proofErr w:type="gramEnd"/>
+                              <w:r>
+                                <w:rPr>
+                                  <w:rFonts w:ascii="Consolas" w:hAnsi="Consolas"/>
+                                  <w:sz w:val="20"/>
+                                  <w:szCs w:val="20"/>
+                                  <w:lang w:eastAsia="x-none"/>
+                                </w:rPr>
+                                <w:t xml:space="preserve"> content...]</w:t>
                               </w:r>
                             </w:p>
                             <w:p>
@@ -9630,7 +11143,27 @@
                                   <w:szCs w:val="20"/>
                                   <w:lang w:eastAsia="x-none"/>
                                 </w:rPr>
-                                <w:t>{&gt;footer}</w:t>
+                                <w:t>{&gt;</w:t>
+                              </w:r>
+                              <w:proofErr w:type="gramStart"/>
+                              <w:r>
+                                <w:rPr>
+                                  <w:rFonts w:ascii="Consolas" w:hAnsi="Consolas"/>
+                                  <w:sz w:val="20"/>
+                                  <w:szCs w:val="20"/>
+                                  <w:lang w:eastAsia="x-none"/>
+                                </w:rPr>
+                                <w:t>footer</w:t>
+                              </w:r>
+                              <w:proofErr w:type="gramEnd"/>
+                              <w:r>
+                                <w:rPr>
+                                  <w:rFonts w:ascii="Consolas" w:hAnsi="Consolas"/>
+                                  <w:sz w:val="20"/>
+                                  <w:szCs w:val="20"/>
+                                  <w:lang w:eastAsia="x-none"/>
+                                </w:rPr>
+                                <w:t>}</w:t>
                               </w:r>
                             </w:p>
                             <w:p>
@@ -9739,8 +11272,19 @@
                                   <w:szCs w:val="20"/>
                                   <w:lang w:eastAsia="x-none"/>
                                 </w:rPr>
-                                <w:t>\base</w:t>
-                              </w:r>
+                                <w:t>\</w:t>
+                              </w:r>
+                              <w:proofErr w:type="gramStart"/>
+                              <w:r>
+                                <w:rPr>
+                                  <w:rFonts w:ascii="Consolas" w:hAnsi="Consolas"/>
+                                  <w:sz w:val="20"/>
+                                  <w:szCs w:val="20"/>
+                                  <w:lang w:eastAsia="x-none"/>
+                                </w:rPr>
+                                <w:t>base</w:t>
+                              </w:r>
+                              <w:proofErr w:type="gramEnd"/>
                             </w:p>
                             <w:p>
                               <w:pPr>
@@ -9752,6 +11296,8 @@
                                   <w:lang w:eastAsia="x-none"/>
                                 </w:rPr>
                               </w:pPr>
+                              <w:proofErr w:type="spellStart"/>
+                              <w:proofErr w:type="gramStart"/>
                               <w:r>
                                 <w:rPr>
                                   <w:rFonts w:ascii="Consolas" w:hAnsi="Consolas"/>
@@ -9761,6 +11307,8 @@
                                 </w:rPr>
                                 <w:t>header.mustache</w:t>
                               </w:r>
+                              <w:proofErr w:type="spellEnd"/>
+                              <w:proofErr w:type="gramEnd"/>
                             </w:p>
                             <w:p>
                               <w:pPr>
@@ -9772,6 +11320,8 @@
                                   <w:lang w:eastAsia="x-none"/>
                                 </w:rPr>
                               </w:pPr>
+                              <w:proofErr w:type="spellStart"/>
+                              <w:proofErr w:type="gramStart"/>
                               <w:r>
                                 <w:rPr>
                                   <w:rFonts w:ascii="Consolas" w:hAnsi="Consolas"/>
@@ -9781,6 +11331,8 @@
                                 </w:rPr>
                                 <w:t>footer.mustache</w:t>
                               </w:r>
+                              <w:proofErr w:type="spellEnd"/>
+                              <w:proofErr w:type="gramEnd"/>
                             </w:p>
                             <w:p>
                               <w:pPr>
@@ -9798,8 +11350,19 @@
                                   <w:szCs w:val="20"/>
                                   <w:lang w:eastAsia="x-none"/>
                                 </w:rPr>
-                                <w:t>\mobile</w:t>
-                              </w:r>
+                                <w:t>\</w:t>
+                              </w:r>
+                              <w:proofErr w:type="gramStart"/>
+                              <w:r>
+                                <w:rPr>
+                                  <w:rFonts w:ascii="Consolas" w:hAnsi="Consolas"/>
+                                  <w:sz w:val="20"/>
+                                  <w:szCs w:val="20"/>
+                                  <w:lang w:eastAsia="x-none"/>
+                                </w:rPr>
+                                <w:t>mobile</w:t>
+                              </w:r>
+                              <w:proofErr w:type="gramEnd"/>
                             </w:p>
                             <w:p>
                               <w:pPr>
@@ -9811,6 +11374,8 @@
                                   <w:lang w:eastAsia="x-none"/>
                                 </w:rPr>
                               </w:pPr>
+                              <w:proofErr w:type="spellStart"/>
+                              <w:proofErr w:type="gramStart"/>
                               <w:r>
                                 <w:rPr>
                                   <w:rFonts w:ascii="Consolas" w:hAnsi="Consolas"/>
@@ -9820,6 +11385,8 @@
                                 </w:rPr>
                                 <w:t>header.mustache</w:t>
                               </w:r>
+                              <w:proofErr w:type="spellEnd"/>
+                              <w:proofErr w:type="gramEnd"/>
                             </w:p>
                             <w:p>
                               <w:pPr>
@@ -9831,6 +11398,8 @@
                                   <w:lang w:eastAsia="x-none"/>
                                 </w:rPr>
                               </w:pPr>
+                              <w:proofErr w:type="spellStart"/>
+                              <w:proofErr w:type="gramStart"/>
                               <w:r>
                                 <w:rPr>
                                   <w:rFonts w:ascii="Consolas" w:hAnsi="Consolas"/>
@@ -9840,6 +11409,8 @@
                                 </w:rPr>
                                 <w:t>footer.mustache</w:t>
                               </w:r>
+                              <w:proofErr w:type="spellEnd"/>
+                              <w:proofErr w:type="gramEnd"/>
                             </w:p>
                             <w:p>
                               <w:pPr>
@@ -9857,8 +11428,19 @@
                                   <w:szCs w:val="20"/>
                                   <w:lang w:eastAsia="x-none"/>
                                 </w:rPr>
-                                <w:t>\tablet</w:t>
-                              </w:r>
+                                <w:t>\</w:t>
+                              </w:r>
+                              <w:proofErr w:type="gramStart"/>
+                              <w:r>
+                                <w:rPr>
+                                  <w:rFonts w:ascii="Consolas" w:hAnsi="Consolas"/>
+                                  <w:sz w:val="20"/>
+                                  <w:szCs w:val="20"/>
+                                  <w:lang w:eastAsia="x-none"/>
+                                </w:rPr>
+                                <w:t>tablet</w:t>
+                              </w:r>
+                              <w:proofErr w:type="gramEnd"/>
                             </w:p>
                             <w:p>
                               <w:pPr>
@@ -9870,6 +11452,8 @@
                                   <w:lang w:eastAsia="x-none"/>
                                 </w:rPr>
                               </w:pPr>
+                              <w:proofErr w:type="spellStart"/>
+                              <w:proofErr w:type="gramStart"/>
                               <w:r>
                                 <w:rPr>
                                   <w:rFonts w:ascii="Consolas" w:hAnsi="Consolas"/>
@@ -9879,6 +11463,8 @@
                                 </w:rPr>
                                 <w:t>header.mustache</w:t>
                               </w:r>
+                              <w:proofErr w:type="spellEnd"/>
+                              <w:proofErr w:type="gramEnd"/>
                             </w:p>
                             <w:p>
                               <w:pPr>
@@ -9896,8 +11482,19 @@
                                   <w:szCs w:val="20"/>
                                   <w:lang w:eastAsia="x-none"/>
                                 </w:rPr>
-                                <w:t>\desktop</w:t>
-                              </w:r>
+                                <w:t>\</w:t>
+                              </w:r>
+                              <w:proofErr w:type="gramStart"/>
+                              <w:r>
+                                <w:rPr>
+                                  <w:rFonts w:ascii="Consolas" w:hAnsi="Consolas"/>
+                                  <w:sz w:val="20"/>
+                                  <w:szCs w:val="20"/>
+                                  <w:lang w:eastAsia="x-none"/>
+                                </w:rPr>
+                                <w:t>desktop</w:t>
+                              </w:r>
+                              <w:proofErr w:type="gramEnd"/>
                             </w:p>
                             <w:p>
                               <w:pPr>
@@ -9915,8 +11512,21 @@
                                   <w:szCs w:val="20"/>
                                   <w:lang w:eastAsia="x-none"/>
                                 </w:rPr>
-                                <w:t>\tv</w:t>
-                              </w:r>
+                                <w:t>\</w:t>
+                              </w:r>
+                              <w:proofErr w:type="spellStart"/>
+                              <w:proofErr w:type="gramStart"/>
+                              <w:r>
+                                <w:rPr>
+                                  <w:rFonts w:ascii="Consolas" w:hAnsi="Consolas"/>
+                                  <w:sz w:val="20"/>
+                                  <w:szCs w:val="20"/>
+                                  <w:lang w:eastAsia="x-none"/>
+                                </w:rPr>
+                                <w:t>tv</w:t>
+                              </w:r>
+                              <w:proofErr w:type="spellEnd"/>
+                              <w:proofErr w:type="gramEnd"/>
                             </w:p>
                             <w:p>
                               <w:pPr>
@@ -9969,7 +11579,7 @@
                                   <w:noProof/>
                                 </w:rPr>
                               </w:pPr>
-                              <w:bookmarkStart w:id="13" w:name="_Ref217718608"/>
+                              <w:bookmarkStart w:id="9" w:name="_Ref217718608"/>
                               <w:r>
                                 <w:t xml:space="preserve">Code Snippet </w:t>
                               </w:r>
@@ -9978,10 +11588,10 @@
                                   <w:rPr>
                                     <w:noProof/>
                                   </w:rPr>
-                                  <w:t>7</w:t>
+                                  <w:t>8</w:t>
                                 </w:r>
                               </w:fldSimple>
-                              <w:bookmarkEnd w:id="13"/>
+                              <w:bookmarkEnd w:id="9"/>
                               <w:r>
                                 <w:t>: HTML Markup with Mustache partials for the header and footer of the document.</w:t>
                               </w:r>
@@ -10028,7 +11638,7 @@
                                   <w:noProof/>
                                 </w:rPr>
                               </w:pPr>
-                              <w:bookmarkStart w:id="14" w:name="_Ref217718632"/>
+                              <w:bookmarkStart w:id="10" w:name="_Ref217718632"/>
                               <w:r>
                                 <w:t xml:space="preserve">Figure </w:t>
                               </w:r>
@@ -10040,7 +11650,7 @@
                                   <w:t>3</w:t>
                                 </w:r>
                               </w:fldSimple>
-                              <w:bookmarkEnd w:id="14"/>
+                              <w:bookmarkEnd w:id="10"/>
                               <w:r>
                                 <w:t>: File hierarchy for Mustache partials in the Detector system.</w:t>
                               </w:r>
@@ -10068,8 +11678,8 @@
           </mc:Choice>
           <mc:Fallback>
             <w:pict>
-              <v:group id="Group 21" o:spid="_x0000_s1051" style="position:absolute;left:0;text-align:left;margin-left:36pt;margin-top:108.4pt;width:368.5pt;height:161.6pt;z-index:251664384;mso-position-horizontal-relative:margin" coordsize="4679950,2052320" o:gfxdata="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">
-                <v:shape id="Text Box 15" o:spid="_x0000_s1052" type="#_x0000_t202" style="position:absolute;width:2393950;height:1257300;visibility:visible;mso-wrap-style:square;v-text-anchor:top" o:gfxdata="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" fillcolor="white [3201]" strokecolor="#4f81bd [3204]" strokeweight="2pt">
+              <v:group id="Group 21" o:spid="_x0000_s1054" style="position:absolute;left:0;text-align:left;margin-left:36pt;margin-top:278.5pt;width:368.5pt;height:161.6pt;z-index:251664384;mso-position-horizontal-relative:margin" coordsize="4679950,2052320" o:gfxdata="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">
+                <v:shape id="Text Box 15" o:spid="_x0000_s1055" type="#_x0000_t202" style="position:absolute;width:2393950;height:1257300;visibility:visible;mso-wrap-style:square;v-text-anchor:top" o:gfxdata="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" fillcolor="white [3201]" strokecolor="#4f81bd [3204]" strokeweight="2pt">
                   <v:textbox>
                     <w:txbxContent>
                       <w:p>
@@ -10300,7 +11910,7 @@
                     </w:txbxContent>
                   </v:textbox>
                 </v:shape>
-                <v:shape id="Text Box 16" o:spid="_x0000_s1053" type="#_x0000_t202" style="position:absolute;left:2508250;width:2171700;height:1600200;visibility:visible;mso-wrap-style:square;v-text-anchor:top" o:gfxdata="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" fillcolor="white [3201]" strokecolor="#4f81bd [3204]" strokeweight="2pt">
+                <v:shape id="Text Box 16" o:spid="_x0000_s1056" type="#_x0000_t202" style="position:absolute;left:2508250;width:2171700;height:1600200;visibility:visible;mso-wrap-style:square;v-text-anchor:top" o:gfxdata="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" fillcolor="white [3201]" strokecolor="#4f81bd [3204]" strokeweight="2pt">
                   <v:textbox>
                     <w:txbxContent>
                       <w:p>
@@ -10587,7 +12197,7 @@
                     </w:txbxContent>
                   </v:textbox>
                 </v:shape>
-                <v:shape id="Text Box 17" o:spid="_x0000_s1054" type="#_x0000_t202" style="position:absolute;top:1314450;width:2393950;height:528955;visibility:visible;mso-wrap-style:square;v-text-anchor:top" o:gfxdata="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" stroked="f">
+                <v:shape id="Text Box 17" o:spid="_x0000_s1057" type="#_x0000_t202" style="position:absolute;top:1314450;width:2393950;height:528955;visibility:visible;mso-wrap-style:square;v-text-anchor:top" o:gfxdata="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" stroked="f">
                   <v:textbox style="mso-fit-shape-to-text:t" inset="0,0,0,0">
                     <w:txbxContent>
                       <w:p>
@@ -10597,7 +12207,7 @@
                             <w:noProof/>
                           </w:rPr>
                         </w:pPr>
-                        <w:bookmarkStart w:id="12" w:name="_Ref217718608"/>
+                        <w:bookmarkStart w:id="11" w:name="_Ref217718608"/>
                         <w:r>
                           <w:t xml:space="preserve">Code Snippet </w:t>
                         </w:r>
@@ -10606,10 +12216,10 @@
                             <w:rPr>
                               <w:noProof/>
                             </w:rPr>
-                            <w:t>7</w:t>
+                            <w:t>8</w:t>
                           </w:r>
                         </w:fldSimple>
-                        <w:bookmarkEnd w:id="12"/>
+                        <w:bookmarkEnd w:id="11"/>
                         <w:r>
                           <w:t>: HTML Markup with Mustache partials for the header and footer of the document.</w:t>
                         </w:r>
@@ -10617,7 +12227,7 @@
                     </w:txbxContent>
                   </v:textbox>
                 </v:shape>
-                <v:shape id="Text Box 18" o:spid="_x0000_s1055" type="#_x0000_t202" style="position:absolute;left:2508250;top:1657350;width:2171700;height:394970;visibility:visible;mso-wrap-style:square;v-text-anchor:top" o:gfxdata="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" stroked="f">
+                <v:shape id="Text Box 18" o:spid="_x0000_s1058" type="#_x0000_t202" style="position:absolute;left:2508250;top:1657350;width:2171700;height:394970;visibility:visible;mso-wrap-style:square;v-text-anchor:top" o:gfxdata="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" stroked="f">
                   <v:textbox style="mso-fit-shape-to-text:t" inset="0,0,0,0">
                     <w:txbxContent>
                       <w:p>
@@ -10627,7 +12237,7 @@
                             <w:noProof/>
                           </w:rPr>
                         </w:pPr>
-                        <w:bookmarkStart w:id="13" w:name="_Ref217718632"/>
+                        <w:bookmarkStart w:id="12" w:name="_Ref217718632"/>
                         <w:r>
                           <w:t xml:space="preserve">Figure </w:t>
                         </w:r>
@@ -10639,7 +12249,7 @@
                             <w:t>3</w:t>
                           </w:r>
                         </w:fldSimple>
-                        <w:bookmarkEnd w:id="13"/>
+                        <w:bookmarkEnd w:id="12"/>
                         <w:r>
                           <w:t>: File hierarchy for Mustache partials in the Detector system.</w:t>
                         </w:r>
@@ -10657,7 +12267,214 @@
         <w:rPr>
           <w:lang w:eastAsia="x-none"/>
         </w:rPr>
-        <w:t>the device class it belongs to.</w:t>
+        <w:t xml:space="preserve">To build a RESS solution by </w:t>
+      </w:r>
+      <w:r>
+        <w:rPr>
+          <w:lang w:eastAsia="x-none"/>
+        </w:rPr>
+        <w:t>using Detector there’s one extra thing needed: a template framework, such as Mustach</w:t>
+      </w:r>
+      <w:r>
+        <w:rPr>
+          <w:lang w:eastAsia="x-none"/>
+        </w:rPr>
+        <w:t>e, Handlebars or Jade. Without some form</w:t>
+      </w:r>
+      <w:r>
+        <w:rPr>
+          <w:lang w:eastAsia="x-none"/>
+        </w:rPr>
+        <w:t xml:space="preserve"> of</w:t>
+      </w:r>
+      <w:r>
+        <w:rPr>
+          <w:lang w:eastAsia="x-none"/>
+        </w:rPr>
+        <w:t xml:space="preserve"> template system RESS is not possible, as you would have to serve an entire page defined by the device class, instead of tailoring specific components while keeping the base markup common between all classes. Which template system is used is not as important as arranging the templates into a well structures file-hierarchy. The reason for this is to allow for easy switching between template-partials after having Detector decide which family a UA belongs to. Following Luke Wroblewski’s example of having a page with different navigation for different devices</w:t>
+      </w:r>
+      <w:r>
+        <w:rPr>
+          <w:lang w:eastAsia="x-none"/>
+        </w:rPr>
+        <w:t xml:space="preserve"> </w:t>
+      </w:r>
+      <w:r>
+        <w:rPr>
+          <w:lang w:eastAsia="x-none"/>
+        </w:rPr>
+        <w:fldChar w:fldCharType="begin"/>
+      </w:r>
+      <w:r>
+        <w:rPr>
+          <w:lang w:eastAsia="x-none"/>
+        </w:rPr>
+        <w:instrText xml:space="preserve"> ADDIN EN.CITE &lt;EndNote&gt;&lt;Cite&gt;&lt;Author&gt;Wroblewski&lt;/Author&gt;&lt;Year&gt;2011&lt;/Year&gt;&lt;RecNum&gt;1&lt;/RecNum&gt;&lt;DisplayText&gt;[24]&lt;/DisplayText&gt;&lt;record&gt;&lt;rec-number&gt;1&lt;/rec-number&gt;&lt;foreign-keys&gt;&lt;key app="EN" db-id="0a200tee5sa5e1ex095psptx0zaddvdr5sff"&gt;1&lt;/key&gt;&lt;/foreign-keys&gt;&lt;ref-type name="Blog"&gt;56&lt;/ref-type&gt;&lt;contributors&gt;&lt;authors&gt;&lt;author&gt;Wroblewski, Luke&lt;/author&gt;&lt;/authors&gt;&lt;/contributors&gt;&lt;titles&gt;&lt;title&gt;RESS: Responsive Design + Server Side Components&lt;/title&gt;&lt;secondary-title&gt;LukeW&lt;/secondary-title&gt;&lt;/titles&gt;&lt;volume&gt;2012&lt;/volume&gt;&lt;keywords&gt;&lt;keyword&gt;RESS&lt;/keyword&gt;&lt;/keywords&gt;&lt;dates&gt;&lt;year&gt;2011&lt;/year&gt;&lt;/dates&gt;&lt;urls&gt;&lt;related-urls&gt;&lt;url&gt;http://www.lukew.com/ff/entry.asp?1392&lt;/url&gt;&lt;/related-urls&gt;&lt;/urls&gt;&lt;language&gt;English&lt;/language&gt;&lt;/record&gt;&lt;/Cite&gt;&lt;/EndNote&gt;</w:instrText>
+      </w:r>
+      <w:r>
+        <w:rPr>
+          <w:lang w:eastAsia="x-none"/>
+        </w:rPr>
+        <w:fldChar w:fldCharType="separate"/>
+      </w:r>
+      <w:r>
+        <w:rPr>
+          <w:noProof/>
+          <w:lang w:eastAsia="x-none"/>
+        </w:rPr>
+        <w:t>[</w:t>
+      </w:r>
+      <w:hyperlink w:anchor="_ENREF_24" w:tooltip="Wroblewski, 2011 #1" w:history="1">
+        <w:r>
+          <w:rPr>
+            <w:noProof/>
+            <w:lang w:eastAsia="x-none"/>
+          </w:rPr>
+          <w:t>24</w:t>
+        </w:r>
+      </w:hyperlink>
+      <w:r>
+        <w:rPr>
+          <w:noProof/>
+          <w:lang w:eastAsia="x-none"/>
+        </w:rPr>
+        <w:t>]</w:t>
+      </w:r>
+      <w:r>
+        <w:rPr>
+          <w:lang w:eastAsia="x-none"/>
+        </w:rPr>
+        <w:fldChar w:fldCharType="end"/>
+      </w:r>
+      <w:r>
+        <w:rPr>
+          <w:lang w:eastAsia="x-none"/>
+        </w:rPr>
+        <w:t xml:space="preserve">, we could </w:t>
+      </w:r>
+      <w:r>
+        <w:rPr>
+          <w:lang w:eastAsia="x-none"/>
+        </w:rPr>
+        <w:t>create a Web page</w:t>
+      </w:r>
+      <w:r>
+        <w:rPr>
+          <w:lang w:eastAsia="x-none"/>
+        </w:rPr>
+        <w:t xml:space="preserve"> using Mustache for templates with the given file-hier</w:t>
+      </w:r>
+      <w:r>
+        <w:rPr>
+          <w:lang w:eastAsia="x-none"/>
+        </w:rPr>
+        <w:t>archy for partials</w:t>
+      </w:r>
+      <w:r>
+        <w:rPr>
+          <w:lang w:eastAsia="x-none"/>
+        </w:rPr>
+        <w:t xml:space="preserve">, as seen in </w:t>
+      </w:r>
+      <w:r>
+        <w:rPr>
+          <w:lang w:eastAsia="x-none"/>
+        </w:rPr>
+        <w:fldChar w:fldCharType="begin"/>
+      </w:r>
+      <w:r>
+        <w:rPr>
+          <w:lang w:eastAsia="x-none"/>
+        </w:rPr>
+        <w:instrText xml:space="preserve"> REF _Ref217718608 \h </w:instrText>
+      </w:r>
+      <w:r>
+        <w:rPr>
+          <w:lang w:eastAsia="x-none"/>
+        </w:rPr>
+      </w:r>
+      <w:r>
+        <w:rPr>
+          <w:lang w:eastAsia="x-none"/>
+        </w:rPr>
+        <w:fldChar w:fldCharType="separate"/>
+      </w:r>
+      <w:r>
+        <w:t xml:space="preserve">Code Snippet </w:t>
+      </w:r>
+      <w:r>
+        <w:rPr>
+          <w:noProof/>
+        </w:rPr>
+        <w:t>8</w:t>
+      </w:r>
+      <w:r>
+        <w:rPr>
+          <w:lang w:eastAsia="x-none"/>
+        </w:rPr>
+        <w:fldChar w:fldCharType="end"/>
+      </w:r>
+      <w:r>
+        <w:rPr>
+          <w:lang w:eastAsia="x-none"/>
+        </w:rPr>
+        <w:t xml:space="preserve"> and</w:t>
+      </w:r>
+      <w:r>
+        <w:rPr>
+          <w:lang w:eastAsia="x-none"/>
+        </w:rPr>
+        <w:t xml:space="preserve"> </w:t>
+      </w:r>
+      <w:r>
+        <w:rPr>
+          <w:lang w:eastAsia="x-none"/>
+        </w:rPr>
+        <w:fldChar w:fldCharType="begin"/>
+      </w:r>
+      <w:r>
+        <w:rPr>
+          <w:lang w:eastAsia="x-none"/>
+        </w:rPr>
+        <w:instrText xml:space="preserve"> REF _Ref217718632 \h </w:instrText>
+      </w:r>
+      <w:r>
+        <w:rPr>
+          <w:lang w:eastAsia="x-none"/>
+        </w:rPr>
+      </w:r>
+      <w:r>
+        <w:rPr>
+          <w:lang w:eastAsia="x-none"/>
+        </w:rPr>
+        <w:fldChar w:fldCharType="separate"/>
+      </w:r>
+      <w:r>
+        <w:t xml:space="preserve">Figure </w:t>
+      </w:r>
+      <w:r>
+        <w:rPr>
+          <w:noProof/>
+        </w:rPr>
+        <w:t>3</w:t>
+      </w:r>
+      <w:r>
+        <w:rPr>
+          <w:lang w:eastAsia="x-none"/>
+        </w:rPr>
+        <w:fldChar w:fldCharType="end"/>
+      </w:r>
+      <w:r>
+        <w:rPr>
+          <w:lang w:eastAsia="x-none"/>
+        </w:rPr>
+        <w:t>.</w:t>
+      </w:r>
+      <w:r>
+        <w:rPr>
+          <w:lang w:eastAsia="x-none"/>
+        </w:rPr>
+        <w:t xml:space="preserve"> Each Mustache file in this example will contain HTML that is tailored to the device class it belongs to.</w:t>
       </w:r>
     </w:p>
     <w:p>
@@ -10668,6 +12485,8 @@
           <w:lang w:eastAsia="x-none"/>
         </w:rPr>
       </w:pPr>
+      <w:bookmarkStart w:id="13" w:name="_GoBack"/>
+      <w:bookmarkEnd w:id="13"/>
     </w:p>
     <w:p>
       <w:pPr>
@@ -10690,14 +12509,7 @@
         <w:rPr>
           <w:lang w:eastAsia="x-none"/>
         </w:rPr>
-        <w:t xml:space="preserve">The markup has the header and footer set as Mustache partials. This means that whenever the page is loaded the partials will be filled by whatever markup is in the </w:t>
-      </w:r>
-      <w:r>
-        <w:rPr>
-          <w:lang w:eastAsia="x-none"/>
-        </w:rPr>
-        <w:lastRenderedPageBreak/>
-        <w:t>templates in the folder of the family chosen by Detector. In the base case we have preset definitions of both the header and footer sections. For the mobile family of devices we have overwritten both the header and footer – perhaps to move a lot of navigation from the header to the footer for more comfortable one-handed use. In the case of the tablet the header will be overwritten while the footer is left untouched. In the case of both desktop and TV no changes are made as the templates in the base folder are meant for use with larger screens. This way of organizing the templates lets the system look in the folder of the chosen device family first, while filling in t</w:t>
+        <w:t>The markup has the header and footer set as Mustache partials. This means that whenever the page is loaded the partials will be filled by whatever markup is in the templates in the folder of the family chosen by Detector. In the base case we have preset definitions of both the header and footer sections. For the mobile family of devices we have overwritten both the header and footer – perhaps to move a lot of navigation from the header to the footer for more comfortable one-handed use. In the case of the tablet the header will be overwritten while the footer is left untouched. In the case of both desktop and TV no changes are made as the templates in the base folder are meant for use with larger screens. This way of organizing the templates lets the system look in the folder of the chosen device family first, while filling in t</w:t>
       </w:r>
       <w:r>
         <w:rPr>
@@ -10780,7 +12592,31 @@
         <w:rPr>
           <w:lang w:eastAsia="x-none"/>
         </w:rPr>
-        <w:t>. While this kind of structure is invisible to the user, it makes for a lot more readable code, and keeps the code base maintainable even if it grows in size by virtue of its modular design. Changing the order and layout of different components is just a matter of changing the base html file, leaving the device-specific code untouched. It also allows for adding family-specific components later by simply adding new partials in a specific folder. E.g. if the base navigation in the header doesn’t utilize the screen sp</w:t>
+        <w:t>. While this kind of structure is invisible to the user, it makes for a lot more readable code, and keeps the code base maintainable even if it grows in size</w:t>
+      </w:r>
+      <w:r>
+        <w:rPr>
+          <w:lang w:eastAsia="x-none"/>
+        </w:rPr>
+        <w:t>,</w:t>
+      </w:r>
+      <w:r>
+        <w:rPr>
+          <w:lang w:eastAsia="x-none"/>
+        </w:rPr>
+        <w:t xml:space="preserve"> by virtue of its modular design. Changing the order and layout of different components is just a </w:t>
+      </w:r>
+      <w:r>
+        <w:rPr>
+          <w:lang w:eastAsia="x-none"/>
+        </w:rPr>
+        <w:t>matter of changing the base HTML</w:t>
+      </w:r>
+      <w:r>
+        <w:rPr>
+          <w:lang w:eastAsia="x-none"/>
+        </w:rPr>
+        <w:t xml:space="preserve"> file, leaving the device-specific code untouched. It also allows for adding family-specific components later by simply adding new partials in a specific folder. E.g. if the base navigation in the header doesn’t utilize the screen sp</w:t>
       </w:r>
       <w:r>
         <w:rPr>
@@ -10794,6 +12630,7 @@
         </w:rPr>
         <w:t xml:space="preserve">s just a matter of adding a </w:t>
       </w:r>
+      <w:proofErr w:type="spellStart"/>
       <w:r>
         <w:rPr>
           <w:i/>
@@ -10801,6 +12638,7 @@
         </w:rPr>
         <w:t>header.mustache</w:t>
       </w:r>
+      <w:proofErr w:type="spellEnd"/>
       <w:r>
         <w:rPr>
           <w:lang w:eastAsia="x-none"/>
@@ -10853,11 +12691,44 @@
         <w:rPr>
           <w:lang w:eastAsia="x-none"/>
         </w:rPr>
-        <w:t xml:space="preserve">s present in most RWD solutions and solving the problem with using “display:none” as the only way of hiding elements from users on unsupported devices. This way the system supports both </w:t>
-      </w:r>
-      <w:r>
-        <w:rPr>
-          <w:i/>
+        <w:t>s present in most RWD solutions and solving the problem with using “</w:t>
+      </w:r>
+      <w:proofErr w:type="spellStart"/>
+      <w:r>
+        <w:rPr>
+          <w:lang w:eastAsia="x-none"/>
+        </w:rPr>
+        <w:t>display</w:t>
+      </w:r>
+      <w:proofErr w:type="gramStart"/>
+      <w:r>
+        <w:rPr>
+          <w:lang w:eastAsia="x-none"/>
+        </w:rPr>
+        <w:t>:none</w:t>
+      </w:r>
+      <w:proofErr w:type="spellEnd"/>
+      <w:proofErr w:type="gramEnd"/>
+      <w:r>
+        <w:rPr>
+          <w:lang w:eastAsia="x-none"/>
+        </w:rPr>
+        <w:t xml:space="preserve">” as the only way of hiding elements from users on unsupported devices. This way the system supports </w:t>
+      </w:r>
+      <w:r>
+        <w:rPr>
+          <w:lang w:eastAsia="x-none"/>
+        </w:rPr>
+        <w:t xml:space="preserve">both </w:t>
+      </w:r>
+      <w:r>
+        <w:rPr>
+          <w:lang w:eastAsia="x-none"/>
+        </w:rPr>
+        <w:t>“</w:t>
+      </w:r>
+      <w:r>
+        <w:rPr>
           <w:lang w:eastAsia="x-none"/>
         </w:rPr>
         <w:t>progressive enhancement</w:t>
@@ -10866,11 +12737,22 @@
         <w:rPr>
           <w:lang w:eastAsia="x-none"/>
         </w:rPr>
+        <w:t>”</w:t>
+      </w:r>
+      <w:r>
+        <w:rPr>
+          <w:lang w:eastAsia="x-none"/>
+        </w:rPr>
         <w:t xml:space="preserve"> and </w:t>
       </w:r>
       <w:r>
         <w:rPr>
-          <w:i/>
+          <w:lang w:eastAsia="x-none"/>
+        </w:rPr>
+        <w:t>“</w:t>
+      </w:r>
+      <w:r>
+        <w:rPr>
           <w:lang w:eastAsia="x-none"/>
         </w:rPr>
         <w:t>graceful degradation</w:t>
@@ -10879,7 +12761,32 @@
         <w:rPr>
           <w:lang w:eastAsia="x-none"/>
         </w:rPr>
-        <w:t xml:space="preserve"> of a web page without much hassle, as the system will detect which partials – and thus scripts, CSS, and media – to download for any given device.</w:t>
+        <w:t>”</w:t>
+      </w:r>
+      <w:r>
+        <w:rPr>
+          <w:lang w:eastAsia="x-none"/>
+        </w:rPr>
+        <w:t xml:space="preserve"> of</w:t>
+      </w:r>
+      <w:r>
+        <w:rPr>
+          <w:lang w:eastAsia="x-none"/>
+        </w:rPr>
+        <w:t xml:space="preserve"> a W</w:t>
+      </w:r>
+      <w:r>
+        <w:rPr>
+          <w:lang w:eastAsia="x-none"/>
+        </w:rPr>
+        <w:t xml:space="preserve">eb page </w:t>
+      </w:r>
+      <w:r>
+        <w:rPr>
+          <w:lang w:eastAsia="x-none"/>
+        </w:rPr>
+        <w:lastRenderedPageBreak/>
+        <w:t>without much hassle, as the system will detect which partials – and thus scripts, CSS, and media – to download for any given device.</w:t>
       </w:r>
     </w:p>
     <w:p>
@@ -10903,7 +12810,6 @@
         <w:rPr>
           <w:lang w:eastAsia="x-none"/>
         </w:rPr>
-        <w:lastRenderedPageBreak/>
         <w:t xml:space="preserve">Since the family system is completely independent of the base markup of a page, it opens for increased adaptability from the developer’s standpoint. If a certain mobile device falls outside of the scope of the normal “mobile” family definition, a new family can be created to cover this. While modern “smart phone” browsers today support almost as much JavaScript and CSS as a desktop computer, many older phones do not, and many of these are still prevalent in many parts of the world. These “feature phones” have browsers, but they often lack much CSS support and rarely support JavaScript to any useful degree. Assuming these phones fall outside of the “mobile” definition used above, the server will fall back to the default </w:t>
       </w:r>
       <w:r>
@@ -10934,7 +12840,19 @@
         <w:rPr>
           <w:lang w:eastAsia="x-none"/>
         </w:rPr>
-        <w:t xml:space="preserve">creating a family called “mobile-basic” that covers the features present on such devices. This requires nothing more than adding this new definition to the family JSON file and tailoring the necessary partials for these types of devices, </w:t>
+        <w:t>creating a family called</w:t>
+      </w:r>
+      <w:r>
+        <w:rPr>
+          <w:lang w:eastAsia="x-none"/>
+        </w:rPr>
+        <w:t>, for example,</w:t>
+      </w:r>
+      <w:r>
+        <w:rPr>
+          <w:lang w:eastAsia="x-none"/>
+        </w:rPr>
+        <w:t xml:space="preserve"> “mobile-basic” that covers the features present on such devices. This requires nothing more than adding this new definition to the family JSON file and tailoring the necessary partials for these types of devices, </w:t>
       </w:r>
       <w:r>
         <w:rPr>
@@ -11018,7 +12936,37 @@
         <w:rPr>
           <w:lang w:eastAsia="x-none"/>
         </w:rPr>
-        <w:t>s also flexible with the family system allowing for any kind of template system to be used, which gives developers increased freedom in building their web pages. The family system also separates the logic of detecting which partials to use from the p</w:t>
+        <w:t>s also flexible</w:t>
+      </w:r>
+      <w:r>
+        <w:rPr>
+          <w:lang w:eastAsia="x-none"/>
+        </w:rPr>
+        <w:t>,</w:t>
+      </w:r>
+      <w:r>
+        <w:rPr>
+          <w:lang w:eastAsia="x-none"/>
+        </w:rPr>
+        <w:t xml:space="preserve"> with its</w:t>
+      </w:r>
+      <w:r>
+        <w:rPr>
+          <w:lang w:eastAsia="x-none"/>
+        </w:rPr>
+        <w:t xml:space="preserve"> family system allowing for any kind of template system to be used, which gives developers incre</w:t>
+      </w:r>
+      <w:r>
+        <w:rPr>
+          <w:lang w:eastAsia="x-none"/>
+        </w:rPr>
+        <w:t>ased freedom in building their W</w:t>
+      </w:r>
+      <w:r>
+        <w:rPr>
+          <w:lang w:eastAsia="x-none"/>
+        </w:rPr>
+        <w:t>eb pages. The family system also separates the logic of detecting which partials to use from the p</w:t>
       </w:r>
       <w:r>
         <w:rPr>
@@ -11137,49 +13085,61 @@
         <w:rPr>
           <w:lang w:eastAsia="x-none"/>
         </w:rPr>
+        <w:t>,</w:t>
+      </w:r>
+      <w:r>
+        <w:rPr>
+          <w:lang w:eastAsia="x-none"/>
+        </w:rPr>
+        <w:t xml:space="preserve"> </w:t>
+      </w:r>
+      <w:r>
+        <w:rPr>
+          <w:lang w:eastAsia="x-none"/>
+        </w:rPr>
+        <w:t>i</w:t>
+      </w:r>
+      <w:r>
+        <w:rPr>
+          <w:lang w:eastAsia="x-none"/>
+        </w:rPr>
+        <w:t>t</w:t>
+      </w:r>
+      <w:r>
+        <w:rPr>
+          <w:lang w:eastAsia="x-none"/>
+        </w:rPr>
+        <w:t xml:space="preserve"> does go</w:t>
+      </w:r>
+      <w:r>
+        <w:rPr>
+          <w:lang w:eastAsia="x-none"/>
+        </w:rPr>
+        <w:t xml:space="preserve"> a long way to create a p</w:t>
+      </w:r>
+      <w:r>
+        <w:rPr>
+          <w:lang w:eastAsia="x-none"/>
+        </w:rPr>
+        <w:t xml:space="preserve">ossible solution for the server </w:t>
+      </w:r>
+      <w:r>
+        <w:rPr>
+          <w:lang w:eastAsia="x-none"/>
+        </w:rPr>
+        <w:t>side of things</w:t>
+      </w:r>
+      <w:r>
+        <w:rPr>
+          <w:lang w:eastAsia="x-none"/>
+        </w:rPr>
         <w:t>.</w:t>
       </w:r>
       <w:r>
         <w:rPr>
           <w:lang w:eastAsia="x-none"/>
         </w:rPr>
-        <w:t xml:space="preserve"> </w:t>
-      </w:r>
-      <w:r>
-        <w:rPr>
-          <w:lang w:eastAsia="x-none"/>
-        </w:rPr>
-        <w:t>I</w:t>
-      </w:r>
-      <w:r>
-        <w:rPr>
-          <w:lang w:eastAsia="x-none"/>
-        </w:rPr>
-        <w:t>t</w:t>
-      </w:r>
-      <w:r>
-        <w:rPr>
-          <w:lang w:eastAsia="x-none"/>
-        </w:rPr>
-        <w:t xml:space="preserve"> does go</w:t>
-      </w:r>
-      <w:r>
-        <w:rPr>
-          <w:lang w:eastAsia="x-none"/>
-        </w:rPr>
-        <w:t xml:space="preserve"> a long way to create a possible solution for the server-side of things</w:t>
-      </w:r>
-      <w:r>
-        <w:rPr>
-          <w:lang w:eastAsia="x-none"/>
-        </w:rPr>
-        <w:t>, though</w:t>
-      </w:r>
-      <w:r>
-        <w:rPr>
-          <w:lang w:eastAsia="x-none"/>
-        </w:rPr>
-        <w:t>. Detector is currently in production on the West Virginia University home page</w:t>
+        <w:t xml:space="preserve"> Detector is currently in production on the West Virginia University home page</w:t>
       </w:r>
       <w:r>
         <w:rPr>
@@ -11243,70 +13203,6 @@
     </w:p>
     <w:p>
       <w:pPr>
-        <w:pStyle w:val="Heading1"/>
-        <w:spacing w:line="360" w:lineRule="auto"/>
-        <w:jc w:val="both"/>
-      </w:pPr>
-      <w:r>
-        <w:t>Summary</w:t>
-      </w:r>
-    </w:p>
-    <w:p>
-      <w:pPr>
-        <w:spacing w:line="360" w:lineRule="auto"/>
-        <w:jc w:val="both"/>
-      </w:pPr>
-      <w:r>
-        <w:t>In this chapter we ha</w:t>
-      </w:r>
-      <w:r>
-        <w:t>ve looked at the technologies, languages and concepts underlying this thesis: HTML, CSS, JavaScript,</w:t>
-      </w:r>
-      <w:r>
-        <w:t xml:space="preserve"> Java,</w:t>
-      </w:r>
-      <w:r>
-        <w:t xml:space="preserve"> Device- and Feature Detection,</w:t>
-      </w:r>
-      <w:r>
-        <w:t xml:space="preserve"> Responsive Web Design, Mobile First and RESS. We’ve also looked into related work in the same field, </w:t>
-      </w:r>
-      <w:r>
-        <w:lastRenderedPageBreak/>
-        <w:t>focusing on the Detector project by Dave Olsen.</w:t>
-      </w:r>
-      <w:r>
-        <w:t xml:space="preserve"> The goal of this has been to make the motivations behind the implementation</w:t>
-      </w:r>
-      <w:r>
-        <w:t xml:space="preserve"> of my system</w:t>
-      </w:r>
-      <w:r>
-        <w:t xml:space="preserve"> clearer, giving an understanding of th</w:t>
-      </w:r>
-      <w:r>
-        <w:t xml:space="preserve">e technologies it is based upon, </w:t>
-      </w:r>
-      <w:r>
-        <w:t>and</w:t>
-      </w:r>
-      <w:r>
-        <w:t xml:space="preserve"> putting the thesis in a historical context.</w:t>
-      </w:r>
-      <w:r>
-        <w:t xml:space="preserve"> To be able to move forward to create solutions for </w:t>
-      </w:r>
-      <w:r>
-        <w:t>today’s</w:t>
-      </w:r>
-      <w:r>
-        <w:t xml:space="preserve"> problems, it is important to understand what has already been done and what kind of problems existed before.</w:t>
-      </w:r>
-    </w:p>
-    <w:p>
-      <w:pPr>
-        <w:spacing w:line="360" w:lineRule="auto"/>
-        <w:jc w:val="both"/>
         <w:rPr>
           <w:rFonts w:asciiTheme="majorHAnsi" w:eastAsiaTheme="majorEastAsia" w:hAnsiTheme="majorHAnsi" w:cstheme="majorBidi"/>
           <w:b/>
@@ -11323,6 +13219,88 @@
     <w:p>
       <w:pPr>
         <w:pStyle w:val="Heading1"/>
+        <w:spacing w:line="360" w:lineRule="auto"/>
+        <w:jc w:val="both"/>
+      </w:pPr>
+      <w:r>
+        <w:lastRenderedPageBreak/>
+        <w:t>Summary</w:t>
+      </w:r>
+    </w:p>
+    <w:p>
+      <w:pPr>
+        <w:spacing w:line="360" w:lineRule="auto"/>
+        <w:jc w:val="both"/>
+      </w:pPr>
+      <w:r>
+        <w:t>In this chapter we ha</w:t>
+      </w:r>
+      <w:r>
+        <w:t>ve looked at the technologies, langua</w:t>
+      </w:r>
+      <w:r>
+        <w:t>ges and concepts underlying the</w:t>
+      </w:r>
+      <w:r>
+        <w:t xml:space="preserve"> thesis: HTML, CSS, JavaScript,</w:t>
+      </w:r>
+      <w:r>
+        <w:t xml:space="preserve"> Java,</w:t>
+      </w:r>
+      <w:r>
+        <w:t xml:space="preserve"> Device- and Feature Detection,</w:t>
+      </w:r>
+      <w:r>
+        <w:t xml:space="preserve"> Responsive Web Design, Mobile First and RESS. We’ve also looked into related work in the same field, focusing on the Detector project by Dave Olsen.</w:t>
+      </w:r>
+      <w:r>
+        <w:t xml:space="preserve"> The goal of this has been to make the motivations behind the implementation</w:t>
+      </w:r>
+      <w:r>
+        <w:t xml:space="preserve"> of my system</w:t>
+      </w:r>
+      <w:r>
+        <w:t xml:space="preserve"> clearer, giving an understanding of th</w:t>
+      </w:r>
+      <w:r>
+        <w:t xml:space="preserve">e technologies it is based upon, </w:t>
+      </w:r>
+      <w:r>
+        <w:t>and</w:t>
+      </w:r>
+      <w:r>
+        <w:t xml:space="preserve"> putting the thesis in a historical context.</w:t>
+      </w:r>
+      <w:r>
+        <w:t xml:space="preserve"> To be able to move forward to create solutions for </w:t>
+      </w:r>
+      <w:r>
+        <w:t>today’s</w:t>
+      </w:r>
+      <w:r>
+        <w:t xml:space="preserve"> problems, it is important to understand what has already been done and what kind of problems existed before.</w:t>
+      </w:r>
+    </w:p>
+    <w:p>
+      <w:pPr>
+        <w:spacing w:line="360" w:lineRule="auto"/>
+        <w:jc w:val="both"/>
+        <w:rPr>
+          <w:rFonts w:asciiTheme="majorHAnsi" w:eastAsiaTheme="majorEastAsia" w:hAnsiTheme="majorHAnsi" w:cstheme="majorBidi"/>
+          <w:b/>
+          <w:bCs/>
+          <w:color w:val="345A8A" w:themeColor="accent1" w:themeShade="B5"/>
+          <w:sz w:val="32"/>
+          <w:szCs w:val="32"/>
+        </w:rPr>
+      </w:pPr>
+      <w:r>
+        <w:br w:type="page"/>
+      </w:r>
+    </w:p>
+    <w:p>
+      <w:pPr>
+        <w:pStyle w:val="Heading1"/>
         <w:spacing w:line="276" w:lineRule="auto"/>
       </w:pPr>
       <w:r>
@@ -11351,7 +13329,7 @@
       <w:r>
         <w:fldChar w:fldCharType="separate"/>
       </w:r>
-      <w:bookmarkStart w:id="15" w:name="_ENREF_1"/>
+      <w:bookmarkStart w:id="14" w:name="_ENREF_1"/>
       <w:r>
         <w:rPr>
           <w:rFonts w:ascii="Cambria" w:hAnsi="Cambria"/>
@@ -11367,7 +13345,7 @@
         <w:tab/>
         <w:t>T. Berners-Lee, "Information Management: A Proposal," 1989.</w:t>
       </w:r>
-      <w:bookmarkEnd w:id="15"/>
+      <w:bookmarkEnd w:id="14"/>
     </w:p>
     <w:p>
       <w:pPr>
@@ -11377,7 +13355,7 @@
           <w:noProof/>
         </w:rPr>
       </w:pPr>
-      <w:bookmarkStart w:id="16" w:name="_ENREF_2"/>
+      <w:bookmarkStart w:id="15" w:name="_ENREF_2"/>
       <w:r>
         <w:rPr>
           <w:rFonts w:ascii="Cambria" w:hAnsi="Cambria"/>
@@ -11408,7 +13386,7 @@
         </w:rPr>
         <w:t xml:space="preserve">. Available: </w:t>
       </w:r>
-      <w:bookmarkEnd w:id="16"/>
+      <w:bookmarkEnd w:id="15"/>
       <w:r>
         <w:rPr>
           <w:rFonts w:ascii="Cambria" w:hAnsi="Cambria"/>
@@ -11459,7 +13437,7 @@
           <w:noProof/>
         </w:rPr>
       </w:pPr>
-      <w:bookmarkStart w:id="17" w:name="_ENREF_3"/>
+      <w:bookmarkStart w:id="16" w:name="_ENREF_3"/>
       <w:r>
         <w:rPr>
           <w:rFonts w:ascii="Cambria" w:hAnsi="Cambria"/>
@@ -11490,7 +13468,7 @@
         </w:rPr>
         <w:t>1986.</w:t>
       </w:r>
-      <w:bookmarkEnd w:id="17"/>
+      <w:bookmarkEnd w:id="16"/>
     </w:p>
     <w:p>
       <w:pPr>
@@ -11500,7 +13478,7 @@
           <w:noProof/>
         </w:rPr>
       </w:pPr>
-      <w:bookmarkStart w:id="18" w:name="_ENREF_4"/>
+      <w:bookmarkStart w:id="17" w:name="_ENREF_4"/>
       <w:r>
         <w:rPr>
           <w:rFonts w:ascii="Cambria" w:hAnsi="Cambria"/>
@@ -11531,7 +13509,7 @@
         </w:rPr>
         <w:t>: Addison-Wesley Professional, 2005.</w:t>
       </w:r>
-      <w:bookmarkEnd w:id="18"/>
+      <w:bookmarkEnd w:id="17"/>
     </w:p>
     <w:p>
       <w:pPr>
@@ -11541,7 +13519,7 @@
           <w:noProof/>
         </w:rPr>
       </w:pPr>
-      <w:bookmarkStart w:id="19" w:name="_ENREF_5"/>
+      <w:bookmarkStart w:id="18" w:name="_ENREF_5"/>
       <w:r>
         <w:rPr>
           <w:rFonts w:ascii="Cambria" w:hAnsi="Cambria"/>
@@ -11572,7 +13550,7 @@
         </w:rPr>
         <w:t xml:space="preserve">. Available: </w:t>
       </w:r>
-      <w:bookmarkEnd w:id="19"/>
+      <w:bookmarkEnd w:id="18"/>
       <w:r>
         <w:rPr>
           <w:rFonts w:ascii="Cambria" w:hAnsi="Cambria"/>
@@ -11623,7 +13601,7 @@
           <w:noProof/>
         </w:rPr>
       </w:pPr>
-      <w:bookmarkStart w:id="20" w:name="_ENREF_6"/>
+      <w:bookmarkStart w:id="19" w:name="_ENREF_6"/>
       <w:r>
         <w:rPr>
           <w:rFonts w:ascii="Cambria" w:hAnsi="Cambria"/>
@@ -11654,7 +13632,7 @@
         </w:rPr>
         <w:t xml:space="preserve">. Available: </w:t>
       </w:r>
-      <w:bookmarkEnd w:id="20"/>
+      <w:bookmarkEnd w:id="19"/>
       <w:r>
         <w:rPr>
           <w:rFonts w:ascii="Cambria" w:hAnsi="Cambria"/>
@@ -11705,7 +13683,7 @@
           <w:noProof/>
         </w:rPr>
       </w:pPr>
-      <w:bookmarkStart w:id="21" w:name="_ENREF_7"/>
+      <w:bookmarkStart w:id="20" w:name="_ENREF_7"/>
       <w:r>
         <w:rPr>
           <w:rFonts w:ascii="Cambria" w:hAnsi="Cambria"/>
@@ -11736,7 +13714,7 @@
         </w:rPr>
         <w:t xml:space="preserve">Available: </w:t>
       </w:r>
-      <w:bookmarkEnd w:id="21"/>
+      <w:bookmarkEnd w:id="20"/>
       <w:r>
         <w:rPr>
           <w:rFonts w:ascii="Cambria" w:hAnsi="Cambria"/>
@@ -11787,7 +13765,7 @@
           <w:noProof/>
         </w:rPr>
       </w:pPr>
-      <w:bookmarkStart w:id="22" w:name="_ENREF_8"/>
+      <w:bookmarkStart w:id="21" w:name="_ENREF_8"/>
       <w:r>
         <w:rPr>
           <w:rFonts w:ascii="Cambria" w:hAnsi="Cambria"/>
@@ -11818,7 +13796,7 @@
         </w:rPr>
         <w:t xml:space="preserve">. Available: </w:t>
       </w:r>
-      <w:bookmarkEnd w:id="22"/>
+      <w:bookmarkEnd w:id="21"/>
       <w:r>
         <w:rPr>
           <w:rFonts w:ascii="Cambria" w:hAnsi="Cambria"/>
@@ -11869,7 +13847,7 @@
           <w:noProof/>
         </w:rPr>
       </w:pPr>
-      <w:bookmarkStart w:id="23" w:name="_ENREF_9"/>
+      <w:bookmarkStart w:id="22" w:name="_ENREF_9"/>
       <w:r>
         <w:rPr>
           <w:rFonts w:ascii="Cambria" w:hAnsi="Cambria"/>
@@ -11900,7 +13878,7 @@
         </w:rPr>
         <w:t xml:space="preserve">. Available: </w:t>
       </w:r>
-      <w:bookmarkEnd w:id="23"/>
+      <w:bookmarkEnd w:id="22"/>
       <w:r>
         <w:rPr>
           <w:rFonts w:ascii="Cambria" w:hAnsi="Cambria"/>
@@ -11951,7 +13929,7 @@
           <w:noProof/>
         </w:rPr>
       </w:pPr>
-      <w:bookmarkStart w:id="24" w:name="_ENREF_10"/>
+      <w:bookmarkStart w:id="23" w:name="_ENREF_10"/>
       <w:r>
         <w:rPr>
           <w:rFonts w:ascii="Cambria" w:hAnsi="Cambria"/>
@@ -11982,7 +13960,7 @@
         </w:rPr>
         <w:t xml:space="preserve"> vol. 2013, ed, 2010.</w:t>
       </w:r>
-      <w:bookmarkEnd w:id="24"/>
+      <w:bookmarkEnd w:id="23"/>
     </w:p>
     <w:p>
       <w:pPr>
@@ -11992,7 +13970,7 @@
           <w:noProof/>
         </w:rPr>
       </w:pPr>
-      <w:bookmarkStart w:id="25" w:name="_ENREF_11"/>
+      <w:bookmarkStart w:id="24" w:name="_ENREF_11"/>
       <w:r>
         <w:rPr>
           <w:rFonts w:ascii="Cambria" w:hAnsi="Cambria"/>
@@ -12023,7 +14001,7 @@
         </w:rPr>
         <w:t xml:space="preserve">. Available: </w:t>
       </w:r>
-      <w:bookmarkEnd w:id="25"/>
+      <w:bookmarkEnd w:id="24"/>
       <w:r>
         <w:rPr>
           <w:rFonts w:ascii="Cambria" w:hAnsi="Cambria"/>
@@ -12074,7 +14052,7 @@
           <w:noProof/>
         </w:rPr>
       </w:pPr>
-      <w:bookmarkStart w:id="26" w:name="_ENREF_12"/>
+      <w:bookmarkStart w:id="25" w:name="_ENREF_12"/>
       <w:r>
         <w:rPr>
           <w:rFonts w:ascii="Cambria" w:hAnsi="Cambria"/>
@@ -12105,7 +14083,7 @@
         </w:rPr>
         <w:t xml:space="preserve">. Available: </w:t>
       </w:r>
-      <w:bookmarkEnd w:id="26"/>
+      <w:bookmarkEnd w:id="25"/>
       <w:r>
         <w:rPr>
           <w:rFonts w:ascii="Cambria" w:hAnsi="Cambria"/>
@@ -12156,7 +14134,7 @@
           <w:noProof/>
         </w:rPr>
       </w:pPr>
-      <w:bookmarkStart w:id="27" w:name="_ENREF_13"/>
+      <w:bookmarkStart w:id="26" w:name="_ENREF_13"/>
       <w:r>
         <w:rPr>
           <w:rFonts w:ascii="Cambria" w:hAnsi="Cambria"/>
@@ -12187,7 +14165,7 @@
         </w:rPr>
         <w:t xml:space="preserve">. Available: </w:t>
       </w:r>
-      <w:bookmarkEnd w:id="27"/>
+      <w:bookmarkEnd w:id="26"/>
       <w:r>
         <w:rPr>
           <w:rFonts w:ascii="Cambria" w:hAnsi="Cambria"/>
@@ -12238,7 +14216,7 @@
           <w:noProof/>
         </w:rPr>
       </w:pPr>
-      <w:bookmarkStart w:id="28" w:name="_ENREF_14"/>
+      <w:bookmarkStart w:id="27" w:name="_ENREF_14"/>
       <w:r>
         <w:rPr>
           <w:rFonts w:ascii="Cambria" w:hAnsi="Cambria"/>
@@ -12269,7 +14247,7 @@
         </w:rPr>
         <w:t>: Wrox, 2004.</w:t>
       </w:r>
-      <w:bookmarkEnd w:id="28"/>
+      <w:bookmarkEnd w:id="27"/>
     </w:p>
     <w:p>
       <w:pPr>
@@ -12279,7 +14257,7 @@
           <w:noProof/>
         </w:rPr>
       </w:pPr>
-      <w:bookmarkStart w:id="29" w:name="_ENREF_15"/>
+      <w:bookmarkStart w:id="28" w:name="_ENREF_15"/>
       <w:r>
         <w:rPr>
           <w:rFonts w:ascii="Cambria" w:hAnsi="Cambria"/>
@@ -12310,7 +14288,7 @@
         </w:rPr>
         <w:t xml:space="preserve"> vol. 2013, ed, 2003.</w:t>
       </w:r>
-      <w:bookmarkEnd w:id="29"/>
+      <w:bookmarkEnd w:id="28"/>
     </w:p>
     <w:p>
       <w:pPr>
@@ -12320,7 +14298,7 @@
           <w:noProof/>
         </w:rPr>
       </w:pPr>
-      <w:bookmarkStart w:id="30" w:name="_ENREF_16"/>
+      <w:bookmarkStart w:id="29" w:name="_ENREF_16"/>
       <w:r>
         <w:rPr>
           <w:rFonts w:ascii="Cambria" w:hAnsi="Cambria"/>
@@ -12351,7 +14329,7 @@
         </w:rPr>
         <w:t>2011.</w:t>
       </w:r>
-      <w:bookmarkEnd w:id="30"/>
+      <w:bookmarkEnd w:id="29"/>
     </w:p>
     <w:p>
       <w:pPr>
@@ -12361,7 +14339,7 @@
           <w:noProof/>
         </w:rPr>
       </w:pPr>
-      <w:bookmarkStart w:id="31" w:name="_ENREF_17"/>
+      <w:bookmarkStart w:id="30" w:name="_ENREF_17"/>
       <w:r>
         <w:rPr>
           <w:rFonts w:ascii="Cambria" w:hAnsi="Cambria"/>
@@ -12392,7 +14370,7 @@
         </w:rPr>
         <w:t xml:space="preserve"> vol. 2012, ed, 2010.</w:t>
       </w:r>
-      <w:bookmarkEnd w:id="31"/>
+      <w:bookmarkEnd w:id="30"/>
     </w:p>
     <w:p>
       <w:pPr>
@@ -12402,7 +14380,7 @@
           <w:noProof/>
         </w:rPr>
       </w:pPr>
-      <w:bookmarkStart w:id="32" w:name="_ENREF_18"/>
+      <w:bookmarkStart w:id="31" w:name="_ENREF_18"/>
       <w:r>
         <w:rPr>
           <w:rFonts w:ascii="Cambria" w:hAnsi="Cambria"/>
@@ -12433,7 +14411,7 @@
         </w:rPr>
         <w:t>, 2011.</w:t>
       </w:r>
-      <w:bookmarkEnd w:id="32"/>
+      <w:bookmarkEnd w:id="31"/>
     </w:p>
     <w:p>
       <w:pPr>
@@ -12443,7 +14421,7 @@
           <w:noProof/>
         </w:rPr>
       </w:pPr>
-      <w:bookmarkStart w:id="33" w:name="_ENREF_19"/>
+      <w:bookmarkStart w:id="32" w:name="_ENREF_19"/>
       <w:r>
         <w:rPr>
           <w:rFonts w:ascii="Cambria" w:hAnsi="Cambria"/>
@@ -12474,7 +14452,7 @@
         </w:rPr>
         <w:t xml:space="preserve"> vol. 2012, ed, 2010.</w:t>
       </w:r>
-      <w:bookmarkEnd w:id="33"/>
+      <w:bookmarkEnd w:id="32"/>
     </w:p>
     <w:p>
       <w:pPr>
@@ -12484,7 +14462,7 @@
           <w:noProof/>
         </w:rPr>
       </w:pPr>
-      <w:bookmarkStart w:id="34" w:name="_ENREF_20"/>
+      <w:bookmarkStart w:id="33" w:name="_ENREF_20"/>
       <w:r>
         <w:rPr>
           <w:rFonts w:ascii="Cambria" w:hAnsi="Cambria"/>
@@ -12515,7 +14493,7 @@
         </w:rPr>
         <w:t>, 2011.</w:t>
       </w:r>
-      <w:bookmarkEnd w:id="34"/>
+      <w:bookmarkEnd w:id="33"/>
     </w:p>
     <w:p>
       <w:pPr>
@@ -12525,7 +14503,7 @@
           <w:noProof/>
         </w:rPr>
       </w:pPr>
-      <w:bookmarkStart w:id="35" w:name="_ENREF_21"/>
+      <w:bookmarkStart w:id="34" w:name="_ENREF_21"/>
       <w:r>
         <w:rPr>
           <w:rFonts w:ascii="Cambria" w:hAnsi="Cambria"/>
@@ -12556,7 +14534,7 @@
         </w:rPr>
         <w:t xml:space="preserve">. Available: </w:t>
       </w:r>
-      <w:bookmarkEnd w:id="35"/>
+      <w:bookmarkEnd w:id="34"/>
       <w:r>
         <w:rPr>
           <w:rFonts w:ascii="Cambria" w:hAnsi="Cambria"/>
@@ -12607,7 +14585,7 @@
           <w:noProof/>
         </w:rPr>
       </w:pPr>
-      <w:bookmarkStart w:id="36" w:name="_ENREF_22"/>
+      <w:bookmarkStart w:id="35" w:name="_ENREF_22"/>
       <w:r>
         <w:rPr>
           <w:rFonts w:ascii="Cambria" w:hAnsi="Cambria"/>
@@ -12638,7 +14616,7 @@
         </w:rPr>
         <w:t xml:space="preserve"> Available: </w:t>
       </w:r>
-      <w:bookmarkEnd w:id="36"/>
+      <w:bookmarkEnd w:id="35"/>
       <w:r>
         <w:rPr>
           <w:rFonts w:ascii="Cambria" w:hAnsi="Cambria"/>
@@ -12689,7 +14667,7 @@
           <w:noProof/>
         </w:rPr>
       </w:pPr>
-      <w:bookmarkStart w:id="37" w:name="_ENREF_23"/>
+      <w:bookmarkStart w:id="36" w:name="_ENREF_23"/>
       <w:r>
         <w:rPr>
           <w:rFonts w:ascii="Cambria" w:hAnsi="Cambria"/>
@@ -12720,7 +14698,7 @@
         </w:rPr>
         <w:t xml:space="preserve">. Available: </w:t>
       </w:r>
-      <w:bookmarkEnd w:id="37"/>
+      <w:bookmarkEnd w:id="36"/>
       <w:r>
         <w:rPr>
           <w:rFonts w:ascii="Cambria" w:hAnsi="Cambria"/>
@@ -12771,7 +14749,7 @@
           <w:noProof/>
         </w:rPr>
       </w:pPr>
-      <w:bookmarkStart w:id="38" w:name="_ENREF_24"/>
+      <w:bookmarkStart w:id="37" w:name="_ENREF_24"/>
       <w:r>
         <w:rPr>
           <w:rFonts w:ascii="Cambria" w:hAnsi="Cambria"/>
@@ -12802,7 +14780,7 @@
         </w:rPr>
         <w:t xml:space="preserve"> vol. 2012, ed, 2011.</w:t>
       </w:r>
-      <w:bookmarkEnd w:id="38"/>
+      <w:bookmarkEnd w:id="37"/>
     </w:p>
     <w:p>
       <w:pPr>
@@ -12812,7 +14790,7 @@
           <w:noProof/>
         </w:rPr>
       </w:pPr>
-      <w:bookmarkStart w:id="39" w:name="_ENREF_25"/>
+      <w:bookmarkStart w:id="38" w:name="_ENREF_25"/>
       <w:r>
         <w:rPr>
           <w:rFonts w:ascii="Cambria" w:hAnsi="Cambria"/>
@@ -12843,7 +14821,7 @@
         </w:rPr>
         <w:t xml:space="preserve"> vol. 2012, ed, 2012.</w:t>
       </w:r>
-      <w:bookmarkEnd w:id="39"/>
+      <w:bookmarkEnd w:id="38"/>
     </w:p>
     <w:p>
       <w:pPr>
@@ -12853,7 +14831,7 @@
           <w:noProof/>
         </w:rPr>
       </w:pPr>
-      <w:bookmarkStart w:id="40" w:name="_ENREF_26"/>
+      <w:bookmarkStart w:id="39" w:name="_ENREF_26"/>
       <w:r>
         <w:rPr>
           <w:rFonts w:ascii="Cambria" w:hAnsi="Cambria"/>
@@ -12884,7 +14862,7 @@
         </w:rPr>
         <w:t xml:space="preserve"> vol. 2012, ed, 2012.</w:t>
       </w:r>
-      <w:bookmarkEnd w:id="40"/>
+      <w:bookmarkEnd w:id="39"/>
     </w:p>
     <w:p>
       <w:pPr>
@@ -12894,7 +14872,7 @@
           <w:noProof/>
         </w:rPr>
       </w:pPr>
-      <w:bookmarkStart w:id="41" w:name="_ENREF_27"/>
+      <w:bookmarkStart w:id="40" w:name="_ENREF_27"/>
       <w:r>
         <w:rPr>
           <w:rFonts w:ascii="Cambria" w:hAnsi="Cambria"/>
@@ -12910,7 +14888,7 @@
         <w:tab/>
         <w:t>D. Olsen, "Detector," 0.8.5 ed. GitHub, 2011.</w:t>
       </w:r>
-      <w:bookmarkEnd w:id="41"/>
+      <w:bookmarkEnd w:id="40"/>
     </w:p>
     <w:p>
       <w:pPr>
@@ -12920,7 +14898,7 @@
           <w:noProof/>
         </w:rPr>
       </w:pPr>
-      <w:bookmarkStart w:id="42" w:name="_ENREF_28"/>
+      <w:bookmarkStart w:id="41" w:name="_ENREF_28"/>
       <w:r>
         <w:rPr>
           <w:rFonts w:ascii="Cambria" w:hAnsi="Cambria"/>
@@ -12951,7 +14929,7 @@
         </w:rPr>
         <w:t xml:space="preserve"> vol. 2012, ed, 2011.</w:t>
       </w:r>
-      <w:bookmarkEnd w:id="42"/>
+      <w:bookmarkEnd w:id="41"/>
     </w:p>
     <w:p>
       <w:pPr>
@@ -12961,7 +14939,7 @@
           <w:noProof/>
         </w:rPr>
       </w:pPr>
-      <w:bookmarkStart w:id="43" w:name="_ENREF_29"/>
+      <w:bookmarkStart w:id="42" w:name="_ENREF_29"/>
       <w:r>
         <w:rPr>
           <w:rFonts w:ascii="Cambria" w:hAnsi="Cambria"/>
@@ -13008,7 +14986,7 @@
         </w:rPr>
         <w:t xml:space="preserve"> vol. 2013, ed, 2012.</w:t>
       </w:r>
-      <w:bookmarkEnd w:id="43"/>
+      <w:bookmarkEnd w:id="42"/>
     </w:p>
     <w:p>
       <w:pPr>
@@ -13889,6 +15867,17 @@
       <w:u w:val="single"/>
     </w:rPr>
   </w:style>
+  <w:style w:type="character" w:styleId="Strong">
+    <w:name w:val="Strong"/>
+    <w:basedOn w:val="DefaultParagraphFont"/>
+    <w:uiPriority w:val="22"/>
+    <w:qFormat/>
+    <w:rsid w:val="00042FD9"/>
+    <w:rPr>
+      <w:b/>
+      <w:bCs/>
+    </w:rPr>
+  </w:style>
 </w:styles>
 </file>
 
@@ -14507,6 +16496,17 @@
       <w:u w:val="single"/>
     </w:rPr>
   </w:style>
+  <w:style w:type="character" w:styleId="Strong">
+    <w:name w:val="Strong"/>
+    <w:basedOn w:val="DefaultParagraphFont"/>
+    <w:uiPriority w:val="22"/>
+    <w:qFormat/>
+    <w:rsid w:val="00042FD9"/>
+    <w:rPr>
+      <w:b/>
+      <w:bCs/>
+    </w:rPr>
+  </w:style>
 </w:styles>
 </file>
 
@@ -14835,7 +16835,7 @@
 </file>
 
 <file path=customXml/itemProps1.xml><?xml version="1.0" encoding="utf-8"?>
-<ds:datastoreItem xmlns:ds="http://schemas.openxmlformats.org/officeDocument/2006/customXml" ds:itemID="{FDFC8FB9-00B3-9448-B86B-506F32DDB278}">
+<ds:datastoreItem xmlns:ds="http://schemas.openxmlformats.org/officeDocument/2006/customXml" ds:itemID="{402552B3-520B-C643-AB8F-025588A87557}">
   <ds:schemaRefs>
     <ds:schemaRef ds:uri="http://schemas.openxmlformats.org/officeDocument/2006/bibliography"/>
   </ds:schemaRefs>

</xml_diff>